<commit_message>
segundo commit, creacion de clase main con menu
</commit_message>
<xml_diff>
--- a/Sistema de gestion de tareas y recordatorios/doc/Método de la ingeniería.docx
+++ b/Sistema de gestion de tareas y recordatorios/doc/Método de la ingeniería.docx
@@ -4,6 +4,10 @@
   <w:body>
     <w:sdt>
       <w:sdtPr>
+        <w:rPr>
+          <w:rFonts w:eastAsiaTheme="minorHAnsi"/>
+          <w:lang w:eastAsia="en-US"/>
+        </w:rPr>
         <w:id w:val="1020133780"/>
         <w:docPartObj>
           <w:docPartGallery w:val="Cover Pages"/>
@@ -12,8 +16,7 @@
       </w:sdtPr>
       <w:sdtEndPr>
         <w:rPr>
-          <w:rFonts w:ascii="Times New Roman" w:eastAsiaTheme="minorHAnsi" w:hAnsi="Times New Roman" w:cs="Times New Roman"/>
-          <w:lang w:eastAsia="en-US"/>
+          <w:rFonts w:ascii="Times New Roman" w:hAnsi="Times New Roman" w:cs="Times New Roman"/>
         </w:rPr>
       </w:sdtEndPr>
       <w:sdtContent>
@@ -578,7 +581,11 @@
     <w:sdt>
       <w:sdtPr>
         <w:rPr>
-          <w:lang w:val="es-ES"/>
+          <w:rFonts w:asciiTheme="minorHAnsi" w:eastAsiaTheme="minorHAnsi" w:hAnsiTheme="minorHAnsi" w:cstheme="minorBidi"/>
+          <w:color w:val="auto"/>
+          <w:sz w:val="22"/>
+          <w:szCs w:val="22"/>
+          <w:lang w:val="es-ES" w:eastAsia="en-US"/>
         </w:rPr>
         <w:id w:val="1354767561"/>
         <w:docPartObj>
@@ -588,13 +595,8 @@
       </w:sdtPr>
       <w:sdtEndPr>
         <w:rPr>
-          <w:rFonts w:asciiTheme="minorHAnsi" w:eastAsiaTheme="minorHAnsi" w:hAnsiTheme="minorHAnsi" w:cstheme="minorBidi"/>
           <w:b/>
           <w:bCs/>
-          <w:color w:val="auto"/>
-          <w:sz w:val="22"/>
-          <w:szCs w:val="22"/>
-          <w:lang w:eastAsia="en-US"/>
         </w:rPr>
       </w:sdtEndPr>
       <w:sdtContent>
@@ -1245,6 +1247,7 @@
         <w:rPr>
           <w:rFonts w:ascii="Times New Roman" w:hAnsi="Times New Roman" w:cs="Times New Roman"/>
           <w:color w:val="auto"/>
+          <w:lang w:val="en-US"/>
         </w:rPr>
       </w:pPr>
       <w:bookmarkStart w:id="4" w:name="_Toc147091914"/>
@@ -1252,6 +1255,7 @@
         <w:rPr>
           <w:rFonts w:ascii="Times New Roman" w:hAnsi="Times New Roman" w:cs="Times New Roman"/>
           <w:color w:val="auto"/>
+          <w:lang w:val="en-US"/>
         </w:rPr>
         <w:t>Definitions</w:t>
       </w:r>
@@ -1259,41 +1263,46 @@
         <w:rPr>
           <w:rFonts w:ascii="Times New Roman" w:hAnsi="Times New Roman" w:cs="Times New Roman"/>
           <w:color w:val="auto"/>
+          <w:lang w:val="en-US"/>
         </w:rPr>
         <w:t>:</w:t>
       </w:r>
       <w:bookmarkEnd w:id="4"/>
     </w:p>
-    <w:p/>
+    <w:p>
+      <w:pPr>
+        <w:rPr>
+          <w:lang w:val="en-US"/>
+        </w:rPr>
+      </w:pPr>
+    </w:p>
     <w:p>
       <w:pPr>
         <w:rPr>
           <w:rFonts w:ascii="Times New Roman" w:hAnsi="Times New Roman" w:cs="Times New Roman"/>
+          <w:lang w:val="en-US"/>
         </w:rPr>
       </w:pPr>
       <w:r>
         <w:rPr>
           <w:rFonts w:ascii="Times New Roman" w:hAnsi="Times New Roman" w:cs="Times New Roman"/>
+          <w:lang w:val="en-US"/>
         </w:rPr>
         <w:t>H</w:t>
       </w:r>
       <w:r>
         <w:rPr>
           <w:rFonts w:ascii="Times New Roman" w:hAnsi="Times New Roman" w:cs="Times New Roman"/>
+          <w:lang w:val="en-US"/>
         </w:rPr>
         <w:t>ash</w:t>
       </w:r>
       <w:r>
         <w:rPr>
           <w:rFonts w:ascii="Times New Roman" w:hAnsi="Times New Roman" w:cs="Times New Roman"/>
+          <w:lang w:val="en-US"/>
         </w:rPr>
-        <w:t xml:space="preserve"> table</w:t>
-      </w:r>
-      <w:r>
-        <w:rPr>
-          <w:rFonts w:ascii="Times New Roman" w:hAnsi="Times New Roman" w:cs="Times New Roman"/>
-        </w:rPr>
-        <w:t>:</w:t>
+        <w:t xml:space="preserve"> table:</w:t>
       </w:r>
     </w:p>
     <w:p>
@@ -1345,21 +1354,7 @@
           <w:rFonts w:ascii="Times New Roman" w:hAnsi="Times New Roman" w:cs="Times New Roman"/>
           <w:lang w:val="en-US"/>
         </w:rPr>
-        <w:t xml:space="preserve">A Stack is a Last </w:t>
-      </w:r>
-      <w:r>
-        <w:rPr>
-          <w:rFonts w:ascii="Times New Roman" w:hAnsi="Times New Roman" w:cs="Times New Roman"/>
-          <w:lang w:val="en-US"/>
-        </w:rPr>
-        <w:t>in</w:t>
-      </w:r>
-      <w:r>
-        <w:rPr>
-          <w:rFonts w:ascii="Times New Roman" w:hAnsi="Times New Roman" w:cs="Times New Roman"/>
-          <w:lang w:val="en-US"/>
-        </w:rPr>
-        <w:t xml:space="preserve"> First Out (LIFO) data structure. It supports two basic operations called push and pop. The push operation adds an element at the top of the stack, and the pop operation removes an element from the top of the stack.</w:t>
+        <w:t>A Stack is a Last in First Out (LIFO) data structure. It supports two basic operations called push and pop. The push operation adds an element at the top of the stack, and the pop operation removes an element from the top of the stack.</w:t>
       </w:r>
     </w:p>
     <w:p>
@@ -1583,21 +1578,7 @@
                 <w:rFonts w:ascii="Times New Roman" w:eastAsia="Times New Roman" w:hAnsi="Times New Roman" w:cs="Times New Roman"/>
                 <w:lang w:val="en-US"/>
               </w:rPr>
-              <w:t xml:space="preserve">R1: Add a task or </w:t>
-            </w:r>
-            <w:r>
-              <w:rPr>
-                <w:rFonts w:ascii="Times New Roman" w:eastAsia="Times New Roman" w:hAnsi="Times New Roman" w:cs="Times New Roman"/>
-                <w:lang w:val="en-US"/>
-              </w:rPr>
-              <w:t xml:space="preserve">a </w:t>
-            </w:r>
-            <w:r>
-              <w:rPr>
-                <w:rFonts w:ascii="Times New Roman" w:eastAsia="Times New Roman" w:hAnsi="Times New Roman" w:cs="Times New Roman"/>
-                <w:lang w:val="en-US"/>
-              </w:rPr>
-              <w:t>reminder</w:t>
+              <w:t>R1: Add a task or a reminder</w:t>
             </w:r>
           </w:p>
           <w:p>
@@ -1617,21 +1598,7 @@
                 <w:rFonts w:ascii="Times New Roman" w:eastAsia="Times New Roman" w:hAnsi="Times New Roman" w:cs="Times New Roman"/>
                 <w:lang w:val="en-US"/>
               </w:rPr>
-              <w:t xml:space="preserve">R2: Modify a task or </w:t>
-            </w:r>
-            <w:r>
-              <w:rPr>
-                <w:rFonts w:ascii="Times New Roman" w:eastAsia="Times New Roman" w:hAnsi="Times New Roman" w:cs="Times New Roman"/>
-                <w:lang w:val="en-US"/>
-              </w:rPr>
-              <w:t xml:space="preserve">a </w:t>
-            </w:r>
-            <w:r>
-              <w:rPr>
-                <w:rFonts w:ascii="Times New Roman" w:eastAsia="Times New Roman" w:hAnsi="Times New Roman" w:cs="Times New Roman"/>
-                <w:lang w:val="en-US"/>
-              </w:rPr>
-              <w:t>reminder</w:t>
+              <w:t>R2: Modify a task or a reminder</w:t>
             </w:r>
           </w:p>
           <w:p>
@@ -1651,21 +1618,7 @@
                 <w:rFonts w:ascii="Times New Roman" w:eastAsia="Times New Roman" w:hAnsi="Times New Roman" w:cs="Times New Roman"/>
                 <w:lang w:val="en-US"/>
               </w:rPr>
-              <w:t xml:space="preserve">R3: Delete a task or </w:t>
-            </w:r>
-            <w:r>
-              <w:rPr>
-                <w:rFonts w:ascii="Times New Roman" w:eastAsia="Times New Roman" w:hAnsi="Times New Roman" w:cs="Times New Roman"/>
-                <w:lang w:val="en-US"/>
-              </w:rPr>
-              <w:t xml:space="preserve">a </w:t>
-            </w:r>
-            <w:r>
-              <w:rPr>
-                <w:rFonts w:ascii="Times New Roman" w:eastAsia="Times New Roman" w:hAnsi="Times New Roman" w:cs="Times New Roman"/>
-                <w:lang w:val="en-US"/>
-              </w:rPr>
-              <w:t>reminder</w:t>
+              <w:t>R3: Delete a task or a reminder</w:t>
             </w:r>
           </w:p>
           <w:p>
@@ -1685,35 +1638,7 @@
                 <w:rFonts w:ascii="Times New Roman" w:eastAsia="Times New Roman" w:hAnsi="Times New Roman" w:cs="Times New Roman"/>
                 <w:lang w:val="en-US"/>
               </w:rPr>
-              <w:t>R4: S</w:t>
-            </w:r>
-            <w:r>
-              <w:rPr>
-                <w:rFonts w:ascii="Times New Roman" w:eastAsia="Times New Roman" w:hAnsi="Times New Roman" w:cs="Times New Roman"/>
-                <w:lang w:val="en-US"/>
-              </w:rPr>
-              <w:t>how</w:t>
-            </w:r>
-            <w:r>
-              <w:rPr>
-                <w:rFonts w:ascii="Times New Roman" w:eastAsia="Times New Roman" w:hAnsi="Times New Roman" w:cs="Times New Roman"/>
-                <w:lang w:val="en-US"/>
-              </w:rPr>
-              <w:t xml:space="preserve"> </w:t>
-            </w:r>
-            <w:r>
-              <w:rPr>
-                <w:rFonts w:ascii="Times New Roman" w:eastAsia="Times New Roman" w:hAnsi="Times New Roman" w:cs="Times New Roman"/>
-                <w:lang w:val="en-US"/>
-              </w:rPr>
-              <w:t>the</w:t>
-            </w:r>
-            <w:r>
-              <w:rPr>
-                <w:rFonts w:ascii="Times New Roman" w:eastAsia="Times New Roman" w:hAnsi="Times New Roman" w:cs="Times New Roman"/>
-                <w:lang w:val="en-US"/>
-              </w:rPr>
-              <w:t xml:space="preserve"> list of tasks and reminders </w:t>
+              <w:t xml:space="preserve">R4: Show the list of tasks and reminders </w:t>
             </w:r>
           </w:p>
           <w:p>
@@ -1752,6 +1677,20 @@
               <w:rPr>
                 <w:rFonts w:ascii="Times New Roman" w:eastAsia="Times New Roman" w:hAnsi="Times New Roman" w:cs="Times New Roman"/>
               </w:rPr>
+              <w:t>student</w:t>
+            </w:r>
+            <w:proofErr w:type="spellEnd"/>
+            <w:r>
+              <w:rPr>
+                <w:rFonts w:ascii="Times New Roman" w:eastAsia="Times New Roman" w:hAnsi="Times New Roman" w:cs="Times New Roman"/>
+              </w:rPr>
+              <w:t xml:space="preserve"> </w:t>
+            </w:r>
+            <w:proofErr w:type="spellStart"/>
+            <w:r>
+              <w:rPr>
+                <w:rFonts w:ascii="Times New Roman" w:eastAsia="Times New Roman" w:hAnsi="Times New Roman" w:cs="Times New Roman"/>
+              </w:rPr>
               <w:t>actions</w:t>
             </w:r>
             <w:proofErr w:type="spellEnd"/>
@@ -1792,6 +1731,26 @@
               <w:rPr>
                 <w:rFonts w:ascii="Times New Roman" w:eastAsia="Times New Roman" w:hAnsi="Times New Roman" w:cs="Times New Roman"/>
               </w:rPr>
+              <w:t>student</w:t>
+            </w:r>
+            <w:proofErr w:type="spellEnd"/>
+            <w:r>
+              <w:rPr>
+                <w:rFonts w:ascii="Times New Roman" w:eastAsia="Times New Roman" w:hAnsi="Times New Roman" w:cs="Times New Roman"/>
+              </w:rPr>
+              <w:t xml:space="preserve"> </w:t>
+            </w:r>
+            <w:r>
+              <w:rPr>
+                <w:rFonts w:ascii="Times New Roman" w:eastAsia="Times New Roman" w:hAnsi="Times New Roman" w:cs="Times New Roman"/>
+              </w:rPr>
+              <w:t xml:space="preserve"> </w:t>
+            </w:r>
+            <w:proofErr w:type="spellStart"/>
+            <w:r>
+              <w:rPr>
+                <w:rFonts w:ascii="Times New Roman" w:eastAsia="Times New Roman" w:hAnsi="Times New Roman" w:cs="Times New Roman"/>
+              </w:rPr>
               <w:t>actions</w:t>
             </w:r>
             <w:proofErr w:type="spellEnd"/>
@@ -1856,21 +1815,7 @@
                 <w:rFonts w:ascii="Times New Roman" w:eastAsia="Times New Roman" w:hAnsi="Times New Roman" w:cs="Times New Roman"/>
                 <w:lang w:val="en-US"/>
               </w:rPr>
-              <w:t>A task and reminder management system should be designed to allow users to add, organize, and manage their t</w:t>
-            </w:r>
-            <w:r>
-              <w:rPr>
-                <w:rFonts w:ascii="Times New Roman" w:eastAsia="Times New Roman" w:hAnsi="Times New Roman" w:cs="Times New Roman"/>
-                <w:lang w:val="en-US"/>
-              </w:rPr>
-              <w:t>asks</w:t>
-            </w:r>
-            <w:r>
-              <w:rPr>
-                <w:rFonts w:ascii="Times New Roman" w:eastAsia="Times New Roman" w:hAnsi="Times New Roman" w:cs="Times New Roman"/>
-                <w:lang w:val="en-US"/>
-              </w:rPr>
-              <w:t xml:space="preserve"> and reminders.</w:t>
+              <w:t>A task and reminder management system should be designed to allow users to add, organize, and manage their tasks and reminders.</w:t>
             </w:r>
           </w:p>
           <w:p>
@@ -1959,21 +1904,7 @@
                 <w:rFonts w:ascii="Times New Roman" w:eastAsia="Times New Roman" w:hAnsi="Times New Roman" w:cs="Times New Roman"/>
                 <w:lang w:val="en-US"/>
               </w:rPr>
-              <w:t xml:space="preserve">Usage of data structures such as hash, </w:t>
-            </w:r>
-            <w:r>
-              <w:rPr>
-                <w:rFonts w:ascii="Times New Roman" w:eastAsia="Times New Roman" w:hAnsi="Times New Roman" w:cs="Times New Roman"/>
-                <w:lang w:val="en-US"/>
-              </w:rPr>
-              <w:t>queue,</w:t>
-            </w:r>
-            <w:r>
-              <w:rPr>
-                <w:rFonts w:ascii="Times New Roman" w:eastAsia="Times New Roman" w:hAnsi="Times New Roman" w:cs="Times New Roman"/>
-                <w:lang w:val="en-US"/>
-              </w:rPr>
-              <w:t xml:space="preserve"> and stack. </w:t>
+              <w:t xml:space="preserve">Usage of data structures such as hash, queue, and stack. </w:t>
             </w:r>
           </w:p>
           <w:p>
@@ -2104,16 +2035,8 @@
               <w:rPr>
                 <w:rFonts w:ascii="Times New Roman" w:eastAsia="Times New Roman" w:hAnsi="Times New Roman" w:cs="Times New Roman"/>
               </w:rPr>
-              <w:t xml:space="preserve"> and </w:t>
-            </w:r>
-            <w:proofErr w:type="spellStart"/>
-            <w:r>
-              <w:rPr>
-                <w:rFonts w:ascii="Times New Roman" w:eastAsia="Times New Roman" w:hAnsi="Times New Roman" w:cs="Times New Roman"/>
-              </w:rPr>
-              <w:t>Name</w:t>
-            </w:r>
-            <w:proofErr w:type="spellEnd"/>
+              <w:t xml:space="preserve"> </w:t>
+            </w:r>
           </w:p>
         </w:tc>
         <w:tc>
@@ -2136,7 +2059,21 @@
                 <w:rFonts w:ascii="Times New Roman" w:eastAsia="Times New Roman" w:hAnsi="Times New Roman" w:cs="Times New Roman"/>
                 <w:lang w:val="en-US"/>
               </w:rPr>
-              <w:t>R1: Add a task and/or reminder</w:t>
+              <w:t xml:space="preserve">R1: Add a task or </w:t>
+            </w:r>
+            <w:r>
+              <w:rPr>
+                <w:rFonts w:ascii="Times New Roman" w:eastAsia="Times New Roman" w:hAnsi="Times New Roman" w:cs="Times New Roman"/>
+                <w:lang w:val="en-US"/>
+              </w:rPr>
+              <w:t xml:space="preserve">a </w:t>
+            </w:r>
+            <w:r>
+              <w:rPr>
+                <w:rFonts w:ascii="Times New Roman" w:eastAsia="Times New Roman" w:hAnsi="Times New Roman" w:cs="Times New Roman"/>
+                <w:lang w:val="en-US"/>
+              </w:rPr>
+              <w:t>reminder</w:t>
             </w:r>
           </w:p>
         </w:tc>
@@ -2748,22 +2685,21 @@
                 <w:rFonts w:ascii="Times New Roman" w:eastAsia="Times New Roman" w:hAnsi="Times New Roman" w:cs="Times New Roman"/>
                 <w:lang w:val="en-US"/>
               </w:rPr>
-              <w:t>The system verifies that the task is added successfully</w:t>
-            </w:r>
-          </w:p>
-          <w:p>
-            <w:pPr>
-              <w:rPr>
-                <w:rFonts w:ascii="Times New Roman" w:eastAsia="Times New Roman" w:hAnsi="Times New Roman" w:cs="Times New Roman"/>
-                <w:lang w:val="en-US"/>
-              </w:rPr>
-            </w:pPr>
-            <w:r>
-              <w:rPr>
-                <w:rFonts w:ascii="Times New Roman" w:eastAsia="Times New Roman" w:hAnsi="Times New Roman" w:cs="Times New Roman"/>
-                <w:lang w:val="en-US"/>
-              </w:rPr>
-              <w:t>The system verifies that the reminder is added successfully</w:t>
+              <w:t>The system verifies that the task</w:t>
+            </w:r>
+            <w:r>
+              <w:rPr>
+                <w:rFonts w:ascii="Times New Roman" w:eastAsia="Times New Roman" w:hAnsi="Times New Roman" w:cs="Times New Roman"/>
+                <w:lang w:val="en-US"/>
+              </w:rPr>
+              <w:t xml:space="preserve"> or reminder</w:t>
+            </w:r>
+            <w:r>
+              <w:rPr>
+                <w:rFonts w:ascii="Times New Roman" w:eastAsia="Times New Roman" w:hAnsi="Times New Roman" w:cs="Times New Roman"/>
+                <w:lang w:val="en-US"/>
+              </w:rPr>
+              <w:t xml:space="preserve"> is added successfully</w:t>
             </w:r>
           </w:p>
         </w:tc>
@@ -2965,143 +2901,41 @@
               </w:rPr>
               <w:t xml:space="preserve">“The </w:t>
             </w:r>
-            <w:proofErr w:type="gramStart"/>
-            <w:r>
-              <w:rPr>
-                <w:rFonts w:ascii="Times New Roman" w:eastAsia="Times New Roman" w:hAnsi="Times New Roman" w:cs="Times New Roman"/>
-                <w:lang w:val="en-US"/>
-              </w:rPr>
-              <w:t>task :”title</w:t>
-            </w:r>
-            <w:proofErr w:type="gramEnd"/>
-            <w:r>
-              <w:rPr>
-                <w:rFonts w:ascii="Times New Roman" w:eastAsia="Times New Roman" w:hAnsi="Times New Roman" w:cs="Times New Roman"/>
-                <w:lang w:val="en-US"/>
-              </w:rPr>
-              <w:t>” Has been successfully added</w:t>
-            </w:r>
-          </w:p>
-        </w:tc>
-      </w:tr>
-      <w:tr>
-        <w:trPr>
-          <w:trHeight w:val="76"/>
-        </w:trPr>
-        <w:tc>
-          <w:tcPr>
-            <w:tcW w:w="2865" w:type="dxa"/>
-            <w:vMerge/>
-            <w:vAlign w:val="center"/>
-          </w:tcPr>
-          <w:p>
-            <w:pPr>
-              <w:widowControl w:val="0"/>
-              <w:rPr>
-                <w:rFonts w:ascii="Times New Roman" w:eastAsia="Times New Roman" w:hAnsi="Times New Roman" w:cs="Times New Roman"/>
-                <w:lang w:val="en-US"/>
-              </w:rPr>
-            </w:pPr>
-          </w:p>
-        </w:tc>
-        <w:tc>
-          <w:tcPr>
-            <w:tcW w:w="1950" w:type="dxa"/>
-            <w:gridSpan w:val="2"/>
-            <w:vAlign w:val="center"/>
-          </w:tcPr>
-          <w:p>
-            <w:pPr>
-              <w:jc w:val="center"/>
-              <w:rPr>
-                <w:rFonts w:ascii="Times New Roman" w:eastAsia="Times New Roman" w:hAnsi="Times New Roman" w:cs="Times New Roman"/>
-              </w:rPr>
-            </w:pPr>
-            <w:proofErr w:type="spellStart"/>
-            <w:r>
-              <w:rPr>
-                <w:rFonts w:ascii="Times New Roman" w:eastAsia="Times New Roman" w:hAnsi="Times New Roman" w:cs="Times New Roman"/>
-              </w:rPr>
-              <w:t>message</w:t>
-            </w:r>
-            <w:proofErr w:type="spellEnd"/>
-          </w:p>
-        </w:tc>
-        <w:tc>
-          <w:tcPr>
-            <w:tcW w:w="2268" w:type="dxa"/>
-            <w:vAlign w:val="center"/>
-          </w:tcPr>
-          <w:p>
-            <w:pPr>
-              <w:jc w:val="center"/>
-              <w:rPr>
-                <w:rFonts w:ascii="Times New Roman" w:eastAsia="Times New Roman" w:hAnsi="Times New Roman" w:cs="Times New Roman"/>
-              </w:rPr>
-            </w:pPr>
-            <w:proofErr w:type="spellStart"/>
-            <w:r>
-              <w:rPr>
-                <w:rFonts w:ascii="Times New Roman" w:eastAsia="Times New Roman" w:hAnsi="Times New Roman" w:cs="Times New Roman"/>
-              </w:rPr>
-              <w:t>String</w:t>
-            </w:r>
-            <w:proofErr w:type="spellEnd"/>
-          </w:p>
-        </w:tc>
-        <w:tc>
-          <w:tcPr>
-            <w:tcW w:w="2277" w:type="dxa"/>
-            <w:vAlign w:val="center"/>
-          </w:tcPr>
-          <w:p>
-            <w:pPr>
-              <w:rPr>
-                <w:rFonts w:ascii="Times New Roman" w:eastAsia="Times New Roman" w:hAnsi="Times New Roman" w:cs="Times New Roman"/>
-                <w:lang w:val="en-US"/>
-              </w:rPr>
-            </w:pPr>
-            <w:r>
-              <w:rPr>
-                <w:rFonts w:ascii="Times New Roman" w:eastAsia="Times New Roman" w:hAnsi="Times New Roman" w:cs="Times New Roman"/>
-                <w:lang w:val="en-US"/>
-              </w:rPr>
-              <w:t xml:space="preserve">“The </w:t>
-            </w:r>
-            <w:proofErr w:type="spellStart"/>
-            <w:r>
-              <w:rPr>
-                <w:rFonts w:ascii="Times New Roman" w:eastAsia="Times New Roman" w:hAnsi="Times New Roman" w:cs="Times New Roman"/>
-                <w:lang w:val="en-US"/>
-              </w:rPr>
-              <w:t>reminder</w:t>
-            </w:r>
-            <w:proofErr w:type="gramStart"/>
-            <w:r>
-              <w:rPr>
-                <w:rFonts w:ascii="Times New Roman" w:eastAsia="Times New Roman" w:hAnsi="Times New Roman" w:cs="Times New Roman"/>
-                <w:lang w:val="en-US"/>
-              </w:rPr>
-              <w:t>:”title</w:t>
-            </w:r>
-            <w:proofErr w:type="spellEnd"/>
-            <w:proofErr w:type="gramEnd"/>
-            <w:r>
-              <w:rPr>
-                <w:rFonts w:ascii="Times New Roman" w:eastAsia="Times New Roman" w:hAnsi="Times New Roman" w:cs="Times New Roman"/>
-                <w:lang w:val="en-US"/>
-              </w:rPr>
-              <w:t>” Has been successfully added</w:t>
-            </w:r>
-          </w:p>
-          <w:p>
-            <w:pPr>
-              <w:ind w:left="1440"/>
-              <w:rPr>
-                <w:rFonts w:ascii="Times New Roman" w:eastAsia="Times New Roman" w:hAnsi="Times New Roman" w:cs="Times New Roman"/>
-                <w:lang w:val="en-US"/>
-              </w:rPr>
-            </w:pPr>
+            <w:r>
+              <w:rPr>
+                <w:rFonts w:ascii="Times New Roman" w:eastAsia="Times New Roman" w:hAnsi="Times New Roman" w:cs="Times New Roman"/>
+                <w:lang w:val="en-US"/>
+              </w:rPr>
+              <w:t>task</w:t>
+            </w:r>
+            <w:r>
+              <w:rPr>
+                <w:rFonts w:ascii="Times New Roman" w:eastAsia="Times New Roman" w:hAnsi="Times New Roman" w:cs="Times New Roman"/>
+                <w:lang w:val="en-US"/>
+              </w:rPr>
+              <w:t xml:space="preserve"> / reminder</w:t>
+            </w:r>
+            <w:r>
+              <w:rPr>
+                <w:rFonts w:ascii="Times New Roman" w:eastAsia="Times New Roman" w:hAnsi="Times New Roman" w:cs="Times New Roman"/>
+                <w:lang w:val="en-US"/>
+              </w:rPr>
+              <w:t xml:space="preserve"> </w:t>
+            </w:r>
+            <w:r>
+              <w:rPr>
+                <w:rFonts w:ascii="Times New Roman" w:eastAsia="Times New Roman" w:hAnsi="Times New Roman" w:cs="Times New Roman"/>
+                <w:lang w:val="en-US"/>
+              </w:rPr>
+              <w:t>h</w:t>
+            </w:r>
+            <w:r>
+              <w:rPr>
+                <w:rFonts w:ascii="Times New Roman" w:eastAsia="Times New Roman" w:hAnsi="Times New Roman" w:cs="Times New Roman"/>
+                <w:lang w:val="en-US"/>
+              </w:rPr>
+              <w:t>as been successfully added</w:t>
+            </w:r>
           </w:p>
         </w:tc>
       </w:tr>
@@ -3168,16 +3002,8 @@
               <w:rPr>
                 <w:rFonts w:ascii="Times New Roman" w:eastAsia="Times New Roman" w:hAnsi="Times New Roman" w:cs="Times New Roman"/>
               </w:rPr>
-              <w:t xml:space="preserve"> and </w:t>
-            </w:r>
-            <w:proofErr w:type="spellStart"/>
-            <w:r>
-              <w:rPr>
-                <w:rFonts w:ascii="Times New Roman" w:eastAsia="Times New Roman" w:hAnsi="Times New Roman" w:cs="Times New Roman"/>
-              </w:rPr>
-              <w:t>Name</w:t>
-            </w:r>
-            <w:proofErr w:type="spellEnd"/>
+              <w:t xml:space="preserve"> </w:t>
+            </w:r>
           </w:p>
         </w:tc>
         <w:tc>
@@ -3200,7 +3026,35 @@
                 <w:rFonts w:ascii="Times New Roman" w:eastAsia="Times New Roman" w:hAnsi="Times New Roman" w:cs="Times New Roman"/>
                 <w:lang w:val="en-US"/>
               </w:rPr>
-              <w:t>R2: Modify a task and/or reminder</w:t>
+              <w:t>R2: Modify a task</w:t>
+            </w:r>
+            <w:r>
+              <w:rPr>
+                <w:rFonts w:ascii="Times New Roman" w:eastAsia="Times New Roman" w:hAnsi="Times New Roman" w:cs="Times New Roman"/>
+                <w:lang w:val="en-US"/>
+              </w:rPr>
+              <w:t xml:space="preserve"> </w:t>
+            </w:r>
+            <w:r>
+              <w:rPr>
+                <w:rFonts w:ascii="Times New Roman" w:eastAsia="Times New Roman" w:hAnsi="Times New Roman" w:cs="Times New Roman"/>
+                <w:lang w:val="en-US"/>
+              </w:rPr>
+              <w:t xml:space="preserve">or </w:t>
+            </w:r>
+            <w:r>
+              <w:rPr>
+                <w:rFonts w:ascii="Times New Roman" w:eastAsia="Times New Roman" w:hAnsi="Times New Roman" w:cs="Times New Roman"/>
+                <w:lang w:val="en-US"/>
+              </w:rPr>
+              <w:t xml:space="preserve">a </w:t>
+            </w:r>
+            <w:r>
+              <w:rPr>
+                <w:rFonts w:ascii="Times New Roman" w:eastAsia="Times New Roman" w:hAnsi="Times New Roman" w:cs="Times New Roman"/>
+                <w:lang w:val="en-US"/>
+              </w:rPr>
+              <w:t>reminder</w:t>
             </w:r>
           </w:p>
         </w:tc>
@@ -3272,7 +3126,6 @@
               <w:rPr>
                 <w:rFonts w:ascii="Times New Roman" w:eastAsia="Times New Roman" w:hAnsi="Times New Roman" w:cs="Times New Roman"/>
               </w:rPr>
-              <w:lastRenderedPageBreak/>
               <w:t>Input</w:t>
             </w:r>
           </w:p>
@@ -4083,15 +3936,13 @@
               </w:rPr>
               <w:t xml:space="preserve">“The </w:t>
             </w:r>
-            <w:proofErr w:type="gramStart"/>
-            <w:r>
-              <w:rPr>
-                <w:rFonts w:ascii="Times New Roman" w:eastAsia="Times New Roman" w:hAnsi="Times New Roman" w:cs="Times New Roman"/>
-                <w:lang w:val="en-US"/>
-              </w:rPr>
-              <w:t>task :”title</w:t>
-            </w:r>
-            <w:proofErr w:type="gramEnd"/>
+            <w:r>
+              <w:rPr>
+                <w:rFonts w:ascii="Times New Roman" w:eastAsia="Times New Roman" w:hAnsi="Times New Roman" w:cs="Times New Roman"/>
+                <w:lang w:val="en-US"/>
+              </w:rPr>
+              <w:t>task:” title</w:t>
+            </w:r>
             <w:r>
               <w:rPr>
                 <w:rFonts w:ascii="Times New Roman" w:eastAsia="Times New Roman" w:hAnsi="Times New Roman" w:cs="Times New Roman"/>
@@ -4194,18 +4045,9 @@
                 <w:rFonts w:ascii="Times New Roman" w:eastAsia="Times New Roman" w:hAnsi="Times New Roman" w:cs="Times New Roman"/>
                 <w:lang w:val="en-US"/>
               </w:rPr>
-              <w:t>reminder</w:t>
-            </w:r>
-            <w:proofErr w:type="gramStart"/>
-            <w:r>
-              <w:rPr>
-                <w:rFonts w:ascii="Times New Roman" w:eastAsia="Times New Roman" w:hAnsi="Times New Roman" w:cs="Times New Roman"/>
-                <w:lang w:val="en-US"/>
-              </w:rPr>
-              <w:t>:”title</w:t>
-            </w:r>
-            <w:proofErr w:type="spellEnd"/>
-            <w:proofErr w:type="gramEnd"/>
+              <w:t>reminder:”title</w:t>
+            </w:r>
+            <w:proofErr w:type="spellEnd"/>
             <w:r>
               <w:rPr>
                 <w:rFonts w:ascii="Times New Roman" w:eastAsia="Times New Roman" w:hAnsi="Times New Roman" w:cs="Times New Roman"/>
@@ -4289,16 +4131,8 @@
               <w:rPr>
                 <w:rFonts w:ascii="Times New Roman" w:eastAsia="Times New Roman" w:hAnsi="Times New Roman" w:cs="Times New Roman"/>
               </w:rPr>
-              <w:t xml:space="preserve"> and </w:t>
-            </w:r>
-            <w:proofErr w:type="spellStart"/>
-            <w:r>
-              <w:rPr>
-                <w:rFonts w:ascii="Times New Roman" w:eastAsia="Times New Roman" w:hAnsi="Times New Roman" w:cs="Times New Roman"/>
-              </w:rPr>
-              <w:t>Name</w:t>
-            </w:r>
-            <w:proofErr w:type="spellEnd"/>
+              <w:t xml:space="preserve"> </w:t>
+            </w:r>
           </w:p>
         </w:tc>
         <w:tc>
@@ -4977,23 +4811,7 @@
                 <w:rFonts w:ascii="Times New Roman" w:eastAsia="Times New Roman" w:hAnsi="Times New Roman" w:cs="Times New Roman"/>
                 <w:lang w:val="en-US"/>
               </w:rPr>
-              <w:t xml:space="preserve">The system verifies the deletion of a task/reminder, and updates the list of tasks and </w:t>
-            </w:r>
-            <w:proofErr w:type="gramStart"/>
-            <w:r>
-              <w:rPr>
-                <w:rFonts w:ascii="Times New Roman" w:eastAsia="Times New Roman" w:hAnsi="Times New Roman" w:cs="Times New Roman"/>
-                <w:lang w:val="en-US"/>
-              </w:rPr>
-              <w:t>reminders..</w:t>
-            </w:r>
-            <w:proofErr w:type="gramEnd"/>
-            <w:r>
-              <w:rPr>
-                <w:rFonts w:ascii="Times New Roman" w:eastAsia="Times New Roman" w:hAnsi="Times New Roman" w:cs="Times New Roman"/>
-                <w:lang w:val="en-US"/>
-              </w:rPr>
-              <w:t xml:space="preserve"> </w:t>
+              <w:t xml:space="preserve">The system verifies the deletion of a task/reminder, and updates the list of tasks and reminders.. </w:t>
             </w:r>
           </w:p>
         </w:tc>
@@ -5019,7 +4837,6 @@
               <w:rPr>
                 <w:rFonts w:ascii="Times New Roman" w:eastAsia="Times New Roman" w:hAnsi="Times New Roman" w:cs="Times New Roman"/>
               </w:rPr>
-              <w:lastRenderedPageBreak/>
               <w:t>Output</w:t>
             </w:r>
           </w:p>
@@ -5195,23 +5012,7 @@
                 <w:rFonts w:ascii="Times New Roman" w:eastAsia="Times New Roman" w:hAnsi="Times New Roman" w:cs="Times New Roman"/>
                 <w:lang w:val="en-US"/>
               </w:rPr>
-              <w:t xml:space="preserve">“The </w:t>
-            </w:r>
-            <w:proofErr w:type="gramStart"/>
-            <w:r>
-              <w:rPr>
-                <w:rFonts w:ascii="Times New Roman" w:eastAsia="Times New Roman" w:hAnsi="Times New Roman" w:cs="Times New Roman"/>
-                <w:lang w:val="en-US"/>
-              </w:rPr>
-              <w:t>task :”title</w:t>
-            </w:r>
-            <w:proofErr w:type="gramEnd"/>
-            <w:r>
-              <w:rPr>
-                <w:rFonts w:ascii="Times New Roman" w:eastAsia="Times New Roman" w:hAnsi="Times New Roman" w:cs="Times New Roman"/>
-                <w:lang w:val="en-US"/>
-              </w:rPr>
-              <w:t>” Has been successfully deleted</w:t>
+              <w:t>“The task :”title” Has been successfully deleted</w:t>
             </w:r>
           </w:p>
         </w:tc>
@@ -5308,18 +5109,9 @@
                 <w:rFonts w:ascii="Times New Roman" w:eastAsia="Times New Roman" w:hAnsi="Times New Roman" w:cs="Times New Roman"/>
                 <w:lang w:val="en-US"/>
               </w:rPr>
-              <w:t>reminder</w:t>
-            </w:r>
-            <w:proofErr w:type="gramStart"/>
-            <w:r>
-              <w:rPr>
-                <w:rFonts w:ascii="Times New Roman" w:eastAsia="Times New Roman" w:hAnsi="Times New Roman" w:cs="Times New Roman"/>
-                <w:lang w:val="en-US"/>
-              </w:rPr>
-              <w:t>:”title</w:t>
-            </w:r>
-            <w:proofErr w:type="spellEnd"/>
-            <w:proofErr w:type="gramEnd"/>
+              <w:t>reminder:”title</w:t>
+            </w:r>
+            <w:proofErr w:type="spellEnd"/>
             <w:r>
               <w:rPr>
                 <w:rFonts w:ascii="Times New Roman" w:eastAsia="Times New Roman" w:hAnsi="Times New Roman" w:cs="Times New Roman"/>
@@ -5507,21 +5299,7 @@
               <w:rPr>
                 <w:rFonts w:ascii="Times New Roman" w:eastAsia="Times New Roman" w:hAnsi="Times New Roman" w:cs="Times New Roman"/>
               </w:rPr>
-              <w:t xml:space="preserve"> </w:t>
-            </w:r>
-            <w:proofErr w:type="gramStart"/>
-            <w:r>
-              <w:rPr>
-                <w:rFonts w:ascii="Times New Roman" w:eastAsia="Times New Roman" w:hAnsi="Times New Roman" w:cs="Times New Roman"/>
-              </w:rPr>
-              <w:t>show</w:t>
-            </w:r>
-            <w:proofErr w:type="gramEnd"/>
-            <w:r>
-              <w:rPr>
-                <w:rFonts w:ascii="Times New Roman" w:eastAsia="Times New Roman" w:hAnsi="Times New Roman" w:cs="Times New Roman"/>
-              </w:rPr>
-              <w:t xml:space="preserve"> </w:t>
+              <w:t xml:space="preserve"> show </w:t>
             </w:r>
             <w:proofErr w:type="spellStart"/>
             <w:r>
@@ -6511,7 +6289,15 @@
                 <w:rFonts w:ascii="Times New Roman" w:eastAsia="Times New Roman" w:hAnsi="Times New Roman" w:cs="Times New Roman"/>
                 <w:lang w:val="en-US"/>
               </w:rPr>
-              <w:t>Details of the specific action performed, including task/reminder title or description</w:t>
+              <w:t xml:space="preserve">Details of the specific action performed, including </w:t>
+            </w:r>
+            <w:r>
+              <w:rPr>
+                <w:rFonts w:ascii="Times New Roman" w:eastAsia="Times New Roman" w:hAnsi="Times New Roman" w:cs="Times New Roman"/>
+                <w:lang w:val="en-US"/>
+              </w:rPr>
+              <w:lastRenderedPageBreak/>
+              <w:t>task/reminder title or description</w:t>
             </w:r>
           </w:p>
         </w:tc>
@@ -6534,6 +6320,7 @@
               <w:rPr>
                 <w:rFonts w:ascii="Times New Roman" w:eastAsia="Times New Roman" w:hAnsi="Times New Roman" w:cs="Times New Roman"/>
               </w:rPr>
+              <w:lastRenderedPageBreak/>
               <w:t>Result</w:t>
             </w:r>
             <w:proofErr w:type="spellEnd"/>
@@ -8286,6 +8073,7 @@
   <w:style w:type="character" w:default="1" w:styleId="Fuentedeprrafopredeter">
     <w:name w:val="Default Paragraph Font"/>
     <w:uiPriority w:val="1"/>
+    <w:semiHidden/>
     <w:unhideWhenUsed/>
   </w:style>
   <w:style w:type="table" w:default="1" w:styleId="Tablanormal">
@@ -8600,6 +8388,8 @@
   </w:compat>
   <w:rsids>
     <w:rsidRoot w:val="0044073C"/>
+    <w:rsid w:val="000216AE"/>
+    <w:rsid w:val="000D1B25"/>
     <w:rsid w:val="0044073C"/>
     <w:rsid w:val="004946F6"/>
   </w:rsids>

</xml_diff>

<commit_message>
commit creacion de nuevas clases y arreglo de documentacion
</commit_message>
<xml_diff>
--- a/Sistema de gestion de tareas y recordatorios/doc/Método de la ingeniería.docx
+++ b/Sistema de gestion de tareas y recordatorios/doc/Método de la ingeniería.docx
@@ -632,7 +632,7 @@
           <w:r>
             <w:fldChar w:fldCharType="separate"/>
           </w:r>
-          <w:hyperlink w:anchor="_Toc147091910" w:history="1">
+          <w:hyperlink w:anchor="_Toc147187413" w:history="1">
             <w:r>
               <w:rPr>
                 <w:rStyle w:val="Hipervnculo"/>
@@ -660,7 +660,7 @@
                 <w:noProof/>
                 <w:webHidden/>
               </w:rPr>
-              <w:instrText xml:space="preserve"> PAGEREF _Toc147091910 \h </w:instrText>
+              <w:instrText xml:space="preserve"> PAGEREF _Toc147187413 \h </w:instrText>
             </w:r>
             <w:r>
               <w:rPr>
@@ -703,7 +703,7 @@
               <w:lang w:eastAsia="es-CO"/>
             </w:rPr>
           </w:pPr>
-          <w:hyperlink w:anchor="_Toc147091911" w:history="1">
+          <w:hyperlink w:anchor="_Toc147187414" w:history="1">
             <w:r>
               <w:rPr>
                 <w:rStyle w:val="Hipervnculo"/>
@@ -732,7 +732,7 @@
                 <w:noProof/>
                 <w:webHidden/>
               </w:rPr>
-              <w:instrText xml:space="preserve"> PAGEREF _Toc147091911 \h </w:instrText>
+              <w:instrText xml:space="preserve"> PAGEREF _Toc147187414 \h </w:instrText>
             </w:r>
             <w:r>
               <w:rPr>
@@ -775,7 +775,7 @@
               <w:lang w:eastAsia="es-CO"/>
             </w:rPr>
           </w:pPr>
-          <w:hyperlink w:anchor="_Toc147091912" w:history="1">
+          <w:hyperlink w:anchor="_Toc147187415" w:history="1">
             <w:r>
               <w:rPr>
                 <w:rStyle w:val="Hipervnculo"/>
@@ -804,7 +804,7 @@
                 <w:noProof/>
                 <w:webHidden/>
               </w:rPr>
-              <w:instrText xml:space="preserve"> PAGEREF _Toc147091912 \h </w:instrText>
+              <w:instrText xml:space="preserve"> PAGEREF _Toc147187415 \h </w:instrText>
             </w:r>
             <w:r>
               <w:rPr>
@@ -847,7 +847,7 @@
               <w:lang w:eastAsia="es-CO"/>
             </w:rPr>
           </w:pPr>
-          <w:hyperlink w:anchor="_Toc147091913" w:history="1">
+          <w:hyperlink w:anchor="_Toc147187416" w:history="1">
             <w:r>
               <w:rPr>
                 <w:rStyle w:val="Hipervnculo"/>
@@ -875,7 +875,7 @@
                 <w:noProof/>
                 <w:webHidden/>
               </w:rPr>
-              <w:instrText xml:space="preserve"> PAGEREF _Toc147091913 \h </w:instrText>
+              <w:instrText xml:space="preserve"> PAGEREF _Toc147187416 \h </w:instrText>
             </w:r>
             <w:r>
               <w:rPr>
@@ -918,12 +918,13 @@
               <w:lang w:eastAsia="es-CO"/>
             </w:rPr>
           </w:pPr>
-          <w:hyperlink w:anchor="_Toc147091914" w:history="1">
+          <w:hyperlink w:anchor="_Toc147187417" w:history="1">
             <w:r>
               <w:rPr>
                 <w:rStyle w:val="Hipervnculo"/>
                 <w:rFonts w:ascii="Times New Roman" w:hAnsi="Times New Roman" w:cs="Times New Roman"/>
                 <w:noProof/>
+                <w:lang w:val="en-US"/>
               </w:rPr>
               <w:t>Definitions:</w:t>
             </w:r>
@@ -946,7 +947,7 @@
                 <w:noProof/>
                 <w:webHidden/>
               </w:rPr>
-              <w:instrText xml:space="preserve"> PAGEREF _Toc147091914 \h </w:instrText>
+              <w:instrText xml:space="preserve"> PAGEREF _Toc147187417 \h </w:instrText>
             </w:r>
             <w:r>
               <w:rPr>
@@ -989,14 +990,14 @@
               <w:lang w:eastAsia="es-CO"/>
             </w:rPr>
           </w:pPr>
-          <w:hyperlink w:anchor="_Toc147091915" w:history="1">
+          <w:hyperlink w:anchor="_Toc147187418" w:history="1">
             <w:r>
               <w:rPr>
                 <w:rStyle w:val="Hipervnculo"/>
                 <w:rFonts w:ascii="Times New Roman" w:hAnsi="Times New Roman" w:cs="Times New Roman"/>
                 <w:noProof/>
               </w:rPr>
-              <w:t>Requirement Analysis:</w:t>
+              <w:t>Search for Creative Solutions</w:t>
             </w:r>
             <w:r>
               <w:rPr>
@@ -1017,7 +1018,78 @@
                 <w:noProof/>
                 <w:webHidden/>
               </w:rPr>
-              <w:instrText xml:space="preserve"> PAGEREF _Toc147091915 \h </w:instrText>
+              <w:instrText xml:space="preserve"> PAGEREF _Toc147187418 \h </w:instrText>
+            </w:r>
+            <w:r>
+              <w:rPr>
+                <w:noProof/>
+                <w:webHidden/>
+              </w:rPr>
+            </w:r>
+            <w:r>
+              <w:rPr>
+                <w:noProof/>
+                <w:webHidden/>
+              </w:rPr>
+              <w:fldChar w:fldCharType="separate"/>
+            </w:r>
+            <w:r>
+              <w:rPr>
+                <w:noProof/>
+                <w:webHidden/>
+              </w:rPr>
+              <w:t>2</w:t>
+            </w:r>
+            <w:r>
+              <w:rPr>
+                <w:noProof/>
+                <w:webHidden/>
+              </w:rPr>
+              <w:fldChar w:fldCharType="end"/>
+            </w:r>
+          </w:hyperlink>
+        </w:p>
+        <w:p>
+          <w:pPr>
+            <w:pStyle w:val="TDC1"/>
+            <w:tabs>
+              <w:tab w:val="right" w:leader="dot" w:pos="8828"/>
+            </w:tabs>
+            <w:rPr>
+              <w:rFonts w:eastAsiaTheme="minorEastAsia"/>
+              <w:noProof/>
+              <w:lang w:eastAsia="es-CO"/>
+            </w:rPr>
+          </w:pPr>
+          <w:hyperlink w:anchor="_Toc147187419" w:history="1">
+            <w:r>
+              <w:rPr>
+                <w:rStyle w:val="Hipervnculo"/>
+                <w:rFonts w:ascii="Times New Roman" w:hAnsi="Times New Roman" w:cs="Times New Roman"/>
+                <w:noProof/>
+              </w:rPr>
+              <w:t>Requirement Analysis:</w:t>
+            </w:r>
+            <w:r>
+              <w:rPr>
+                <w:noProof/>
+                <w:webHidden/>
+              </w:rPr>
+              <w:tab/>
+            </w:r>
+            <w:r>
+              <w:rPr>
+                <w:noProof/>
+                <w:webHidden/>
+              </w:rPr>
+              <w:fldChar w:fldCharType="begin"/>
+            </w:r>
+            <w:r>
+              <w:rPr>
+                <w:noProof/>
+                <w:webHidden/>
+              </w:rPr>
+              <w:instrText xml:space="preserve"> PAGEREF _Toc147187419 \h </w:instrText>
             </w:r>
             <w:r>
               <w:rPr>
@@ -1086,7 +1158,7 @@
           <w:rFonts w:ascii="Times New Roman" w:hAnsi="Times New Roman" w:cs="Times New Roman"/>
         </w:rPr>
       </w:pPr>
-      <w:bookmarkStart w:id="0" w:name="_Toc147091910"/>
+      <w:bookmarkStart w:id="0" w:name="_Toc147187413"/>
       <w:r>
         <w:rPr>
           <w:rFonts w:ascii="Times New Roman" w:hAnsi="Times New Roman" w:cs="Times New Roman"/>
@@ -1105,7 +1177,7 @@
           <w:lang w:val="en-US"/>
         </w:rPr>
       </w:pPr>
-      <w:bookmarkStart w:id="1" w:name="_Toc147091911"/>
+      <w:bookmarkStart w:id="1" w:name="_Toc147187414"/>
       <w:r>
         <w:rPr>
           <w:rFonts w:ascii="Times New Roman" w:hAnsi="Times New Roman" w:cs="Times New Roman"/>
@@ -1154,7 +1226,7 @@
           <w:lang w:val="en-US"/>
         </w:rPr>
       </w:pPr>
-      <w:bookmarkStart w:id="2" w:name="_Toc147091912"/>
+      <w:bookmarkStart w:id="2" w:name="_Toc147187415"/>
       <w:r>
         <w:rPr>
           <w:rFonts w:ascii="Times New Roman" w:hAnsi="Times New Roman" w:cs="Times New Roman"/>
@@ -1232,7 +1304,7 @@
           <w:rFonts w:ascii="Times New Roman" w:hAnsi="Times New Roman" w:cs="Times New Roman"/>
         </w:rPr>
       </w:pPr>
-      <w:bookmarkStart w:id="3" w:name="_Toc147091913"/>
+      <w:bookmarkStart w:id="3" w:name="_Toc147187416"/>
       <w:r>
         <w:rPr>
           <w:rFonts w:ascii="Times New Roman" w:hAnsi="Times New Roman" w:cs="Times New Roman"/>
@@ -1250,7 +1322,7 @@
           <w:lang w:val="en-US"/>
         </w:rPr>
       </w:pPr>
-      <w:bookmarkStart w:id="4" w:name="_Toc147091914"/>
+      <w:bookmarkStart w:id="4" w:name="_Toc147187417"/>
       <w:r>
         <w:rPr>
           <w:rFonts w:ascii="Times New Roman" w:hAnsi="Times New Roman" w:cs="Times New Roman"/>
@@ -1359,12 +1431,50 @@
     </w:p>
     <w:p>
       <w:pPr>
+        <w:rPr>
+          <w:rFonts w:ascii="Times New Roman" w:hAnsi="Times New Roman" w:cs="Times New Roman"/>
+          <w:lang w:val="en-US"/>
+        </w:rPr>
+      </w:pPr>
+    </w:p>
+    <w:p>
+      <w:pPr>
         <w:pStyle w:val="Ttulo1"/>
         <w:rPr>
           <w:rFonts w:ascii="Times New Roman" w:hAnsi="Times New Roman" w:cs="Times New Roman"/>
         </w:rPr>
       </w:pPr>
-      <w:bookmarkStart w:id="5" w:name="_Toc147091915"/>
+      <w:bookmarkStart w:id="5" w:name="_Toc147187418"/>
+      <w:r>
+        <w:rPr>
+          <w:rFonts w:ascii="Times New Roman" w:hAnsi="Times New Roman" w:cs="Times New Roman"/>
+        </w:rPr>
+        <w:t>Search for Creative Solutions</w:t>
+      </w:r>
+      <w:bookmarkEnd w:id="5"/>
+    </w:p>
+    <w:p>
+      <w:pPr>
+        <w:rPr>
+          <w:lang w:val="en-GB" w:eastAsia="es-CO"/>
+        </w:rPr>
+      </w:pPr>
+    </w:p>
+    <w:p>
+      <w:pPr>
+        <w:rPr>
+          <w:lang w:val="en-GB" w:eastAsia="es-CO"/>
+        </w:rPr>
+      </w:pPr>
+    </w:p>
+    <w:p>
+      <w:pPr>
+        <w:pStyle w:val="Ttulo1"/>
+        <w:rPr>
+          <w:rFonts w:ascii="Times New Roman" w:hAnsi="Times New Roman" w:cs="Times New Roman"/>
+        </w:rPr>
+      </w:pPr>
+      <w:bookmarkStart w:id="6" w:name="_Toc147187419"/>
       <w:r>
         <w:rPr>
           <w:rFonts w:ascii="Times New Roman" w:hAnsi="Times New Roman" w:cs="Times New Roman"/>
@@ -1377,7 +1487,7 @@
         </w:rPr>
         <w:t>:</w:t>
       </w:r>
-      <w:bookmarkEnd w:id="5"/>
+      <w:bookmarkEnd w:id="6"/>
     </w:p>
     <w:tbl>
       <w:tblPr>
@@ -1536,6 +1646,7 @@
               <w:rPr>
                 <w:rFonts w:ascii="Times New Roman" w:eastAsia="Times New Roman" w:hAnsi="Times New Roman" w:cs="Times New Roman"/>
               </w:rPr>
+              <w:lastRenderedPageBreak/>
               <w:t>Functional</w:t>
             </w:r>
             <w:proofErr w:type="spellEnd"/>
@@ -1647,23 +1758,35 @@
                 <w:ilvl w:val="0"/>
                 <w:numId w:val="3"/>
               </w:numPr>
-              <w:spacing w:after="0" w:line="276" w:lineRule="auto"/>
-              <w:rPr>
-                <w:rFonts w:ascii="Times New Roman" w:eastAsia="Times New Roman" w:hAnsi="Times New Roman" w:cs="Times New Roman"/>
-              </w:rPr>
-            </w:pPr>
-            <w:r>
-              <w:rPr>
-                <w:rFonts w:ascii="Times New Roman" w:eastAsia="Times New Roman" w:hAnsi="Times New Roman" w:cs="Times New Roman"/>
-              </w:rPr>
-              <w:t xml:space="preserve">R5: </w:t>
-            </w:r>
-            <w:proofErr w:type="spellStart"/>
-            <w:r>
-              <w:rPr>
-                <w:rFonts w:ascii="Times New Roman" w:eastAsia="Times New Roman" w:hAnsi="Times New Roman" w:cs="Times New Roman"/>
-              </w:rPr>
-              <w:t>Register</w:t>
+              <w:spacing w:after="240" w:line="276" w:lineRule="auto"/>
+              <w:rPr>
+                <w:rFonts w:ascii="Times New Roman" w:eastAsia="Times New Roman" w:hAnsi="Times New Roman" w:cs="Times New Roman"/>
+              </w:rPr>
+            </w:pPr>
+            <w:r>
+              <w:rPr>
+                <w:rFonts w:ascii="Times New Roman" w:eastAsia="Times New Roman" w:hAnsi="Times New Roman" w:cs="Times New Roman"/>
+              </w:rPr>
+              <w:t>R</w:t>
+            </w:r>
+            <w:r>
+              <w:rPr>
+                <w:rFonts w:ascii="Times New Roman" w:eastAsia="Times New Roman" w:hAnsi="Times New Roman" w:cs="Times New Roman"/>
+              </w:rPr>
+              <w:t>5</w:t>
+            </w:r>
+            <w:r>
+              <w:rPr>
+                <w:rFonts w:ascii="Times New Roman" w:eastAsia="Times New Roman" w:hAnsi="Times New Roman" w:cs="Times New Roman"/>
+              </w:rPr>
+              <w:t xml:space="preserve">: </w:t>
+            </w:r>
+            <w:proofErr w:type="spellStart"/>
+            <w:r>
+              <w:rPr>
+                <w:rFonts w:ascii="Times New Roman" w:eastAsia="Times New Roman" w:hAnsi="Times New Roman" w:cs="Times New Roman"/>
+              </w:rPr>
+              <w:t>Undo</w:t>
             </w:r>
             <w:proofErr w:type="spellEnd"/>
             <w:r>
@@ -1680,66 +1803,6 @@
               <w:t>student</w:t>
             </w:r>
             <w:proofErr w:type="spellEnd"/>
-            <w:r>
-              <w:rPr>
-                <w:rFonts w:ascii="Times New Roman" w:eastAsia="Times New Roman" w:hAnsi="Times New Roman" w:cs="Times New Roman"/>
-              </w:rPr>
-              <w:t xml:space="preserve"> </w:t>
-            </w:r>
-            <w:proofErr w:type="spellStart"/>
-            <w:r>
-              <w:rPr>
-                <w:rFonts w:ascii="Times New Roman" w:eastAsia="Times New Roman" w:hAnsi="Times New Roman" w:cs="Times New Roman"/>
-              </w:rPr>
-              <w:t>actions</w:t>
-            </w:r>
-            <w:proofErr w:type="spellEnd"/>
-          </w:p>
-          <w:p>
-            <w:pPr>
-              <w:numPr>
-                <w:ilvl w:val="0"/>
-                <w:numId w:val="3"/>
-              </w:numPr>
-              <w:spacing w:after="240" w:line="276" w:lineRule="auto"/>
-              <w:rPr>
-                <w:rFonts w:ascii="Times New Roman" w:eastAsia="Times New Roman" w:hAnsi="Times New Roman" w:cs="Times New Roman"/>
-              </w:rPr>
-            </w:pPr>
-            <w:r>
-              <w:rPr>
-                <w:rFonts w:ascii="Times New Roman" w:eastAsia="Times New Roman" w:hAnsi="Times New Roman" w:cs="Times New Roman"/>
-              </w:rPr>
-              <w:t xml:space="preserve">R6: </w:t>
-            </w:r>
-            <w:proofErr w:type="spellStart"/>
-            <w:r>
-              <w:rPr>
-                <w:rFonts w:ascii="Times New Roman" w:eastAsia="Times New Roman" w:hAnsi="Times New Roman" w:cs="Times New Roman"/>
-              </w:rPr>
-              <w:t>Undo</w:t>
-            </w:r>
-            <w:proofErr w:type="spellEnd"/>
-            <w:r>
-              <w:rPr>
-                <w:rFonts w:ascii="Times New Roman" w:eastAsia="Times New Roman" w:hAnsi="Times New Roman" w:cs="Times New Roman"/>
-              </w:rPr>
-              <w:t xml:space="preserve"> </w:t>
-            </w:r>
-            <w:proofErr w:type="spellStart"/>
-            <w:r>
-              <w:rPr>
-                <w:rFonts w:ascii="Times New Roman" w:eastAsia="Times New Roman" w:hAnsi="Times New Roman" w:cs="Times New Roman"/>
-              </w:rPr>
-              <w:t>student</w:t>
-            </w:r>
-            <w:proofErr w:type="spellEnd"/>
-            <w:r>
-              <w:rPr>
-                <w:rFonts w:ascii="Times New Roman" w:eastAsia="Times New Roman" w:hAnsi="Times New Roman" w:cs="Times New Roman"/>
-              </w:rPr>
-              <w:t xml:space="preserve"> </w:t>
-            </w:r>
             <w:r>
               <w:rPr>
                 <w:rFonts w:ascii="Times New Roman" w:eastAsia="Times New Roman" w:hAnsi="Times New Roman" w:cs="Times New Roman"/>
@@ -1776,7 +1839,6 @@
               <w:rPr>
                 <w:rFonts w:ascii="Times New Roman" w:eastAsia="Times New Roman" w:hAnsi="Times New Roman" w:cs="Times New Roman"/>
               </w:rPr>
-              <w:lastRenderedPageBreak/>
               <w:t>Problem</w:t>
             </w:r>
             <w:proofErr w:type="spellEnd"/>
@@ -3077,6 +3139,7 @@
               <w:rPr>
                 <w:rFonts w:ascii="Times New Roman" w:eastAsia="Times New Roman" w:hAnsi="Times New Roman" w:cs="Times New Roman"/>
               </w:rPr>
+              <w:lastRenderedPageBreak/>
               <w:t>Summary</w:t>
             </w:r>
             <w:proofErr w:type="spellEnd"/>
@@ -4045,9 +4108,18 @@
                 <w:rFonts w:ascii="Times New Roman" w:eastAsia="Times New Roman" w:hAnsi="Times New Roman" w:cs="Times New Roman"/>
                 <w:lang w:val="en-US"/>
               </w:rPr>
-              <w:t>reminder:”title</w:t>
-            </w:r>
-            <w:proofErr w:type="spellEnd"/>
+              <w:t>reminder</w:t>
+            </w:r>
+            <w:proofErr w:type="gramStart"/>
+            <w:r>
+              <w:rPr>
+                <w:rFonts w:ascii="Times New Roman" w:eastAsia="Times New Roman" w:hAnsi="Times New Roman" w:cs="Times New Roman"/>
+                <w:lang w:val="en-US"/>
+              </w:rPr>
+              <w:t>:”title</w:t>
+            </w:r>
+            <w:proofErr w:type="spellEnd"/>
+            <w:proofErr w:type="gramEnd"/>
             <w:r>
               <w:rPr>
                 <w:rFonts w:ascii="Times New Roman" w:eastAsia="Times New Roman" w:hAnsi="Times New Roman" w:cs="Times New Roman"/>
@@ -4759,6 +4831,7 @@
               <w:rPr>
                 <w:rFonts w:ascii="Times New Roman" w:eastAsia="Times New Roman" w:hAnsi="Times New Roman" w:cs="Times New Roman"/>
               </w:rPr>
+              <w:lastRenderedPageBreak/>
               <w:t>Result</w:t>
             </w:r>
             <w:proofErr w:type="spellEnd"/>
@@ -4811,7 +4884,37 @@
                 <w:rFonts w:ascii="Times New Roman" w:eastAsia="Times New Roman" w:hAnsi="Times New Roman" w:cs="Times New Roman"/>
                 <w:lang w:val="en-US"/>
               </w:rPr>
-              <w:t xml:space="preserve">The system verifies the deletion of a task/reminder, and updates the list of tasks and reminders.. </w:t>
+              <w:t>The system verifies the deletion of a task/</w:t>
+            </w:r>
+            <w:proofErr w:type="gramStart"/>
+            <w:r>
+              <w:rPr>
+                <w:rFonts w:ascii="Times New Roman" w:eastAsia="Times New Roman" w:hAnsi="Times New Roman" w:cs="Times New Roman"/>
+                <w:lang w:val="en-US"/>
+              </w:rPr>
+              <w:t>reminder, and</w:t>
+            </w:r>
+            <w:proofErr w:type="gramEnd"/>
+            <w:r>
+              <w:rPr>
+                <w:rFonts w:ascii="Times New Roman" w:eastAsia="Times New Roman" w:hAnsi="Times New Roman" w:cs="Times New Roman"/>
+                <w:lang w:val="en-US"/>
+              </w:rPr>
+              <w:t xml:space="preserve"> updates the list of tasks and </w:t>
+            </w:r>
+            <w:r>
+              <w:rPr>
+                <w:rFonts w:ascii="Times New Roman" w:eastAsia="Times New Roman" w:hAnsi="Times New Roman" w:cs="Times New Roman"/>
+                <w:lang w:val="en-US"/>
+              </w:rPr>
+              <w:t>reminders.</w:t>
+            </w:r>
+            <w:r>
+              <w:rPr>
+                <w:rFonts w:ascii="Times New Roman" w:eastAsia="Times New Roman" w:hAnsi="Times New Roman" w:cs="Times New Roman"/>
+                <w:lang w:val="en-US"/>
+              </w:rPr>
+              <w:t xml:space="preserve"> </w:t>
             </w:r>
           </w:p>
         </w:tc>
@@ -5012,7 +5115,21 @@
                 <w:rFonts w:ascii="Times New Roman" w:eastAsia="Times New Roman" w:hAnsi="Times New Roman" w:cs="Times New Roman"/>
                 <w:lang w:val="en-US"/>
               </w:rPr>
-              <w:t>“The task :”title” Has been successfully deleted</w:t>
+              <w:t xml:space="preserve">“The </w:t>
+            </w:r>
+            <w:r>
+              <w:rPr>
+                <w:rFonts w:ascii="Times New Roman" w:eastAsia="Times New Roman" w:hAnsi="Times New Roman" w:cs="Times New Roman"/>
+                <w:lang w:val="en-US"/>
+              </w:rPr>
+              <w:t>task:” title</w:t>
+            </w:r>
+            <w:r>
+              <w:rPr>
+                <w:rFonts w:ascii="Times New Roman" w:eastAsia="Times New Roman" w:hAnsi="Times New Roman" w:cs="Times New Roman"/>
+                <w:lang w:val="en-US"/>
+              </w:rPr>
+              <w:t>” Has been successfully deleted</w:t>
             </w:r>
           </w:p>
         </w:tc>
@@ -5109,9 +5226,18 @@
                 <w:rFonts w:ascii="Times New Roman" w:eastAsia="Times New Roman" w:hAnsi="Times New Roman" w:cs="Times New Roman"/>
                 <w:lang w:val="en-US"/>
               </w:rPr>
-              <w:t>reminder:”title</w:t>
-            </w:r>
-            <w:proofErr w:type="spellEnd"/>
+              <w:t>reminder</w:t>
+            </w:r>
+            <w:proofErr w:type="gramStart"/>
+            <w:r>
+              <w:rPr>
+                <w:rFonts w:ascii="Times New Roman" w:eastAsia="Times New Roman" w:hAnsi="Times New Roman" w:cs="Times New Roman"/>
+                <w:lang w:val="en-US"/>
+              </w:rPr>
+              <w:t>:”title</w:t>
+            </w:r>
+            <w:proofErr w:type="spellEnd"/>
+            <w:proofErr w:type="gramEnd"/>
             <w:r>
               <w:rPr>
                 <w:rFonts w:ascii="Times New Roman" w:eastAsia="Times New Roman" w:hAnsi="Times New Roman" w:cs="Times New Roman"/>
@@ -5299,7 +5425,21 @@
               <w:rPr>
                 <w:rFonts w:ascii="Times New Roman" w:eastAsia="Times New Roman" w:hAnsi="Times New Roman" w:cs="Times New Roman"/>
               </w:rPr>
-              <w:t xml:space="preserve"> show </w:t>
+              <w:t xml:space="preserve"> </w:t>
+            </w:r>
+            <w:proofErr w:type="gramStart"/>
+            <w:r>
+              <w:rPr>
+                <w:rFonts w:ascii="Times New Roman" w:eastAsia="Times New Roman" w:hAnsi="Times New Roman" w:cs="Times New Roman"/>
+              </w:rPr>
+              <w:t>show</w:t>
+            </w:r>
+            <w:proofErr w:type="gramEnd"/>
+            <w:r>
+              <w:rPr>
+                <w:rFonts w:ascii="Times New Roman" w:eastAsia="Times New Roman" w:hAnsi="Times New Roman" w:cs="Times New Roman"/>
+              </w:rPr>
+              <w:t xml:space="preserve"> </w:t>
             </w:r>
             <w:proofErr w:type="spellStart"/>
             <w:r>
@@ -5827,753 +5967,6 @@
               <w:t>List</w:t>
             </w:r>
             <w:proofErr w:type="spellEnd"/>
-          </w:p>
-        </w:tc>
-      </w:tr>
-    </w:tbl>
-    <w:p>
-      <w:pPr>
-        <w:rPr>
-          <w:rFonts w:ascii="Times New Roman" w:eastAsia="Times New Roman" w:hAnsi="Times New Roman" w:cs="Times New Roman"/>
-        </w:rPr>
-      </w:pPr>
-    </w:p>
-    <w:p>
-      <w:pPr>
-        <w:rPr>
-          <w:rFonts w:ascii="Times New Roman" w:eastAsia="Times New Roman" w:hAnsi="Times New Roman" w:cs="Times New Roman"/>
-        </w:rPr>
-      </w:pPr>
-    </w:p>
-    <w:tbl>
-      <w:tblPr>
-        <w:tblW w:w="9360" w:type="dxa"/>
-        <w:tblBorders>
-          <w:top w:val="single" w:sz="4" w:space="0" w:color="666666"/>
-          <w:left w:val="single" w:sz="4" w:space="0" w:color="666666"/>
-          <w:bottom w:val="single" w:sz="4" w:space="0" w:color="666666"/>
-          <w:right w:val="single" w:sz="4" w:space="0" w:color="666666"/>
-          <w:insideH w:val="single" w:sz="4" w:space="0" w:color="666666"/>
-          <w:insideV w:val="single" w:sz="4" w:space="0" w:color="666666"/>
-        </w:tblBorders>
-        <w:tblLayout w:type="fixed"/>
-        <w:tblLook w:val="0400" w:firstRow="0" w:lastRow="0" w:firstColumn="0" w:lastColumn="0" w:noHBand="0" w:noVBand="1"/>
-      </w:tblPr>
-      <w:tblGrid>
-        <w:gridCol w:w="2865"/>
-        <w:gridCol w:w="1860"/>
-        <w:gridCol w:w="90"/>
-        <w:gridCol w:w="2268"/>
-        <w:gridCol w:w="2277"/>
-      </w:tblGrid>
-      <w:tr>
-        <w:tc>
-          <w:tcPr>
-            <w:tcW w:w="2865" w:type="dxa"/>
-            <w:vAlign w:val="center"/>
-          </w:tcPr>
-          <w:p>
-            <w:pPr>
-              <w:jc w:val="center"/>
-              <w:rPr>
-                <w:rFonts w:ascii="Times New Roman" w:eastAsia="Times New Roman" w:hAnsi="Times New Roman" w:cs="Times New Roman"/>
-              </w:rPr>
-            </w:pPr>
-            <w:proofErr w:type="spellStart"/>
-            <w:r>
-              <w:rPr>
-                <w:rFonts w:ascii="Times New Roman" w:eastAsia="Times New Roman" w:hAnsi="Times New Roman" w:cs="Times New Roman"/>
-              </w:rPr>
-              <w:t>Identifier</w:t>
-            </w:r>
-            <w:proofErr w:type="spellEnd"/>
-            <w:r>
-              <w:rPr>
-                <w:rFonts w:ascii="Times New Roman" w:eastAsia="Times New Roman" w:hAnsi="Times New Roman" w:cs="Times New Roman"/>
-              </w:rPr>
-              <w:t xml:space="preserve"> and </w:t>
-            </w:r>
-            <w:proofErr w:type="spellStart"/>
-            <w:r>
-              <w:rPr>
-                <w:rFonts w:ascii="Times New Roman" w:eastAsia="Times New Roman" w:hAnsi="Times New Roman" w:cs="Times New Roman"/>
-              </w:rPr>
-              <w:t>Name</w:t>
-            </w:r>
-            <w:proofErr w:type="spellEnd"/>
-          </w:p>
-        </w:tc>
-        <w:tc>
-          <w:tcPr>
-            <w:tcW w:w="6495" w:type="dxa"/>
-            <w:gridSpan w:val="4"/>
-            <w:vAlign w:val="center"/>
-          </w:tcPr>
-          <w:p>
-            <w:pPr>
-              <w:spacing w:before="240" w:after="240"/>
-              <w:ind w:left="720"/>
-              <w:rPr>
-                <w:rFonts w:ascii="Times New Roman" w:eastAsia="Times New Roman" w:hAnsi="Times New Roman" w:cs="Times New Roman"/>
-              </w:rPr>
-            </w:pPr>
-            <w:r>
-              <w:rPr>
-                <w:rFonts w:ascii="Times New Roman" w:eastAsia="Times New Roman" w:hAnsi="Times New Roman" w:cs="Times New Roman"/>
-              </w:rPr>
-              <w:t xml:space="preserve">R5: </w:t>
-            </w:r>
-            <w:proofErr w:type="spellStart"/>
-            <w:r>
-              <w:rPr>
-                <w:rFonts w:ascii="Times New Roman" w:eastAsia="Times New Roman" w:hAnsi="Times New Roman" w:cs="Times New Roman"/>
-              </w:rPr>
-              <w:t>Register</w:t>
-            </w:r>
-            <w:proofErr w:type="spellEnd"/>
-            <w:r>
-              <w:rPr>
-                <w:rFonts w:ascii="Times New Roman" w:eastAsia="Times New Roman" w:hAnsi="Times New Roman" w:cs="Times New Roman"/>
-              </w:rPr>
-              <w:t xml:space="preserve"> </w:t>
-            </w:r>
-            <w:proofErr w:type="spellStart"/>
-            <w:r>
-              <w:rPr>
-                <w:rFonts w:ascii="Times New Roman" w:eastAsia="Times New Roman" w:hAnsi="Times New Roman" w:cs="Times New Roman"/>
-              </w:rPr>
-              <w:t>actions</w:t>
-            </w:r>
-            <w:proofErr w:type="spellEnd"/>
-          </w:p>
-        </w:tc>
-      </w:tr>
-      <w:tr>
-        <w:tc>
-          <w:tcPr>
-            <w:tcW w:w="2865" w:type="dxa"/>
-            <w:vAlign w:val="center"/>
-          </w:tcPr>
-          <w:p>
-            <w:pPr>
-              <w:jc w:val="center"/>
-              <w:rPr>
-                <w:rFonts w:ascii="Times New Roman" w:eastAsia="Times New Roman" w:hAnsi="Times New Roman" w:cs="Times New Roman"/>
-              </w:rPr>
-            </w:pPr>
-            <w:proofErr w:type="spellStart"/>
-            <w:r>
-              <w:rPr>
-                <w:rFonts w:ascii="Times New Roman" w:eastAsia="Times New Roman" w:hAnsi="Times New Roman" w:cs="Times New Roman"/>
-              </w:rPr>
-              <w:t>Summary</w:t>
-            </w:r>
-            <w:proofErr w:type="spellEnd"/>
-          </w:p>
-        </w:tc>
-        <w:tc>
-          <w:tcPr>
-            <w:tcW w:w="6495" w:type="dxa"/>
-            <w:gridSpan w:val="4"/>
-          </w:tcPr>
-          <w:p>
-            <w:pPr>
-              <w:jc w:val="center"/>
-              <w:rPr>
-                <w:rFonts w:ascii="Times New Roman" w:eastAsia="Times New Roman" w:hAnsi="Times New Roman" w:cs="Times New Roman"/>
-                <w:lang w:val="en-US"/>
-              </w:rPr>
-            </w:pPr>
-            <w:r>
-              <w:rPr>
-                <w:rFonts w:ascii="Times New Roman" w:eastAsia="Times New Roman" w:hAnsi="Times New Roman" w:cs="Times New Roman"/>
-                <w:lang w:val="en-US"/>
-              </w:rPr>
-              <w:t>The system must allow the user to register their actions within the system, including adding, modifying, and deleting tasks and reminders. This registration is essential for implementing the undo functionality (R6).</w:t>
-            </w:r>
-          </w:p>
-        </w:tc>
-      </w:tr>
-      <w:tr>
-        <w:trPr>
-          <w:trHeight w:val="79"/>
-        </w:trPr>
-        <w:tc>
-          <w:tcPr>
-            <w:tcW w:w="2865" w:type="dxa"/>
-            <w:vMerge w:val="restart"/>
-            <w:vAlign w:val="center"/>
-          </w:tcPr>
-          <w:p>
-            <w:pPr>
-              <w:jc w:val="center"/>
-              <w:rPr>
-                <w:rFonts w:ascii="Times New Roman" w:eastAsia="Times New Roman" w:hAnsi="Times New Roman" w:cs="Times New Roman"/>
-              </w:rPr>
-            </w:pPr>
-            <w:r>
-              <w:rPr>
-                <w:rFonts w:ascii="Times New Roman" w:eastAsia="Times New Roman" w:hAnsi="Times New Roman" w:cs="Times New Roman"/>
-              </w:rPr>
-              <w:t>Input</w:t>
-            </w:r>
-          </w:p>
-        </w:tc>
-        <w:tc>
-          <w:tcPr>
-            <w:tcW w:w="1860" w:type="dxa"/>
-            <w:vAlign w:val="center"/>
-          </w:tcPr>
-          <w:p>
-            <w:pPr>
-              <w:jc w:val="center"/>
-              <w:rPr>
-                <w:rFonts w:ascii="Times New Roman" w:eastAsia="Times New Roman" w:hAnsi="Times New Roman" w:cs="Times New Roman"/>
-              </w:rPr>
-            </w:pPr>
-            <w:r>
-              <w:rPr>
-                <w:rFonts w:ascii="Times New Roman" w:eastAsia="Times New Roman" w:hAnsi="Times New Roman" w:cs="Times New Roman"/>
-                <w:b/>
-              </w:rPr>
-              <w:t xml:space="preserve">Input </w:t>
-            </w:r>
-            <w:proofErr w:type="spellStart"/>
-            <w:r>
-              <w:rPr>
-                <w:rFonts w:ascii="Times New Roman" w:eastAsia="Times New Roman" w:hAnsi="Times New Roman" w:cs="Times New Roman"/>
-                <w:b/>
-              </w:rPr>
-              <w:t>name</w:t>
-            </w:r>
-            <w:proofErr w:type="spellEnd"/>
-          </w:p>
-        </w:tc>
-        <w:tc>
-          <w:tcPr>
-            <w:tcW w:w="2358" w:type="dxa"/>
-            <w:gridSpan w:val="2"/>
-            <w:vAlign w:val="center"/>
-          </w:tcPr>
-          <w:p>
-            <w:pPr>
-              <w:jc w:val="center"/>
-              <w:rPr>
-                <w:rFonts w:ascii="Times New Roman" w:eastAsia="Times New Roman" w:hAnsi="Times New Roman" w:cs="Times New Roman"/>
-              </w:rPr>
-            </w:pPr>
-            <w:r>
-              <w:rPr>
-                <w:rFonts w:ascii="Times New Roman" w:eastAsia="Times New Roman" w:hAnsi="Times New Roman" w:cs="Times New Roman"/>
-                <w:b/>
-              </w:rPr>
-              <w:t xml:space="preserve">Data </w:t>
-            </w:r>
-            <w:proofErr w:type="spellStart"/>
-            <w:r>
-              <w:rPr>
-                <w:rFonts w:ascii="Times New Roman" w:eastAsia="Times New Roman" w:hAnsi="Times New Roman" w:cs="Times New Roman"/>
-                <w:b/>
-              </w:rPr>
-              <w:t>type</w:t>
-            </w:r>
-            <w:proofErr w:type="spellEnd"/>
-          </w:p>
-        </w:tc>
-        <w:tc>
-          <w:tcPr>
-            <w:tcW w:w="2277" w:type="dxa"/>
-            <w:vAlign w:val="center"/>
-          </w:tcPr>
-          <w:p>
-            <w:pPr>
-              <w:jc w:val="center"/>
-              <w:rPr>
-                <w:rFonts w:ascii="Times New Roman" w:eastAsia="Times New Roman" w:hAnsi="Times New Roman" w:cs="Times New Roman"/>
-              </w:rPr>
-            </w:pPr>
-            <w:proofErr w:type="spellStart"/>
-            <w:r>
-              <w:rPr>
-                <w:rFonts w:ascii="Times New Roman" w:eastAsia="Times New Roman" w:hAnsi="Times New Roman" w:cs="Times New Roman"/>
-                <w:b/>
-              </w:rPr>
-              <w:t>Valid</w:t>
-            </w:r>
-            <w:proofErr w:type="spellEnd"/>
-            <w:r>
-              <w:rPr>
-                <w:rFonts w:ascii="Times New Roman" w:eastAsia="Times New Roman" w:hAnsi="Times New Roman" w:cs="Times New Roman"/>
-                <w:b/>
-              </w:rPr>
-              <w:t xml:space="preserve"> </w:t>
-            </w:r>
-            <w:proofErr w:type="spellStart"/>
-            <w:r>
-              <w:rPr>
-                <w:rFonts w:ascii="Times New Roman" w:eastAsia="Times New Roman" w:hAnsi="Times New Roman" w:cs="Times New Roman"/>
-                <w:b/>
-              </w:rPr>
-              <w:t>condition</w:t>
-            </w:r>
-            <w:proofErr w:type="spellEnd"/>
-          </w:p>
-        </w:tc>
-      </w:tr>
-      <w:tr>
-        <w:trPr>
-          <w:trHeight w:val="555"/>
-        </w:trPr>
-        <w:tc>
-          <w:tcPr>
-            <w:tcW w:w="2865" w:type="dxa"/>
-            <w:vMerge/>
-            <w:vAlign w:val="center"/>
-          </w:tcPr>
-          <w:p>
-            <w:pPr>
-              <w:widowControl w:val="0"/>
-              <w:rPr>
-                <w:rFonts w:ascii="Times New Roman" w:eastAsia="Times New Roman" w:hAnsi="Times New Roman" w:cs="Times New Roman"/>
-              </w:rPr>
-            </w:pPr>
-          </w:p>
-        </w:tc>
-        <w:tc>
-          <w:tcPr>
-            <w:tcW w:w="1860" w:type="dxa"/>
-            <w:vAlign w:val="center"/>
-          </w:tcPr>
-          <w:p>
-            <w:pPr>
-              <w:jc w:val="center"/>
-              <w:rPr>
-                <w:rFonts w:ascii="Times New Roman" w:eastAsia="Times New Roman" w:hAnsi="Times New Roman" w:cs="Times New Roman"/>
-              </w:rPr>
-            </w:pPr>
-            <w:proofErr w:type="spellStart"/>
-            <w:r>
-              <w:rPr>
-                <w:rFonts w:ascii="Times New Roman" w:eastAsia="Times New Roman" w:hAnsi="Times New Roman" w:cs="Times New Roman"/>
-              </w:rPr>
-              <w:t>action</w:t>
-            </w:r>
-            <w:proofErr w:type="spellEnd"/>
-          </w:p>
-        </w:tc>
-        <w:tc>
-          <w:tcPr>
-            <w:tcW w:w="2358" w:type="dxa"/>
-            <w:gridSpan w:val="2"/>
-            <w:vAlign w:val="center"/>
-          </w:tcPr>
-          <w:p>
-            <w:pPr>
-              <w:jc w:val="center"/>
-              <w:rPr>
-                <w:rFonts w:ascii="Times New Roman" w:eastAsia="Times New Roman" w:hAnsi="Times New Roman" w:cs="Times New Roman"/>
-              </w:rPr>
-            </w:pPr>
-            <w:proofErr w:type="spellStart"/>
-            <w:r>
-              <w:rPr>
-                <w:rFonts w:ascii="Times New Roman" w:eastAsia="Times New Roman" w:hAnsi="Times New Roman" w:cs="Times New Roman"/>
-              </w:rPr>
-              <w:t>String</w:t>
-            </w:r>
-            <w:proofErr w:type="spellEnd"/>
-          </w:p>
-        </w:tc>
-        <w:tc>
-          <w:tcPr>
-            <w:tcW w:w="2277" w:type="dxa"/>
-            <w:vAlign w:val="center"/>
-          </w:tcPr>
-          <w:p>
-            <w:pPr>
-              <w:jc w:val="center"/>
-              <w:rPr>
-                <w:rFonts w:ascii="Times New Roman" w:eastAsia="Times New Roman" w:hAnsi="Times New Roman" w:cs="Times New Roman"/>
-                <w:lang w:val="en-US"/>
-              </w:rPr>
-            </w:pPr>
-            <w:r>
-              <w:rPr>
-                <w:rFonts w:ascii="Times New Roman" w:eastAsia="Times New Roman" w:hAnsi="Times New Roman" w:cs="Times New Roman"/>
-                <w:lang w:val="en-US"/>
-              </w:rPr>
-              <w:t>Must be one of the following: "Add Task," "Modify Task," "Delete Task," "Add Reminder," "Modify Reminder," "Delete Reminder"</w:t>
-            </w:r>
-          </w:p>
-        </w:tc>
-      </w:tr>
-      <w:tr>
-        <w:trPr>
-          <w:trHeight w:val="555"/>
-        </w:trPr>
-        <w:tc>
-          <w:tcPr>
-            <w:tcW w:w="2865" w:type="dxa"/>
-            <w:vAlign w:val="center"/>
-          </w:tcPr>
-          <w:p>
-            <w:pPr>
-              <w:widowControl w:val="0"/>
-              <w:rPr>
-                <w:rFonts w:ascii="Times New Roman" w:eastAsia="Times New Roman" w:hAnsi="Times New Roman" w:cs="Times New Roman"/>
-                <w:lang w:val="en-US"/>
-              </w:rPr>
-            </w:pPr>
-          </w:p>
-        </w:tc>
-        <w:tc>
-          <w:tcPr>
-            <w:tcW w:w="1860" w:type="dxa"/>
-            <w:vAlign w:val="center"/>
-          </w:tcPr>
-          <w:p>
-            <w:pPr>
-              <w:jc w:val="center"/>
-              <w:rPr>
-                <w:rFonts w:ascii="Times New Roman" w:eastAsia="Times New Roman" w:hAnsi="Times New Roman" w:cs="Times New Roman"/>
-              </w:rPr>
-            </w:pPr>
-            <w:proofErr w:type="spellStart"/>
-            <w:r>
-              <w:rPr>
-                <w:rFonts w:ascii="Times New Roman" w:eastAsia="Times New Roman" w:hAnsi="Times New Roman" w:cs="Times New Roman"/>
-              </w:rPr>
-              <w:t>actionDetails</w:t>
-            </w:r>
-            <w:proofErr w:type="spellEnd"/>
-          </w:p>
-        </w:tc>
-        <w:tc>
-          <w:tcPr>
-            <w:tcW w:w="2358" w:type="dxa"/>
-            <w:gridSpan w:val="2"/>
-            <w:vAlign w:val="center"/>
-          </w:tcPr>
-          <w:p>
-            <w:pPr>
-              <w:jc w:val="center"/>
-              <w:rPr>
-                <w:rFonts w:ascii="Times New Roman" w:eastAsia="Times New Roman" w:hAnsi="Times New Roman" w:cs="Times New Roman"/>
-              </w:rPr>
-            </w:pPr>
-            <w:proofErr w:type="spellStart"/>
-            <w:r>
-              <w:rPr>
-                <w:rFonts w:ascii="Times New Roman" w:eastAsia="Times New Roman" w:hAnsi="Times New Roman" w:cs="Times New Roman"/>
-              </w:rPr>
-              <w:t>String</w:t>
-            </w:r>
-            <w:proofErr w:type="spellEnd"/>
-          </w:p>
-        </w:tc>
-        <w:tc>
-          <w:tcPr>
-            <w:tcW w:w="2277" w:type="dxa"/>
-            <w:vAlign w:val="center"/>
-          </w:tcPr>
-          <w:p>
-            <w:pPr>
-              <w:jc w:val="center"/>
-              <w:rPr>
-                <w:rFonts w:ascii="Times New Roman" w:eastAsia="Times New Roman" w:hAnsi="Times New Roman" w:cs="Times New Roman"/>
-                <w:lang w:val="en-US"/>
-              </w:rPr>
-            </w:pPr>
-            <w:r>
-              <w:rPr>
-                <w:rFonts w:ascii="Times New Roman" w:eastAsia="Times New Roman" w:hAnsi="Times New Roman" w:cs="Times New Roman"/>
-                <w:lang w:val="en-US"/>
-              </w:rPr>
-              <w:t xml:space="preserve">Details of the specific action performed, including </w:t>
-            </w:r>
-            <w:r>
-              <w:rPr>
-                <w:rFonts w:ascii="Times New Roman" w:eastAsia="Times New Roman" w:hAnsi="Times New Roman" w:cs="Times New Roman"/>
-                <w:lang w:val="en-US"/>
-              </w:rPr>
-              <w:lastRenderedPageBreak/>
-              <w:t>task/reminder title or description</w:t>
-            </w:r>
-          </w:p>
-        </w:tc>
-      </w:tr>
-      <w:tr>
-        <w:tc>
-          <w:tcPr>
-            <w:tcW w:w="2865" w:type="dxa"/>
-            <w:vAlign w:val="center"/>
-          </w:tcPr>
-          <w:p>
-            <w:pPr>
-              <w:jc w:val="center"/>
-              <w:rPr>
-                <w:rFonts w:ascii="Times New Roman" w:eastAsia="Times New Roman" w:hAnsi="Times New Roman" w:cs="Times New Roman"/>
-              </w:rPr>
-            </w:pPr>
-            <w:proofErr w:type="spellStart"/>
-            <w:r>
-              <w:rPr>
-                <w:rFonts w:ascii="Times New Roman" w:eastAsia="Times New Roman" w:hAnsi="Times New Roman" w:cs="Times New Roman"/>
-              </w:rPr>
-              <w:lastRenderedPageBreak/>
-              <w:t>Result</w:t>
-            </w:r>
-            <w:proofErr w:type="spellEnd"/>
-            <w:r>
-              <w:rPr>
-                <w:rFonts w:ascii="Times New Roman" w:eastAsia="Times New Roman" w:hAnsi="Times New Roman" w:cs="Times New Roman"/>
-              </w:rPr>
-              <w:t xml:space="preserve"> </w:t>
-            </w:r>
-            <w:proofErr w:type="spellStart"/>
-            <w:r>
-              <w:rPr>
-                <w:rFonts w:ascii="Times New Roman" w:eastAsia="Times New Roman" w:hAnsi="Times New Roman" w:cs="Times New Roman"/>
-              </w:rPr>
-              <w:t>or</w:t>
-            </w:r>
-            <w:proofErr w:type="spellEnd"/>
-            <w:r>
-              <w:rPr>
-                <w:rFonts w:ascii="Times New Roman" w:eastAsia="Times New Roman" w:hAnsi="Times New Roman" w:cs="Times New Roman"/>
-              </w:rPr>
-              <w:t xml:space="preserve"> </w:t>
-            </w:r>
-            <w:proofErr w:type="spellStart"/>
-            <w:r>
-              <w:rPr>
-                <w:rFonts w:ascii="Times New Roman" w:eastAsia="Times New Roman" w:hAnsi="Times New Roman" w:cs="Times New Roman"/>
-              </w:rPr>
-              <w:t>Postcondition</w:t>
-            </w:r>
-            <w:proofErr w:type="spellEnd"/>
-          </w:p>
-        </w:tc>
-        <w:tc>
-          <w:tcPr>
-            <w:tcW w:w="6495" w:type="dxa"/>
-            <w:gridSpan w:val="4"/>
-            <w:vAlign w:val="center"/>
-          </w:tcPr>
-          <w:p>
-            <w:pPr>
-              <w:rPr>
-                <w:rFonts w:ascii="Times New Roman" w:eastAsia="Times New Roman" w:hAnsi="Times New Roman" w:cs="Times New Roman"/>
-                <w:lang w:val="en-US"/>
-              </w:rPr>
-            </w:pPr>
-            <w:r>
-              <w:rPr>
-                <w:rFonts w:ascii="Times New Roman" w:eastAsia="Times New Roman" w:hAnsi="Times New Roman" w:cs="Times New Roman"/>
-                <w:lang w:val="en-US"/>
-              </w:rPr>
-              <w:t>The system records the user's actions, including the type of action and relevant details, for later use in the undo functionality (R6).</w:t>
-            </w:r>
-          </w:p>
-        </w:tc>
-      </w:tr>
-      <w:tr>
-        <w:trPr>
-          <w:trHeight w:val="79"/>
-        </w:trPr>
-        <w:tc>
-          <w:tcPr>
-            <w:tcW w:w="2865" w:type="dxa"/>
-            <w:vMerge w:val="restart"/>
-            <w:vAlign w:val="center"/>
-          </w:tcPr>
-          <w:p>
-            <w:pPr>
-              <w:jc w:val="center"/>
-              <w:rPr>
-                <w:rFonts w:ascii="Times New Roman" w:eastAsia="Times New Roman" w:hAnsi="Times New Roman" w:cs="Times New Roman"/>
-              </w:rPr>
-            </w:pPr>
-            <w:r>
-              <w:rPr>
-                <w:rFonts w:ascii="Times New Roman" w:eastAsia="Times New Roman" w:hAnsi="Times New Roman" w:cs="Times New Roman"/>
-              </w:rPr>
-              <w:t>Output</w:t>
-            </w:r>
-          </w:p>
-        </w:tc>
-        <w:tc>
-          <w:tcPr>
-            <w:tcW w:w="1950" w:type="dxa"/>
-            <w:gridSpan w:val="2"/>
-            <w:vAlign w:val="center"/>
-          </w:tcPr>
-          <w:p>
-            <w:pPr>
-              <w:jc w:val="center"/>
-              <w:rPr>
-                <w:rFonts w:ascii="Times New Roman" w:eastAsia="Times New Roman" w:hAnsi="Times New Roman" w:cs="Times New Roman"/>
-                <w:b/>
-              </w:rPr>
-            </w:pPr>
-            <w:r>
-              <w:rPr>
-                <w:rFonts w:ascii="Times New Roman" w:eastAsia="Times New Roman" w:hAnsi="Times New Roman" w:cs="Times New Roman"/>
-                <w:b/>
-              </w:rPr>
-              <w:t xml:space="preserve">Output </w:t>
-            </w:r>
-            <w:proofErr w:type="spellStart"/>
-            <w:r>
-              <w:rPr>
-                <w:rFonts w:ascii="Times New Roman" w:eastAsia="Times New Roman" w:hAnsi="Times New Roman" w:cs="Times New Roman"/>
-                <w:b/>
-              </w:rPr>
-              <w:t>name</w:t>
-            </w:r>
-            <w:proofErr w:type="spellEnd"/>
-          </w:p>
-        </w:tc>
-        <w:tc>
-          <w:tcPr>
-            <w:tcW w:w="2268" w:type="dxa"/>
-            <w:vAlign w:val="center"/>
-          </w:tcPr>
-          <w:p>
-            <w:pPr>
-              <w:jc w:val="center"/>
-              <w:rPr>
-                <w:rFonts w:ascii="Times New Roman" w:eastAsia="Times New Roman" w:hAnsi="Times New Roman" w:cs="Times New Roman"/>
-                <w:b/>
-              </w:rPr>
-            </w:pPr>
-            <w:r>
-              <w:rPr>
-                <w:rFonts w:ascii="Times New Roman" w:eastAsia="Times New Roman" w:hAnsi="Times New Roman" w:cs="Times New Roman"/>
-                <w:b/>
-              </w:rPr>
-              <w:t xml:space="preserve">Data </w:t>
-            </w:r>
-            <w:proofErr w:type="spellStart"/>
-            <w:r>
-              <w:rPr>
-                <w:rFonts w:ascii="Times New Roman" w:eastAsia="Times New Roman" w:hAnsi="Times New Roman" w:cs="Times New Roman"/>
-                <w:b/>
-              </w:rPr>
-              <w:t>type</w:t>
-            </w:r>
-            <w:proofErr w:type="spellEnd"/>
-          </w:p>
-        </w:tc>
-        <w:tc>
-          <w:tcPr>
-            <w:tcW w:w="2277" w:type="dxa"/>
-            <w:vAlign w:val="center"/>
-          </w:tcPr>
-          <w:p>
-            <w:pPr>
-              <w:jc w:val="center"/>
-              <w:rPr>
-                <w:rFonts w:ascii="Times New Roman" w:eastAsia="Times New Roman" w:hAnsi="Times New Roman" w:cs="Times New Roman"/>
-                <w:b/>
-              </w:rPr>
-            </w:pPr>
-            <w:proofErr w:type="spellStart"/>
-            <w:r>
-              <w:rPr>
-                <w:rFonts w:ascii="Times New Roman" w:eastAsia="Times New Roman" w:hAnsi="Times New Roman" w:cs="Times New Roman"/>
-                <w:b/>
-              </w:rPr>
-              <w:t>Format</w:t>
-            </w:r>
-            <w:proofErr w:type="spellEnd"/>
-          </w:p>
-        </w:tc>
-      </w:tr>
-      <w:tr>
-        <w:trPr>
-          <w:trHeight w:val="76"/>
-        </w:trPr>
-        <w:tc>
-          <w:tcPr>
-            <w:tcW w:w="2865" w:type="dxa"/>
-            <w:vMerge/>
-            <w:vAlign w:val="center"/>
-          </w:tcPr>
-          <w:p>
-            <w:pPr>
-              <w:widowControl w:val="0"/>
-              <w:rPr>
-                <w:rFonts w:ascii="Times New Roman" w:eastAsia="Times New Roman" w:hAnsi="Times New Roman" w:cs="Times New Roman"/>
-                <w:b/>
-              </w:rPr>
-            </w:pPr>
-          </w:p>
-        </w:tc>
-        <w:tc>
-          <w:tcPr>
-            <w:tcW w:w="1950" w:type="dxa"/>
-            <w:gridSpan w:val="2"/>
-            <w:vAlign w:val="center"/>
-          </w:tcPr>
-          <w:p>
-            <w:pPr>
-              <w:jc w:val="center"/>
-              <w:rPr>
-                <w:rFonts w:ascii="Times New Roman" w:eastAsia="Times New Roman" w:hAnsi="Times New Roman" w:cs="Times New Roman"/>
-              </w:rPr>
-            </w:pPr>
-            <w:proofErr w:type="spellStart"/>
-            <w:r>
-              <w:rPr>
-                <w:rFonts w:ascii="Times New Roman" w:eastAsia="Times New Roman" w:hAnsi="Times New Roman" w:cs="Times New Roman"/>
-              </w:rPr>
-              <w:t>message</w:t>
-            </w:r>
-            <w:proofErr w:type="spellEnd"/>
-          </w:p>
-        </w:tc>
-        <w:tc>
-          <w:tcPr>
-            <w:tcW w:w="2268" w:type="dxa"/>
-            <w:vAlign w:val="center"/>
-          </w:tcPr>
-          <w:p>
-            <w:pPr>
-              <w:jc w:val="center"/>
-              <w:rPr>
-                <w:rFonts w:ascii="Times New Roman" w:eastAsia="Times New Roman" w:hAnsi="Times New Roman" w:cs="Times New Roman"/>
-              </w:rPr>
-            </w:pPr>
-            <w:proofErr w:type="spellStart"/>
-            <w:r>
-              <w:rPr>
-                <w:rFonts w:ascii="Times New Roman" w:eastAsia="Times New Roman" w:hAnsi="Times New Roman" w:cs="Times New Roman"/>
-              </w:rPr>
-              <w:t>String</w:t>
-            </w:r>
-            <w:proofErr w:type="spellEnd"/>
-          </w:p>
-        </w:tc>
-        <w:tc>
-          <w:tcPr>
-            <w:tcW w:w="2277" w:type="dxa"/>
-            <w:vAlign w:val="center"/>
-          </w:tcPr>
-          <w:p>
-            <w:pPr>
-              <w:rPr>
-                <w:rFonts w:ascii="Times New Roman" w:eastAsia="Times New Roman" w:hAnsi="Times New Roman" w:cs="Times New Roman"/>
-                <w:lang w:val="en-US"/>
-              </w:rPr>
-            </w:pPr>
-            <w:r>
-              <w:rPr>
-                <w:rFonts w:ascii="Times New Roman" w:eastAsia="Times New Roman" w:hAnsi="Times New Roman" w:cs="Times New Roman"/>
-                <w:lang w:val="en-US"/>
-              </w:rPr>
-              <w:t>"The action: "action" has been successfully registered."</w:t>
-            </w:r>
           </w:p>
         </w:tc>
       </w:tr>
@@ -6670,7 +6063,19 @@
               <w:rPr>
                 <w:rFonts w:ascii="Times New Roman" w:eastAsia="Times New Roman" w:hAnsi="Times New Roman" w:cs="Times New Roman"/>
               </w:rPr>
-              <w:t xml:space="preserve">R6: </w:t>
+              <w:t>R</w:t>
+            </w:r>
+            <w:r>
+              <w:rPr>
+                <w:rFonts w:ascii="Times New Roman" w:eastAsia="Times New Roman" w:hAnsi="Times New Roman" w:cs="Times New Roman"/>
+              </w:rPr>
+              <w:t>5</w:t>
+            </w:r>
+            <w:r>
+              <w:rPr>
+                <w:rFonts w:ascii="Times New Roman" w:eastAsia="Times New Roman" w:hAnsi="Times New Roman" w:cs="Times New Roman"/>
+              </w:rPr>
+              <w:t xml:space="preserve">: </w:t>
             </w:r>
             <w:proofErr w:type="spellStart"/>
             <w:r>
@@ -7045,6 +6450,7 @@
               <w:rPr>
                 <w:rFonts w:ascii="Times New Roman" w:eastAsia="Times New Roman" w:hAnsi="Times New Roman" w:cs="Times New Roman"/>
               </w:rPr>
+              <w:lastRenderedPageBreak/>
               <w:t>Output</w:t>
             </w:r>
           </w:p>
@@ -8389,6 +7795,7 @@
   <w:rsids>
     <w:rsidRoot w:val="0044073C"/>
     <w:rsid w:val="000216AE"/>
+    <w:rsid w:val="00071F2B"/>
     <w:rsid w:val="000D1B25"/>
     <w:rsid w:val="0044073C"/>
     <w:rsid w:val="004946F6"/>

</xml_diff>

<commit_message>
Arreglo de documnetacion de metodo de la ingenieria
</commit_message>
<xml_diff>
--- a/Sistema de gestion de tareas y recordatorios/doc/Método de la ingeniería.docx
+++ b/Sistema de gestion de tareas y recordatorios/doc/Método de la ingeniería.docx
@@ -1456,16 +1456,290 @@
     <w:p>
       <w:pPr>
         <w:rPr>
+          <w:rFonts w:ascii="Times New Roman" w:hAnsi="Times New Roman" w:cs="Times New Roman"/>
           <w:lang w:val="en-GB" w:eastAsia="es-CO"/>
         </w:rPr>
       </w:pPr>
+      <w:r>
+        <w:rPr>
+          <w:rFonts w:ascii="Times New Roman" w:hAnsi="Times New Roman" w:cs="Times New Roman"/>
+          <w:lang w:val="en-GB" w:eastAsia="es-CO"/>
+        </w:rPr>
+        <w:t>Solution 1: Coding in Java</w:t>
+      </w:r>
     </w:p>
     <w:p>
       <w:pPr>
         <w:rPr>
+          <w:rFonts w:ascii="Times New Roman" w:hAnsi="Times New Roman" w:cs="Times New Roman"/>
           <w:lang w:val="en-GB" w:eastAsia="es-CO"/>
         </w:rPr>
       </w:pPr>
+      <w:r>
+        <w:rPr>
+          <w:rFonts w:ascii="Times New Roman" w:hAnsi="Times New Roman" w:cs="Times New Roman"/>
+          <w:lang w:val="en-GB" w:eastAsia="es-CO"/>
+        </w:rPr>
+        <w:t xml:space="preserve">A simple solution is to develop a console application in Java that allows users to manage their tasks and reminders. </w:t>
+      </w:r>
+      <w:r>
+        <w:rPr>
+          <w:rFonts w:ascii="Times New Roman" w:hAnsi="Times New Roman" w:cs="Times New Roman"/>
+          <w:lang w:val="en-GB" w:eastAsia="es-CO"/>
+        </w:rPr>
+        <w:t>W</w:t>
+      </w:r>
+      <w:r>
+        <w:rPr>
+          <w:rFonts w:ascii="Times New Roman" w:hAnsi="Times New Roman" w:cs="Times New Roman"/>
+          <w:lang w:val="en-GB" w:eastAsia="es-CO"/>
+        </w:rPr>
+        <w:t>e can implement it like this:</w:t>
+      </w:r>
+    </w:p>
+    <w:p>
+      <w:pPr>
+        <w:rPr>
+          <w:rFonts w:ascii="Times New Roman" w:hAnsi="Times New Roman" w:cs="Times New Roman"/>
+          <w:lang w:val="en-GB" w:eastAsia="es-CO"/>
+        </w:rPr>
+      </w:pPr>
+      <w:r>
+        <w:rPr>
+          <w:rFonts w:ascii="Times New Roman" w:hAnsi="Times New Roman" w:cs="Times New Roman"/>
+          <w:lang w:val="en-GB" w:eastAsia="es-CO"/>
+        </w:rPr>
+        <w:t>We need</w:t>
+      </w:r>
+      <w:r>
+        <w:rPr>
+          <w:rFonts w:ascii="Times New Roman" w:hAnsi="Times New Roman" w:cs="Times New Roman"/>
+          <w:lang w:val="en-GB" w:eastAsia="es-CO"/>
+        </w:rPr>
+        <w:t xml:space="preserve"> hash table to store the tasks and reminders, where the key would be a unique identifier</w:t>
+      </w:r>
+      <w:r>
+        <w:rPr>
+          <w:rFonts w:ascii="Times New Roman" w:hAnsi="Times New Roman" w:cs="Times New Roman"/>
+          <w:lang w:val="en-GB" w:eastAsia="es-CO"/>
+        </w:rPr>
+        <w:t xml:space="preserve">, </w:t>
+      </w:r>
+      <w:r>
+        <w:rPr>
+          <w:rFonts w:ascii="Times New Roman" w:hAnsi="Times New Roman" w:cs="Times New Roman"/>
+          <w:lang w:val="en-GB" w:eastAsia="es-CO"/>
+        </w:rPr>
+        <w:t>the value would be an object containing information such as title, description, deadline, and priority.</w:t>
+      </w:r>
+    </w:p>
+    <w:p>
+      <w:pPr>
+        <w:rPr>
+          <w:rFonts w:ascii="Times New Roman" w:hAnsi="Times New Roman" w:cs="Times New Roman"/>
+          <w:lang w:val="en-GB" w:eastAsia="es-CO"/>
+        </w:rPr>
+      </w:pPr>
+      <w:r>
+        <w:rPr>
+          <w:rFonts w:ascii="Times New Roman" w:hAnsi="Times New Roman" w:cs="Times New Roman"/>
+          <w:lang w:val="en-GB" w:eastAsia="es-CO"/>
+        </w:rPr>
+        <w:t>We are going to design a</w:t>
+      </w:r>
+      <w:r>
+        <w:rPr>
+          <w:rFonts w:ascii="Times New Roman" w:hAnsi="Times New Roman" w:cs="Times New Roman"/>
+          <w:lang w:val="en-GB" w:eastAsia="es-CO"/>
+        </w:rPr>
+        <w:t xml:space="preserve"> console user interface that presents a menu with options such as "Add task</w:t>
+      </w:r>
+      <w:r>
+        <w:rPr>
+          <w:rFonts w:ascii="Times New Roman" w:hAnsi="Times New Roman" w:cs="Times New Roman"/>
+          <w:lang w:val="en-GB" w:eastAsia="es-CO"/>
+        </w:rPr>
+        <w:t xml:space="preserve"> or reminder</w:t>
+      </w:r>
+      <w:r>
+        <w:rPr>
+          <w:rFonts w:ascii="Times New Roman" w:hAnsi="Times New Roman" w:cs="Times New Roman"/>
+          <w:lang w:val="en-GB" w:eastAsia="es-CO"/>
+        </w:rPr>
+        <w:t>", "Modify task</w:t>
+      </w:r>
+      <w:r>
+        <w:rPr>
+          <w:rFonts w:ascii="Times New Roman" w:hAnsi="Times New Roman" w:cs="Times New Roman"/>
+          <w:lang w:val="en-GB" w:eastAsia="es-CO"/>
+        </w:rPr>
+        <w:t xml:space="preserve"> </w:t>
+      </w:r>
+      <w:r>
+        <w:rPr>
+          <w:rFonts w:ascii="Times New Roman" w:hAnsi="Times New Roman" w:cs="Times New Roman"/>
+          <w:lang w:val="en-GB" w:eastAsia="es-CO"/>
+        </w:rPr>
+        <w:t>or reminder</w:t>
+      </w:r>
+      <w:r>
+        <w:rPr>
+          <w:rFonts w:ascii="Times New Roman" w:hAnsi="Times New Roman" w:cs="Times New Roman"/>
+          <w:lang w:val="en-GB" w:eastAsia="es-CO"/>
+        </w:rPr>
+        <w:t xml:space="preserve"> </w:t>
+      </w:r>
+      <w:r>
+        <w:rPr>
+          <w:rFonts w:ascii="Times New Roman" w:hAnsi="Times New Roman" w:cs="Times New Roman"/>
+          <w:lang w:val="en-GB" w:eastAsia="es-CO"/>
+        </w:rPr>
+        <w:t>", "Delete task</w:t>
+      </w:r>
+      <w:r>
+        <w:rPr>
+          <w:rFonts w:ascii="Times New Roman" w:hAnsi="Times New Roman" w:cs="Times New Roman"/>
+          <w:lang w:val="en-GB" w:eastAsia="es-CO"/>
+        </w:rPr>
+        <w:t xml:space="preserve"> </w:t>
+      </w:r>
+      <w:r>
+        <w:rPr>
+          <w:rFonts w:ascii="Times New Roman" w:hAnsi="Times New Roman" w:cs="Times New Roman"/>
+          <w:lang w:val="en-GB" w:eastAsia="es-CO"/>
+        </w:rPr>
+        <w:t>or reminder</w:t>
+      </w:r>
+      <w:r>
+        <w:rPr>
+          <w:rFonts w:ascii="Times New Roman" w:hAnsi="Times New Roman" w:cs="Times New Roman"/>
+          <w:lang w:val="en-GB" w:eastAsia="es-CO"/>
+        </w:rPr>
+        <w:t xml:space="preserve"> </w:t>
+      </w:r>
+      <w:r>
+        <w:rPr>
+          <w:rFonts w:ascii="Times New Roman" w:hAnsi="Times New Roman" w:cs="Times New Roman"/>
+          <w:lang w:val="en-GB" w:eastAsia="es-CO"/>
+        </w:rPr>
+        <w:t>", "View task</w:t>
+      </w:r>
+      <w:r>
+        <w:rPr>
+          <w:rFonts w:ascii="Times New Roman" w:hAnsi="Times New Roman" w:cs="Times New Roman"/>
+          <w:lang w:val="en-GB" w:eastAsia="es-CO"/>
+        </w:rPr>
+        <w:t xml:space="preserve"> and reminders</w:t>
+      </w:r>
+      <w:r>
+        <w:rPr>
+          <w:rFonts w:ascii="Times New Roman" w:hAnsi="Times New Roman" w:cs="Times New Roman"/>
+          <w:lang w:val="en-GB" w:eastAsia="es-CO"/>
+        </w:rPr>
+        <w:t xml:space="preserve"> list</w:t>
+      </w:r>
+      <w:r>
+        <w:rPr>
+          <w:rFonts w:ascii="Times New Roman" w:hAnsi="Times New Roman" w:cs="Times New Roman"/>
+          <w:lang w:val="en-GB" w:eastAsia="es-CO"/>
+        </w:rPr>
+        <w:t xml:space="preserve">” </w:t>
+      </w:r>
+      <w:r>
+        <w:rPr>
+          <w:rFonts w:ascii="Times New Roman" w:hAnsi="Times New Roman" w:cs="Times New Roman"/>
+          <w:lang w:val="en-GB" w:eastAsia="es-CO"/>
+        </w:rPr>
+        <w:t>and "</w:t>
+      </w:r>
+      <w:r>
+        <w:rPr>
+          <w:rFonts w:ascii="Times New Roman" w:hAnsi="Times New Roman" w:cs="Times New Roman"/>
+          <w:lang w:val="en-GB" w:eastAsia="es-CO"/>
+        </w:rPr>
+        <w:t>Undo Actions</w:t>
+      </w:r>
+      <w:r>
+        <w:rPr>
+          <w:rFonts w:ascii="Times New Roman" w:hAnsi="Times New Roman" w:cs="Times New Roman"/>
+          <w:lang w:val="en-GB" w:eastAsia="es-CO"/>
+        </w:rPr>
+        <w:t>".</w:t>
+      </w:r>
+    </w:p>
+    <w:p>
+      <w:pPr>
+        <w:rPr>
+          <w:rFonts w:ascii="Times New Roman" w:hAnsi="Times New Roman" w:cs="Times New Roman"/>
+          <w:lang w:val="en-GB" w:eastAsia="es-CO"/>
+        </w:rPr>
+      </w:pPr>
+      <w:r>
+        <w:rPr>
+          <w:rFonts w:ascii="Times New Roman" w:hAnsi="Times New Roman" w:cs="Times New Roman"/>
+          <w:lang w:val="en-GB" w:eastAsia="es-CO"/>
+        </w:rPr>
+        <w:lastRenderedPageBreak/>
+        <w:t>In</w:t>
+      </w:r>
+      <w:r>
+        <w:rPr>
+          <w:rFonts w:ascii="Times New Roman" w:hAnsi="Times New Roman" w:cs="Times New Roman"/>
+          <w:lang w:val="en-GB" w:eastAsia="es-CO"/>
+        </w:rPr>
+        <w:t xml:space="preserve"> our application</w:t>
+      </w:r>
+      <w:r>
+        <w:rPr>
+          <w:rFonts w:ascii="Times New Roman" w:hAnsi="Times New Roman" w:cs="Times New Roman"/>
+          <w:lang w:val="en-GB" w:eastAsia="es-CO"/>
+        </w:rPr>
+        <w:t xml:space="preserve"> we are going to create 2 categories:</w:t>
+      </w:r>
+      <w:r>
+        <w:rPr>
+          <w:rFonts w:ascii="Times New Roman" w:hAnsi="Times New Roman" w:cs="Times New Roman"/>
+          <w:lang w:val="en-GB" w:eastAsia="es-CO"/>
+        </w:rPr>
+        <w:t xml:space="preserve"> "Priority" and "Non-priority". Priority tasks will be handled using a priority queue, where tasks will be automatically sorted according to their importance. Non-priority tasks will be managed in a simple list, following the FIFO (first in, first out) principle.</w:t>
+      </w:r>
+    </w:p>
+    <w:p>
+      <w:pPr>
+        <w:rPr>
+          <w:rFonts w:ascii="Times New Roman" w:hAnsi="Times New Roman" w:cs="Times New Roman"/>
+          <w:lang w:val="en-GB" w:eastAsia="es-CO"/>
+        </w:rPr>
+      </w:pPr>
+      <w:r>
+        <w:rPr>
+          <w:rFonts w:ascii="Times New Roman" w:hAnsi="Times New Roman" w:cs="Times New Roman"/>
+          <w:lang w:val="en-GB" w:eastAsia="es-CO"/>
+        </w:rPr>
+        <w:t>It implements an action logging system using a Java stack (LIFO). Each time the user performs an action, it logs the action to the stack, along with the details of the affected task and any relevant information.</w:t>
+      </w:r>
+    </w:p>
+    <w:p>
+      <w:pPr>
+        <w:rPr>
+          <w:rFonts w:ascii="Times New Roman" w:hAnsi="Times New Roman" w:cs="Times New Roman"/>
+          <w:lang w:val="en-GB" w:eastAsia="es-CO"/>
+        </w:rPr>
+      </w:pPr>
+      <w:r>
+        <w:rPr>
+          <w:rFonts w:ascii="Times New Roman" w:hAnsi="Times New Roman" w:cs="Times New Roman"/>
+          <w:lang w:val="en-GB" w:eastAsia="es-CO"/>
+        </w:rPr>
+        <w:t>The</w:t>
+      </w:r>
+      <w:r>
+        <w:rPr>
+          <w:rFonts w:ascii="Times New Roman" w:hAnsi="Times New Roman" w:cs="Times New Roman"/>
+          <w:lang w:val="en-GB" w:eastAsia="es-CO"/>
+        </w:rPr>
+        <w:t xml:space="preserve"> "Undo" method allows the user to revert the last action performed. This method will unstack the last action in the stack and revert the corresponding action based on the information stored in the stack.</w:t>
+      </w:r>
     </w:p>
     <w:p>
       <w:pPr>
@@ -1474,11 +1748,241 @@
           <w:rFonts w:ascii="Times New Roman" w:hAnsi="Times New Roman" w:cs="Times New Roman"/>
         </w:rPr>
       </w:pPr>
+      <w:r>
+        <w:rPr>
+          <w:rFonts w:ascii="Times New Roman" w:hAnsi="Times New Roman" w:cs="Times New Roman"/>
+        </w:rPr>
+        <w:t>Transition from Ideas to Preliminary Designs</w:t>
+      </w:r>
+    </w:p>
+    <w:p>
+      <w:pPr>
+        <w:pStyle w:val="Ttulo3"/>
+        <w:rPr>
+          <w:rFonts w:ascii="Times New Roman" w:hAnsi="Times New Roman" w:cs="Times New Roman"/>
+          <w:color w:val="auto"/>
+          <w:lang w:val="en-GB" w:eastAsia="es-CO"/>
+        </w:rPr>
+      </w:pPr>
+      <w:r>
+        <w:rPr>
+          <w:rFonts w:ascii="Times New Roman" w:hAnsi="Times New Roman" w:cs="Times New Roman"/>
+          <w:color w:val="auto"/>
+          <w:lang w:val="en-GB" w:eastAsia="es-CO"/>
+        </w:rPr>
+        <w:t xml:space="preserve">Alternative 1. </w:t>
+      </w:r>
+      <w:r>
+        <w:rPr>
+          <w:rFonts w:ascii="Times New Roman" w:hAnsi="Times New Roman" w:cs="Times New Roman"/>
+          <w:color w:val="auto"/>
+          <w:lang w:val="en-GB" w:eastAsia="es-CO"/>
+        </w:rPr>
+        <w:t>Coding in Java</w:t>
+      </w:r>
+    </w:p>
+    <w:p>
+      <w:pPr>
+        <w:pStyle w:val="Prrafodelista"/>
+        <w:numPr>
+          <w:ilvl w:val="0"/>
+          <w:numId w:val="4"/>
+        </w:numPr>
+        <w:rPr>
+          <w:rFonts w:ascii="Times New Roman" w:hAnsi="Times New Roman" w:cs="Times New Roman"/>
+          <w:lang w:val="en-GB" w:eastAsia="es-CO"/>
+        </w:rPr>
+      </w:pPr>
+      <w:r>
+        <w:rPr>
+          <w:rFonts w:ascii="Times New Roman" w:hAnsi="Times New Roman" w:cs="Times New Roman"/>
+          <w:lang w:val="en-GB" w:eastAsia="es-CO"/>
+        </w:rPr>
+        <w:t>Easy to</w:t>
+      </w:r>
+      <w:r>
+        <w:rPr>
+          <w:rFonts w:ascii="Times New Roman" w:hAnsi="Times New Roman" w:cs="Times New Roman"/>
+          <w:lang w:val="en-GB" w:eastAsia="es-CO"/>
+        </w:rPr>
+        <w:t xml:space="preserve"> implement: This solution is relatively easy to implement compared to solutions that require more complex graphical interfaces. It uses a simple console interface that is easy for users to understand. </w:t>
+      </w:r>
+    </w:p>
+    <w:p>
+      <w:pPr>
+        <w:pStyle w:val="Prrafodelista"/>
+        <w:numPr>
+          <w:ilvl w:val="0"/>
+          <w:numId w:val="4"/>
+        </w:numPr>
+        <w:rPr>
+          <w:rFonts w:ascii="Times New Roman" w:hAnsi="Times New Roman" w:cs="Times New Roman"/>
+          <w:lang w:val="en-GB" w:eastAsia="es-CO"/>
+        </w:rPr>
+      </w:pPr>
+      <w:r>
+        <w:rPr>
+          <w:rFonts w:ascii="Times New Roman" w:hAnsi="Times New Roman" w:cs="Times New Roman"/>
+          <w:lang w:val="en-GB" w:eastAsia="es-CO"/>
+        </w:rPr>
+        <w:t xml:space="preserve">Compliance with requirements: Meets all requirements specified in the problem description. Stores tasks and reminders in hash tables, prioritizes tasks, allows undo operations using a log and stack operations (LIFO) system, and provides basic task management functions. </w:t>
+      </w:r>
+    </w:p>
+    <w:p>
+      <w:pPr>
+        <w:pStyle w:val="Prrafodelista"/>
+        <w:numPr>
+          <w:ilvl w:val="0"/>
+          <w:numId w:val="4"/>
+        </w:numPr>
+        <w:rPr>
+          <w:rFonts w:ascii="Times New Roman" w:hAnsi="Times New Roman" w:cs="Times New Roman"/>
+          <w:lang w:val="en-GB" w:eastAsia="es-CO"/>
+        </w:rPr>
+      </w:pPr>
+      <w:r>
+        <w:rPr>
+          <w:rFonts w:ascii="Times New Roman" w:hAnsi="Times New Roman" w:cs="Times New Roman"/>
+          <w:lang w:val="en-GB" w:eastAsia="es-CO"/>
+        </w:rPr>
+        <w:t xml:space="preserve">Resource efficiency: Being a console application, it uses very few system resources and is suitable for resource-constrained devices. It does not require intensive graphical interfaces or complex databases. </w:t>
+      </w:r>
+    </w:p>
+    <w:p>
+      <w:pPr>
+        <w:pStyle w:val="Prrafodelista"/>
+        <w:numPr>
+          <w:ilvl w:val="0"/>
+          <w:numId w:val="4"/>
+        </w:numPr>
+        <w:rPr>
+          <w:rFonts w:ascii="Times New Roman" w:hAnsi="Times New Roman" w:cs="Times New Roman"/>
+          <w:lang w:val="en-GB" w:eastAsia="es-CO"/>
+        </w:rPr>
+      </w:pPr>
+      <w:r>
+        <w:rPr>
+          <w:rFonts w:ascii="Times New Roman" w:hAnsi="Times New Roman" w:cs="Times New Roman"/>
+          <w:lang w:val="en-GB" w:eastAsia="es-CO"/>
+        </w:rPr>
+        <w:t>Easy to</w:t>
+      </w:r>
+      <w:r>
+        <w:rPr>
+          <w:rFonts w:ascii="Times New Roman" w:hAnsi="Times New Roman" w:cs="Times New Roman"/>
+          <w:lang w:val="en-GB" w:eastAsia="es-CO"/>
+        </w:rPr>
+        <w:t xml:space="preserve"> use: Although it is a console application, it provides an intuitive user interface through the options menu. Users can easily perform task management operations and use the "Undo" function efficiently. </w:t>
+      </w:r>
+    </w:p>
+    <w:p>
+      <w:pPr>
+        <w:pStyle w:val="Prrafodelista"/>
+        <w:numPr>
+          <w:ilvl w:val="0"/>
+          <w:numId w:val="4"/>
+        </w:numPr>
+        <w:rPr>
+          <w:rFonts w:ascii="Times New Roman" w:hAnsi="Times New Roman" w:cs="Times New Roman"/>
+          <w:lang w:val="en-GB" w:eastAsia="es-CO"/>
+        </w:rPr>
+      </w:pPr>
+      <w:r>
+        <w:rPr>
+          <w:rFonts w:ascii="Times New Roman" w:hAnsi="Times New Roman" w:cs="Times New Roman"/>
+          <w:lang w:val="en-GB" w:eastAsia="es-CO"/>
+        </w:rPr>
+        <w:t>Quick feedback: The console interface provides users with instant feedback, making it easy to track and retrieve actions performed.</w:t>
+      </w:r>
+    </w:p>
+    <w:p>
+      <w:pPr>
+        <w:pStyle w:val="Ttulo1"/>
+        <w:rPr>
+          <w:rFonts w:ascii="Times New Roman" w:hAnsi="Times New Roman" w:cs="Times New Roman"/>
+        </w:rPr>
+      </w:pPr>
+      <w:r>
+        <w:rPr>
+          <w:rFonts w:ascii="Times New Roman" w:hAnsi="Times New Roman" w:cs="Times New Roman"/>
+        </w:rPr>
+        <w:t>Preparation of Reports and Specifications</w:t>
+      </w:r>
+    </w:p>
+    <w:p>
+      <w:pPr>
+        <w:rPr>
+          <w:rFonts w:ascii="Times New Roman" w:hAnsi="Times New Roman" w:cs="Times New Roman"/>
+          <w:lang w:val="en-GB" w:eastAsia="es-CO"/>
+        </w:rPr>
+      </w:pPr>
+      <w:r>
+        <w:rPr>
+          <w:rFonts w:ascii="Times New Roman" w:hAnsi="Times New Roman" w:cs="Times New Roman"/>
+          <w:lang w:val="en-GB" w:eastAsia="es-CO"/>
+        </w:rPr>
+        <w:t>Problem: Task Management and Reminder System</w:t>
+      </w:r>
+    </w:p>
+    <w:p>
+      <w:pPr>
+        <w:rPr>
+          <w:rFonts w:ascii="Times New Roman" w:hAnsi="Times New Roman" w:cs="Times New Roman"/>
+          <w:lang w:val="en-GB" w:eastAsia="es-CO"/>
+        </w:rPr>
+      </w:pPr>
+      <w:r>
+        <w:rPr>
+          <w:rFonts w:ascii="Times New Roman" w:hAnsi="Times New Roman" w:cs="Times New Roman"/>
+          <w:lang w:val="en-GB" w:eastAsia="es-CO"/>
+        </w:rPr>
+        <w:t>Inputs:</w:t>
+      </w:r>
+    </w:p>
+    <w:p>
+      <w:pPr>
+        <w:rPr>
+          <w:rFonts w:ascii="Times New Roman" w:hAnsi="Times New Roman" w:cs="Times New Roman"/>
+          <w:lang w:val="en-GB" w:eastAsia="es-CO"/>
+        </w:rPr>
+      </w:pPr>
+      <w:r>
+        <w:rPr>
+          <w:rFonts w:ascii="Times New Roman" w:hAnsi="Times New Roman" w:cs="Times New Roman"/>
+          <w:lang w:val="en-GB" w:eastAsia="es-CO"/>
+        </w:rPr>
+        <w:t xml:space="preserve">Add New Task: the user specifies the name, description, due </w:t>
+      </w:r>
+      <w:proofErr w:type="gramStart"/>
+      <w:r>
+        <w:rPr>
+          <w:rFonts w:ascii="Times New Roman" w:hAnsi="Times New Roman" w:cs="Times New Roman"/>
+          <w:lang w:val="en-GB" w:eastAsia="es-CO"/>
+        </w:rPr>
+        <w:t>date</w:t>
+      </w:r>
+      <w:proofErr w:type="gramEnd"/>
+      <w:r>
+        <w:rPr>
+          <w:rFonts w:ascii="Times New Roman" w:hAnsi="Times New Roman" w:cs="Times New Roman"/>
+          <w:lang w:val="en-GB" w:eastAsia="es-CO"/>
+        </w:rPr>
+        <w:t xml:space="preserve"> and priority of the new task. Edit Task: The user selects an existing task and provides updated information (name, description, due date and/or priority). Delete Task: The user selects an existing task to delete. View Task List: User requests to view a list of all saved tasks and reminders. Sort by due date: users choose to sort tasks and reminders by due date. Sort by priority: users choose to sort tasks and reminders lists by priority. Undo: the user chooses to undo the last action performed in the system.</w:t>
+      </w:r>
+    </w:p>
+    <w:p>
+      <w:pPr>
+        <w:pStyle w:val="Ttulo1"/>
+        <w:rPr>
+          <w:rFonts w:ascii="Times New Roman" w:hAnsi="Times New Roman" w:cs="Times New Roman"/>
+        </w:rPr>
+      </w:pPr>
       <w:bookmarkStart w:id="6" w:name="_Toc147187419"/>
       <w:r>
         <w:rPr>
           <w:rFonts w:ascii="Times New Roman" w:hAnsi="Times New Roman" w:cs="Times New Roman"/>
         </w:rPr>
+        <w:lastRenderedPageBreak/>
         <w:t>Requirement Analysis</w:t>
       </w:r>
       <w:r>
@@ -1646,7 +2150,6 @@
               <w:rPr>
                 <w:rFonts w:ascii="Times New Roman" w:eastAsia="Times New Roman" w:hAnsi="Times New Roman" w:cs="Times New Roman"/>
               </w:rPr>
-              <w:lastRenderedPageBreak/>
               <w:t>Functional</w:t>
             </w:r>
             <w:proofErr w:type="spellEnd"/>
@@ -3139,7 +3642,6 @@
               <w:rPr>
                 <w:rFonts w:ascii="Times New Roman" w:eastAsia="Times New Roman" w:hAnsi="Times New Roman" w:cs="Times New Roman"/>
               </w:rPr>
-              <w:lastRenderedPageBreak/>
               <w:t>Summary</w:t>
             </w:r>
             <w:proofErr w:type="spellEnd"/>
@@ -4718,7 +5220,15 @@
                 <w:rFonts w:ascii="Times New Roman" w:eastAsia="Times New Roman" w:hAnsi="Times New Roman" w:cs="Times New Roman"/>
                 <w:lang w:val="en-US"/>
               </w:rPr>
-              <w:t xml:space="preserve"> (A date that hasn’t yet passed)</w:t>
+              <w:t xml:space="preserve"> (A date that </w:t>
+            </w:r>
+            <w:r>
+              <w:rPr>
+                <w:rFonts w:ascii="Times New Roman" w:eastAsia="Times New Roman" w:hAnsi="Times New Roman" w:cs="Times New Roman"/>
+                <w:lang w:val="en-US"/>
+              </w:rPr>
+              <w:lastRenderedPageBreak/>
+              <w:t>hasn’t yet passed)</w:t>
             </w:r>
           </w:p>
         </w:tc>
@@ -4831,7 +5341,6 @@
               <w:rPr>
                 <w:rFonts w:ascii="Times New Roman" w:eastAsia="Times New Roman" w:hAnsi="Times New Roman" w:cs="Times New Roman"/>
               </w:rPr>
-              <w:lastRenderedPageBreak/>
               <w:t>Result</w:t>
             </w:r>
             <w:proofErr w:type="spellEnd"/>
@@ -6169,6 +6678,7 @@
               <w:rPr>
                 <w:rFonts w:ascii="Times New Roman" w:eastAsia="Times New Roman" w:hAnsi="Times New Roman" w:cs="Times New Roman"/>
               </w:rPr>
+              <w:lastRenderedPageBreak/>
               <w:t>Input</w:t>
             </w:r>
           </w:p>
@@ -6450,7 +6960,6 @@
               <w:rPr>
                 <w:rFonts w:ascii="Times New Roman" w:eastAsia="Times New Roman" w:hAnsi="Times New Roman" w:cs="Times New Roman"/>
               </w:rPr>
-              <w:lastRenderedPageBreak/>
               <w:t>Output</w:t>
             </w:r>
           </w:p>
@@ -6888,6 +7397,119 @@
     </w:lvl>
   </w:abstractNum>
   <w:abstractNum w:abstractNumId="2" w15:restartNumberingAfterBreak="0">
+    <w:nsid w:val="52A548FB"/>
+    <w:multiLevelType w:val="hybridMultilevel"/>
+    <w:tmpl w:val="C5027B14"/>
+    <w:lvl w:ilvl="0" w:tplc="240A0001">
+      <w:start w:val="1"/>
+      <w:numFmt w:val="bullet"/>
+      <w:lvlText w:val=""/>
+      <w:lvlJc w:val="left"/>
+      <w:pPr>
+        <w:ind w:left="720" w:hanging="360"/>
+      </w:pPr>
+      <w:rPr>
+        <w:rFonts w:ascii="Symbol" w:hAnsi="Symbol" w:hint="default"/>
+      </w:rPr>
+    </w:lvl>
+    <w:lvl w:ilvl="1" w:tplc="240A0003" w:tentative="1">
+      <w:start w:val="1"/>
+      <w:numFmt w:val="bullet"/>
+      <w:lvlText w:val="o"/>
+      <w:lvlJc w:val="left"/>
+      <w:pPr>
+        <w:ind w:left="1440" w:hanging="360"/>
+      </w:pPr>
+      <w:rPr>
+        <w:rFonts w:ascii="Courier New" w:hAnsi="Courier New" w:cs="Courier New" w:hint="default"/>
+      </w:rPr>
+    </w:lvl>
+    <w:lvl w:ilvl="2" w:tplc="240A0005" w:tentative="1">
+      <w:start w:val="1"/>
+      <w:numFmt w:val="bullet"/>
+      <w:lvlText w:val=""/>
+      <w:lvlJc w:val="left"/>
+      <w:pPr>
+        <w:ind w:left="2160" w:hanging="360"/>
+      </w:pPr>
+      <w:rPr>
+        <w:rFonts w:ascii="Wingdings" w:hAnsi="Wingdings" w:hint="default"/>
+      </w:rPr>
+    </w:lvl>
+    <w:lvl w:ilvl="3" w:tplc="240A0001" w:tentative="1">
+      <w:start w:val="1"/>
+      <w:numFmt w:val="bullet"/>
+      <w:lvlText w:val=""/>
+      <w:lvlJc w:val="left"/>
+      <w:pPr>
+        <w:ind w:left="2880" w:hanging="360"/>
+      </w:pPr>
+      <w:rPr>
+        <w:rFonts w:ascii="Symbol" w:hAnsi="Symbol" w:hint="default"/>
+      </w:rPr>
+    </w:lvl>
+    <w:lvl w:ilvl="4" w:tplc="240A0003" w:tentative="1">
+      <w:start w:val="1"/>
+      <w:numFmt w:val="bullet"/>
+      <w:lvlText w:val="o"/>
+      <w:lvlJc w:val="left"/>
+      <w:pPr>
+        <w:ind w:left="3600" w:hanging="360"/>
+      </w:pPr>
+      <w:rPr>
+        <w:rFonts w:ascii="Courier New" w:hAnsi="Courier New" w:cs="Courier New" w:hint="default"/>
+      </w:rPr>
+    </w:lvl>
+    <w:lvl w:ilvl="5" w:tplc="240A0005" w:tentative="1">
+      <w:start w:val="1"/>
+      <w:numFmt w:val="bullet"/>
+      <w:lvlText w:val=""/>
+      <w:lvlJc w:val="left"/>
+      <w:pPr>
+        <w:ind w:left="4320" w:hanging="360"/>
+      </w:pPr>
+      <w:rPr>
+        <w:rFonts w:ascii="Wingdings" w:hAnsi="Wingdings" w:hint="default"/>
+      </w:rPr>
+    </w:lvl>
+    <w:lvl w:ilvl="6" w:tplc="240A0001" w:tentative="1">
+      <w:start w:val="1"/>
+      <w:numFmt w:val="bullet"/>
+      <w:lvlText w:val=""/>
+      <w:lvlJc w:val="left"/>
+      <w:pPr>
+        <w:ind w:left="5040" w:hanging="360"/>
+      </w:pPr>
+      <w:rPr>
+        <w:rFonts w:ascii="Symbol" w:hAnsi="Symbol" w:hint="default"/>
+      </w:rPr>
+    </w:lvl>
+    <w:lvl w:ilvl="7" w:tplc="240A0003" w:tentative="1">
+      <w:start w:val="1"/>
+      <w:numFmt w:val="bullet"/>
+      <w:lvlText w:val="o"/>
+      <w:lvlJc w:val="left"/>
+      <w:pPr>
+        <w:ind w:left="5760" w:hanging="360"/>
+      </w:pPr>
+      <w:rPr>
+        <w:rFonts w:ascii="Courier New" w:hAnsi="Courier New" w:cs="Courier New" w:hint="default"/>
+      </w:rPr>
+    </w:lvl>
+    <w:lvl w:ilvl="8" w:tplc="240A0005" w:tentative="1">
+      <w:start w:val="1"/>
+      <w:numFmt w:val="bullet"/>
+      <w:lvlText w:val=""/>
+      <w:lvlJc w:val="left"/>
+      <w:pPr>
+        <w:ind w:left="6480" w:hanging="360"/>
+      </w:pPr>
+      <w:rPr>
+        <w:rFonts w:ascii="Wingdings" w:hAnsi="Wingdings" w:hint="default"/>
+      </w:rPr>
+    </w:lvl>
+  </w:abstractNum>
+  <w:abstractNum w:abstractNumId="3" w15:restartNumberingAfterBreak="0">
     <w:nsid w:val="6A8C4250"/>
     <w:multiLevelType w:val="multilevel"/>
     <w:tmpl w:val="5EECE8E0"/>
@@ -7004,10 +7626,13 @@
     <w:abstractNumId w:val="0"/>
   </w:num>
   <w:num w:numId="2" w16cid:durableId="1632711102">
-    <w:abstractNumId w:val="2"/>
+    <w:abstractNumId w:val="3"/>
   </w:num>
   <w:num w:numId="3" w16cid:durableId="1909219052">
     <w:abstractNumId w:val="1"/>
+  </w:num>
+  <w:num w:numId="4" w16cid:durableId="1255087287">
+    <w:abstractNumId w:val="2"/>
   </w:num>
 </w:numbering>
 </file>
@@ -7799,6 +8424,7 @@
     <w:rsid w:val="000D1B25"/>
     <w:rsid w:val="0044073C"/>
     <w:rsid w:val="004946F6"/>
+    <w:rsid w:val="00AD3B1D"/>
   </w:rsids>
   <m:mathPr>
     <m:mathFont m:val="Cambria Math"/>

</xml_diff>

<commit_message>
creacion de nuevos metodos, archivo de tablas tad y mejoras a documentacion
</commit_message>
<xml_diff>
--- a/Sistema de gestion de tareas y recordatorios/doc/Método de la ingeniería.docx
+++ b/Sistema de gestion de tareas y recordatorios/doc/Método de la ingeniería.docx
@@ -632,7 +632,7 @@
           <w:r>
             <w:fldChar w:fldCharType="separate"/>
           </w:r>
-          <w:hyperlink w:anchor="_Toc147187413" w:history="1">
+          <w:hyperlink w:anchor="_Toc147445110" w:history="1">
             <w:r>
               <w:rPr>
                 <w:rStyle w:val="Hipervnculo"/>
@@ -660,7 +660,7 @@
                 <w:noProof/>
                 <w:webHidden/>
               </w:rPr>
-              <w:instrText xml:space="preserve"> PAGEREF _Toc147187413 \h </w:instrText>
+              <w:instrText xml:space="preserve"> PAGEREF _Toc147445110 \h </w:instrText>
             </w:r>
             <w:r>
               <w:rPr>
@@ -703,7 +703,7 @@
               <w:lang w:eastAsia="es-CO"/>
             </w:rPr>
           </w:pPr>
-          <w:hyperlink w:anchor="_Toc147187414" w:history="1">
+          <w:hyperlink w:anchor="_Toc147445111" w:history="1">
             <w:r>
               <w:rPr>
                 <w:rStyle w:val="Hipervnculo"/>
@@ -732,7 +732,7 @@
                 <w:noProof/>
                 <w:webHidden/>
               </w:rPr>
-              <w:instrText xml:space="preserve"> PAGEREF _Toc147187414 \h </w:instrText>
+              <w:instrText xml:space="preserve"> PAGEREF _Toc147445111 \h </w:instrText>
             </w:r>
             <w:r>
               <w:rPr>
@@ -775,7 +775,7 @@
               <w:lang w:eastAsia="es-CO"/>
             </w:rPr>
           </w:pPr>
-          <w:hyperlink w:anchor="_Toc147187415" w:history="1">
+          <w:hyperlink w:anchor="_Toc147445112" w:history="1">
             <w:r>
               <w:rPr>
                 <w:rStyle w:val="Hipervnculo"/>
@@ -804,7 +804,7 @@
                 <w:noProof/>
                 <w:webHidden/>
               </w:rPr>
-              <w:instrText xml:space="preserve"> PAGEREF _Toc147187415 \h </w:instrText>
+              <w:instrText xml:space="preserve"> PAGEREF _Toc147445112 \h </w:instrText>
             </w:r>
             <w:r>
               <w:rPr>
@@ -847,7 +847,7 @@
               <w:lang w:eastAsia="es-CO"/>
             </w:rPr>
           </w:pPr>
-          <w:hyperlink w:anchor="_Toc147187416" w:history="1">
+          <w:hyperlink w:anchor="_Toc147445113" w:history="1">
             <w:r>
               <w:rPr>
                 <w:rStyle w:val="Hipervnculo"/>
@@ -875,7 +875,7 @@
                 <w:noProof/>
                 <w:webHidden/>
               </w:rPr>
-              <w:instrText xml:space="preserve"> PAGEREF _Toc147187416 \h </w:instrText>
+              <w:instrText xml:space="preserve"> PAGEREF _Toc147445113 \h </w:instrText>
             </w:r>
             <w:r>
               <w:rPr>
@@ -918,7 +918,7 @@
               <w:lang w:eastAsia="es-CO"/>
             </w:rPr>
           </w:pPr>
-          <w:hyperlink w:anchor="_Toc147187417" w:history="1">
+          <w:hyperlink w:anchor="_Toc147445114" w:history="1">
             <w:r>
               <w:rPr>
                 <w:rStyle w:val="Hipervnculo"/>
@@ -947,7 +947,7 @@
                 <w:noProof/>
                 <w:webHidden/>
               </w:rPr>
-              <w:instrText xml:space="preserve"> PAGEREF _Toc147187417 \h </w:instrText>
+              <w:instrText xml:space="preserve"> PAGEREF _Toc147445114 \h </w:instrText>
             </w:r>
             <w:r>
               <w:rPr>
@@ -990,7 +990,7 @@
               <w:lang w:eastAsia="es-CO"/>
             </w:rPr>
           </w:pPr>
-          <w:hyperlink w:anchor="_Toc147187418" w:history="1">
+          <w:hyperlink w:anchor="_Toc147445115" w:history="1">
             <w:r>
               <w:rPr>
                 <w:rStyle w:val="Hipervnculo"/>
@@ -1018,7 +1018,7 @@
                 <w:noProof/>
                 <w:webHidden/>
               </w:rPr>
-              <w:instrText xml:space="preserve"> PAGEREF _Toc147187418 \h </w:instrText>
+              <w:instrText xml:space="preserve"> PAGEREF _Toc147445115 \h </w:instrText>
             </w:r>
             <w:r>
               <w:rPr>
@@ -1061,14 +1061,14 @@
               <w:lang w:eastAsia="es-CO"/>
             </w:rPr>
           </w:pPr>
-          <w:hyperlink w:anchor="_Toc147187419" w:history="1">
+          <w:hyperlink w:anchor="_Toc147445116" w:history="1">
             <w:r>
               <w:rPr>
                 <w:rStyle w:val="Hipervnculo"/>
                 <w:rFonts w:ascii="Times New Roman" w:hAnsi="Times New Roman" w:cs="Times New Roman"/>
                 <w:noProof/>
               </w:rPr>
-              <w:t>Requirement Analysis:</w:t>
+              <w:t>Transition from Ideas to Preliminary Designs</w:t>
             </w:r>
             <w:r>
               <w:rPr>
@@ -1089,7 +1089,7 @@
                 <w:noProof/>
                 <w:webHidden/>
               </w:rPr>
-              <w:instrText xml:space="preserve"> PAGEREF _Toc147187419 \h </w:instrText>
+              <w:instrText xml:space="preserve"> PAGEREF _Toc147445116 \h </w:instrText>
             </w:r>
             <w:r>
               <w:rPr>
@@ -1109,7 +1109,221 @@
                 <w:noProof/>
                 <w:webHidden/>
               </w:rPr>
-              <w:t>2</w:t>
+              <w:t>3</w:t>
+            </w:r>
+            <w:r>
+              <w:rPr>
+                <w:noProof/>
+                <w:webHidden/>
+              </w:rPr>
+              <w:fldChar w:fldCharType="end"/>
+            </w:r>
+          </w:hyperlink>
+        </w:p>
+        <w:p>
+          <w:pPr>
+            <w:pStyle w:val="TDC3"/>
+            <w:tabs>
+              <w:tab w:val="right" w:leader="dot" w:pos="8828"/>
+            </w:tabs>
+            <w:rPr>
+              <w:rFonts w:eastAsiaTheme="minorEastAsia"/>
+              <w:noProof/>
+              <w:lang w:eastAsia="es-CO"/>
+            </w:rPr>
+          </w:pPr>
+          <w:hyperlink w:anchor="_Toc147445117" w:history="1">
+            <w:r>
+              <w:rPr>
+                <w:rStyle w:val="Hipervnculo"/>
+                <w:rFonts w:ascii="Times New Roman" w:hAnsi="Times New Roman" w:cs="Times New Roman"/>
+                <w:noProof/>
+                <w:lang w:val="en-GB" w:eastAsia="es-CO"/>
+              </w:rPr>
+              <w:t>Alternative 1. Coding in Java</w:t>
+            </w:r>
+            <w:r>
+              <w:rPr>
+                <w:noProof/>
+                <w:webHidden/>
+              </w:rPr>
+              <w:tab/>
+            </w:r>
+            <w:r>
+              <w:rPr>
+                <w:noProof/>
+                <w:webHidden/>
+              </w:rPr>
+              <w:fldChar w:fldCharType="begin"/>
+            </w:r>
+            <w:r>
+              <w:rPr>
+                <w:noProof/>
+                <w:webHidden/>
+              </w:rPr>
+              <w:instrText xml:space="preserve"> PAGEREF _Toc147445117 \h </w:instrText>
+            </w:r>
+            <w:r>
+              <w:rPr>
+                <w:noProof/>
+                <w:webHidden/>
+              </w:rPr>
+            </w:r>
+            <w:r>
+              <w:rPr>
+                <w:noProof/>
+                <w:webHidden/>
+              </w:rPr>
+              <w:fldChar w:fldCharType="separate"/>
+            </w:r>
+            <w:r>
+              <w:rPr>
+                <w:noProof/>
+                <w:webHidden/>
+              </w:rPr>
+              <w:t>3</w:t>
+            </w:r>
+            <w:r>
+              <w:rPr>
+                <w:noProof/>
+                <w:webHidden/>
+              </w:rPr>
+              <w:fldChar w:fldCharType="end"/>
+            </w:r>
+          </w:hyperlink>
+        </w:p>
+        <w:p>
+          <w:pPr>
+            <w:pStyle w:val="TDC1"/>
+            <w:tabs>
+              <w:tab w:val="right" w:leader="dot" w:pos="8828"/>
+            </w:tabs>
+            <w:rPr>
+              <w:rFonts w:eastAsiaTheme="minorEastAsia"/>
+              <w:noProof/>
+              <w:lang w:eastAsia="es-CO"/>
+            </w:rPr>
+          </w:pPr>
+          <w:hyperlink w:anchor="_Toc147445118" w:history="1">
+            <w:r>
+              <w:rPr>
+                <w:rStyle w:val="Hipervnculo"/>
+                <w:rFonts w:ascii="Times New Roman" w:hAnsi="Times New Roman" w:cs="Times New Roman"/>
+                <w:noProof/>
+              </w:rPr>
+              <w:t>Preparation of Reports and Specifications</w:t>
+            </w:r>
+            <w:r>
+              <w:rPr>
+                <w:noProof/>
+                <w:webHidden/>
+              </w:rPr>
+              <w:tab/>
+            </w:r>
+            <w:r>
+              <w:rPr>
+                <w:noProof/>
+                <w:webHidden/>
+              </w:rPr>
+              <w:fldChar w:fldCharType="begin"/>
+            </w:r>
+            <w:r>
+              <w:rPr>
+                <w:noProof/>
+                <w:webHidden/>
+              </w:rPr>
+              <w:instrText xml:space="preserve"> PAGEREF _Toc147445118 \h </w:instrText>
+            </w:r>
+            <w:r>
+              <w:rPr>
+                <w:noProof/>
+                <w:webHidden/>
+              </w:rPr>
+            </w:r>
+            <w:r>
+              <w:rPr>
+                <w:noProof/>
+                <w:webHidden/>
+              </w:rPr>
+              <w:fldChar w:fldCharType="separate"/>
+            </w:r>
+            <w:r>
+              <w:rPr>
+                <w:noProof/>
+                <w:webHidden/>
+              </w:rPr>
+              <w:t>3</w:t>
+            </w:r>
+            <w:r>
+              <w:rPr>
+                <w:noProof/>
+                <w:webHidden/>
+              </w:rPr>
+              <w:fldChar w:fldCharType="end"/>
+            </w:r>
+          </w:hyperlink>
+        </w:p>
+        <w:p>
+          <w:pPr>
+            <w:pStyle w:val="TDC1"/>
+            <w:tabs>
+              <w:tab w:val="right" w:leader="dot" w:pos="8828"/>
+            </w:tabs>
+            <w:rPr>
+              <w:rFonts w:eastAsiaTheme="minorEastAsia"/>
+              <w:noProof/>
+              <w:lang w:eastAsia="es-CO"/>
+            </w:rPr>
+          </w:pPr>
+          <w:hyperlink w:anchor="_Toc147445119" w:history="1">
+            <w:r>
+              <w:rPr>
+                <w:rStyle w:val="Hipervnculo"/>
+                <w:rFonts w:ascii="Times New Roman" w:hAnsi="Times New Roman" w:cs="Times New Roman"/>
+                <w:noProof/>
+              </w:rPr>
+              <w:t>Requirement Analysis:</w:t>
+            </w:r>
+            <w:r>
+              <w:rPr>
+                <w:noProof/>
+                <w:webHidden/>
+              </w:rPr>
+              <w:tab/>
+            </w:r>
+            <w:r>
+              <w:rPr>
+                <w:noProof/>
+                <w:webHidden/>
+              </w:rPr>
+              <w:fldChar w:fldCharType="begin"/>
+            </w:r>
+            <w:r>
+              <w:rPr>
+                <w:noProof/>
+                <w:webHidden/>
+              </w:rPr>
+              <w:instrText xml:space="preserve"> PAGEREF _Toc147445119 \h </w:instrText>
+            </w:r>
+            <w:r>
+              <w:rPr>
+                <w:noProof/>
+                <w:webHidden/>
+              </w:rPr>
+            </w:r>
+            <w:r>
+              <w:rPr>
+                <w:noProof/>
+                <w:webHidden/>
+              </w:rPr>
+              <w:fldChar w:fldCharType="separate"/>
+            </w:r>
+            <w:r>
+              <w:rPr>
+                <w:noProof/>
+                <w:webHidden/>
+              </w:rPr>
+              <w:t>4</w:t>
             </w:r>
             <w:r>
               <w:rPr>
@@ -1158,7 +1372,7 @@
           <w:rFonts w:ascii="Times New Roman" w:hAnsi="Times New Roman" w:cs="Times New Roman"/>
         </w:rPr>
       </w:pPr>
-      <w:bookmarkStart w:id="0" w:name="_Toc147187413"/>
+      <w:bookmarkStart w:id="0" w:name="_Toc147445110"/>
       <w:r>
         <w:rPr>
           <w:rFonts w:ascii="Times New Roman" w:hAnsi="Times New Roman" w:cs="Times New Roman"/>
@@ -1177,7 +1391,7 @@
           <w:lang w:val="en-US"/>
         </w:rPr>
       </w:pPr>
-      <w:bookmarkStart w:id="1" w:name="_Toc147187414"/>
+      <w:bookmarkStart w:id="1" w:name="_Toc147445111"/>
       <w:r>
         <w:rPr>
           <w:rFonts w:ascii="Times New Roman" w:hAnsi="Times New Roman" w:cs="Times New Roman"/>
@@ -1226,7 +1440,7 @@
           <w:lang w:val="en-US"/>
         </w:rPr>
       </w:pPr>
-      <w:bookmarkStart w:id="2" w:name="_Toc147187415"/>
+      <w:bookmarkStart w:id="2" w:name="_Toc147445112"/>
       <w:r>
         <w:rPr>
           <w:rFonts w:ascii="Times New Roman" w:hAnsi="Times New Roman" w:cs="Times New Roman"/>
@@ -1304,7 +1518,7 @@
           <w:rFonts w:ascii="Times New Roman" w:hAnsi="Times New Roman" w:cs="Times New Roman"/>
         </w:rPr>
       </w:pPr>
-      <w:bookmarkStart w:id="3" w:name="_Toc147187416"/>
+      <w:bookmarkStart w:id="3" w:name="_Toc147445113"/>
       <w:r>
         <w:rPr>
           <w:rFonts w:ascii="Times New Roman" w:hAnsi="Times New Roman" w:cs="Times New Roman"/>
@@ -1322,7 +1536,7 @@
           <w:lang w:val="en-US"/>
         </w:rPr>
       </w:pPr>
-      <w:bookmarkStart w:id="4" w:name="_Toc147187417"/>
+      <w:bookmarkStart w:id="4" w:name="_Toc147445114"/>
       <w:r>
         <w:rPr>
           <w:rFonts w:ascii="Times New Roman" w:hAnsi="Times New Roman" w:cs="Times New Roman"/>
@@ -1444,7 +1658,7 @@
           <w:rFonts w:ascii="Times New Roman" w:hAnsi="Times New Roman" w:cs="Times New Roman"/>
         </w:rPr>
       </w:pPr>
-      <w:bookmarkStart w:id="5" w:name="_Toc147187418"/>
+      <w:bookmarkStart w:id="5" w:name="_Toc147445115"/>
       <w:r>
         <w:rPr>
           <w:rFonts w:ascii="Times New Roman" w:hAnsi="Times New Roman" w:cs="Times New Roman"/>
@@ -1573,6 +1787,13 @@
           <w:rFonts w:ascii="Times New Roman" w:hAnsi="Times New Roman" w:cs="Times New Roman"/>
           <w:lang w:val="en-GB" w:eastAsia="es-CO"/>
         </w:rPr>
+        <w:t xml:space="preserve"> or reminder</w:t>
+      </w:r>
+      <w:r>
+        <w:rPr>
+          <w:rFonts w:ascii="Times New Roman" w:hAnsi="Times New Roman" w:cs="Times New Roman"/>
+          <w:lang w:val="en-GB" w:eastAsia="es-CO"/>
+        </w:rPr>
         <w:t xml:space="preserve"> </w:t>
       </w:r>
       <w:r>
@@ -1580,20 +1801,6 @@
           <w:rFonts w:ascii="Times New Roman" w:hAnsi="Times New Roman" w:cs="Times New Roman"/>
           <w:lang w:val="en-GB" w:eastAsia="es-CO"/>
         </w:rPr>
-        <w:t>or reminder</w:t>
-      </w:r>
-      <w:r>
-        <w:rPr>
-          <w:rFonts w:ascii="Times New Roman" w:hAnsi="Times New Roman" w:cs="Times New Roman"/>
-          <w:lang w:val="en-GB" w:eastAsia="es-CO"/>
-        </w:rPr>
-        <w:t xml:space="preserve"> </w:t>
-      </w:r>
-      <w:r>
-        <w:rPr>
-          <w:rFonts w:ascii="Times New Roman" w:hAnsi="Times New Roman" w:cs="Times New Roman"/>
-          <w:lang w:val="en-GB" w:eastAsia="es-CO"/>
-        </w:rPr>
         <w:t>", "Delete task</w:t>
       </w:r>
       <w:r>
@@ -1601,14 +1808,7 @@
           <w:rFonts w:ascii="Times New Roman" w:hAnsi="Times New Roman" w:cs="Times New Roman"/>
           <w:lang w:val="en-GB" w:eastAsia="es-CO"/>
         </w:rPr>
-        <w:t xml:space="preserve"> </w:t>
-      </w:r>
-      <w:r>
-        <w:rPr>
-          <w:rFonts w:ascii="Times New Roman" w:hAnsi="Times New Roman" w:cs="Times New Roman"/>
-          <w:lang w:val="en-GB" w:eastAsia="es-CO"/>
-        </w:rPr>
-        <w:t>or reminder</w:t>
+        <w:t xml:space="preserve"> or reminder</w:t>
       </w:r>
       <w:r>
         <w:rPr>
@@ -1748,12 +1948,14 @@
           <w:rFonts w:ascii="Times New Roman" w:hAnsi="Times New Roman" w:cs="Times New Roman"/>
         </w:rPr>
       </w:pPr>
+      <w:bookmarkStart w:id="6" w:name="_Toc147445116"/>
       <w:r>
         <w:rPr>
           <w:rFonts w:ascii="Times New Roman" w:hAnsi="Times New Roman" w:cs="Times New Roman"/>
         </w:rPr>
         <w:t>Transition from Ideas to Preliminary Designs</w:t>
       </w:r>
+      <w:bookmarkEnd w:id="6"/>
     </w:p>
     <w:p>
       <w:pPr>
@@ -1764,22 +1966,16 @@
           <w:lang w:val="en-GB" w:eastAsia="es-CO"/>
         </w:rPr>
       </w:pPr>
+      <w:bookmarkStart w:id="7" w:name="_Toc147445117"/>
       <w:r>
         <w:rPr>
           <w:rFonts w:ascii="Times New Roman" w:hAnsi="Times New Roman" w:cs="Times New Roman"/>
           <w:color w:val="auto"/>
           <w:lang w:val="en-GB" w:eastAsia="es-CO"/>
         </w:rPr>
-        <w:t xml:space="preserve">Alternative 1. </w:t>
+        <w:t>Alternative 1. Coding in Java</w:t>
       </w:r>
-      <w:r>
-        <w:rPr>
-          <w:rFonts w:ascii="Times New Roman" w:hAnsi="Times New Roman" w:cs="Times New Roman"/>
-          <w:color w:val="auto"/>
-          <w:lang w:val="en-GB" w:eastAsia="es-CO"/>
-        </w:rPr>
-        <w:t>Coding in Java</w:t>
-      </w:r>
+      <w:bookmarkEnd w:id="7"/>
     </w:p>
     <w:p>
       <w:pPr>
@@ -1798,14 +1994,7 @@
           <w:rFonts w:ascii="Times New Roman" w:hAnsi="Times New Roman" w:cs="Times New Roman"/>
           <w:lang w:val="en-GB" w:eastAsia="es-CO"/>
         </w:rPr>
-        <w:t>Easy to</w:t>
-      </w:r>
-      <w:r>
-        <w:rPr>
-          <w:rFonts w:ascii="Times New Roman" w:hAnsi="Times New Roman" w:cs="Times New Roman"/>
-          <w:lang w:val="en-GB" w:eastAsia="es-CO"/>
-        </w:rPr>
-        <w:t xml:space="preserve"> implement: This solution is relatively easy to implement compared to solutions that require more complex graphical interfaces. It uses a simple console interface that is easy for users to understand. </w:t>
+        <w:t xml:space="preserve">Easy to implement: This solution is relatively easy to implement compared to solutions that require more complex graphical interfaces. It uses a simple console interface that is easy for users to understand. </w:t>
       </w:r>
     </w:p>
     <w:p>
@@ -1897,17 +2086,48 @@
     </w:p>
     <w:p>
       <w:pPr>
+        <w:rPr>
+          <w:rFonts w:ascii="Times New Roman" w:hAnsi="Times New Roman" w:cs="Times New Roman"/>
+          <w:lang w:val="en-GB" w:eastAsia="es-CO"/>
+        </w:rPr>
+      </w:pPr>
+    </w:p>
+    <w:p>
+      <w:pPr>
         <w:pStyle w:val="Ttulo1"/>
         <w:rPr>
           <w:rFonts w:ascii="Times New Roman" w:hAnsi="Times New Roman" w:cs="Times New Roman"/>
         </w:rPr>
       </w:pPr>
+      <w:r>
+        <w:rPr>
+          <w:rFonts w:ascii="Times New Roman" w:hAnsi="Times New Roman" w:cs="Times New Roman"/>
+        </w:rPr>
+        <w:t>Evaluation and Selection of the Best Solution</w:t>
+      </w:r>
+    </w:p>
+    <w:p>
+      <w:pPr>
+        <w:rPr>
+          <w:lang w:val="en-GB" w:eastAsia="es-CO"/>
+        </w:rPr>
+      </w:pPr>
+    </w:p>
+    <w:p>
+      <w:pPr>
+        <w:pStyle w:val="Ttulo1"/>
+        <w:rPr>
+          <w:rFonts w:ascii="Times New Roman" w:hAnsi="Times New Roman" w:cs="Times New Roman"/>
+        </w:rPr>
+      </w:pPr>
+      <w:bookmarkStart w:id="8" w:name="_Toc147445118"/>
       <w:r>
         <w:rPr>
           <w:rFonts w:ascii="Times New Roman" w:hAnsi="Times New Roman" w:cs="Times New Roman"/>
         </w:rPr>
         <w:t>Preparation of Reports and Specifications</w:t>
       </w:r>
+      <w:bookmarkEnd w:id="8"/>
     </w:p>
     <w:p>
       <w:pPr>
@@ -1953,36 +2173,197 @@
         </w:rPr>
         <w:t xml:space="preserve">Add New Task: the user specifies the name, description, due </w:t>
       </w:r>
-      <w:proofErr w:type="gramStart"/>
       <w:r>
         <w:rPr>
           <w:rFonts w:ascii="Times New Roman" w:hAnsi="Times New Roman" w:cs="Times New Roman"/>
           <w:lang w:val="en-GB" w:eastAsia="es-CO"/>
         </w:rPr>
-        <w:t>date</w:t>
+        <w:t>date,</w:t>
       </w:r>
-      <w:proofErr w:type="gramEnd"/>
       <w:r>
         <w:rPr>
           <w:rFonts w:ascii="Times New Roman" w:hAnsi="Times New Roman" w:cs="Times New Roman"/>
           <w:lang w:val="en-GB" w:eastAsia="es-CO"/>
         </w:rPr>
-        <w:t xml:space="preserve"> and priority of the new task. Edit Task: The user selects an existing task and provides updated information (name, description, due date and/or priority). Delete Task: The user selects an existing task to delete. View Task List: User requests to view a list of all saved tasks and reminders. Sort by due date: users choose to sort tasks and reminders by due date. Sort by priority: users choose to sort tasks and reminders lists by priority. Undo: the user chooses to undo the last action performed in the system.</w:t>
+        <w:t xml:space="preserve"> and priority of the new task.</w:t>
       </w:r>
     </w:p>
     <w:p>
       <w:pPr>
+        <w:rPr>
+          <w:rFonts w:ascii="Times New Roman" w:hAnsi="Times New Roman" w:cs="Times New Roman"/>
+          <w:lang w:val="en-GB" w:eastAsia="es-CO"/>
+        </w:rPr>
+      </w:pPr>
+      <w:r>
+        <w:rPr>
+          <w:rFonts w:ascii="Times New Roman" w:hAnsi="Times New Roman" w:cs="Times New Roman"/>
+          <w:lang w:val="en-GB" w:eastAsia="es-CO"/>
+        </w:rPr>
+        <w:lastRenderedPageBreak/>
+        <w:t xml:space="preserve"> Edit Task: The user selects an existing task and provides updated information (name, description, due date and/or priority). </w:t>
+      </w:r>
+    </w:p>
+    <w:p>
+      <w:pPr>
+        <w:rPr>
+          <w:rFonts w:ascii="Times New Roman" w:hAnsi="Times New Roman" w:cs="Times New Roman"/>
+          <w:lang w:val="en-GB" w:eastAsia="es-CO"/>
+        </w:rPr>
+      </w:pPr>
+      <w:r>
+        <w:rPr>
+          <w:rFonts w:ascii="Times New Roman" w:hAnsi="Times New Roman" w:cs="Times New Roman"/>
+          <w:lang w:val="en-GB" w:eastAsia="es-CO"/>
+        </w:rPr>
+        <w:t xml:space="preserve">Delete Task: The user selects an existing task to delete. </w:t>
+      </w:r>
+    </w:p>
+    <w:p>
+      <w:pPr>
+        <w:rPr>
+          <w:rFonts w:ascii="Times New Roman" w:hAnsi="Times New Roman" w:cs="Times New Roman"/>
+          <w:lang w:val="en-GB" w:eastAsia="es-CO"/>
+        </w:rPr>
+      </w:pPr>
+      <w:r>
+        <w:rPr>
+          <w:rFonts w:ascii="Times New Roman" w:hAnsi="Times New Roman" w:cs="Times New Roman"/>
+          <w:lang w:val="en-GB" w:eastAsia="es-CO"/>
+        </w:rPr>
+        <w:t xml:space="preserve">View Task List: User requests to view a list of all saved tasks and reminders. Sort by due date: users choose to sort tasks and reminders by due date. </w:t>
+      </w:r>
+    </w:p>
+    <w:p>
+      <w:pPr>
+        <w:rPr>
+          <w:rFonts w:ascii="Times New Roman" w:hAnsi="Times New Roman" w:cs="Times New Roman"/>
+          <w:lang w:val="en-GB" w:eastAsia="es-CO"/>
+        </w:rPr>
+      </w:pPr>
+      <w:r>
+        <w:rPr>
+          <w:rFonts w:ascii="Times New Roman" w:hAnsi="Times New Roman" w:cs="Times New Roman"/>
+          <w:lang w:val="en-GB" w:eastAsia="es-CO"/>
+        </w:rPr>
+        <w:t>Undo</w:t>
+      </w:r>
+      <w:r>
+        <w:rPr>
+          <w:rFonts w:ascii="Times New Roman" w:hAnsi="Times New Roman" w:cs="Times New Roman"/>
+          <w:lang w:val="en-GB" w:eastAsia="es-CO"/>
+        </w:rPr>
+        <w:t xml:space="preserve"> actions</w:t>
+      </w:r>
+      <w:r>
+        <w:rPr>
+          <w:rFonts w:ascii="Times New Roman" w:hAnsi="Times New Roman" w:cs="Times New Roman"/>
+          <w:lang w:val="en-GB" w:eastAsia="es-CO"/>
+        </w:rPr>
+        <w:t>: the user chooses to undo the last action performed in the system.</w:t>
+      </w:r>
+    </w:p>
+    <w:p>
+      <w:pPr>
+        <w:rPr>
+          <w:rFonts w:ascii="Times New Roman" w:hAnsi="Times New Roman" w:cs="Times New Roman"/>
+          <w:lang w:val="en-GB" w:eastAsia="es-CO"/>
+        </w:rPr>
+      </w:pPr>
+      <w:r>
+        <w:rPr>
+          <w:rFonts w:ascii="Times New Roman" w:hAnsi="Times New Roman" w:cs="Times New Roman"/>
+          <w:lang w:val="en-GB" w:eastAsia="es-CO"/>
+        </w:rPr>
+        <w:t>Output:</w:t>
+      </w:r>
+    </w:p>
+    <w:p>
+      <w:pPr>
+        <w:rPr>
+          <w:rFonts w:ascii="Times New Roman" w:hAnsi="Times New Roman" w:cs="Times New Roman"/>
+          <w:lang w:val="en-GB" w:eastAsia="es-CO"/>
+        </w:rPr>
+      </w:pPr>
+      <w:r>
+        <w:rPr>
+          <w:rFonts w:ascii="Times New Roman" w:hAnsi="Times New Roman" w:cs="Times New Roman"/>
+          <w:lang w:val="en-GB" w:eastAsia="es-CO"/>
+        </w:rPr>
+        <w:t xml:space="preserve">Action confirmation: after adding, </w:t>
+      </w:r>
+      <w:r>
+        <w:rPr>
+          <w:rFonts w:ascii="Times New Roman" w:hAnsi="Times New Roman" w:cs="Times New Roman"/>
+          <w:lang w:val="en-GB" w:eastAsia="es-CO"/>
+        </w:rPr>
+        <w:t>changing,</w:t>
+      </w:r>
+      <w:r>
+        <w:rPr>
+          <w:rFonts w:ascii="Times New Roman" w:hAnsi="Times New Roman" w:cs="Times New Roman"/>
+          <w:lang w:val="en-GB" w:eastAsia="es-CO"/>
+        </w:rPr>
+        <w:t xml:space="preserve"> or deleting a task, the system will give a confirmation that the action was completed. </w:t>
+      </w:r>
+    </w:p>
+    <w:p>
+      <w:pPr>
+        <w:rPr>
+          <w:rFonts w:ascii="Times New Roman" w:hAnsi="Times New Roman" w:cs="Times New Roman"/>
+          <w:lang w:val="en-GB" w:eastAsia="es-CO"/>
+        </w:rPr>
+      </w:pPr>
+      <w:r>
+        <w:rPr>
+          <w:rFonts w:ascii="Times New Roman" w:hAnsi="Times New Roman" w:cs="Times New Roman"/>
+          <w:lang w:val="en-GB" w:eastAsia="es-CO"/>
+        </w:rPr>
+        <w:t xml:space="preserve">Task lists: when a user requests to view a list of tasks and reminders, the system displays the information for each task, including title, description, due date and priority, sorted by user request. </w:t>
+      </w:r>
+    </w:p>
+    <w:p>
+      <w:pPr>
+        <w:rPr>
+          <w:rFonts w:ascii="Times New Roman" w:hAnsi="Times New Roman" w:cs="Times New Roman"/>
+          <w:lang w:val="en-GB" w:eastAsia="es-CO"/>
+        </w:rPr>
+      </w:pPr>
+      <w:r>
+        <w:rPr>
+          <w:rFonts w:ascii="Times New Roman" w:hAnsi="Times New Roman" w:cs="Times New Roman"/>
+          <w:lang w:val="en-GB" w:eastAsia="es-CO"/>
+        </w:rPr>
+        <w:t xml:space="preserve">Undo actions: when the user chooses to undo a previous action, the system will display a message indicating the undo action and restore the corresponding task changes. </w:t>
+      </w:r>
+    </w:p>
+    <w:p>
+      <w:pPr>
+        <w:rPr>
+          <w:rFonts w:ascii="Times New Roman" w:hAnsi="Times New Roman" w:cs="Times New Roman"/>
+          <w:lang w:val="en-GB" w:eastAsia="es-CO"/>
+        </w:rPr>
+      </w:pPr>
+      <w:r>
+        <w:rPr>
+          <w:rFonts w:ascii="Times New Roman" w:hAnsi="Times New Roman" w:cs="Times New Roman"/>
+          <w:lang w:val="en-GB" w:eastAsia="es-CO"/>
+        </w:rPr>
+        <w:t>Error message: if an error occurs during the operation an appropriate error message will be displayed to inform the user.</w:t>
+      </w:r>
+    </w:p>
+    <w:p>
+      <w:pPr>
         <w:pStyle w:val="Ttulo1"/>
         <w:rPr>
           <w:rFonts w:ascii="Times New Roman" w:hAnsi="Times New Roman" w:cs="Times New Roman"/>
         </w:rPr>
       </w:pPr>
-      <w:bookmarkStart w:id="6" w:name="_Toc147187419"/>
+      <w:bookmarkStart w:id="9" w:name="_Toc147445119"/>
       <w:r>
         <w:rPr>
           <w:rFonts w:ascii="Times New Roman" w:hAnsi="Times New Roman" w:cs="Times New Roman"/>
         </w:rPr>
-        <w:lastRenderedPageBreak/>
         <w:t>Requirement Analysis</w:t>
       </w:r>
       <w:r>
@@ -1991,7 +2372,7 @@
         </w:rPr>
         <w:t>:</w:t>
       </w:r>
-      <w:bookmarkEnd w:id="6"/>
+      <w:bookmarkEnd w:id="9"/>
     </w:p>
     <w:tbl>
       <w:tblPr>
@@ -4610,18 +4991,9 @@
                 <w:rFonts w:ascii="Times New Roman" w:eastAsia="Times New Roman" w:hAnsi="Times New Roman" w:cs="Times New Roman"/>
                 <w:lang w:val="en-US"/>
               </w:rPr>
-              <w:t>reminder</w:t>
-            </w:r>
-            <w:proofErr w:type="gramStart"/>
-            <w:r>
-              <w:rPr>
-                <w:rFonts w:ascii="Times New Roman" w:eastAsia="Times New Roman" w:hAnsi="Times New Roman" w:cs="Times New Roman"/>
-                <w:lang w:val="en-US"/>
-              </w:rPr>
-              <w:t>:”title</w:t>
-            </w:r>
-            <w:proofErr w:type="spellEnd"/>
-            <w:proofErr w:type="gramEnd"/>
+              <w:t>reminder:”title</w:t>
+            </w:r>
+            <w:proofErr w:type="spellEnd"/>
             <w:r>
               <w:rPr>
                 <w:rFonts w:ascii="Times New Roman" w:eastAsia="Times New Roman" w:hAnsi="Times New Roman" w:cs="Times New Roman"/>
@@ -5220,15 +5592,7 @@
                 <w:rFonts w:ascii="Times New Roman" w:eastAsia="Times New Roman" w:hAnsi="Times New Roman" w:cs="Times New Roman"/>
                 <w:lang w:val="en-US"/>
               </w:rPr>
-              <w:t xml:space="preserve"> (A date that </w:t>
-            </w:r>
-            <w:r>
-              <w:rPr>
-                <w:rFonts w:ascii="Times New Roman" w:eastAsia="Times New Roman" w:hAnsi="Times New Roman" w:cs="Times New Roman"/>
-                <w:lang w:val="en-US"/>
-              </w:rPr>
-              <w:lastRenderedPageBreak/>
-              <w:t>hasn’t yet passed)</w:t>
+              <w:t xml:space="preserve"> (A date that hasn’t yet passed)</w:t>
             </w:r>
           </w:p>
         </w:tc>
@@ -5393,23 +5757,7 @@
                 <w:rFonts w:ascii="Times New Roman" w:eastAsia="Times New Roman" w:hAnsi="Times New Roman" w:cs="Times New Roman"/>
                 <w:lang w:val="en-US"/>
               </w:rPr>
-              <w:t>The system verifies the deletion of a task/</w:t>
-            </w:r>
-            <w:proofErr w:type="gramStart"/>
-            <w:r>
-              <w:rPr>
-                <w:rFonts w:ascii="Times New Roman" w:eastAsia="Times New Roman" w:hAnsi="Times New Roman" w:cs="Times New Roman"/>
-                <w:lang w:val="en-US"/>
-              </w:rPr>
-              <w:t>reminder, and</w:t>
-            </w:r>
-            <w:proofErr w:type="gramEnd"/>
-            <w:r>
-              <w:rPr>
-                <w:rFonts w:ascii="Times New Roman" w:eastAsia="Times New Roman" w:hAnsi="Times New Roman" w:cs="Times New Roman"/>
-                <w:lang w:val="en-US"/>
-              </w:rPr>
-              <w:t xml:space="preserve"> updates the list of tasks and </w:t>
+              <w:t xml:space="preserve">The system verifies the deletion of a task/reminder, and updates the list of tasks and </w:t>
             </w:r>
             <w:r>
               <w:rPr>
@@ -5735,18 +6083,9 @@
                 <w:rFonts w:ascii="Times New Roman" w:eastAsia="Times New Roman" w:hAnsi="Times New Roman" w:cs="Times New Roman"/>
                 <w:lang w:val="en-US"/>
               </w:rPr>
-              <w:t>reminder</w:t>
-            </w:r>
-            <w:proofErr w:type="gramStart"/>
-            <w:r>
-              <w:rPr>
-                <w:rFonts w:ascii="Times New Roman" w:eastAsia="Times New Roman" w:hAnsi="Times New Roman" w:cs="Times New Roman"/>
-                <w:lang w:val="en-US"/>
-              </w:rPr>
-              <w:t>:”title</w:t>
-            </w:r>
-            <w:proofErr w:type="spellEnd"/>
-            <w:proofErr w:type="gramEnd"/>
+              <w:t>reminder:”title</w:t>
+            </w:r>
+            <w:proofErr w:type="spellEnd"/>
             <w:r>
               <w:rPr>
                 <w:rFonts w:ascii="Times New Roman" w:eastAsia="Times New Roman" w:hAnsi="Times New Roman" w:cs="Times New Roman"/>
@@ -5884,6 +6223,7 @@
               <w:rPr>
                 <w:rFonts w:ascii="Times New Roman" w:eastAsia="Times New Roman" w:hAnsi="Times New Roman" w:cs="Times New Roman"/>
               </w:rPr>
+              <w:lastRenderedPageBreak/>
               <w:t>Summary</w:t>
             </w:r>
             <w:proofErr w:type="spellEnd"/>
@@ -5934,21 +6274,7 @@
               <w:rPr>
                 <w:rFonts w:ascii="Times New Roman" w:eastAsia="Times New Roman" w:hAnsi="Times New Roman" w:cs="Times New Roman"/>
               </w:rPr>
-              <w:t xml:space="preserve"> </w:t>
-            </w:r>
-            <w:proofErr w:type="gramStart"/>
-            <w:r>
-              <w:rPr>
-                <w:rFonts w:ascii="Times New Roman" w:eastAsia="Times New Roman" w:hAnsi="Times New Roman" w:cs="Times New Roman"/>
-              </w:rPr>
-              <w:t>show</w:t>
-            </w:r>
-            <w:proofErr w:type="gramEnd"/>
-            <w:r>
-              <w:rPr>
-                <w:rFonts w:ascii="Times New Roman" w:eastAsia="Times New Roman" w:hAnsi="Times New Roman" w:cs="Times New Roman"/>
-              </w:rPr>
-              <w:t xml:space="preserve"> </w:t>
+              <w:t xml:space="preserve"> show </w:t>
             </w:r>
             <w:proofErr w:type="spellStart"/>
             <w:r>
@@ -6678,7 +7004,6 @@
               <w:rPr>
                 <w:rFonts w:ascii="Times New Roman" w:eastAsia="Times New Roman" w:hAnsi="Times New Roman" w:cs="Times New Roman"/>
               </w:rPr>
-              <w:lastRenderedPageBreak/>
               <w:t>Input</w:t>
             </w:r>
           </w:p>
@@ -8425,6 +8750,7 @@
     <w:rsid w:val="0044073C"/>
     <w:rsid w:val="004946F6"/>
     <w:rsid w:val="00AD3B1D"/>
+    <w:rsid w:val="00D85C04"/>
   </w:rsids>
   <m:mathPr>
     <m:mathFont m:val="Cambria Math"/>

</xml_diff>

<commit_message>
generacion de diagrama de flujo
</commit_message>
<xml_diff>
--- a/Sistema de gestion de tareas y recordatorios/doc/Método de la ingeniería.docx
+++ b/Sistema de gestion de tareas y recordatorios/doc/Método de la ingeniería.docx
@@ -632,7 +632,7 @@
           <w:r>
             <w:fldChar w:fldCharType="separate"/>
           </w:r>
-          <w:hyperlink w:anchor="_Toc147445110" w:history="1">
+          <w:hyperlink w:anchor="_Toc147800892" w:history="1">
             <w:r>
               <w:rPr>
                 <w:rStyle w:val="Hipervnculo"/>
@@ -660,7 +660,7 @@
                 <w:noProof/>
                 <w:webHidden/>
               </w:rPr>
-              <w:instrText xml:space="preserve"> PAGEREF _Toc147445110 \h </w:instrText>
+              <w:instrText xml:space="preserve"> PAGEREF _Toc147800892 \h </w:instrText>
             </w:r>
             <w:r>
               <w:rPr>
@@ -703,7 +703,7 @@
               <w:lang w:eastAsia="es-CO"/>
             </w:rPr>
           </w:pPr>
-          <w:hyperlink w:anchor="_Toc147445111" w:history="1">
+          <w:hyperlink w:anchor="_Toc147800893" w:history="1">
             <w:r>
               <w:rPr>
                 <w:rStyle w:val="Hipervnculo"/>
@@ -732,7 +732,7 @@
                 <w:noProof/>
                 <w:webHidden/>
               </w:rPr>
-              <w:instrText xml:space="preserve"> PAGEREF _Toc147445111 \h </w:instrText>
+              <w:instrText xml:space="preserve"> PAGEREF _Toc147800893 \h </w:instrText>
             </w:r>
             <w:r>
               <w:rPr>
@@ -775,7 +775,7 @@
               <w:lang w:eastAsia="es-CO"/>
             </w:rPr>
           </w:pPr>
-          <w:hyperlink w:anchor="_Toc147445112" w:history="1">
+          <w:hyperlink w:anchor="_Toc147800894" w:history="1">
             <w:r>
               <w:rPr>
                 <w:rStyle w:val="Hipervnculo"/>
@@ -804,7 +804,7 @@
                 <w:noProof/>
                 <w:webHidden/>
               </w:rPr>
-              <w:instrText xml:space="preserve"> PAGEREF _Toc147445112 \h </w:instrText>
+              <w:instrText xml:space="preserve"> PAGEREF _Toc147800894 \h </w:instrText>
             </w:r>
             <w:r>
               <w:rPr>
@@ -847,7 +847,7 @@
               <w:lang w:eastAsia="es-CO"/>
             </w:rPr>
           </w:pPr>
-          <w:hyperlink w:anchor="_Toc147445113" w:history="1">
+          <w:hyperlink w:anchor="_Toc147800895" w:history="1">
             <w:r>
               <w:rPr>
                 <w:rStyle w:val="Hipervnculo"/>
@@ -875,7 +875,7 @@
                 <w:noProof/>
                 <w:webHidden/>
               </w:rPr>
-              <w:instrText xml:space="preserve"> PAGEREF _Toc147445113 \h </w:instrText>
+              <w:instrText xml:space="preserve"> PAGEREF _Toc147800895 \h </w:instrText>
             </w:r>
             <w:r>
               <w:rPr>
@@ -918,7 +918,7 @@
               <w:lang w:eastAsia="es-CO"/>
             </w:rPr>
           </w:pPr>
-          <w:hyperlink w:anchor="_Toc147445114" w:history="1">
+          <w:hyperlink w:anchor="_Toc147800896" w:history="1">
             <w:r>
               <w:rPr>
                 <w:rStyle w:val="Hipervnculo"/>
@@ -947,7 +947,7 @@
                 <w:noProof/>
                 <w:webHidden/>
               </w:rPr>
-              <w:instrText xml:space="preserve"> PAGEREF _Toc147445114 \h </w:instrText>
+              <w:instrText xml:space="preserve"> PAGEREF _Toc147800896 \h </w:instrText>
             </w:r>
             <w:r>
               <w:rPr>
@@ -990,7 +990,7 @@
               <w:lang w:eastAsia="es-CO"/>
             </w:rPr>
           </w:pPr>
-          <w:hyperlink w:anchor="_Toc147445115" w:history="1">
+          <w:hyperlink w:anchor="_Toc147800897" w:history="1">
             <w:r>
               <w:rPr>
                 <w:rStyle w:val="Hipervnculo"/>
@@ -1018,7 +1018,7 @@
                 <w:noProof/>
                 <w:webHidden/>
               </w:rPr>
-              <w:instrText xml:space="preserve"> PAGEREF _Toc147445115 \h </w:instrText>
+              <w:instrText xml:space="preserve"> PAGEREF _Toc147800897 \h </w:instrText>
             </w:r>
             <w:r>
               <w:rPr>
@@ -1061,7 +1061,7 @@
               <w:lang w:eastAsia="es-CO"/>
             </w:rPr>
           </w:pPr>
-          <w:hyperlink w:anchor="_Toc147445116" w:history="1">
+          <w:hyperlink w:anchor="_Toc147800898" w:history="1">
             <w:r>
               <w:rPr>
                 <w:rStyle w:val="Hipervnculo"/>
@@ -1089,7 +1089,7 @@
                 <w:noProof/>
                 <w:webHidden/>
               </w:rPr>
-              <w:instrText xml:space="preserve"> PAGEREF _Toc147445116 \h </w:instrText>
+              <w:instrText xml:space="preserve"> PAGEREF _Toc147800898 \h </w:instrText>
             </w:r>
             <w:r>
               <w:rPr>
@@ -1132,7 +1132,7 @@
               <w:lang w:eastAsia="es-CO"/>
             </w:rPr>
           </w:pPr>
-          <w:hyperlink w:anchor="_Toc147445117" w:history="1">
+          <w:hyperlink w:anchor="_Toc147800899" w:history="1">
             <w:r>
               <w:rPr>
                 <w:rStyle w:val="Hipervnculo"/>
@@ -1161,7 +1161,7 @@
                 <w:noProof/>
                 <w:webHidden/>
               </w:rPr>
-              <w:instrText xml:space="preserve"> PAGEREF _Toc147445117 \h </w:instrText>
+              <w:instrText xml:space="preserve"> PAGEREF _Toc147800899 \h </w:instrText>
             </w:r>
             <w:r>
               <w:rPr>
@@ -1204,14 +1204,14 @@
               <w:lang w:eastAsia="es-CO"/>
             </w:rPr>
           </w:pPr>
-          <w:hyperlink w:anchor="_Toc147445118" w:history="1">
+          <w:hyperlink w:anchor="_Toc147800900" w:history="1">
             <w:r>
               <w:rPr>
                 <w:rStyle w:val="Hipervnculo"/>
                 <w:rFonts w:ascii="Times New Roman" w:hAnsi="Times New Roman" w:cs="Times New Roman"/>
                 <w:noProof/>
               </w:rPr>
-              <w:t>Preparation of Reports and Specifications</w:t>
+              <w:t>Evaluation and Selection of the Best Solution</w:t>
             </w:r>
             <w:r>
               <w:rPr>
@@ -1232,7 +1232,7 @@
                 <w:noProof/>
                 <w:webHidden/>
               </w:rPr>
-              <w:instrText xml:space="preserve"> PAGEREF _Toc147445118 \h </w:instrText>
+              <w:instrText xml:space="preserve"> PAGEREF _Toc147800900 \h </w:instrText>
             </w:r>
             <w:r>
               <w:rPr>
@@ -1252,7 +1252,7 @@
                 <w:noProof/>
                 <w:webHidden/>
               </w:rPr>
-              <w:t>3</w:t>
+              <w:t>4</w:t>
             </w:r>
             <w:r>
               <w:rPr>
@@ -1275,13 +1275,586 @@
               <w:lang w:eastAsia="es-CO"/>
             </w:rPr>
           </w:pPr>
-          <w:hyperlink w:anchor="_Toc147445119" w:history="1">
+          <w:hyperlink w:anchor="_Toc147800901" w:history="1">
             <w:r>
               <w:rPr>
                 <w:rStyle w:val="Hipervnculo"/>
                 <w:rFonts w:ascii="Times New Roman" w:hAnsi="Times New Roman" w:cs="Times New Roman"/>
                 <w:noProof/>
               </w:rPr>
+              <w:t>Preparation of Reports and Specifications</w:t>
+            </w:r>
+            <w:r>
+              <w:rPr>
+                <w:noProof/>
+                <w:webHidden/>
+              </w:rPr>
+              <w:tab/>
+            </w:r>
+            <w:r>
+              <w:rPr>
+                <w:noProof/>
+                <w:webHidden/>
+              </w:rPr>
+              <w:fldChar w:fldCharType="begin"/>
+            </w:r>
+            <w:r>
+              <w:rPr>
+                <w:noProof/>
+                <w:webHidden/>
+              </w:rPr>
+              <w:instrText xml:space="preserve"> PAGEREF _Toc147800901 \h </w:instrText>
+            </w:r>
+            <w:r>
+              <w:rPr>
+                <w:noProof/>
+                <w:webHidden/>
+              </w:rPr>
+            </w:r>
+            <w:r>
+              <w:rPr>
+                <w:noProof/>
+                <w:webHidden/>
+              </w:rPr>
+              <w:fldChar w:fldCharType="separate"/>
+            </w:r>
+            <w:r>
+              <w:rPr>
+                <w:noProof/>
+                <w:webHidden/>
+              </w:rPr>
+              <w:t>4</w:t>
+            </w:r>
+            <w:r>
+              <w:rPr>
+                <w:noProof/>
+                <w:webHidden/>
+              </w:rPr>
+              <w:fldChar w:fldCharType="end"/>
+            </w:r>
+          </w:hyperlink>
+        </w:p>
+        <w:p>
+          <w:pPr>
+            <w:pStyle w:val="TDC3"/>
+            <w:tabs>
+              <w:tab w:val="right" w:leader="dot" w:pos="8828"/>
+            </w:tabs>
+            <w:rPr>
+              <w:rFonts w:eastAsiaTheme="minorEastAsia"/>
+              <w:noProof/>
+              <w:lang w:eastAsia="es-CO"/>
+            </w:rPr>
+          </w:pPr>
+          <w:hyperlink w:anchor="_Toc147800902" w:history="1">
+            <w:r>
+              <w:rPr>
+                <w:rStyle w:val="Hipervnculo"/>
+                <w:rFonts w:ascii="Times New Roman" w:hAnsi="Times New Roman" w:cs="Times New Roman"/>
+                <w:noProof/>
+              </w:rPr>
+              <w:t>Problem:</w:t>
+            </w:r>
+            <w:r>
+              <w:rPr>
+                <w:noProof/>
+                <w:webHidden/>
+              </w:rPr>
+              <w:tab/>
+            </w:r>
+            <w:r>
+              <w:rPr>
+                <w:noProof/>
+                <w:webHidden/>
+              </w:rPr>
+              <w:fldChar w:fldCharType="begin"/>
+            </w:r>
+            <w:r>
+              <w:rPr>
+                <w:noProof/>
+                <w:webHidden/>
+              </w:rPr>
+              <w:instrText xml:space="preserve"> PAGEREF _Toc147800902 \h </w:instrText>
+            </w:r>
+            <w:r>
+              <w:rPr>
+                <w:noProof/>
+                <w:webHidden/>
+              </w:rPr>
+            </w:r>
+            <w:r>
+              <w:rPr>
+                <w:noProof/>
+                <w:webHidden/>
+              </w:rPr>
+              <w:fldChar w:fldCharType="separate"/>
+            </w:r>
+            <w:r>
+              <w:rPr>
+                <w:noProof/>
+                <w:webHidden/>
+              </w:rPr>
+              <w:t>4</w:t>
+            </w:r>
+            <w:r>
+              <w:rPr>
+                <w:noProof/>
+                <w:webHidden/>
+              </w:rPr>
+              <w:fldChar w:fldCharType="end"/>
+            </w:r>
+          </w:hyperlink>
+        </w:p>
+        <w:p>
+          <w:pPr>
+            <w:pStyle w:val="TDC3"/>
+            <w:tabs>
+              <w:tab w:val="right" w:leader="dot" w:pos="8828"/>
+            </w:tabs>
+            <w:rPr>
+              <w:rFonts w:eastAsiaTheme="minorEastAsia"/>
+              <w:noProof/>
+              <w:lang w:eastAsia="es-CO"/>
+            </w:rPr>
+          </w:pPr>
+          <w:hyperlink w:anchor="_Toc147800903" w:history="1">
+            <w:r>
+              <w:rPr>
+                <w:rStyle w:val="Hipervnculo"/>
+                <w:rFonts w:ascii="Times New Roman" w:hAnsi="Times New Roman" w:cs="Times New Roman"/>
+                <w:noProof/>
+                <w:lang w:val="en-GB" w:eastAsia="es-CO"/>
+              </w:rPr>
+              <w:t>Inputs:</w:t>
+            </w:r>
+            <w:r>
+              <w:rPr>
+                <w:noProof/>
+                <w:webHidden/>
+              </w:rPr>
+              <w:tab/>
+            </w:r>
+            <w:r>
+              <w:rPr>
+                <w:noProof/>
+                <w:webHidden/>
+              </w:rPr>
+              <w:fldChar w:fldCharType="begin"/>
+            </w:r>
+            <w:r>
+              <w:rPr>
+                <w:noProof/>
+                <w:webHidden/>
+              </w:rPr>
+              <w:instrText xml:space="preserve"> PAGEREF _Toc147800903 \h </w:instrText>
+            </w:r>
+            <w:r>
+              <w:rPr>
+                <w:noProof/>
+                <w:webHidden/>
+              </w:rPr>
+            </w:r>
+            <w:r>
+              <w:rPr>
+                <w:noProof/>
+                <w:webHidden/>
+              </w:rPr>
+              <w:fldChar w:fldCharType="separate"/>
+            </w:r>
+            <w:r>
+              <w:rPr>
+                <w:noProof/>
+                <w:webHidden/>
+              </w:rPr>
+              <w:t>4</w:t>
+            </w:r>
+            <w:r>
+              <w:rPr>
+                <w:noProof/>
+                <w:webHidden/>
+              </w:rPr>
+              <w:fldChar w:fldCharType="end"/>
+            </w:r>
+          </w:hyperlink>
+        </w:p>
+        <w:p>
+          <w:pPr>
+            <w:pStyle w:val="TDC3"/>
+            <w:tabs>
+              <w:tab w:val="right" w:leader="dot" w:pos="8828"/>
+            </w:tabs>
+            <w:rPr>
+              <w:rFonts w:eastAsiaTheme="minorEastAsia"/>
+              <w:noProof/>
+              <w:lang w:eastAsia="es-CO"/>
+            </w:rPr>
+          </w:pPr>
+          <w:hyperlink w:anchor="_Toc147800904" w:history="1">
+            <w:r>
+              <w:rPr>
+                <w:rStyle w:val="Hipervnculo"/>
+                <w:rFonts w:ascii="Times New Roman" w:hAnsi="Times New Roman" w:cs="Times New Roman"/>
+                <w:noProof/>
+                <w:lang w:val="en-GB" w:eastAsia="es-CO"/>
+              </w:rPr>
+              <w:t>Output:</w:t>
+            </w:r>
+            <w:r>
+              <w:rPr>
+                <w:noProof/>
+                <w:webHidden/>
+              </w:rPr>
+              <w:tab/>
+            </w:r>
+            <w:r>
+              <w:rPr>
+                <w:noProof/>
+                <w:webHidden/>
+              </w:rPr>
+              <w:fldChar w:fldCharType="begin"/>
+            </w:r>
+            <w:r>
+              <w:rPr>
+                <w:noProof/>
+                <w:webHidden/>
+              </w:rPr>
+              <w:instrText xml:space="preserve"> PAGEREF _Toc147800904 \h </w:instrText>
+            </w:r>
+            <w:r>
+              <w:rPr>
+                <w:noProof/>
+                <w:webHidden/>
+              </w:rPr>
+            </w:r>
+            <w:r>
+              <w:rPr>
+                <w:noProof/>
+                <w:webHidden/>
+              </w:rPr>
+              <w:fldChar w:fldCharType="separate"/>
+            </w:r>
+            <w:r>
+              <w:rPr>
+                <w:noProof/>
+                <w:webHidden/>
+              </w:rPr>
+              <w:t>4</w:t>
+            </w:r>
+            <w:r>
+              <w:rPr>
+                <w:noProof/>
+                <w:webHidden/>
+              </w:rPr>
+              <w:fldChar w:fldCharType="end"/>
+            </w:r>
+          </w:hyperlink>
+        </w:p>
+        <w:p>
+          <w:pPr>
+            <w:pStyle w:val="TDC3"/>
+            <w:tabs>
+              <w:tab w:val="right" w:leader="dot" w:pos="8828"/>
+            </w:tabs>
+            <w:rPr>
+              <w:rFonts w:eastAsiaTheme="minorEastAsia"/>
+              <w:noProof/>
+              <w:lang w:eastAsia="es-CO"/>
+            </w:rPr>
+          </w:pPr>
+          <w:hyperlink w:anchor="_Toc147800905" w:history="1">
+            <w:r>
+              <w:rPr>
+                <w:rStyle w:val="Hipervnculo"/>
+                <w:rFonts w:ascii="Times New Roman" w:hAnsi="Times New Roman" w:cs="Times New Roman"/>
+                <w:noProof/>
+                <w:lang w:val="en-GB" w:eastAsia="es-CO"/>
+              </w:rPr>
+              <w:t>Considerations:</w:t>
+            </w:r>
+            <w:r>
+              <w:rPr>
+                <w:noProof/>
+                <w:webHidden/>
+              </w:rPr>
+              <w:tab/>
+            </w:r>
+            <w:r>
+              <w:rPr>
+                <w:noProof/>
+                <w:webHidden/>
+              </w:rPr>
+              <w:fldChar w:fldCharType="begin"/>
+            </w:r>
+            <w:r>
+              <w:rPr>
+                <w:noProof/>
+                <w:webHidden/>
+              </w:rPr>
+              <w:instrText xml:space="preserve"> PAGEREF _Toc147800905 \h </w:instrText>
+            </w:r>
+            <w:r>
+              <w:rPr>
+                <w:noProof/>
+                <w:webHidden/>
+              </w:rPr>
+            </w:r>
+            <w:r>
+              <w:rPr>
+                <w:noProof/>
+                <w:webHidden/>
+              </w:rPr>
+              <w:fldChar w:fldCharType="separate"/>
+            </w:r>
+            <w:r>
+              <w:rPr>
+                <w:noProof/>
+                <w:webHidden/>
+              </w:rPr>
+              <w:t>5</w:t>
+            </w:r>
+            <w:r>
+              <w:rPr>
+                <w:noProof/>
+                <w:webHidden/>
+              </w:rPr>
+              <w:fldChar w:fldCharType="end"/>
+            </w:r>
+          </w:hyperlink>
+        </w:p>
+        <w:p>
+          <w:pPr>
+            <w:pStyle w:val="TDC3"/>
+            <w:tabs>
+              <w:tab w:val="right" w:leader="dot" w:pos="8828"/>
+            </w:tabs>
+            <w:rPr>
+              <w:rFonts w:eastAsiaTheme="minorEastAsia"/>
+              <w:noProof/>
+              <w:lang w:eastAsia="es-CO"/>
+            </w:rPr>
+          </w:pPr>
+          <w:hyperlink w:anchor="_Toc147800906" w:history="1">
+            <w:r>
+              <w:rPr>
+                <w:rStyle w:val="Hipervnculo"/>
+                <w:rFonts w:ascii="Times New Roman" w:hAnsi="Times New Roman" w:cs="Times New Roman"/>
+                <w:noProof/>
+                <w:lang w:val="en-GB" w:eastAsia="es-CO"/>
+              </w:rPr>
+              <w:t>Flow Diagram</w:t>
+            </w:r>
+            <w:r>
+              <w:rPr>
+                <w:noProof/>
+                <w:webHidden/>
+              </w:rPr>
+              <w:tab/>
+            </w:r>
+            <w:r>
+              <w:rPr>
+                <w:noProof/>
+                <w:webHidden/>
+              </w:rPr>
+              <w:fldChar w:fldCharType="begin"/>
+            </w:r>
+            <w:r>
+              <w:rPr>
+                <w:noProof/>
+                <w:webHidden/>
+              </w:rPr>
+              <w:instrText xml:space="preserve"> PAGEREF _Toc147800906 \h </w:instrText>
+            </w:r>
+            <w:r>
+              <w:rPr>
+                <w:noProof/>
+                <w:webHidden/>
+              </w:rPr>
+            </w:r>
+            <w:r>
+              <w:rPr>
+                <w:noProof/>
+                <w:webHidden/>
+              </w:rPr>
+              <w:fldChar w:fldCharType="separate"/>
+            </w:r>
+            <w:r>
+              <w:rPr>
+                <w:noProof/>
+                <w:webHidden/>
+              </w:rPr>
+              <w:t>5</w:t>
+            </w:r>
+            <w:r>
+              <w:rPr>
+                <w:noProof/>
+                <w:webHidden/>
+              </w:rPr>
+              <w:fldChar w:fldCharType="end"/>
+            </w:r>
+          </w:hyperlink>
+        </w:p>
+        <w:p>
+          <w:pPr>
+            <w:pStyle w:val="TDC3"/>
+            <w:tabs>
+              <w:tab w:val="right" w:leader="dot" w:pos="8828"/>
+            </w:tabs>
+            <w:rPr>
+              <w:rFonts w:eastAsiaTheme="minorEastAsia"/>
+              <w:noProof/>
+              <w:lang w:eastAsia="es-CO"/>
+            </w:rPr>
+          </w:pPr>
+          <w:hyperlink w:anchor="_Toc147800907" w:history="1">
+            <w:r>
+              <w:rPr>
+                <w:rStyle w:val="Hipervnculo"/>
+                <w:rFonts w:ascii="Times New Roman" w:hAnsi="Times New Roman" w:cs="Times New Roman"/>
+                <w:noProof/>
+                <w:lang w:val="en-GB" w:eastAsia="es-CO"/>
+              </w:rPr>
+              <w:t>Algorithm Pseudocode</w:t>
+            </w:r>
+            <w:r>
+              <w:rPr>
+                <w:noProof/>
+                <w:webHidden/>
+              </w:rPr>
+              <w:tab/>
+            </w:r>
+            <w:r>
+              <w:rPr>
+                <w:noProof/>
+                <w:webHidden/>
+              </w:rPr>
+              <w:fldChar w:fldCharType="begin"/>
+            </w:r>
+            <w:r>
+              <w:rPr>
+                <w:noProof/>
+                <w:webHidden/>
+              </w:rPr>
+              <w:instrText xml:space="preserve"> PAGEREF _Toc147800907 \h </w:instrText>
+            </w:r>
+            <w:r>
+              <w:rPr>
+                <w:noProof/>
+                <w:webHidden/>
+              </w:rPr>
+            </w:r>
+            <w:r>
+              <w:rPr>
+                <w:noProof/>
+                <w:webHidden/>
+              </w:rPr>
+              <w:fldChar w:fldCharType="separate"/>
+            </w:r>
+            <w:r>
+              <w:rPr>
+                <w:noProof/>
+                <w:webHidden/>
+              </w:rPr>
+              <w:t>5</w:t>
+            </w:r>
+            <w:r>
+              <w:rPr>
+                <w:noProof/>
+                <w:webHidden/>
+              </w:rPr>
+              <w:fldChar w:fldCharType="end"/>
+            </w:r>
+          </w:hyperlink>
+        </w:p>
+        <w:p>
+          <w:pPr>
+            <w:pStyle w:val="TDC1"/>
+            <w:tabs>
+              <w:tab w:val="right" w:leader="dot" w:pos="8828"/>
+            </w:tabs>
+            <w:rPr>
+              <w:rFonts w:eastAsiaTheme="minorEastAsia"/>
+              <w:noProof/>
+              <w:lang w:eastAsia="es-CO"/>
+            </w:rPr>
+          </w:pPr>
+          <w:hyperlink w:anchor="_Toc147800908" w:history="1">
+            <w:r>
+              <w:rPr>
+                <w:rStyle w:val="Hipervnculo"/>
+                <w:rFonts w:ascii="Times New Roman" w:hAnsi="Times New Roman" w:cs="Times New Roman"/>
+                <w:noProof/>
+              </w:rPr>
+              <w:t>Design Implementation</w:t>
+            </w:r>
+            <w:r>
+              <w:rPr>
+                <w:noProof/>
+                <w:webHidden/>
+              </w:rPr>
+              <w:tab/>
+            </w:r>
+            <w:r>
+              <w:rPr>
+                <w:noProof/>
+                <w:webHidden/>
+              </w:rPr>
+              <w:fldChar w:fldCharType="begin"/>
+            </w:r>
+            <w:r>
+              <w:rPr>
+                <w:noProof/>
+                <w:webHidden/>
+              </w:rPr>
+              <w:instrText xml:space="preserve"> PAGEREF _Toc147800908 \h </w:instrText>
+            </w:r>
+            <w:r>
+              <w:rPr>
+                <w:noProof/>
+                <w:webHidden/>
+              </w:rPr>
+            </w:r>
+            <w:r>
+              <w:rPr>
+                <w:noProof/>
+                <w:webHidden/>
+              </w:rPr>
+              <w:fldChar w:fldCharType="separate"/>
+            </w:r>
+            <w:r>
+              <w:rPr>
+                <w:noProof/>
+                <w:webHidden/>
+              </w:rPr>
+              <w:t>5</w:t>
+            </w:r>
+            <w:r>
+              <w:rPr>
+                <w:noProof/>
+                <w:webHidden/>
+              </w:rPr>
+              <w:fldChar w:fldCharType="end"/>
+            </w:r>
+          </w:hyperlink>
+        </w:p>
+        <w:p>
+          <w:pPr>
+            <w:pStyle w:val="TDC1"/>
+            <w:tabs>
+              <w:tab w:val="right" w:leader="dot" w:pos="8828"/>
+            </w:tabs>
+            <w:rPr>
+              <w:rFonts w:eastAsiaTheme="minorEastAsia"/>
+              <w:noProof/>
+              <w:lang w:eastAsia="es-CO"/>
+            </w:rPr>
+          </w:pPr>
+          <w:hyperlink w:anchor="_Toc147800909" w:history="1">
+            <w:r>
+              <w:rPr>
+                <w:rStyle w:val="Hipervnculo"/>
+                <w:rFonts w:ascii="Times New Roman" w:hAnsi="Times New Roman" w:cs="Times New Roman"/>
+                <w:noProof/>
+              </w:rPr>
               <w:t>Requirement Analysis:</w:t>
             </w:r>
             <w:r>
@@ -1303,7 +1876,7 @@
                 <w:noProof/>
                 <w:webHidden/>
               </w:rPr>
-              <w:instrText xml:space="preserve"> PAGEREF _Toc147445119 \h </w:instrText>
+              <w:instrText xml:space="preserve"> PAGEREF _Toc147800909 \h </w:instrText>
             </w:r>
             <w:r>
               <w:rPr>
@@ -1323,7 +1896,7 @@
                 <w:noProof/>
                 <w:webHidden/>
               </w:rPr>
-              <w:t>4</w:t>
+              <w:t>5</w:t>
             </w:r>
             <w:r>
               <w:rPr>
@@ -1372,7 +1945,7 @@
           <w:rFonts w:ascii="Times New Roman" w:hAnsi="Times New Roman" w:cs="Times New Roman"/>
         </w:rPr>
       </w:pPr>
-      <w:bookmarkStart w:id="0" w:name="_Toc147445110"/>
+      <w:bookmarkStart w:id="0" w:name="_Toc147800892"/>
       <w:r>
         <w:rPr>
           <w:rFonts w:ascii="Times New Roman" w:hAnsi="Times New Roman" w:cs="Times New Roman"/>
@@ -1391,7 +1964,7 @@
           <w:lang w:val="en-US"/>
         </w:rPr>
       </w:pPr>
-      <w:bookmarkStart w:id="1" w:name="_Toc147445111"/>
+      <w:bookmarkStart w:id="1" w:name="_Toc147800893"/>
       <w:r>
         <w:rPr>
           <w:rFonts w:ascii="Times New Roman" w:hAnsi="Times New Roman" w:cs="Times New Roman"/>
@@ -1440,7 +2013,7 @@
           <w:lang w:val="en-US"/>
         </w:rPr>
       </w:pPr>
-      <w:bookmarkStart w:id="2" w:name="_Toc147445112"/>
+      <w:bookmarkStart w:id="2" w:name="_Toc147800894"/>
       <w:r>
         <w:rPr>
           <w:rFonts w:ascii="Times New Roman" w:hAnsi="Times New Roman" w:cs="Times New Roman"/>
@@ -1518,7 +2091,7 @@
           <w:rFonts w:ascii="Times New Roman" w:hAnsi="Times New Roman" w:cs="Times New Roman"/>
         </w:rPr>
       </w:pPr>
-      <w:bookmarkStart w:id="3" w:name="_Toc147445113"/>
+      <w:bookmarkStart w:id="3" w:name="_Toc147800895"/>
       <w:r>
         <w:rPr>
           <w:rFonts w:ascii="Times New Roman" w:hAnsi="Times New Roman" w:cs="Times New Roman"/>
@@ -1536,7 +2109,7 @@
           <w:lang w:val="en-US"/>
         </w:rPr>
       </w:pPr>
-      <w:bookmarkStart w:id="4" w:name="_Toc147445114"/>
+      <w:bookmarkStart w:id="4" w:name="_Toc147800896"/>
       <w:r>
         <w:rPr>
           <w:rFonts w:ascii="Times New Roman" w:hAnsi="Times New Roman" w:cs="Times New Roman"/>
@@ -1658,7 +2231,7 @@
           <w:rFonts w:ascii="Times New Roman" w:hAnsi="Times New Roman" w:cs="Times New Roman"/>
         </w:rPr>
       </w:pPr>
-      <w:bookmarkStart w:id="5" w:name="_Toc147445115"/>
+      <w:bookmarkStart w:id="5" w:name="_Toc147800897"/>
       <w:r>
         <w:rPr>
           <w:rFonts w:ascii="Times New Roman" w:hAnsi="Times New Roman" w:cs="Times New Roman"/>
@@ -1677,9 +2250,25 @@
       <w:r>
         <w:rPr>
           <w:rFonts w:ascii="Times New Roman" w:hAnsi="Times New Roman" w:cs="Times New Roman"/>
-          <w:lang w:val="en-GB" w:eastAsia="es-CO"/>
-        </w:rPr>
-        <w:t>Solution 1: Coding in Java</w:t>
+          <w:b/>
+          <w:bCs/>
+          <w:lang w:val="en-GB" w:eastAsia="es-CO"/>
+        </w:rPr>
+        <w:t>Solution 1:</w:t>
+      </w:r>
+      <w:r>
+        <w:rPr>
+          <w:rFonts w:ascii="Times New Roman" w:hAnsi="Times New Roman" w:cs="Times New Roman"/>
+          <w:lang w:val="en-GB" w:eastAsia="es-CO"/>
+        </w:rPr>
+        <w:t xml:space="preserve"> Coding in Java</w:t>
+      </w:r>
+      <w:r>
+        <w:rPr>
+          <w:rFonts w:ascii="Times New Roman" w:hAnsi="Times New Roman" w:cs="Times New Roman"/>
+          <w:lang w:val="en-GB" w:eastAsia="es-CO"/>
+        </w:rPr>
+        <w:t xml:space="preserve"> with Hash Tables and Stacks.</w:t>
       </w:r>
     </w:p>
     <w:p>
@@ -1943,12 +2532,134 @@
     </w:p>
     <w:p>
       <w:pPr>
+        <w:rPr>
+          <w:rFonts w:ascii="Times New Roman" w:hAnsi="Times New Roman" w:cs="Times New Roman"/>
+          <w:lang w:val="en-GB" w:eastAsia="es-CO"/>
+        </w:rPr>
+      </w:pPr>
+    </w:p>
+    <w:p>
+      <w:pPr>
+        <w:rPr>
+          <w:rFonts w:ascii="Times New Roman" w:hAnsi="Times New Roman" w:cs="Times New Roman"/>
+          <w:lang w:val="en-GB" w:eastAsia="es-CO"/>
+        </w:rPr>
+      </w:pPr>
+      <w:r>
+        <w:rPr>
+          <w:rFonts w:ascii="Times New Roman" w:hAnsi="Times New Roman" w:cs="Times New Roman"/>
+          <w:b/>
+          <w:bCs/>
+          <w:lang w:val="en-GB" w:eastAsia="es-CO"/>
+        </w:rPr>
+        <w:t>Solution 2</w:t>
+      </w:r>
+      <w:r>
+        <w:rPr>
+          <w:rFonts w:ascii="Times New Roman" w:hAnsi="Times New Roman" w:cs="Times New Roman"/>
+          <w:b/>
+          <w:bCs/>
+          <w:lang w:val="en-GB" w:eastAsia="es-CO"/>
+        </w:rPr>
+        <w:t>:</w:t>
+      </w:r>
+      <w:r>
+        <w:rPr>
+          <w:rFonts w:ascii="Times New Roman" w:hAnsi="Times New Roman" w:cs="Times New Roman"/>
+          <w:lang w:val="en-GB" w:eastAsia="es-CO"/>
+        </w:rPr>
+        <w:t xml:space="preserve"> </w:t>
+      </w:r>
+      <w:r>
+        <w:rPr>
+          <w:rFonts w:ascii="Times New Roman" w:hAnsi="Times New Roman" w:cs="Times New Roman"/>
+          <w:lang w:val="en-GB" w:eastAsia="es-CO"/>
+        </w:rPr>
+        <w:t>Use simpler data structures, such as lists and dictionaries.</w:t>
+      </w:r>
+    </w:p>
+    <w:p>
+      <w:pPr>
+        <w:rPr>
+          <w:rFonts w:ascii="Times New Roman" w:hAnsi="Times New Roman" w:cs="Times New Roman"/>
+          <w:lang w:val="en-GB" w:eastAsia="es-CO"/>
+        </w:rPr>
+      </w:pPr>
+      <w:r>
+        <w:rPr>
+          <w:rFonts w:ascii="Times New Roman" w:hAnsi="Times New Roman" w:cs="Times New Roman"/>
+          <w:lang w:val="en-GB" w:eastAsia="es-CO"/>
+        </w:rPr>
+        <w:t xml:space="preserve">Use dictionary lists to store tasks and reminders. Each dictionary represents a task or reminder and will contain information such as name, description, due </w:t>
+      </w:r>
+      <w:r>
+        <w:rPr>
+          <w:rFonts w:ascii="Times New Roman" w:hAnsi="Times New Roman" w:cs="Times New Roman"/>
+          <w:lang w:val="en-GB" w:eastAsia="es-CO"/>
+        </w:rPr>
+        <w:t>date,</w:t>
+      </w:r>
+      <w:r>
+        <w:rPr>
+          <w:rFonts w:ascii="Times New Roman" w:hAnsi="Times New Roman" w:cs="Times New Roman"/>
+          <w:lang w:val="en-GB" w:eastAsia="es-CO"/>
+        </w:rPr>
+        <w:t xml:space="preserve"> and priority.</w:t>
+      </w:r>
+    </w:p>
+    <w:p>
+      <w:pPr>
+        <w:rPr>
+          <w:rFonts w:ascii="Times New Roman" w:hAnsi="Times New Roman" w:cs="Times New Roman"/>
+          <w:lang w:val="en-GB" w:eastAsia="es-CO"/>
+        </w:rPr>
+      </w:pPr>
+      <w:r>
+        <w:rPr>
+          <w:rFonts w:ascii="Times New Roman" w:hAnsi="Times New Roman" w:cs="Times New Roman"/>
+          <w:lang w:val="en-GB" w:eastAsia="es-CO"/>
+        </w:rPr>
+        <w:t>A user interface will be developed to allow users to add, modify and delete tasks and reminders. Users can view a list of all tasks and reminders in the list and sort them by due date or priority.</w:t>
+      </w:r>
+    </w:p>
+    <w:p>
+      <w:pPr>
+        <w:rPr>
+          <w:rFonts w:ascii="Times New Roman" w:hAnsi="Times New Roman" w:cs="Times New Roman"/>
+          <w:lang w:val="en-GB" w:eastAsia="es-CO"/>
+        </w:rPr>
+      </w:pPr>
+      <w:r>
+        <w:rPr>
+          <w:rFonts w:ascii="Times New Roman" w:hAnsi="Times New Roman" w:cs="Times New Roman"/>
+          <w:lang w:val="en-GB" w:eastAsia="es-CO"/>
+        </w:rPr>
+        <w:t>Each task can be assigned a priority field in the dictionary. To then prioritize your tasks, you can sort your task list using a custom sorting based on priority fields.</w:t>
+      </w:r>
+    </w:p>
+    <w:p>
+      <w:pPr>
+        <w:rPr>
+          <w:rFonts w:ascii="Times New Roman" w:hAnsi="Times New Roman" w:cs="Times New Roman"/>
+          <w:lang w:val="en-GB" w:eastAsia="es-CO"/>
+        </w:rPr>
+      </w:pPr>
+      <w:r>
+        <w:rPr>
+          <w:rFonts w:ascii="Times New Roman" w:hAnsi="Times New Roman" w:cs="Times New Roman"/>
+          <w:lang w:val="en-GB" w:eastAsia="es-CO"/>
+        </w:rPr>
+        <w:t>The tasks in the list are sorted according to their priority. Priority tasks are displayed first, followed by non-priority tasks. This will allow important tasks to be completed before non-priority tasks. Use lists to maintain a history of consumer activity. Each item in the manifest is a dictionary containing information about the action performed and the tasks affected. When users want to undo an action, they can use the information stored in the history to undo that action.</w:t>
+      </w:r>
+    </w:p>
+    <w:p>
+      <w:pPr>
         <w:pStyle w:val="Ttulo1"/>
         <w:rPr>
           <w:rFonts w:ascii="Times New Roman" w:hAnsi="Times New Roman" w:cs="Times New Roman"/>
         </w:rPr>
       </w:pPr>
-      <w:bookmarkStart w:id="6" w:name="_Toc147445116"/>
+      <w:bookmarkStart w:id="6" w:name="_Toc147800898"/>
       <w:r>
         <w:rPr>
           <w:rFonts w:ascii="Times New Roman" w:hAnsi="Times New Roman" w:cs="Times New Roman"/>
@@ -1966,7 +2677,7 @@
           <w:lang w:val="en-GB" w:eastAsia="es-CO"/>
         </w:rPr>
       </w:pPr>
-      <w:bookmarkStart w:id="7" w:name="_Toc147445117"/>
+      <w:bookmarkStart w:id="7" w:name="_Toc147800899"/>
       <w:r>
         <w:rPr>
           <w:rFonts w:ascii="Times New Roman" w:hAnsi="Times New Roman" w:cs="Times New Roman"/>
@@ -2081,6 +2792,7 @@
           <w:rFonts w:ascii="Times New Roman" w:hAnsi="Times New Roman" w:cs="Times New Roman"/>
           <w:lang w:val="en-GB" w:eastAsia="es-CO"/>
         </w:rPr>
+        <w:lastRenderedPageBreak/>
         <w:t>Quick feedback: The console interface provides users with instant feedback, making it easy to track and retrieve actions performed.</w:t>
       </w:r>
     </w:p>
@@ -2091,73 +2803,143 @@
           <w:lang w:val="en-GB" w:eastAsia="es-CO"/>
         </w:rPr>
       </w:pPr>
+      <w:r>
+        <w:rPr>
+          <w:rFonts w:ascii="Times New Roman" w:hAnsi="Times New Roman" w:cs="Times New Roman"/>
+          <w:lang w:val="en-GB" w:eastAsia="es-CO"/>
+        </w:rPr>
+        <w:t xml:space="preserve">Alternative 2. </w:t>
+      </w:r>
+      <w:r>
+        <w:rPr>
+          <w:rFonts w:ascii="Times New Roman" w:hAnsi="Times New Roman" w:cs="Times New Roman"/>
+          <w:lang w:val="en-GB" w:eastAsia="es-CO"/>
+        </w:rPr>
+        <w:t>Use simpler data structures, such as lists and dictionaries.</w:t>
+      </w:r>
     </w:p>
     <w:p>
       <w:pPr>
-        <w:pStyle w:val="Ttulo1"/>
-        <w:rPr>
-          <w:rFonts w:ascii="Times New Roman" w:hAnsi="Times New Roman" w:cs="Times New Roman"/>
-        </w:rPr>
-      </w:pPr>
-      <w:r>
-        <w:rPr>
-          <w:rFonts w:ascii="Times New Roman" w:hAnsi="Times New Roman" w:cs="Times New Roman"/>
-        </w:rPr>
-        <w:t>Evaluation and Selection of the Best Solution</w:t>
+        <w:pStyle w:val="Prrafodelista"/>
+        <w:numPr>
+          <w:ilvl w:val="0"/>
+          <w:numId w:val="5"/>
+        </w:numPr>
+        <w:rPr>
+          <w:rFonts w:ascii="Times New Roman" w:hAnsi="Times New Roman" w:cs="Times New Roman"/>
+          <w:lang w:val="en-GB" w:eastAsia="es-CO"/>
+        </w:rPr>
+      </w:pPr>
+      <w:r>
+        <w:rPr>
+          <w:rFonts w:ascii="Times New Roman" w:hAnsi="Times New Roman" w:cs="Times New Roman"/>
+          <w:lang w:val="en-GB" w:eastAsia="es-CO"/>
+        </w:rPr>
+        <w:t xml:space="preserve">Efficiency: As the list grows, using it to store tasks and reminders can become inefficient, especially if it needs to be searched or deleted frequently. Higher-order structures, such as hash tables and priority queues, are more efficient for certain operations. </w:t>
       </w:r>
     </w:p>
     <w:p>
       <w:pPr>
-        <w:rPr>
-          <w:lang w:val="en-GB" w:eastAsia="es-CO"/>
-        </w:rPr>
-      </w:pPr>
+        <w:pStyle w:val="Prrafodelista"/>
+        <w:numPr>
+          <w:ilvl w:val="0"/>
+          <w:numId w:val="5"/>
+        </w:numPr>
+        <w:rPr>
+          <w:rFonts w:ascii="Times New Roman" w:hAnsi="Times New Roman" w:cs="Times New Roman"/>
+          <w:lang w:val="en-GB" w:eastAsia="es-CO"/>
+        </w:rPr>
+      </w:pPr>
+      <w:r>
+        <w:rPr>
+          <w:rFonts w:ascii="Times New Roman" w:hAnsi="Times New Roman" w:cs="Times New Roman"/>
+          <w:lang w:val="en-GB" w:eastAsia="es-CO"/>
+        </w:rPr>
+        <w:t xml:space="preserve">Code complexity: without the proposed framework, priority management and implementation of reversals would likely be more complex. This can lead to more complex and error-prone code. </w:t>
+      </w:r>
     </w:p>
     <w:p>
       <w:pPr>
+        <w:pStyle w:val="Prrafodelista"/>
+        <w:numPr>
+          <w:ilvl w:val="0"/>
+          <w:numId w:val="5"/>
+        </w:numPr>
+        <w:rPr>
+          <w:rFonts w:ascii="Times New Roman" w:hAnsi="Times New Roman" w:cs="Times New Roman"/>
+          <w:lang w:val="en-GB" w:eastAsia="es-CO"/>
+        </w:rPr>
+      </w:pPr>
+      <w:r>
+        <w:rPr>
+          <w:rFonts w:ascii="Times New Roman" w:hAnsi="Times New Roman" w:cs="Times New Roman"/>
+          <w:lang w:val="en-GB" w:eastAsia="es-CO"/>
+        </w:rPr>
+        <w:t xml:space="preserve">Scalability: if the system </w:t>
+      </w:r>
+      <w:proofErr w:type="gramStart"/>
+      <w:r>
+        <w:rPr>
+          <w:rFonts w:ascii="Times New Roman" w:hAnsi="Times New Roman" w:cs="Times New Roman"/>
+          <w:lang w:val="en-GB" w:eastAsia="es-CO"/>
+        </w:rPr>
+        <w:t>has to</w:t>
+      </w:r>
+      <w:proofErr w:type="gramEnd"/>
+      <w:r>
+        <w:rPr>
+          <w:rFonts w:ascii="Times New Roman" w:hAnsi="Times New Roman" w:cs="Times New Roman"/>
+          <w:lang w:val="en-GB" w:eastAsia="es-CO"/>
+        </w:rPr>
+        <w:t xml:space="preserve"> process large amounts of data, simpler implementations may not scale and result in poor performance.</w:t>
+      </w:r>
+    </w:p>
+    <w:p>
+      <w:pPr>
+        <w:rPr>
+          <w:rFonts w:ascii="Times New Roman" w:hAnsi="Times New Roman" w:cs="Times New Roman"/>
+          <w:lang w:val="en-GB" w:eastAsia="es-CO"/>
+        </w:rPr>
+      </w:pPr>
+    </w:p>
+    <w:p>
+      <w:pPr>
         <w:pStyle w:val="Ttulo1"/>
         <w:rPr>
           <w:rFonts w:ascii="Times New Roman" w:hAnsi="Times New Roman" w:cs="Times New Roman"/>
         </w:rPr>
       </w:pPr>
-      <w:bookmarkStart w:id="8" w:name="_Toc147445118"/>
-      <w:r>
-        <w:rPr>
-          <w:rFonts w:ascii="Times New Roman" w:hAnsi="Times New Roman" w:cs="Times New Roman"/>
-        </w:rPr>
-        <w:t>Preparation of Reports and Specifications</w:t>
+      <w:bookmarkStart w:id="8" w:name="_Toc147800900"/>
+      <w:r>
+        <w:rPr>
+          <w:rFonts w:ascii="Times New Roman" w:hAnsi="Times New Roman" w:cs="Times New Roman"/>
+        </w:rPr>
+        <w:t>Evaluation and Selection of the Best Solution</w:t>
       </w:r>
       <w:bookmarkEnd w:id="8"/>
     </w:p>
     <w:p>
       <w:pPr>
         <w:rPr>
-          <w:rFonts w:ascii="Times New Roman" w:hAnsi="Times New Roman" w:cs="Times New Roman"/>
-          <w:lang w:val="en-GB" w:eastAsia="es-CO"/>
-        </w:rPr>
-      </w:pPr>
-      <w:r>
-        <w:rPr>
-          <w:rFonts w:ascii="Times New Roman" w:hAnsi="Times New Roman" w:cs="Times New Roman"/>
-          <w:lang w:val="en-GB" w:eastAsia="es-CO"/>
-        </w:rPr>
-        <w:t>Problem: Task Management and Reminder System</w:t>
-      </w:r>
+          <w:lang w:val="en-GB" w:eastAsia="es-CO"/>
+        </w:rPr>
+      </w:pPr>
     </w:p>
     <w:p>
       <w:pPr>
-        <w:rPr>
-          <w:rFonts w:ascii="Times New Roman" w:hAnsi="Times New Roman" w:cs="Times New Roman"/>
-          <w:lang w:val="en-GB" w:eastAsia="es-CO"/>
-        </w:rPr>
-      </w:pPr>
-      <w:r>
-        <w:rPr>
-          <w:rFonts w:ascii="Times New Roman" w:hAnsi="Times New Roman" w:cs="Times New Roman"/>
-          <w:lang w:val="en-GB" w:eastAsia="es-CO"/>
-        </w:rPr>
-        <w:t>Inputs:</w:t>
-      </w:r>
+        <w:pStyle w:val="Ttulo1"/>
+        <w:rPr>
+          <w:rFonts w:ascii="Times New Roman" w:hAnsi="Times New Roman" w:cs="Times New Roman"/>
+        </w:rPr>
+      </w:pPr>
+      <w:bookmarkStart w:id="9" w:name="_Toc147800901"/>
+      <w:r>
+        <w:rPr>
+          <w:rFonts w:ascii="Times New Roman" w:hAnsi="Times New Roman" w:cs="Times New Roman"/>
+        </w:rPr>
+        <w:t>Preparation of Reports and Specifications</w:t>
+      </w:r>
+      <w:bookmarkEnd w:id="9"/>
     </w:p>
     <w:p>
       <w:pPr>
@@ -2166,43 +2948,50 @@
           <w:lang w:val="en-GB" w:eastAsia="es-CO"/>
         </w:rPr>
       </w:pPr>
-      <w:r>
-        <w:rPr>
-          <w:rFonts w:ascii="Times New Roman" w:hAnsi="Times New Roman" w:cs="Times New Roman"/>
-          <w:lang w:val="en-GB" w:eastAsia="es-CO"/>
-        </w:rPr>
-        <w:t xml:space="preserve">Add New Task: the user specifies the name, description, due </w:t>
-      </w:r>
-      <w:r>
-        <w:rPr>
-          <w:rFonts w:ascii="Times New Roman" w:hAnsi="Times New Roman" w:cs="Times New Roman"/>
-          <w:lang w:val="en-GB" w:eastAsia="es-CO"/>
-        </w:rPr>
-        <w:t>date,</w:t>
-      </w:r>
-      <w:r>
-        <w:rPr>
-          <w:rFonts w:ascii="Times New Roman" w:hAnsi="Times New Roman" w:cs="Times New Roman"/>
-          <w:lang w:val="en-GB" w:eastAsia="es-CO"/>
-        </w:rPr>
-        <w:t xml:space="preserve"> and priority of the new task.</w:t>
+      <w:bookmarkStart w:id="10" w:name="_Toc147800902"/>
+      <w:r>
+        <w:rPr>
+          <w:rStyle w:val="Ttulo3Car"/>
+          <w:rFonts w:ascii="Times New Roman" w:hAnsi="Times New Roman" w:cs="Times New Roman"/>
+          <w:color w:val="auto"/>
+        </w:rPr>
+        <w:t>Problem:</w:t>
+      </w:r>
+      <w:bookmarkEnd w:id="10"/>
+      <w:r>
+        <w:rPr>
+          <w:rFonts w:ascii="Times New Roman" w:hAnsi="Times New Roman" w:cs="Times New Roman"/>
+          <w:lang w:val="en-GB" w:eastAsia="es-CO"/>
+        </w:rPr>
+        <w:t xml:space="preserve"> </w:t>
+      </w:r>
+      <w:r>
+        <w:rPr>
+          <w:rFonts w:ascii="Times New Roman" w:hAnsi="Times New Roman" w:cs="Times New Roman"/>
+          <w:lang w:val="en-GB" w:eastAsia="es-CO"/>
+        </w:rPr>
+        <w:t>Task Management and Reminder System</w:t>
       </w:r>
     </w:p>
     <w:p>
       <w:pPr>
-        <w:rPr>
-          <w:rFonts w:ascii="Times New Roman" w:hAnsi="Times New Roman" w:cs="Times New Roman"/>
-          <w:lang w:val="en-GB" w:eastAsia="es-CO"/>
-        </w:rPr>
-      </w:pPr>
-      <w:r>
-        <w:rPr>
-          <w:rFonts w:ascii="Times New Roman" w:hAnsi="Times New Roman" w:cs="Times New Roman"/>
-          <w:lang w:val="en-GB" w:eastAsia="es-CO"/>
-        </w:rPr>
-        <w:lastRenderedPageBreak/>
-        <w:t xml:space="preserve"> Edit Task: The user selects an existing task and provides updated information (name, description, due date and/or priority). </w:t>
-      </w:r>
+        <w:pStyle w:val="Ttulo3"/>
+        <w:rPr>
+          <w:rFonts w:ascii="Times New Roman" w:hAnsi="Times New Roman" w:cs="Times New Roman"/>
+          <w:color w:val="auto"/>
+          <w:lang w:val="en-GB" w:eastAsia="es-CO"/>
+        </w:rPr>
+      </w:pPr>
+      <w:bookmarkStart w:id="11" w:name="_Toc147800903"/>
+      <w:r>
+        <w:rPr>
+          <w:rFonts w:ascii="Times New Roman" w:hAnsi="Times New Roman" w:cs="Times New Roman"/>
+          <w:color w:val="auto"/>
+          <w:lang w:val="en-GB" w:eastAsia="es-CO"/>
+        </w:rPr>
+        <w:t>Inputs:</w:t>
+      </w:r>
+      <w:bookmarkEnd w:id="11"/>
     </w:p>
     <w:p>
       <w:pPr>
@@ -2216,7 +3005,21 @@
           <w:rFonts w:ascii="Times New Roman" w:hAnsi="Times New Roman" w:cs="Times New Roman"/>
           <w:lang w:val="en-GB" w:eastAsia="es-CO"/>
         </w:rPr>
-        <w:t xml:space="preserve">Delete Task: The user selects an existing task to delete. </w:t>
+        <w:t xml:space="preserve">Add New Task: the user specifies the name, description, due </w:t>
+      </w:r>
+      <w:r>
+        <w:rPr>
+          <w:rFonts w:ascii="Times New Roman" w:hAnsi="Times New Roman" w:cs="Times New Roman"/>
+          <w:lang w:val="en-GB" w:eastAsia="es-CO"/>
+        </w:rPr>
+        <w:t>date,</w:t>
+      </w:r>
+      <w:r>
+        <w:rPr>
+          <w:rFonts w:ascii="Times New Roman" w:hAnsi="Times New Roman" w:cs="Times New Roman"/>
+          <w:lang w:val="en-GB" w:eastAsia="es-CO"/>
+        </w:rPr>
+        <w:t xml:space="preserve"> and priority of the new task.</w:t>
       </w:r>
     </w:p>
     <w:p>
@@ -2231,7 +3034,7 @@
           <w:rFonts w:ascii="Times New Roman" w:hAnsi="Times New Roman" w:cs="Times New Roman"/>
           <w:lang w:val="en-GB" w:eastAsia="es-CO"/>
         </w:rPr>
-        <w:t xml:space="preserve">View Task List: User requests to view a list of all saved tasks and reminders. Sort by due date: users choose to sort tasks and reminders by due date. </w:t>
+        <w:t xml:space="preserve"> Edit Task: The user selects an existing task and provides updated information (name, description, due date and/or priority). </w:t>
       </w:r>
     </w:p>
     <w:p>
@@ -2246,21 +3049,7 @@
           <w:rFonts w:ascii="Times New Roman" w:hAnsi="Times New Roman" w:cs="Times New Roman"/>
           <w:lang w:val="en-GB" w:eastAsia="es-CO"/>
         </w:rPr>
-        <w:t>Undo</w:t>
-      </w:r>
-      <w:r>
-        <w:rPr>
-          <w:rFonts w:ascii="Times New Roman" w:hAnsi="Times New Roman" w:cs="Times New Roman"/>
-          <w:lang w:val="en-GB" w:eastAsia="es-CO"/>
-        </w:rPr>
-        <w:t xml:space="preserve"> actions</w:t>
-      </w:r>
-      <w:r>
-        <w:rPr>
-          <w:rFonts w:ascii="Times New Roman" w:hAnsi="Times New Roman" w:cs="Times New Roman"/>
-          <w:lang w:val="en-GB" w:eastAsia="es-CO"/>
-        </w:rPr>
-        <w:t>: the user chooses to undo the last action performed in the system.</w:t>
+        <w:t xml:space="preserve">Delete Task: The user selects an existing task to delete. </w:t>
       </w:r>
     </w:p>
     <w:p>
@@ -2275,7 +3064,7 @@
           <w:rFonts w:ascii="Times New Roman" w:hAnsi="Times New Roman" w:cs="Times New Roman"/>
           <w:lang w:val="en-GB" w:eastAsia="es-CO"/>
         </w:rPr>
-        <w:t>Output:</w:t>
+        <w:t xml:space="preserve">View Task List: User requests to view a list of all saved tasks and reminders. Sort by due date: users choose to sort tasks and reminders by due date. </w:t>
       </w:r>
     </w:p>
     <w:p>
@@ -2290,37 +3079,42 @@
           <w:rFonts w:ascii="Times New Roman" w:hAnsi="Times New Roman" w:cs="Times New Roman"/>
           <w:lang w:val="en-GB" w:eastAsia="es-CO"/>
         </w:rPr>
-        <w:t xml:space="preserve">Action confirmation: after adding, </w:t>
-      </w:r>
-      <w:r>
-        <w:rPr>
-          <w:rFonts w:ascii="Times New Roman" w:hAnsi="Times New Roman" w:cs="Times New Roman"/>
-          <w:lang w:val="en-GB" w:eastAsia="es-CO"/>
-        </w:rPr>
-        <w:t>changing,</w:t>
-      </w:r>
-      <w:r>
-        <w:rPr>
-          <w:rFonts w:ascii="Times New Roman" w:hAnsi="Times New Roman" w:cs="Times New Roman"/>
-          <w:lang w:val="en-GB" w:eastAsia="es-CO"/>
-        </w:rPr>
-        <w:t xml:space="preserve"> or deleting a task, the system will give a confirmation that the action was completed. </w:t>
+        <w:t>Undo</w:t>
+      </w:r>
+      <w:r>
+        <w:rPr>
+          <w:rFonts w:ascii="Times New Roman" w:hAnsi="Times New Roman" w:cs="Times New Roman"/>
+          <w:lang w:val="en-GB" w:eastAsia="es-CO"/>
+        </w:rPr>
+        <w:t xml:space="preserve"> actions</w:t>
+      </w:r>
+      <w:r>
+        <w:rPr>
+          <w:rFonts w:ascii="Times New Roman" w:hAnsi="Times New Roman" w:cs="Times New Roman"/>
+          <w:lang w:val="en-GB" w:eastAsia="es-CO"/>
+        </w:rPr>
+        <w:t>: the user chooses to undo the last action performed in the system.</w:t>
       </w:r>
     </w:p>
     <w:p>
       <w:pPr>
-        <w:rPr>
-          <w:rFonts w:ascii="Times New Roman" w:hAnsi="Times New Roman" w:cs="Times New Roman"/>
-          <w:lang w:val="en-GB" w:eastAsia="es-CO"/>
-        </w:rPr>
-      </w:pPr>
-      <w:r>
-        <w:rPr>
-          <w:rFonts w:ascii="Times New Roman" w:hAnsi="Times New Roman" w:cs="Times New Roman"/>
-          <w:lang w:val="en-GB" w:eastAsia="es-CO"/>
-        </w:rPr>
-        <w:t xml:space="preserve">Task lists: when a user requests to view a list of tasks and reminders, the system displays the information for each task, including title, description, due date and priority, sorted by user request. </w:t>
-      </w:r>
+        <w:pStyle w:val="Ttulo3"/>
+        <w:rPr>
+          <w:rFonts w:ascii="Times New Roman" w:hAnsi="Times New Roman" w:cs="Times New Roman"/>
+          <w:color w:val="auto"/>
+          <w:lang w:val="en-GB" w:eastAsia="es-CO"/>
+        </w:rPr>
+      </w:pPr>
+      <w:bookmarkStart w:id="12" w:name="_Toc147800904"/>
+      <w:r>
+        <w:rPr>
+          <w:rFonts w:ascii="Times New Roman" w:hAnsi="Times New Roman" w:cs="Times New Roman"/>
+          <w:color w:val="auto"/>
+          <w:lang w:val="en-GB" w:eastAsia="es-CO"/>
+        </w:rPr>
+        <w:t>Output:</w:t>
+      </w:r>
+      <w:bookmarkEnd w:id="12"/>
     </w:p>
     <w:p>
       <w:pPr>
@@ -2334,7 +3128,7 @@
           <w:rFonts w:ascii="Times New Roman" w:hAnsi="Times New Roman" w:cs="Times New Roman"/>
           <w:lang w:val="en-GB" w:eastAsia="es-CO"/>
         </w:rPr>
-        <w:t xml:space="preserve">Undo actions: when the user chooses to undo a previous action, the system will display a message indicating the undo action and restore the corresponding task changes. </w:t>
+        <w:t xml:space="preserve">Action confirmation: after adding, changing, or deleting a task, the system will give a confirmation that the action was completed. </w:t>
       </w:r>
     </w:p>
     <w:p>
@@ -2349,17 +3143,204 @@
           <w:rFonts w:ascii="Times New Roman" w:hAnsi="Times New Roman" w:cs="Times New Roman"/>
           <w:lang w:val="en-GB" w:eastAsia="es-CO"/>
         </w:rPr>
-        <w:t>Error message: if an error occurs during the operation an appropriate error message will be displayed to inform the user.</w:t>
+        <w:t xml:space="preserve">Task lists: when a user requests to view a list of tasks and reminders, the system displays the information for each task, including title, description, due </w:t>
+      </w:r>
+      <w:proofErr w:type="gramStart"/>
+      <w:r>
+        <w:rPr>
+          <w:rFonts w:ascii="Times New Roman" w:hAnsi="Times New Roman" w:cs="Times New Roman"/>
+          <w:lang w:val="en-GB" w:eastAsia="es-CO"/>
+        </w:rPr>
+        <w:t>date</w:t>
+      </w:r>
+      <w:proofErr w:type="gramEnd"/>
+      <w:r>
+        <w:rPr>
+          <w:rFonts w:ascii="Times New Roman" w:hAnsi="Times New Roman" w:cs="Times New Roman"/>
+          <w:lang w:val="en-GB" w:eastAsia="es-CO"/>
+        </w:rPr>
+        <w:t xml:space="preserve"> and priority, sorted by user request. </w:t>
       </w:r>
     </w:p>
     <w:p>
       <w:pPr>
+        <w:rPr>
+          <w:rFonts w:ascii="Times New Roman" w:hAnsi="Times New Roman" w:cs="Times New Roman"/>
+          <w:lang w:val="en-GB" w:eastAsia="es-CO"/>
+        </w:rPr>
+      </w:pPr>
+      <w:r>
+        <w:rPr>
+          <w:rFonts w:ascii="Times New Roman" w:hAnsi="Times New Roman" w:cs="Times New Roman"/>
+          <w:lang w:val="en-GB" w:eastAsia="es-CO"/>
+        </w:rPr>
+        <w:t xml:space="preserve">Undo actions: when the user chooses to undo a previous action, the system will display a message indicating the undo action and restore the corresponding task changes. </w:t>
+      </w:r>
+    </w:p>
+    <w:p>
+      <w:pPr>
+        <w:rPr>
+          <w:rFonts w:ascii="Times New Roman" w:hAnsi="Times New Roman" w:cs="Times New Roman"/>
+          <w:lang w:val="en-GB" w:eastAsia="es-CO"/>
+        </w:rPr>
+      </w:pPr>
+      <w:r>
+        <w:rPr>
+          <w:rFonts w:ascii="Times New Roman" w:hAnsi="Times New Roman" w:cs="Times New Roman"/>
+          <w:lang w:val="en-GB" w:eastAsia="es-CO"/>
+        </w:rPr>
+        <w:t>Error message: if an error occurs during the operation an appropriate error message will be displayed to inform the user.</w:t>
+      </w:r>
+    </w:p>
+    <w:p>
+      <w:pPr>
+        <w:rPr>
+          <w:rFonts w:ascii="Times New Roman" w:hAnsi="Times New Roman" w:cs="Times New Roman"/>
+          <w:lang w:val="en-GB" w:eastAsia="es-CO"/>
+        </w:rPr>
+      </w:pPr>
+    </w:p>
+    <w:p>
+      <w:pPr>
+        <w:pStyle w:val="Ttulo3"/>
+        <w:rPr>
+          <w:rFonts w:ascii="Times New Roman" w:hAnsi="Times New Roman" w:cs="Times New Roman"/>
+          <w:color w:val="auto"/>
+          <w:lang w:val="en-GB" w:eastAsia="es-CO"/>
+        </w:rPr>
+      </w:pPr>
+      <w:bookmarkStart w:id="13" w:name="_Toc147800905"/>
+      <w:r>
+        <w:rPr>
+          <w:rFonts w:ascii="Times New Roman" w:hAnsi="Times New Roman" w:cs="Times New Roman"/>
+          <w:color w:val="auto"/>
+          <w:lang w:val="en-GB" w:eastAsia="es-CO"/>
+        </w:rPr>
+        <w:t>Considerations</w:t>
+      </w:r>
+      <w:r>
+        <w:rPr>
+          <w:rFonts w:ascii="Times New Roman" w:hAnsi="Times New Roman" w:cs="Times New Roman"/>
+          <w:color w:val="auto"/>
+          <w:lang w:val="en-GB" w:eastAsia="es-CO"/>
+        </w:rPr>
+        <w:t>:</w:t>
+      </w:r>
+      <w:bookmarkEnd w:id="13"/>
+    </w:p>
+    <w:p>
+      <w:pPr>
+        <w:rPr>
+          <w:lang w:val="en-GB" w:eastAsia="es-CO"/>
+        </w:rPr>
+      </w:pPr>
+    </w:p>
+    <w:p>
+      <w:pPr>
+        <w:pStyle w:val="Ttulo3"/>
+        <w:rPr>
+          <w:rFonts w:ascii="Times New Roman" w:hAnsi="Times New Roman" w:cs="Times New Roman"/>
+          <w:color w:val="auto"/>
+          <w:lang w:val="en-GB" w:eastAsia="es-CO"/>
+        </w:rPr>
+      </w:pPr>
+      <w:bookmarkStart w:id="14" w:name="_Toc147800906"/>
+      <w:r>
+        <w:rPr>
+          <w:rFonts w:ascii="Times New Roman" w:hAnsi="Times New Roman" w:cs="Times New Roman"/>
+          <w:color w:val="auto"/>
+          <w:lang w:val="en-GB" w:eastAsia="es-CO"/>
+        </w:rPr>
+        <w:t>Flow Diagram</w:t>
+      </w:r>
+      <w:bookmarkEnd w:id="14"/>
+    </w:p>
+    <w:p>
+      <w:pPr>
+        <w:rPr>
+          <w:lang w:val="en-GB" w:eastAsia="es-CO"/>
+        </w:rPr>
+      </w:pPr>
+    </w:p>
+    <w:p>
+      <w:pPr>
+        <w:pStyle w:val="Ttulo3"/>
+        <w:rPr>
+          <w:rFonts w:ascii="Times New Roman" w:hAnsi="Times New Roman" w:cs="Times New Roman"/>
+          <w:color w:val="auto"/>
+          <w:lang w:val="en-GB" w:eastAsia="es-CO"/>
+        </w:rPr>
+      </w:pPr>
+      <w:bookmarkStart w:id="15" w:name="_Toc147800907"/>
+      <w:r>
+        <w:rPr>
+          <w:rFonts w:ascii="Times New Roman" w:hAnsi="Times New Roman" w:cs="Times New Roman"/>
+          <w:color w:val="auto"/>
+          <w:lang w:val="en-GB" w:eastAsia="es-CO"/>
+        </w:rPr>
+        <w:t>Algorithm Pseudocode</w:t>
+      </w:r>
+      <w:bookmarkEnd w:id="15"/>
+    </w:p>
+    <w:p>
+      <w:pPr>
+        <w:rPr>
+          <w:lang w:val="en-GB" w:eastAsia="es-CO"/>
+        </w:rPr>
+      </w:pPr>
+    </w:p>
+    <w:p>
+      <w:pPr>
+        <w:rPr>
+          <w:lang w:val="en-GB" w:eastAsia="es-CO"/>
+        </w:rPr>
+      </w:pPr>
+    </w:p>
+    <w:p>
+      <w:pPr>
         <w:pStyle w:val="Ttulo1"/>
         <w:rPr>
           <w:rFonts w:ascii="Times New Roman" w:hAnsi="Times New Roman" w:cs="Times New Roman"/>
         </w:rPr>
       </w:pPr>
-      <w:bookmarkStart w:id="9" w:name="_Toc147445119"/>
+      <w:bookmarkStart w:id="16" w:name="_Toc147800908"/>
+      <w:r>
+        <w:rPr>
+          <w:rFonts w:ascii="Times New Roman" w:hAnsi="Times New Roman" w:cs="Times New Roman"/>
+        </w:rPr>
+        <w:t>Design Implementation</w:t>
+      </w:r>
+      <w:bookmarkEnd w:id="16"/>
+    </w:p>
+    <w:p>
+      <w:pPr>
+        <w:rPr>
+          <w:lang w:val="en-GB" w:eastAsia="es-CO"/>
+        </w:rPr>
+      </w:pPr>
+    </w:p>
+    <w:p>
+      <w:pPr>
+        <w:rPr>
+          <w:lang w:val="en-GB" w:eastAsia="es-CO"/>
+        </w:rPr>
+      </w:pPr>
+    </w:p>
+    <w:p>
+      <w:pPr>
+        <w:rPr>
+          <w:lang w:val="en-GB" w:eastAsia="es-CO"/>
+        </w:rPr>
+      </w:pPr>
+    </w:p>
+    <w:p>
+      <w:pPr>
+        <w:pStyle w:val="Ttulo1"/>
+        <w:rPr>
+          <w:rFonts w:ascii="Times New Roman" w:hAnsi="Times New Roman" w:cs="Times New Roman"/>
+        </w:rPr>
+      </w:pPr>
+      <w:bookmarkStart w:id="17" w:name="_Toc147800909"/>
       <w:r>
         <w:rPr>
           <w:rFonts w:ascii="Times New Roman" w:hAnsi="Times New Roman" w:cs="Times New Roman"/>
@@ -2372,7 +3353,7 @@
         </w:rPr>
         <w:t>:</w:t>
       </w:r>
-      <w:bookmarkEnd w:id="9"/>
+      <w:bookmarkEnd w:id="17"/>
     </w:p>
     <w:tbl>
       <w:tblPr>
@@ -2718,19 +3699,11 @@
                 <w:rFonts w:ascii="Times New Roman" w:eastAsia="Times New Roman" w:hAnsi="Times New Roman" w:cs="Times New Roman"/>
               </w:rPr>
             </w:pPr>
-            <w:proofErr w:type="spellStart"/>
-            <w:r>
-              <w:rPr>
-                <w:rFonts w:ascii="Times New Roman" w:eastAsia="Times New Roman" w:hAnsi="Times New Roman" w:cs="Times New Roman"/>
-              </w:rPr>
-              <w:t>Problem</w:t>
-            </w:r>
-            <w:proofErr w:type="spellEnd"/>
-            <w:r>
-              <w:rPr>
-                <w:rFonts w:ascii="Times New Roman" w:eastAsia="Times New Roman" w:hAnsi="Times New Roman" w:cs="Times New Roman"/>
-              </w:rPr>
-              <w:t xml:space="preserve"> </w:t>
+            <w:r>
+              <w:rPr>
+                <w:rFonts w:ascii="Times New Roman" w:eastAsia="Times New Roman" w:hAnsi="Times New Roman" w:cs="Times New Roman"/>
+              </w:rPr>
+              <w:t xml:space="preserve">Problem </w:t>
             </w:r>
             <w:proofErr w:type="spellStart"/>
             <w:r>
@@ -2974,6 +3947,7 @@
               <w:rPr>
                 <w:rFonts w:ascii="Times New Roman" w:eastAsia="Times New Roman" w:hAnsi="Times New Roman" w:cs="Times New Roman"/>
               </w:rPr>
+              <w:lastRenderedPageBreak/>
               <w:t>Identifier</w:t>
             </w:r>
             <w:proofErr w:type="spellEnd"/>
@@ -4991,9 +5965,18 @@
                 <w:rFonts w:ascii="Times New Roman" w:eastAsia="Times New Roman" w:hAnsi="Times New Roman" w:cs="Times New Roman"/>
                 <w:lang w:val="en-US"/>
               </w:rPr>
-              <w:t>reminder:”title</w:t>
-            </w:r>
-            <w:proofErr w:type="spellEnd"/>
+              <w:t>reminder</w:t>
+            </w:r>
+            <w:proofErr w:type="gramStart"/>
+            <w:r>
+              <w:rPr>
+                <w:rFonts w:ascii="Times New Roman" w:eastAsia="Times New Roman" w:hAnsi="Times New Roman" w:cs="Times New Roman"/>
+                <w:lang w:val="en-US"/>
+              </w:rPr>
+              <w:t>:”title</w:t>
+            </w:r>
+            <w:proofErr w:type="spellEnd"/>
+            <w:proofErr w:type="gramEnd"/>
             <w:r>
               <w:rPr>
                 <w:rFonts w:ascii="Times New Roman" w:eastAsia="Times New Roman" w:hAnsi="Times New Roman" w:cs="Times New Roman"/>
@@ -5757,7 +6740,23 @@
                 <w:rFonts w:ascii="Times New Roman" w:eastAsia="Times New Roman" w:hAnsi="Times New Roman" w:cs="Times New Roman"/>
                 <w:lang w:val="en-US"/>
               </w:rPr>
-              <w:t xml:space="preserve">The system verifies the deletion of a task/reminder, and updates the list of tasks and </w:t>
+              <w:t>The system verifies the deletion of a task/</w:t>
+            </w:r>
+            <w:proofErr w:type="gramStart"/>
+            <w:r>
+              <w:rPr>
+                <w:rFonts w:ascii="Times New Roman" w:eastAsia="Times New Roman" w:hAnsi="Times New Roman" w:cs="Times New Roman"/>
+                <w:lang w:val="en-US"/>
+              </w:rPr>
+              <w:t>reminder, and</w:t>
+            </w:r>
+            <w:proofErr w:type="gramEnd"/>
+            <w:r>
+              <w:rPr>
+                <w:rFonts w:ascii="Times New Roman" w:eastAsia="Times New Roman" w:hAnsi="Times New Roman" w:cs="Times New Roman"/>
+                <w:lang w:val="en-US"/>
+              </w:rPr>
+              <w:t xml:space="preserve"> updates the list of tasks and </w:t>
             </w:r>
             <w:r>
               <w:rPr>
@@ -6083,9 +7082,18 @@
                 <w:rFonts w:ascii="Times New Roman" w:eastAsia="Times New Roman" w:hAnsi="Times New Roman" w:cs="Times New Roman"/>
                 <w:lang w:val="en-US"/>
               </w:rPr>
-              <w:t>reminder:”title</w:t>
-            </w:r>
-            <w:proofErr w:type="spellEnd"/>
+              <w:t>reminder</w:t>
+            </w:r>
+            <w:proofErr w:type="gramStart"/>
+            <w:r>
+              <w:rPr>
+                <w:rFonts w:ascii="Times New Roman" w:eastAsia="Times New Roman" w:hAnsi="Times New Roman" w:cs="Times New Roman"/>
+                <w:lang w:val="en-US"/>
+              </w:rPr>
+              <w:t>:”title</w:t>
+            </w:r>
+            <w:proofErr w:type="spellEnd"/>
+            <w:proofErr w:type="gramEnd"/>
             <w:r>
               <w:rPr>
                 <w:rFonts w:ascii="Times New Roman" w:eastAsia="Times New Roman" w:hAnsi="Times New Roman" w:cs="Times New Roman"/>
@@ -6223,7 +7231,6 @@
               <w:rPr>
                 <w:rFonts w:ascii="Times New Roman" w:eastAsia="Times New Roman" w:hAnsi="Times New Roman" w:cs="Times New Roman"/>
               </w:rPr>
-              <w:lastRenderedPageBreak/>
               <w:t>Summary</w:t>
             </w:r>
             <w:proofErr w:type="spellEnd"/>
@@ -6274,7 +7281,21 @@
               <w:rPr>
                 <w:rFonts w:ascii="Times New Roman" w:eastAsia="Times New Roman" w:hAnsi="Times New Roman" w:cs="Times New Roman"/>
               </w:rPr>
-              <w:t xml:space="preserve"> show </w:t>
+              <w:t xml:space="preserve"> </w:t>
+            </w:r>
+            <w:proofErr w:type="gramStart"/>
+            <w:r>
+              <w:rPr>
+                <w:rFonts w:ascii="Times New Roman" w:eastAsia="Times New Roman" w:hAnsi="Times New Roman" w:cs="Times New Roman"/>
+              </w:rPr>
+              <w:t>show</w:t>
+            </w:r>
+            <w:proofErr w:type="gramEnd"/>
+            <w:r>
+              <w:rPr>
+                <w:rFonts w:ascii="Times New Roman" w:eastAsia="Times New Roman" w:hAnsi="Times New Roman" w:cs="Times New Roman"/>
+              </w:rPr>
+              <w:t xml:space="preserve"> </w:t>
             </w:r>
             <w:proofErr w:type="spellStart"/>
             <w:r>
@@ -6342,6 +7363,7 @@
               <w:rPr>
                 <w:rFonts w:ascii="Times New Roman" w:eastAsia="Times New Roman" w:hAnsi="Times New Roman" w:cs="Times New Roman"/>
               </w:rPr>
+              <w:lastRenderedPageBreak/>
               <w:t>Input</w:t>
             </w:r>
           </w:p>
@@ -7835,6 +8857,119 @@
     </w:lvl>
   </w:abstractNum>
   <w:abstractNum w:abstractNumId="3" w15:restartNumberingAfterBreak="0">
+    <w:nsid w:val="671D019E"/>
+    <w:multiLevelType w:val="hybridMultilevel"/>
+    <w:tmpl w:val="4D1C9C78"/>
+    <w:lvl w:ilvl="0" w:tplc="240A0001">
+      <w:start w:val="1"/>
+      <w:numFmt w:val="bullet"/>
+      <w:lvlText w:val=""/>
+      <w:lvlJc w:val="left"/>
+      <w:pPr>
+        <w:ind w:left="720" w:hanging="360"/>
+      </w:pPr>
+      <w:rPr>
+        <w:rFonts w:ascii="Symbol" w:hAnsi="Symbol" w:hint="default"/>
+      </w:rPr>
+    </w:lvl>
+    <w:lvl w:ilvl="1" w:tplc="240A0003" w:tentative="1">
+      <w:start w:val="1"/>
+      <w:numFmt w:val="bullet"/>
+      <w:lvlText w:val="o"/>
+      <w:lvlJc w:val="left"/>
+      <w:pPr>
+        <w:ind w:left="1440" w:hanging="360"/>
+      </w:pPr>
+      <w:rPr>
+        <w:rFonts w:ascii="Courier New" w:hAnsi="Courier New" w:cs="Courier New" w:hint="default"/>
+      </w:rPr>
+    </w:lvl>
+    <w:lvl w:ilvl="2" w:tplc="240A0005" w:tentative="1">
+      <w:start w:val="1"/>
+      <w:numFmt w:val="bullet"/>
+      <w:lvlText w:val=""/>
+      <w:lvlJc w:val="left"/>
+      <w:pPr>
+        <w:ind w:left="2160" w:hanging="360"/>
+      </w:pPr>
+      <w:rPr>
+        <w:rFonts w:ascii="Wingdings" w:hAnsi="Wingdings" w:hint="default"/>
+      </w:rPr>
+    </w:lvl>
+    <w:lvl w:ilvl="3" w:tplc="240A0001" w:tentative="1">
+      <w:start w:val="1"/>
+      <w:numFmt w:val="bullet"/>
+      <w:lvlText w:val=""/>
+      <w:lvlJc w:val="left"/>
+      <w:pPr>
+        <w:ind w:left="2880" w:hanging="360"/>
+      </w:pPr>
+      <w:rPr>
+        <w:rFonts w:ascii="Symbol" w:hAnsi="Symbol" w:hint="default"/>
+      </w:rPr>
+    </w:lvl>
+    <w:lvl w:ilvl="4" w:tplc="240A0003" w:tentative="1">
+      <w:start w:val="1"/>
+      <w:numFmt w:val="bullet"/>
+      <w:lvlText w:val="o"/>
+      <w:lvlJc w:val="left"/>
+      <w:pPr>
+        <w:ind w:left="3600" w:hanging="360"/>
+      </w:pPr>
+      <w:rPr>
+        <w:rFonts w:ascii="Courier New" w:hAnsi="Courier New" w:cs="Courier New" w:hint="default"/>
+      </w:rPr>
+    </w:lvl>
+    <w:lvl w:ilvl="5" w:tplc="240A0005" w:tentative="1">
+      <w:start w:val="1"/>
+      <w:numFmt w:val="bullet"/>
+      <w:lvlText w:val=""/>
+      <w:lvlJc w:val="left"/>
+      <w:pPr>
+        <w:ind w:left="4320" w:hanging="360"/>
+      </w:pPr>
+      <w:rPr>
+        <w:rFonts w:ascii="Wingdings" w:hAnsi="Wingdings" w:hint="default"/>
+      </w:rPr>
+    </w:lvl>
+    <w:lvl w:ilvl="6" w:tplc="240A0001" w:tentative="1">
+      <w:start w:val="1"/>
+      <w:numFmt w:val="bullet"/>
+      <w:lvlText w:val=""/>
+      <w:lvlJc w:val="left"/>
+      <w:pPr>
+        <w:ind w:left="5040" w:hanging="360"/>
+      </w:pPr>
+      <w:rPr>
+        <w:rFonts w:ascii="Symbol" w:hAnsi="Symbol" w:hint="default"/>
+      </w:rPr>
+    </w:lvl>
+    <w:lvl w:ilvl="7" w:tplc="240A0003" w:tentative="1">
+      <w:start w:val="1"/>
+      <w:numFmt w:val="bullet"/>
+      <w:lvlText w:val="o"/>
+      <w:lvlJc w:val="left"/>
+      <w:pPr>
+        <w:ind w:left="5760" w:hanging="360"/>
+      </w:pPr>
+      <w:rPr>
+        <w:rFonts w:ascii="Courier New" w:hAnsi="Courier New" w:cs="Courier New" w:hint="default"/>
+      </w:rPr>
+    </w:lvl>
+    <w:lvl w:ilvl="8" w:tplc="240A0005" w:tentative="1">
+      <w:start w:val="1"/>
+      <w:numFmt w:val="bullet"/>
+      <w:lvlText w:val=""/>
+      <w:lvlJc w:val="left"/>
+      <w:pPr>
+        <w:ind w:left="6480" w:hanging="360"/>
+      </w:pPr>
+      <w:rPr>
+        <w:rFonts w:ascii="Wingdings" w:hAnsi="Wingdings" w:hint="default"/>
+      </w:rPr>
+    </w:lvl>
+  </w:abstractNum>
+  <w:abstractNum w:abstractNumId="4" w15:restartNumberingAfterBreak="0">
     <w:nsid w:val="6A8C4250"/>
     <w:multiLevelType w:val="multilevel"/>
     <w:tmpl w:val="5EECE8E0"/>
@@ -7951,13 +9086,16 @@
     <w:abstractNumId w:val="0"/>
   </w:num>
   <w:num w:numId="2" w16cid:durableId="1632711102">
-    <w:abstractNumId w:val="3"/>
+    <w:abstractNumId w:val="4"/>
   </w:num>
   <w:num w:numId="3" w16cid:durableId="1909219052">
     <w:abstractNumId w:val="1"/>
   </w:num>
   <w:num w:numId="4" w16cid:durableId="1255087287">
     <w:abstractNumId w:val="2"/>
+  </w:num>
+  <w:num w:numId="5" w16cid:durableId="758449718">
+    <w:abstractNumId w:val="3"/>
   </w:num>
 </w:numbering>
 </file>
@@ -8747,6 +9885,7 @@
     <w:rsid w:val="000216AE"/>
     <w:rsid w:val="00071F2B"/>
     <w:rsid w:val="000D1B25"/>
+    <w:rsid w:val="00111447"/>
     <w:rsid w:val="0044073C"/>
     <w:rsid w:val="004946F6"/>
     <w:rsid w:val="00AD3B1D"/>

</xml_diff>

<commit_message>
creacion de nuevos metodos, arreglo de el diagrama de flujo
</commit_message>
<xml_diff>
--- a/Sistema de gestion de tareas y recordatorios/doc/Método de la ingeniería.docx
+++ b/Sistema de gestion de tareas y recordatorios/doc/Método de la ingeniería.docx
@@ -147,7 +147,6 @@
             <w:placeholder>
               <w:docPart w:val="AC1AB789008448D59B7C7EF1FD74894A"/>
             </w:placeholder>
-            <w:showingPlcHdr/>
             <w:dataBinding w:prefixMappings="xmlns:ns0='http://purl.org/dc/elements/1.1/' xmlns:ns1='http://schemas.openxmlformats.org/package/2006/metadata/core-properties' " w:xpath="/ns1:coreProperties[1]/ns0:subject[1]" w:storeItemID="{6C3C8BC8-F283-45AE-878A-BAB7291924A1}"/>
             <w:text/>
           </w:sdtPr>
@@ -167,9 +166,8 @@
                   <w:rFonts w:ascii="Times New Roman" w:hAnsi="Times New Roman" w:cs="Times New Roman"/>
                   <w:sz w:val="28"/>
                   <w:szCs w:val="28"/>
-                  <w:lang w:val="es-ES"/>
                 </w:rPr>
-                <w:t>[Subtítulo del documento]</w:t>
+                <w:t>Realizado por: Samuel Alejandro Domínguez Burbano</w:t>
               </w:r>
             </w:p>
           </w:sdtContent>
@@ -250,8 +248,8 @@
                               <w:sdt>
                                 <w:sdtPr>
                                   <w:rPr>
+                                    <w:rFonts w:ascii="Times New Roman" w:hAnsi="Times New Roman" w:cs="Times New Roman"/>
                                     <w:caps/>
-                                    <w:color w:val="4472C4" w:themeColor="accent1"/>
                                     <w:sz w:val="28"/>
                                     <w:szCs w:val="28"/>
                                   </w:rPr>
@@ -273,16 +271,16 @@
                                       <w:spacing w:after="40"/>
                                       <w:jc w:val="center"/>
                                       <w:rPr>
+                                        <w:rFonts w:ascii="Times New Roman" w:hAnsi="Times New Roman" w:cs="Times New Roman"/>
                                         <w:caps/>
-                                        <w:color w:val="4472C4" w:themeColor="accent1"/>
                                         <w:sz w:val="28"/>
                                         <w:szCs w:val="28"/>
                                       </w:rPr>
                                     </w:pPr>
                                     <w:r>
                                       <w:rPr>
+                                        <w:rFonts w:ascii="Times New Roman" w:hAnsi="Times New Roman" w:cs="Times New Roman"/>
                                         <w:caps/>
-                                        <w:color w:val="4472C4" w:themeColor="accent1"/>
                                         <w:sz w:val="28"/>
                                         <w:szCs w:val="28"/>
                                         <w:lang w:val="es-ES"/>
@@ -297,30 +295,28 @@
                                   <w:pStyle w:val="Sinespaciado"/>
                                   <w:jc w:val="center"/>
                                   <w:rPr>
-                                    <w:color w:val="4472C4" w:themeColor="accent1"/>
+                                    <w:rFonts w:ascii="Times New Roman" w:hAnsi="Times New Roman" w:cs="Times New Roman"/>
                                   </w:rPr>
                                 </w:pPr>
                                 <w:sdt>
                                   <w:sdtPr>
                                     <w:rPr>
+                                      <w:rFonts w:ascii="Times New Roman" w:hAnsi="Times New Roman" w:cs="Times New Roman"/>
                                       <w:caps/>
-                                      <w:color w:val="4472C4" w:themeColor="accent1"/>
                                     </w:rPr>
                                     <w:alias w:val="Compañía"/>
                                     <w:tag w:val=""/>
                                     <w:id w:val="1390145197"/>
-                                    <w:showingPlcHdr/>
                                     <w:dataBinding w:prefixMappings="xmlns:ns0='http://schemas.openxmlformats.org/officeDocument/2006/extended-properties' " w:xpath="/ns0:Properties[1]/ns0:Company[1]" w:storeItemID="{6668398D-A668-4E3E-A5EB-62B293D839F1}"/>
                                     <w:text/>
                                   </w:sdtPr>
                                   <w:sdtContent>
                                     <w:r>
                                       <w:rPr>
+                                        <w:rFonts w:ascii="Times New Roman" w:hAnsi="Times New Roman" w:cs="Times New Roman"/>
                                         <w:caps/>
-                                        <w:color w:val="4472C4" w:themeColor="accent1"/>
-                                        <w:lang w:val="es-ES"/>
                                       </w:rPr>
-                                      <w:t>[Nombre de la compañía]</w:t>
+                                      <w:t>Ingenieria de sistemas</w:t>
                                     </w:r>
                                   </w:sdtContent>
                                 </w:sdt>
@@ -330,28 +326,26 @@
                                   <w:pStyle w:val="Sinespaciado"/>
                                   <w:jc w:val="center"/>
                                   <w:rPr>
-                                    <w:color w:val="4472C4" w:themeColor="accent1"/>
+                                    <w:rFonts w:ascii="Times New Roman" w:hAnsi="Times New Roman" w:cs="Times New Roman"/>
                                   </w:rPr>
                                 </w:pPr>
                                 <w:sdt>
                                   <w:sdtPr>
                                     <w:rPr>
-                                      <w:color w:val="4472C4" w:themeColor="accent1"/>
+                                      <w:rFonts w:ascii="Times New Roman" w:hAnsi="Times New Roman" w:cs="Times New Roman"/>
                                     </w:rPr>
                                     <w:alias w:val="Dirección"/>
                                     <w:tag w:val=""/>
                                     <w:id w:val="-726379553"/>
-                                    <w:showingPlcHdr/>
                                     <w:dataBinding w:prefixMappings="xmlns:ns0='http://schemas.microsoft.com/office/2006/coverPageProps' " w:xpath="/ns0:CoverPageProperties[1]/ns0:CompanyAddress[1]" w:storeItemID="{55AF091B-3C7A-41E3-B477-F2FDAA23CFDA}"/>
                                     <w:text/>
                                   </w:sdtPr>
                                   <w:sdtContent>
                                     <w:r>
                                       <w:rPr>
-                                        <w:color w:val="4472C4" w:themeColor="accent1"/>
-                                        <w:lang w:val="es-ES"/>
+                                        <w:rFonts w:ascii="Times New Roman" w:hAnsi="Times New Roman" w:cs="Times New Roman"/>
                                       </w:rPr>
-                                      <w:t>[Dirección de la compañía]</w:t>
+                                      <w:t>Computación y estructuras discretas</w:t>
                                     </w:r>
                                   </w:sdtContent>
                                 </w:sdt>
@@ -388,8 +382,8 @@
                         <w:sdt>
                           <w:sdtPr>
                             <w:rPr>
+                              <w:rFonts w:ascii="Times New Roman" w:hAnsi="Times New Roman" w:cs="Times New Roman"/>
                               <w:caps/>
-                              <w:color w:val="4472C4" w:themeColor="accent1"/>
                               <w:sz w:val="28"/>
                               <w:szCs w:val="28"/>
                             </w:rPr>
@@ -411,16 +405,16 @@
                                 <w:spacing w:after="40"/>
                                 <w:jc w:val="center"/>
                                 <w:rPr>
+                                  <w:rFonts w:ascii="Times New Roman" w:hAnsi="Times New Roman" w:cs="Times New Roman"/>
                                   <w:caps/>
-                                  <w:color w:val="4472C4" w:themeColor="accent1"/>
                                   <w:sz w:val="28"/>
                                   <w:szCs w:val="28"/>
                                 </w:rPr>
                               </w:pPr>
                               <w:r>
                                 <w:rPr>
+                                  <w:rFonts w:ascii="Times New Roman" w:hAnsi="Times New Roman" w:cs="Times New Roman"/>
                                   <w:caps/>
-                                  <w:color w:val="4472C4" w:themeColor="accent1"/>
                                   <w:sz w:val="28"/>
                                   <w:szCs w:val="28"/>
                                   <w:lang w:val="es-ES"/>
@@ -435,30 +429,28 @@
                             <w:pStyle w:val="Sinespaciado"/>
                             <w:jc w:val="center"/>
                             <w:rPr>
-                              <w:color w:val="4472C4" w:themeColor="accent1"/>
+                              <w:rFonts w:ascii="Times New Roman" w:hAnsi="Times New Roman" w:cs="Times New Roman"/>
                             </w:rPr>
                           </w:pPr>
                           <w:sdt>
                             <w:sdtPr>
                               <w:rPr>
+                                <w:rFonts w:ascii="Times New Roman" w:hAnsi="Times New Roman" w:cs="Times New Roman"/>
                                 <w:caps/>
-                                <w:color w:val="4472C4" w:themeColor="accent1"/>
                               </w:rPr>
                               <w:alias w:val="Compañía"/>
                               <w:tag w:val=""/>
                               <w:id w:val="1390145197"/>
-                              <w:showingPlcHdr/>
                               <w:dataBinding w:prefixMappings="xmlns:ns0='http://schemas.openxmlformats.org/officeDocument/2006/extended-properties' " w:xpath="/ns0:Properties[1]/ns0:Company[1]" w:storeItemID="{6668398D-A668-4E3E-A5EB-62B293D839F1}"/>
                               <w:text/>
                             </w:sdtPr>
                             <w:sdtContent>
                               <w:r>
                                 <w:rPr>
+                                  <w:rFonts w:ascii="Times New Roman" w:hAnsi="Times New Roman" w:cs="Times New Roman"/>
                                   <w:caps/>
-                                  <w:color w:val="4472C4" w:themeColor="accent1"/>
-                                  <w:lang w:val="es-ES"/>
                                 </w:rPr>
-                                <w:t>[Nombre de la compañía]</w:t>
+                                <w:t>Ingenieria de sistemas</w:t>
                               </w:r>
                             </w:sdtContent>
                           </w:sdt>
@@ -468,28 +460,26 @@
                             <w:pStyle w:val="Sinespaciado"/>
                             <w:jc w:val="center"/>
                             <w:rPr>
-                              <w:color w:val="4472C4" w:themeColor="accent1"/>
+                              <w:rFonts w:ascii="Times New Roman" w:hAnsi="Times New Roman" w:cs="Times New Roman"/>
                             </w:rPr>
                           </w:pPr>
                           <w:sdt>
                             <w:sdtPr>
                               <w:rPr>
-                                <w:color w:val="4472C4" w:themeColor="accent1"/>
+                                <w:rFonts w:ascii="Times New Roman" w:hAnsi="Times New Roman" w:cs="Times New Roman"/>
                               </w:rPr>
                               <w:alias w:val="Dirección"/>
                               <w:tag w:val=""/>
                               <w:id w:val="-726379553"/>
-                              <w:showingPlcHdr/>
                               <w:dataBinding w:prefixMappings="xmlns:ns0='http://schemas.microsoft.com/office/2006/coverPageProps' " w:xpath="/ns0:CoverPageProperties[1]/ns0:CompanyAddress[1]" w:storeItemID="{55AF091B-3C7A-41E3-B477-F2FDAA23CFDA}"/>
                               <w:text/>
                             </w:sdtPr>
                             <w:sdtContent>
                               <w:r>
                                 <w:rPr>
-                                  <w:color w:val="4472C4" w:themeColor="accent1"/>
-                                  <w:lang w:val="es-ES"/>
+                                  <w:rFonts w:ascii="Times New Roman" w:hAnsi="Times New Roman" w:cs="Times New Roman"/>
                                 </w:rPr>
-                                <w:t>[Dirección de la compañía]</w:t>
+                                <w:t>Computación y estructuras discretas</w:t>
                               </w:r>
                             </w:sdtContent>
                           </w:sdt>
@@ -581,7 +571,7 @@
     <w:sdt>
       <w:sdtPr>
         <w:rPr>
-          <w:rFonts w:asciiTheme="minorHAnsi" w:eastAsiaTheme="minorHAnsi" w:hAnsiTheme="minorHAnsi" w:cstheme="minorBidi"/>
+          <w:rFonts w:ascii="Times New Roman" w:eastAsiaTheme="minorHAnsi" w:hAnsi="Times New Roman" w:cs="Times New Roman"/>
           <w:color w:val="auto"/>
           <w:sz w:val="22"/>
           <w:szCs w:val="22"/>
@@ -595,6 +585,7 @@
       </w:sdtPr>
       <w:sdtEndPr>
         <w:rPr>
+          <w:rFonts w:asciiTheme="minorHAnsi" w:hAnsiTheme="minorHAnsi" w:cstheme="minorBidi"/>
           <w:b/>
           <w:bCs/>
         </w:rPr>
@@ -603,9 +594,15 @@
         <w:p>
           <w:pPr>
             <w:pStyle w:val="TtuloTDC"/>
+            <w:rPr>
+              <w:rFonts w:ascii="Times New Roman" w:hAnsi="Times New Roman" w:cs="Times New Roman"/>
+              <w:color w:val="auto"/>
+            </w:rPr>
           </w:pPr>
           <w:r>
             <w:rPr>
+              <w:rFonts w:ascii="Times New Roman" w:hAnsi="Times New Roman" w:cs="Times New Roman"/>
+              <w:color w:val="auto"/>
               <w:lang w:val="es-ES"/>
             </w:rPr>
             <w:t>Tabla de contenido</w:t>
@@ -632,7 +629,7 @@
           <w:r>
             <w:fldChar w:fldCharType="separate"/>
           </w:r>
-          <w:hyperlink w:anchor="_Toc147800892" w:history="1">
+          <w:hyperlink w:anchor="_Toc147882127" w:history="1">
             <w:r>
               <w:rPr>
                 <w:rStyle w:val="Hipervnculo"/>
@@ -660,7 +657,7 @@
                 <w:noProof/>
                 <w:webHidden/>
               </w:rPr>
-              <w:instrText xml:space="preserve"> PAGEREF _Toc147800892 \h </w:instrText>
+              <w:instrText xml:space="preserve"> PAGEREF _Toc147882127 \h </w:instrText>
             </w:r>
             <w:r>
               <w:rPr>
@@ -703,7 +700,7 @@
               <w:lang w:eastAsia="es-CO"/>
             </w:rPr>
           </w:pPr>
-          <w:hyperlink w:anchor="_Toc147800893" w:history="1">
+          <w:hyperlink w:anchor="_Toc147882128" w:history="1">
             <w:r>
               <w:rPr>
                 <w:rStyle w:val="Hipervnculo"/>
@@ -732,7 +729,7 @@
                 <w:noProof/>
                 <w:webHidden/>
               </w:rPr>
-              <w:instrText xml:space="preserve"> PAGEREF _Toc147800893 \h </w:instrText>
+              <w:instrText xml:space="preserve"> PAGEREF _Toc147882128 \h </w:instrText>
             </w:r>
             <w:r>
               <w:rPr>
@@ -775,7 +772,7 @@
               <w:lang w:eastAsia="es-CO"/>
             </w:rPr>
           </w:pPr>
-          <w:hyperlink w:anchor="_Toc147800894" w:history="1">
+          <w:hyperlink w:anchor="_Toc147882129" w:history="1">
             <w:r>
               <w:rPr>
                 <w:rStyle w:val="Hipervnculo"/>
@@ -804,7 +801,7 @@
                 <w:noProof/>
                 <w:webHidden/>
               </w:rPr>
-              <w:instrText xml:space="preserve"> PAGEREF _Toc147800894 \h </w:instrText>
+              <w:instrText xml:space="preserve"> PAGEREF _Toc147882129 \h </w:instrText>
             </w:r>
             <w:r>
               <w:rPr>
@@ -847,7 +844,7 @@
               <w:lang w:eastAsia="es-CO"/>
             </w:rPr>
           </w:pPr>
-          <w:hyperlink w:anchor="_Toc147800895" w:history="1">
+          <w:hyperlink w:anchor="_Toc147882130" w:history="1">
             <w:r>
               <w:rPr>
                 <w:rStyle w:val="Hipervnculo"/>
@@ -875,7 +872,7 @@
                 <w:noProof/>
                 <w:webHidden/>
               </w:rPr>
-              <w:instrText xml:space="preserve"> PAGEREF _Toc147800895 \h </w:instrText>
+              <w:instrText xml:space="preserve"> PAGEREF _Toc147882130 \h </w:instrText>
             </w:r>
             <w:r>
               <w:rPr>
@@ -918,7 +915,7 @@
               <w:lang w:eastAsia="es-CO"/>
             </w:rPr>
           </w:pPr>
-          <w:hyperlink w:anchor="_Toc147800896" w:history="1">
+          <w:hyperlink w:anchor="_Toc147882131" w:history="1">
             <w:r>
               <w:rPr>
                 <w:rStyle w:val="Hipervnculo"/>
@@ -947,7 +944,7 @@
                 <w:noProof/>
                 <w:webHidden/>
               </w:rPr>
-              <w:instrText xml:space="preserve"> PAGEREF _Toc147800896 \h </w:instrText>
+              <w:instrText xml:space="preserve"> PAGEREF _Toc147882131 \h </w:instrText>
             </w:r>
             <w:r>
               <w:rPr>
@@ -990,7 +987,7 @@
               <w:lang w:eastAsia="es-CO"/>
             </w:rPr>
           </w:pPr>
-          <w:hyperlink w:anchor="_Toc147800897" w:history="1">
+          <w:hyperlink w:anchor="_Toc147882132" w:history="1">
             <w:r>
               <w:rPr>
                 <w:rStyle w:val="Hipervnculo"/>
@@ -1018,7 +1015,7 @@
                 <w:noProof/>
                 <w:webHidden/>
               </w:rPr>
-              <w:instrText xml:space="preserve"> PAGEREF _Toc147800897 \h </w:instrText>
+              <w:instrText xml:space="preserve"> PAGEREF _Toc147882132 \h </w:instrText>
             </w:r>
             <w:r>
               <w:rPr>
@@ -1039,6 +1036,172 @@
                 <w:webHidden/>
               </w:rPr>
               <w:t>2</w:t>
+            </w:r>
+            <w:r>
+              <w:rPr>
+                <w:noProof/>
+                <w:webHidden/>
+              </w:rPr>
+              <w:fldChar w:fldCharType="end"/>
+            </w:r>
+          </w:hyperlink>
+        </w:p>
+        <w:p>
+          <w:pPr>
+            <w:pStyle w:val="TDC3"/>
+            <w:tabs>
+              <w:tab w:val="right" w:leader="dot" w:pos="8828"/>
+            </w:tabs>
+            <w:rPr>
+              <w:rFonts w:eastAsiaTheme="minorEastAsia"/>
+              <w:noProof/>
+              <w:lang w:eastAsia="es-CO"/>
+            </w:rPr>
+          </w:pPr>
+          <w:hyperlink w:anchor="_Toc147882133" w:history="1">
+            <w:r>
+              <w:rPr>
+                <w:rStyle w:val="Hipervnculo"/>
+                <w:rFonts w:ascii="Times New Roman" w:hAnsi="Times New Roman" w:cs="Times New Roman"/>
+                <w:b/>
+                <w:bCs/>
+                <w:noProof/>
+                <w:lang w:val="en-GB" w:eastAsia="es-CO"/>
+              </w:rPr>
+              <w:t>Solution 1:</w:t>
+            </w:r>
+            <w:r>
+              <w:rPr>
+                <w:rStyle w:val="Hipervnculo"/>
+                <w:rFonts w:ascii="Times New Roman" w:hAnsi="Times New Roman" w:cs="Times New Roman"/>
+                <w:noProof/>
+                <w:lang w:val="en-GB" w:eastAsia="es-CO"/>
+              </w:rPr>
+              <w:t xml:space="preserve"> Coding in Java with Hash Tables and Stacks.</w:t>
+            </w:r>
+            <w:r>
+              <w:rPr>
+                <w:noProof/>
+                <w:webHidden/>
+              </w:rPr>
+              <w:tab/>
+            </w:r>
+            <w:r>
+              <w:rPr>
+                <w:noProof/>
+                <w:webHidden/>
+              </w:rPr>
+              <w:fldChar w:fldCharType="begin"/>
+            </w:r>
+            <w:r>
+              <w:rPr>
+                <w:noProof/>
+                <w:webHidden/>
+              </w:rPr>
+              <w:instrText xml:space="preserve"> PAGEREF _Toc147882133 \h </w:instrText>
+            </w:r>
+            <w:r>
+              <w:rPr>
+                <w:noProof/>
+                <w:webHidden/>
+              </w:rPr>
+            </w:r>
+            <w:r>
+              <w:rPr>
+                <w:noProof/>
+                <w:webHidden/>
+              </w:rPr>
+              <w:fldChar w:fldCharType="separate"/>
+            </w:r>
+            <w:r>
+              <w:rPr>
+                <w:noProof/>
+                <w:webHidden/>
+              </w:rPr>
+              <w:t>2</w:t>
+            </w:r>
+            <w:r>
+              <w:rPr>
+                <w:noProof/>
+                <w:webHidden/>
+              </w:rPr>
+              <w:fldChar w:fldCharType="end"/>
+            </w:r>
+          </w:hyperlink>
+        </w:p>
+        <w:p>
+          <w:pPr>
+            <w:pStyle w:val="TDC3"/>
+            <w:tabs>
+              <w:tab w:val="right" w:leader="dot" w:pos="8828"/>
+            </w:tabs>
+            <w:rPr>
+              <w:rFonts w:eastAsiaTheme="minorEastAsia"/>
+              <w:noProof/>
+              <w:lang w:eastAsia="es-CO"/>
+            </w:rPr>
+          </w:pPr>
+          <w:hyperlink w:anchor="_Toc147882134" w:history="1">
+            <w:r>
+              <w:rPr>
+                <w:rStyle w:val="Hipervnculo"/>
+                <w:rFonts w:ascii="Times New Roman" w:hAnsi="Times New Roman" w:cs="Times New Roman"/>
+                <w:b/>
+                <w:bCs/>
+                <w:noProof/>
+                <w:lang w:val="en-GB" w:eastAsia="es-CO"/>
+              </w:rPr>
+              <w:t>Solution 2:</w:t>
+            </w:r>
+            <w:r>
+              <w:rPr>
+                <w:rStyle w:val="Hipervnculo"/>
+                <w:rFonts w:ascii="Times New Roman" w:hAnsi="Times New Roman" w:cs="Times New Roman"/>
+                <w:noProof/>
+                <w:lang w:val="en-GB" w:eastAsia="es-CO"/>
+              </w:rPr>
+              <w:t xml:space="preserve"> Use simpler data structures, such as lists and dictionaries.</w:t>
+            </w:r>
+            <w:r>
+              <w:rPr>
+                <w:noProof/>
+                <w:webHidden/>
+              </w:rPr>
+              <w:tab/>
+            </w:r>
+            <w:r>
+              <w:rPr>
+                <w:noProof/>
+                <w:webHidden/>
+              </w:rPr>
+              <w:fldChar w:fldCharType="begin"/>
+            </w:r>
+            <w:r>
+              <w:rPr>
+                <w:noProof/>
+                <w:webHidden/>
+              </w:rPr>
+              <w:instrText xml:space="preserve"> PAGEREF _Toc147882134 \h </w:instrText>
+            </w:r>
+            <w:r>
+              <w:rPr>
+                <w:noProof/>
+                <w:webHidden/>
+              </w:rPr>
+            </w:r>
+            <w:r>
+              <w:rPr>
+                <w:noProof/>
+                <w:webHidden/>
+              </w:rPr>
+              <w:fldChar w:fldCharType="separate"/>
+            </w:r>
+            <w:r>
+              <w:rPr>
+                <w:noProof/>
+                <w:webHidden/>
+              </w:rPr>
+              <w:t>3</w:t>
             </w:r>
             <w:r>
               <w:rPr>
@@ -1061,7 +1224,7 @@
               <w:lang w:eastAsia="es-CO"/>
             </w:rPr>
           </w:pPr>
-          <w:hyperlink w:anchor="_Toc147800898" w:history="1">
+          <w:hyperlink w:anchor="_Toc147882135" w:history="1">
             <w:r>
               <w:rPr>
                 <w:rStyle w:val="Hipervnculo"/>
@@ -1089,7 +1252,7 @@
                 <w:noProof/>
                 <w:webHidden/>
               </w:rPr>
-              <w:instrText xml:space="preserve"> PAGEREF _Toc147800898 \h </w:instrText>
+              <w:instrText xml:space="preserve"> PAGEREF _Toc147882135 \h </w:instrText>
             </w:r>
             <w:r>
               <w:rPr>
@@ -1132,7 +1295,7 @@
               <w:lang w:eastAsia="es-CO"/>
             </w:rPr>
           </w:pPr>
-          <w:hyperlink w:anchor="_Toc147800899" w:history="1">
+          <w:hyperlink w:anchor="_Toc147882136" w:history="1">
             <w:r>
               <w:rPr>
                 <w:rStyle w:val="Hipervnculo"/>
@@ -1140,7 +1303,7 @@
                 <w:noProof/>
                 <w:lang w:val="en-GB" w:eastAsia="es-CO"/>
               </w:rPr>
-              <w:t>Alternative 1. Coding in Java</w:t>
+              <w:t>Alternative 1 Coding in Java with Hash Tables and Stacks.</w:t>
             </w:r>
             <w:r>
               <w:rPr>
@@ -1161,7 +1324,7 @@
                 <w:noProof/>
                 <w:webHidden/>
               </w:rPr>
-              <w:instrText xml:space="preserve"> PAGEREF _Toc147800899 \h </w:instrText>
+              <w:instrText xml:space="preserve"> PAGEREF _Toc147882136 \h </w:instrText>
             </w:r>
             <w:r>
               <w:rPr>
@@ -1182,6 +1345,78 @@
                 <w:webHidden/>
               </w:rPr>
               <w:t>3</w:t>
+            </w:r>
+            <w:r>
+              <w:rPr>
+                <w:noProof/>
+                <w:webHidden/>
+              </w:rPr>
+              <w:fldChar w:fldCharType="end"/>
+            </w:r>
+          </w:hyperlink>
+        </w:p>
+        <w:p>
+          <w:pPr>
+            <w:pStyle w:val="TDC3"/>
+            <w:tabs>
+              <w:tab w:val="right" w:leader="dot" w:pos="8828"/>
+            </w:tabs>
+            <w:rPr>
+              <w:rFonts w:eastAsiaTheme="minorEastAsia"/>
+              <w:noProof/>
+              <w:lang w:eastAsia="es-CO"/>
+            </w:rPr>
+          </w:pPr>
+          <w:hyperlink w:anchor="_Toc147882137" w:history="1">
+            <w:r>
+              <w:rPr>
+                <w:rStyle w:val="Hipervnculo"/>
+                <w:rFonts w:ascii="Times New Roman" w:hAnsi="Times New Roman" w:cs="Times New Roman"/>
+                <w:noProof/>
+                <w:lang w:val="en-GB" w:eastAsia="es-CO"/>
+              </w:rPr>
+              <w:t>Alternative 2. Use simpler data structures, such as lists and dictionaries.</w:t>
+            </w:r>
+            <w:r>
+              <w:rPr>
+                <w:noProof/>
+                <w:webHidden/>
+              </w:rPr>
+              <w:tab/>
+            </w:r>
+            <w:r>
+              <w:rPr>
+                <w:noProof/>
+                <w:webHidden/>
+              </w:rPr>
+              <w:fldChar w:fldCharType="begin"/>
+            </w:r>
+            <w:r>
+              <w:rPr>
+                <w:noProof/>
+                <w:webHidden/>
+              </w:rPr>
+              <w:instrText xml:space="preserve"> PAGEREF _Toc147882137 \h </w:instrText>
+            </w:r>
+            <w:r>
+              <w:rPr>
+                <w:noProof/>
+                <w:webHidden/>
+              </w:rPr>
+            </w:r>
+            <w:r>
+              <w:rPr>
+                <w:noProof/>
+                <w:webHidden/>
+              </w:rPr>
+              <w:fldChar w:fldCharType="separate"/>
+            </w:r>
+            <w:r>
+              <w:rPr>
+                <w:noProof/>
+                <w:webHidden/>
+              </w:rPr>
+              <w:t>4</w:t>
             </w:r>
             <w:r>
               <w:rPr>
@@ -1204,7 +1439,7 @@
               <w:lang w:eastAsia="es-CO"/>
             </w:rPr>
           </w:pPr>
-          <w:hyperlink w:anchor="_Toc147800900" w:history="1">
+          <w:hyperlink w:anchor="_Toc147882138" w:history="1">
             <w:r>
               <w:rPr>
                 <w:rStyle w:val="Hipervnculo"/>
@@ -1232,7 +1467,7 @@
                 <w:noProof/>
                 <w:webHidden/>
               </w:rPr>
-              <w:instrText xml:space="preserve"> PAGEREF _Toc147800900 \h </w:instrText>
+              <w:instrText xml:space="preserve"> PAGEREF _Toc147882138 \h </w:instrText>
             </w:r>
             <w:r>
               <w:rPr>
@@ -1253,6 +1488,366 @@
                 <w:webHidden/>
               </w:rPr>
               <w:t>4</w:t>
+            </w:r>
+            <w:r>
+              <w:rPr>
+                <w:noProof/>
+                <w:webHidden/>
+              </w:rPr>
+              <w:fldChar w:fldCharType="end"/>
+            </w:r>
+          </w:hyperlink>
+        </w:p>
+        <w:p>
+          <w:pPr>
+            <w:pStyle w:val="TDC3"/>
+            <w:tabs>
+              <w:tab w:val="right" w:leader="dot" w:pos="8828"/>
+            </w:tabs>
+            <w:rPr>
+              <w:rFonts w:eastAsiaTheme="minorEastAsia"/>
+              <w:noProof/>
+              <w:lang w:eastAsia="es-CO"/>
+            </w:rPr>
+          </w:pPr>
+          <w:hyperlink w:anchor="_Toc147882139" w:history="1">
+            <w:r>
+              <w:rPr>
+                <w:rStyle w:val="Hipervnculo"/>
+                <w:rFonts w:ascii="Times New Roman" w:hAnsi="Times New Roman" w:cs="Times New Roman"/>
+                <w:noProof/>
+                <w:lang w:val="en-GB" w:eastAsia="es-CO"/>
+              </w:rPr>
+              <w:t>Criteria</w:t>
+            </w:r>
+            <w:r>
+              <w:rPr>
+                <w:noProof/>
+                <w:webHidden/>
+              </w:rPr>
+              <w:tab/>
+            </w:r>
+            <w:r>
+              <w:rPr>
+                <w:noProof/>
+                <w:webHidden/>
+              </w:rPr>
+              <w:fldChar w:fldCharType="begin"/>
+            </w:r>
+            <w:r>
+              <w:rPr>
+                <w:noProof/>
+                <w:webHidden/>
+              </w:rPr>
+              <w:instrText xml:space="preserve"> PAGEREF _Toc147882139 \h </w:instrText>
+            </w:r>
+            <w:r>
+              <w:rPr>
+                <w:noProof/>
+                <w:webHidden/>
+              </w:rPr>
+            </w:r>
+            <w:r>
+              <w:rPr>
+                <w:noProof/>
+                <w:webHidden/>
+              </w:rPr>
+              <w:fldChar w:fldCharType="separate"/>
+            </w:r>
+            <w:r>
+              <w:rPr>
+                <w:noProof/>
+                <w:webHidden/>
+              </w:rPr>
+              <w:t>4</w:t>
+            </w:r>
+            <w:r>
+              <w:rPr>
+                <w:noProof/>
+                <w:webHidden/>
+              </w:rPr>
+              <w:fldChar w:fldCharType="end"/>
+            </w:r>
+          </w:hyperlink>
+        </w:p>
+        <w:p>
+          <w:pPr>
+            <w:pStyle w:val="TDC3"/>
+            <w:tabs>
+              <w:tab w:val="right" w:leader="dot" w:pos="8828"/>
+            </w:tabs>
+            <w:rPr>
+              <w:rFonts w:eastAsiaTheme="minorEastAsia"/>
+              <w:noProof/>
+              <w:lang w:eastAsia="es-CO"/>
+            </w:rPr>
+          </w:pPr>
+          <w:hyperlink w:anchor="_Toc147882140" w:history="1">
+            <w:r>
+              <w:rPr>
+                <w:rStyle w:val="Hipervnculo"/>
+                <w:rFonts w:ascii="Times New Roman" w:hAnsi="Times New Roman" w:cs="Times New Roman"/>
+                <w:noProof/>
+                <w:lang w:val="en-GB" w:eastAsia="es-CO"/>
+              </w:rPr>
+              <w:t>Evaluation</w:t>
+            </w:r>
+            <w:r>
+              <w:rPr>
+                <w:noProof/>
+                <w:webHidden/>
+              </w:rPr>
+              <w:tab/>
+            </w:r>
+            <w:r>
+              <w:rPr>
+                <w:noProof/>
+                <w:webHidden/>
+              </w:rPr>
+              <w:fldChar w:fldCharType="begin"/>
+            </w:r>
+            <w:r>
+              <w:rPr>
+                <w:noProof/>
+                <w:webHidden/>
+              </w:rPr>
+              <w:instrText xml:space="preserve"> PAGEREF _Toc147882140 \h </w:instrText>
+            </w:r>
+            <w:r>
+              <w:rPr>
+                <w:noProof/>
+                <w:webHidden/>
+              </w:rPr>
+            </w:r>
+            <w:r>
+              <w:rPr>
+                <w:noProof/>
+                <w:webHidden/>
+              </w:rPr>
+              <w:fldChar w:fldCharType="separate"/>
+            </w:r>
+            <w:r>
+              <w:rPr>
+                <w:noProof/>
+                <w:webHidden/>
+              </w:rPr>
+              <w:t>5</w:t>
+            </w:r>
+            <w:r>
+              <w:rPr>
+                <w:noProof/>
+                <w:webHidden/>
+              </w:rPr>
+              <w:fldChar w:fldCharType="end"/>
+            </w:r>
+          </w:hyperlink>
+        </w:p>
+        <w:p>
+          <w:pPr>
+            <w:pStyle w:val="TDC3"/>
+            <w:tabs>
+              <w:tab w:val="right" w:leader="dot" w:pos="8828"/>
+            </w:tabs>
+            <w:rPr>
+              <w:rFonts w:eastAsiaTheme="minorEastAsia"/>
+              <w:noProof/>
+              <w:lang w:eastAsia="es-CO"/>
+            </w:rPr>
+          </w:pPr>
+          <w:hyperlink w:anchor="_Toc147882141" w:history="1">
+            <w:r>
+              <w:rPr>
+                <w:rStyle w:val="Hipervnculo"/>
+                <w:rFonts w:ascii="Times New Roman" w:hAnsi="Times New Roman" w:cs="Times New Roman"/>
+                <w:noProof/>
+                <w:lang w:val="en-GB" w:eastAsia="es-CO"/>
+              </w:rPr>
+              <w:t>Alternative 1 Coding in Java with Hash Tables and Stacks.</w:t>
+            </w:r>
+            <w:r>
+              <w:rPr>
+                <w:noProof/>
+                <w:webHidden/>
+              </w:rPr>
+              <w:tab/>
+            </w:r>
+            <w:r>
+              <w:rPr>
+                <w:noProof/>
+                <w:webHidden/>
+              </w:rPr>
+              <w:fldChar w:fldCharType="begin"/>
+            </w:r>
+            <w:r>
+              <w:rPr>
+                <w:noProof/>
+                <w:webHidden/>
+              </w:rPr>
+              <w:instrText xml:space="preserve"> PAGEREF _Toc147882141 \h </w:instrText>
+            </w:r>
+            <w:r>
+              <w:rPr>
+                <w:noProof/>
+                <w:webHidden/>
+              </w:rPr>
+            </w:r>
+            <w:r>
+              <w:rPr>
+                <w:noProof/>
+                <w:webHidden/>
+              </w:rPr>
+              <w:fldChar w:fldCharType="separate"/>
+            </w:r>
+            <w:r>
+              <w:rPr>
+                <w:noProof/>
+                <w:webHidden/>
+              </w:rPr>
+              <w:t>5</w:t>
+            </w:r>
+            <w:r>
+              <w:rPr>
+                <w:noProof/>
+                <w:webHidden/>
+              </w:rPr>
+              <w:fldChar w:fldCharType="end"/>
+            </w:r>
+          </w:hyperlink>
+        </w:p>
+        <w:p>
+          <w:pPr>
+            <w:pStyle w:val="TDC3"/>
+            <w:tabs>
+              <w:tab w:val="right" w:leader="dot" w:pos="8828"/>
+            </w:tabs>
+            <w:rPr>
+              <w:rFonts w:eastAsiaTheme="minorEastAsia"/>
+              <w:noProof/>
+              <w:lang w:eastAsia="es-CO"/>
+            </w:rPr>
+          </w:pPr>
+          <w:hyperlink w:anchor="_Toc147882142" w:history="1">
+            <w:r>
+              <w:rPr>
+                <w:rStyle w:val="Hipervnculo"/>
+                <w:rFonts w:ascii="Times New Roman" w:hAnsi="Times New Roman" w:cs="Times New Roman"/>
+                <w:noProof/>
+                <w:lang w:val="en-GB" w:eastAsia="es-CO"/>
+              </w:rPr>
+              <w:t>Alternative 2. Use simpler data structures, such as lists and dictionaries.</w:t>
+            </w:r>
+            <w:r>
+              <w:rPr>
+                <w:noProof/>
+                <w:webHidden/>
+              </w:rPr>
+              <w:tab/>
+            </w:r>
+            <w:r>
+              <w:rPr>
+                <w:noProof/>
+                <w:webHidden/>
+              </w:rPr>
+              <w:fldChar w:fldCharType="begin"/>
+            </w:r>
+            <w:r>
+              <w:rPr>
+                <w:noProof/>
+                <w:webHidden/>
+              </w:rPr>
+              <w:instrText xml:space="preserve"> PAGEREF _Toc147882142 \h </w:instrText>
+            </w:r>
+            <w:r>
+              <w:rPr>
+                <w:noProof/>
+                <w:webHidden/>
+              </w:rPr>
+            </w:r>
+            <w:r>
+              <w:rPr>
+                <w:noProof/>
+                <w:webHidden/>
+              </w:rPr>
+              <w:fldChar w:fldCharType="separate"/>
+            </w:r>
+            <w:r>
+              <w:rPr>
+                <w:noProof/>
+                <w:webHidden/>
+              </w:rPr>
+              <w:t>5</w:t>
+            </w:r>
+            <w:r>
+              <w:rPr>
+                <w:noProof/>
+                <w:webHidden/>
+              </w:rPr>
+              <w:fldChar w:fldCharType="end"/>
+            </w:r>
+          </w:hyperlink>
+        </w:p>
+        <w:p>
+          <w:pPr>
+            <w:pStyle w:val="TDC3"/>
+            <w:tabs>
+              <w:tab w:val="right" w:leader="dot" w:pos="8828"/>
+            </w:tabs>
+            <w:rPr>
+              <w:rFonts w:eastAsiaTheme="minorEastAsia"/>
+              <w:noProof/>
+              <w:lang w:eastAsia="es-CO"/>
+            </w:rPr>
+          </w:pPr>
+          <w:hyperlink w:anchor="_Toc147882143" w:history="1">
+            <w:r>
+              <w:rPr>
+                <w:rStyle w:val="Hipervnculo"/>
+                <w:rFonts w:ascii="Times New Roman" w:hAnsi="Times New Roman" w:cs="Times New Roman"/>
+                <w:noProof/>
+                <w:lang w:val="en-GB" w:eastAsia="es-CO"/>
+              </w:rPr>
+              <w:t>Selection</w:t>
+            </w:r>
+            <w:r>
+              <w:rPr>
+                <w:noProof/>
+                <w:webHidden/>
+              </w:rPr>
+              <w:tab/>
+            </w:r>
+            <w:r>
+              <w:rPr>
+                <w:noProof/>
+                <w:webHidden/>
+              </w:rPr>
+              <w:fldChar w:fldCharType="begin"/>
+            </w:r>
+            <w:r>
+              <w:rPr>
+                <w:noProof/>
+                <w:webHidden/>
+              </w:rPr>
+              <w:instrText xml:space="preserve"> PAGEREF _Toc147882143 \h </w:instrText>
+            </w:r>
+            <w:r>
+              <w:rPr>
+                <w:noProof/>
+                <w:webHidden/>
+              </w:rPr>
+            </w:r>
+            <w:r>
+              <w:rPr>
+                <w:noProof/>
+                <w:webHidden/>
+              </w:rPr>
+              <w:fldChar w:fldCharType="separate"/>
+            </w:r>
+            <w:r>
+              <w:rPr>
+                <w:noProof/>
+                <w:webHidden/>
+              </w:rPr>
+              <w:t>5</w:t>
             </w:r>
             <w:r>
               <w:rPr>
@@ -1275,7 +1870,7 @@
               <w:lang w:eastAsia="es-CO"/>
             </w:rPr>
           </w:pPr>
-          <w:hyperlink w:anchor="_Toc147800901" w:history="1">
+          <w:hyperlink w:anchor="_Toc147882144" w:history="1">
             <w:r>
               <w:rPr>
                 <w:rStyle w:val="Hipervnculo"/>
@@ -1303,7 +1898,7 @@
                 <w:noProof/>
                 <w:webHidden/>
               </w:rPr>
-              <w:instrText xml:space="preserve"> PAGEREF _Toc147800901 \h </w:instrText>
+              <w:instrText xml:space="preserve"> PAGEREF _Toc147882144 \h </w:instrText>
             </w:r>
             <w:r>
               <w:rPr>
@@ -1323,7 +1918,7 @@
                 <w:noProof/>
                 <w:webHidden/>
               </w:rPr>
-              <w:t>4</w:t>
+              <w:t>5</w:t>
             </w:r>
             <w:r>
               <w:rPr>
@@ -1346,12 +1941,13 @@
               <w:lang w:eastAsia="es-CO"/>
             </w:rPr>
           </w:pPr>
-          <w:hyperlink w:anchor="_Toc147800902" w:history="1">
+          <w:hyperlink w:anchor="_Toc147882145" w:history="1">
             <w:r>
               <w:rPr>
                 <w:rStyle w:val="Hipervnculo"/>
                 <w:rFonts w:ascii="Times New Roman" w:hAnsi="Times New Roman" w:cs="Times New Roman"/>
                 <w:noProof/>
+                <w:lang w:val="en-US"/>
               </w:rPr>
               <w:t>Problem:</w:t>
             </w:r>
@@ -1374,7 +1970,7 @@
                 <w:noProof/>
                 <w:webHidden/>
               </w:rPr>
-              <w:instrText xml:space="preserve"> PAGEREF _Toc147800902 \h </w:instrText>
+              <w:instrText xml:space="preserve"> PAGEREF _Toc147882145 \h </w:instrText>
             </w:r>
             <w:r>
               <w:rPr>
@@ -1394,7 +1990,7 @@
                 <w:noProof/>
                 <w:webHidden/>
               </w:rPr>
-              <w:t>4</w:t>
+              <w:t>5</w:t>
             </w:r>
             <w:r>
               <w:rPr>
@@ -1417,7 +2013,7 @@
               <w:lang w:eastAsia="es-CO"/>
             </w:rPr>
           </w:pPr>
-          <w:hyperlink w:anchor="_Toc147800903" w:history="1">
+          <w:hyperlink w:anchor="_Toc147882146" w:history="1">
             <w:r>
               <w:rPr>
                 <w:rStyle w:val="Hipervnculo"/>
@@ -1446,7 +2042,7 @@
                 <w:noProof/>
                 <w:webHidden/>
               </w:rPr>
-              <w:instrText xml:space="preserve"> PAGEREF _Toc147800903 \h </w:instrText>
+              <w:instrText xml:space="preserve"> PAGEREF _Toc147882146 \h </w:instrText>
             </w:r>
             <w:r>
               <w:rPr>
@@ -1466,7 +2062,7 @@
                 <w:noProof/>
                 <w:webHidden/>
               </w:rPr>
-              <w:t>4</w:t>
+              <w:t>5</w:t>
             </w:r>
             <w:r>
               <w:rPr>
@@ -1489,7 +2085,7 @@
               <w:lang w:eastAsia="es-CO"/>
             </w:rPr>
           </w:pPr>
-          <w:hyperlink w:anchor="_Toc147800904" w:history="1">
+          <w:hyperlink w:anchor="_Toc147882147" w:history="1">
             <w:r>
               <w:rPr>
                 <w:rStyle w:val="Hipervnculo"/>
@@ -1518,7 +2114,7 @@
                 <w:noProof/>
                 <w:webHidden/>
               </w:rPr>
-              <w:instrText xml:space="preserve"> PAGEREF _Toc147800904 \h </w:instrText>
+              <w:instrText xml:space="preserve"> PAGEREF _Toc147882147 \h </w:instrText>
             </w:r>
             <w:r>
               <w:rPr>
@@ -1538,7 +2134,7 @@
                 <w:noProof/>
                 <w:webHidden/>
               </w:rPr>
-              <w:t>4</w:t>
+              <w:t>5</w:t>
             </w:r>
             <w:r>
               <w:rPr>
@@ -1561,7 +2157,7 @@
               <w:lang w:eastAsia="es-CO"/>
             </w:rPr>
           </w:pPr>
-          <w:hyperlink w:anchor="_Toc147800905" w:history="1">
+          <w:hyperlink w:anchor="_Toc147882148" w:history="1">
             <w:r>
               <w:rPr>
                 <w:rStyle w:val="Hipervnculo"/>
@@ -1590,7 +2186,7 @@
                 <w:noProof/>
                 <w:webHidden/>
               </w:rPr>
-              <w:instrText xml:space="preserve"> PAGEREF _Toc147800905 \h </w:instrText>
+              <w:instrText xml:space="preserve"> PAGEREF _Toc147882148 \h </w:instrText>
             </w:r>
             <w:r>
               <w:rPr>
@@ -1610,7 +2206,7 @@
                 <w:noProof/>
                 <w:webHidden/>
               </w:rPr>
-              <w:t>5</w:t>
+              <w:t>6</w:t>
             </w:r>
             <w:r>
               <w:rPr>
@@ -1633,7 +2229,7 @@
               <w:lang w:eastAsia="es-CO"/>
             </w:rPr>
           </w:pPr>
-          <w:hyperlink w:anchor="_Toc147800906" w:history="1">
+          <w:hyperlink w:anchor="_Toc147882149" w:history="1">
             <w:r>
               <w:rPr>
                 <w:rStyle w:val="Hipervnculo"/>
@@ -1662,7 +2258,7 @@
                 <w:noProof/>
                 <w:webHidden/>
               </w:rPr>
-              <w:instrText xml:space="preserve"> PAGEREF _Toc147800906 \h </w:instrText>
+              <w:instrText xml:space="preserve"> PAGEREF _Toc147882149 \h </w:instrText>
             </w:r>
             <w:r>
               <w:rPr>
@@ -1682,7 +2278,7 @@
                 <w:noProof/>
                 <w:webHidden/>
               </w:rPr>
-              <w:t>5</w:t>
+              <w:t>6</w:t>
             </w:r>
             <w:r>
               <w:rPr>
@@ -1705,7 +2301,7 @@
               <w:lang w:eastAsia="es-CO"/>
             </w:rPr>
           </w:pPr>
-          <w:hyperlink w:anchor="_Toc147800907" w:history="1">
+          <w:hyperlink w:anchor="_Toc147882150" w:history="1">
             <w:r>
               <w:rPr>
                 <w:rStyle w:val="Hipervnculo"/>
@@ -1734,7 +2330,7 @@
                 <w:noProof/>
                 <w:webHidden/>
               </w:rPr>
-              <w:instrText xml:space="preserve"> PAGEREF _Toc147800907 \h </w:instrText>
+              <w:instrText xml:space="preserve"> PAGEREF _Toc147882150 \h </w:instrText>
             </w:r>
             <w:r>
               <w:rPr>
@@ -1754,7 +2350,7 @@
                 <w:noProof/>
                 <w:webHidden/>
               </w:rPr>
-              <w:t>5</w:t>
+              <w:t>6</w:t>
             </w:r>
             <w:r>
               <w:rPr>
@@ -1777,7 +2373,7 @@
               <w:lang w:eastAsia="es-CO"/>
             </w:rPr>
           </w:pPr>
-          <w:hyperlink w:anchor="_Toc147800908" w:history="1">
+          <w:hyperlink w:anchor="_Toc147882151" w:history="1">
             <w:r>
               <w:rPr>
                 <w:rStyle w:val="Hipervnculo"/>
@@ -1805,7 +2401,7 @@
                 <w:noProof/>
                 <w:webHidden/>
               </w:rPr>
-              <w:instrText xml:space="preserve"> PAGEREF _Toc147800908 \h </w:instrText>
+              <w:instrText xml:space="preserve"> PAGEREF _Toc147882151 \h </w:instrText>
             </w:r>
             <w:r>
               <w:rPr>
@@ -1825,7 +2421,7 @@
                 <w:noProof/>
                 <w:webHidden/>
               </w:rPr>
-              <w:t>5</w:t>
+              <w:t>6</w:t>
             </w:r>
             <w:r>
               <w:rPr>
@@ -1848,7 +2444,7 @@
               <w:lang w:eastAsia="es-CO"/>
             </w:rPr>
           </w:pPr>
-          <w:hyperlink w:anchor="_Toc147800909" w:history="1">
+          <w:hyperlink w:anchor="_Toc147882152" w:history="1">
             <w:r>
               <w:rPr>
                 <w:rStyle w:val="Hipervnculo"/>
@@ -1876,7 +2472,7 @@
                 <w:noProof/>
                 <w:webHidden/>
               </w:rPr>
-              <w:instrText xml:space="preserve"> PAGEREF _Toc147800909 \h </w:instrText>
+              <w:instrText xml:space="preserve"> PAGEREF _Toc147882152 \h </w:instrText>
             </w:r>
             <w:r>
               <w:rPr>
@@ -1896,7 +2492,7 @@
                 <w:noProof/>
                 <w:webHidden/>
               </w:rPr>
-              <w:t>5</w:t>
+              <w:t>6</w:t>
             </w:r>
             <w:r>
               <w:rPr>
@@ -1945,7 +2541,7 @@
           <w:rFonts w:ascii="Times New Roman" w:hAnsi="Times New Roman" w:cs="Times New Roman"/>
         </w:rPr>
       </w:pPr>
-      <w:bookmarkStart w:id="0" w:name="_Toc147800892"/>
+      <w:bookmarkStart w:id="0" w:name="_Toc147882127"/>
       <w:r>
         <w:rPr>
           <w:rFonts w:ascii="Times New Roman" w:hAnsi="Times New Roman" w:cs="Times New Roman"/>
@@ -1964,7 +2560,7 @@
           <w:lang w:val="en-US"/>
         </w:rPr>
       </w:pPr>
-      <w:bookmarkStart w:id="1" w:name="_Toc147800893"/>
+      <w:bookmarkStart w:id="1" w:name="_Toc147882128"/>
       <w:r>
         <w:rPr>
           <w:rFonts w:ascii="Times New Roman" w:hAnsi="Times New Roman" w:cs="Times New Roman"/>
@@ -2013,7 +2609,7 @@
           <w:lang w:val="en-US"/>
         </w:rPr>
       </w:pPr>
-      <w:bookmarkStart w:id="2" w:name="_Toc147800894"/>
+      <w:bookmarkStart w:id="2" w:name="_Toc147882129"/>
       <w:r>
         <w:rPr>
           <w:rFonts w:ascii="Times New Roman" w:hAnsi="Times New Roman" w:cs="Times New Roman"/>
@@ -2091,7 +2687,7 @@
           <w:rFonts w:ascii="Times New Roman" w:hAnsi="Times New Roman" w:cs="Times New Roman"/>
         </w:rPr>
       </w:pPr>
-      <w:bookmarkStart w:id="3" w:name="_Toc147800895"/>
+      <w:bookmarkStart w:id="3" w:name="_Toc147882130"/>
       <w:r>
         <w:rPr>
           <w:rFonts w:ascii="Times New Roman" w:hAnsi="Times New Roman" w:cs="Times New Roman"/>
@@ -2109,7 +2705,7 @@
           <w:lang w:val="en-US"/>
         </w:rPr>
       </w:pPr>
-      <w:bookmarkStart w:id="4" w:name="_Toc147800896"/>
+      <w:bookmarkStart w:id="4" w:name="_Toc147882131"/>
       <w:r>
         <w:rPr>
           <w:rFonts w:ascii="Times New Roman" w:hAnsi="Times New Roman" w:cs="Times New Roman"/>
@@ -2231,7 +2827,7 @@
           <w:rFonts w:ascii="Times New Roman" w:hAnsi="Times New Roman" w:cs="Times New Roman"/>
         </w:rPr>
       </w:pPr>
-      <w:bookmarkStart w:id="5" w:name="_Toc147800897"/>
+      <w:bookmarkStart w:id="5" w:name="_Toc147882132"/>
       <w:r>
         <w:rPr>
           <w:rFonts w:ascii="Times New Roman" w:hAnsi="Times New Roman" w:cs="Times New Roman"/>
@@ -2242,16 +2838,20 @@
     </w:p>
     <w:p>
       <w:pPr>
-        <w:rPr>
-          <w:rFonts w:ascii="Times New Roman" w:hAnsi="Times New Roman" w:cs="Times New Roman"/>
-          <w:lang w:val="en-GB" w:eastAsia="es-CO"/>
-        </w:rPr>
-      </w:pPr>
+        <w:pStyle w:val="Ttulo3"/>
+        <w:rPr>
+          <w:rFonts w:ascii="Times New Roman" w:hAnsi="Times New Roman" w:cs="Times New Roman"/>
+          <w:color w:val="auto"/>
+          <w:lang w:val="en-GB" w:eastAsia="es-CO"/>
+        </w:rPr>
+      </w:pPr>
+      <w:bookmarkStart w:id="6" w:name="_Toc147882133"/>
       <w:r>
         <w:rPr>
           <w:rFonts w:ascii="Times New Roman" w:hAnsi="Times New Roman" w:cs="Times New Roman"/>
           <w:b/>
           <w:bCs/>
+          <w:color w:val="auto"/>
           <w:lang w:val="en-GB" w:eastAsia="es-CO"/>
         </w:rPr>
         <w:t>Solution 1:</w:t>
@@ -2259,6 +2859,7 @@
       <w:r>
         <w:rPr>
           <w:rFonts w:ascii="Times New Roman" w:hAnsi="Times New Roman" w:cs="Times New Roman"/>
+          <w:color w:val="auto"/>
           <w:lang w:val="en-GB" w:eastAsia="es-CO"/>
         </w:rPr>
         <w:t xml:space="preserve"> Coding in Java</w:t>
@@ -2266,410 +2867,289 @@
       <w:r>
         <w:rPr>
           <w:rFonts w:ascii="Times New Roman" w:hAnsi="Times New Roman" w:cs="Times New Roman"/>
+          <w:color w:val="auto"/>
           <w:lang w:val="en-GB" w:eastAsia="es-CO"/>
         </w:rPr>
         <w:t xml:space="preserve"> with Hash Tables and Stacks.</w:t>
-      </w:r>
-    </w:p>
-    <w:p>
-      <w:pPr>
-        <w:rPr>
-          <w:rFonts w:ascii="Times New Roman" w:hAnsi="Times New Roman" w:cs="Times New Roman"/>
-          <w:lang w:val="en-GB" w:eastAsia="es-CO"/>
-        </w:rPr>
-      </w:pPr>
-      <w:r>
-        <w:rPr>
-          <w:rFonts w:ascii="Times New Roman" w:hAnsi="Times New Roman" w:cs="Times New Roman"/>
-          <w:lang w:val="en-GB" w:eastAsia="es-CO"/>
-        </w:rPr>
-        <w:t xml:space="preserve">A simple solution is to develop a console application in Java that allows users to manage their tasks and reminders. </w:t>
-      </w:r>
-      <w:r>
-        <w:rPr>
-          <w:rFonts w:ascii="Times New Roman" w:hAnsi="Times New Roman" w:cs="Times New Roman"/>
-          <w:lang w:val="en-GB" w:eastAsia="es-CO"/>
-        </w:rPr>
-        <w:t>W</w:t>
-      </w:r>
-      <w:r>
-        <w:rPr>
-          <w:rFonts w:ascii="Times New Roman" w:hAnsi="Times New Roman" w:cs="Times New Roman"/>
-          <w:lang w:val="en-GB" w:eastAsia="es-CO"/>
-        </w:rPr>
-        <w:t>e can implement it like this:</w:t>
-      </w:r>
-    </w:p>
-    <w:p>
-      <w:pPr>
-        <w:rPr>
-          <w:rFonts w:ascii="Times New Roman" w:hAnsi="Times New Roman" w:cs="Times New Roman"/>
-          <w:lang w:val="en-GB" w:eastAsia="es-CO"/>
-        </w:rPr>
-      </w:pPr>
-      <w:r>
-        <w:rPr>
-          <w:rFonts w:ascii="Times New Roman" w:hAnsi="Times New Roman" w:cs="Times New Roman"/>
-          <w:lang w:val="en-GB" w:eastAsia="es-CO"/>
-        </w:rPr>
-        <w:t>We need</w:t>
-      </w:r>
-      <w:r>
-        <w:rPr>
-          <w:rFonts w:ascii="Times New Roman" w:hAnsi="Times New Roman" w:cs="Times New Roman"/>
-          <w:lang w:val="en-GB" w:eastAsia="es-CO"/>
-        </w:rPr>
-        <w:t xml:space="preserve"> hash table to store the tasks and reminders, where the key would be a unique identifier</w:t>
-      </w:r>
-      <w:r>
-        <w:rPr>
-          <w:rFonts w:ascii="Times New Roman" w:hAnsi="Times New Roman" w:cs="Times New Roman"/>
-          <w:lang w:val="en-GB" w:eastAsia="es-CO"/>
-        </w:rPr>
-        <w:t xml:space="preserve">, </w:t>
-      </w:r>
-      <w:r>
-        <w:rPr>
-          <w:rFonts w:ascii="Times New Roman" w:hAnsi="Times New Roman" w:cs="Times New Roman"/>
-          <w:lang w:val="en-GB" w:eastAsia="es-CO"/>
-        </w:rPr>
-        <w:t>the value would be an object containing information such as title, description, deadline, and priority.</w:t>
-      </w:r>
-    </w:p>
-    <w:p>
-      <w:pPr>
-        <w:rPr>
-          <w:rFonts w:ascii="Times New Roman" w:hAnsi="Times New Roman" w:cs="Times New Roman"/>
-          <w:lang w:val="en-GB" w:eastAsia="es-CO"/>
-        </w:rPr>
-      </w:pPr>
-      <w:r>
-        <w:rPr>
-          <w:rFonts w:ascii="Times New Roman" w:hAnsi="Times New Roman" w:cs="Times New Roman"/>
-          <w:lang w:val="en-GB" w:eastAsia="es-CO"/>
-        </w:rPr>
-        <w:t>We are going to design a</w:t>
-      </w:r>
-      <w:r>
-        <w:rPr>
-          <w:rFonts w:ascii="Times New Roman" w:hAnsi="Times New Roman" w:cs="Times New Roman"/>
-          <w:lang w:val="en-GB" w:eastAsia="es-CO"/>
-        </w:rPr>
-        <w:t xml:space="preserve"> console user interface that presents a menu with options such as "Add task</w:t>
-      </w:r>
-      <w:r>
-        <w:rPr>
-          <w:rFonts w:ascii="Times New Roman" w:hAnsi="Times New Roman" w:cs="Times New Roman"/>
-          <w:lang w:val="en-GB" w:eastAsia="es-CO"/>
-        </w:rPr>
-        <w:t xml:space="preserve"> or reminder</w:t>
-      </w:r>
-      <w:r>
-        <w:rPr>
-          <w:rFonts w:ascii="Times New Roman" w:hAnsi="Times New Roman" w:cs="Times New Roman"/>
-          <w:lang w:val="en-GB" w:eastAsia="es-CO"/>
-        </w:rPr>
-        <w:t>", "Modify task</w:t>
-      </w:r>
-      <w:r>
-        <w:rPr>
-          <w:rFonts w:ascii="Times New Roman" w:hAnsi="Times New Roman" w:cs="Times New Roman"/>
-          <w:lang w:val="en-GB" w:eastAsia="es-CO"/>
-        </w:rPr>
-        <w:t xml:space="preserve"> or reminder</w:t>
-      </w:r>
-      <w:r>
-        <w:rPr>
-          <w:rFonts w:ascii="Times New Roman" w:hAnsi="Times New Roman" w:cs="Times New Roman"/>
-          <w:lang w:val="en-GB" w:eastAsia="es-CO"/>
-        </w:rPr>
-        <w:t xml:space="preserve"> </w:t>
-      </w:r>
-      <w:r>
-        <w:rPr>
-          <w:rFonts w:ascii="Times New Roman" w:hAnsi="Times New Roman" w:cs="Times New Roman"/>
-          <w:lang w:val="en-GB" w:eastAsia="es-CO"/>
-        </w:rPr>
-        <w:t>", "Delete task</w:t>
-      </w:r>
-      <w:r>
-        <w:rPr>
-          <w:rFonts w:ascii="Times New Roman" w:hAnsi="Times New Roman" w:cs="Times New Roman"/>
-          <w:lang w:val="en-GB" w:eastAsia="es-CO"/>
-        </w:rPr>
-        <w:t xml:space="preserve"> or reminder</w:t>
-      </w:r>
-      <w:r>
-        <w:rPr>
-          <w:rFonts w:ascii="Times New Roman" w:hAnsi="Times New Roman" w:cs="Times New Roman"/>
-          <w:lang w:val="en-GB" w:eastAsia="es-CO"/>
-        </w:rPr>
-        <w:t xml:space="preserve"> </w:t>
-      </w:r>
-      <w:r>
-        <w:rPr>
-          <w:rFonts w:ascii="Times New Roman" w:hAnsi="Times New Roman" w:cs="Times New Roman"/>
-          <w:lang w:val="en-GB" w:eastAsia="es-CO"/>
-        </w:rPr>
-        <w:t>", "View task</w:t>
-      </w:r>
-      <w:r>
-        <w:rPr>
-          <w:rFonts w:ascii="Times New Roman" w:hAnsi="Times New Roman" w:cs="Times New Roman"/>
-          <w:lang w:val="en-GB" w:eastAsia="es-CO"/>
-        </w:rPr>
-        <w:t xml:space="preserve"> and reminders</w:t>
-      </w:r>
-      <w:r>
-        <w:rPr>
-          <w:rFonts w:ascii="Times New Roman" w:hAnsi="Times New Roman" w:cs="Times New Roman"/>
-          <w:lang w:val="en-GB" w:eastAsia="es-CO"/>
-        </w:rPr>
-        <w:t xml:space="preserve"> list</w:t>
-      </w:r>
-      <w:r>
-        <w:rPr>
-          <w:rFonts w:ascii="Times New Roman" w:hAnsi="Times New Roman" w:cs="Times New Roman"/>
-          <w:lang w:val="en-GB" w:eastAsia="es-CO"/>
-        </w:rPr>
-        <w:t xml:space="preserve">” </w:t>
-      </w:r>
-      <w:r>
-        <w:rPr>
-          <w:rFonts w:ascii="Times New Roman" w:hAnsi="Times New Roman" w:cs="Times New Roman"/>
-          <w:lang w:val="en-GB" w:eastAsia="es-CO"/>
-        </w:rPr>
-        <w:t>and "</w:t>
-      </w:r>
-      <w:r>
-        <w:rPr>
-          <w:rFonts w:ascii="Times New Roman" w:hAnsi="Times New Roman" w:cs="Times New Roman"/>
-          <w:lang w:val="en-GB" w:eastAsia="es-CO"/>
-        </w:rPr>
-        <w:t>Undo Actions</w:t>
-      </w:r>
-      <w:r>
-        <w:rPr>
-          <w:rFonts w:ascii="Times New Roman" w:hAnsi="Times New Roman" w:cs="Times New Roman"/>
-          <w:lang w:val="en-GB" w:eastAsia="es-CO"/>
-        </w:rPr>
-        <w:t>".</w:t>
-      </w:r>
-    </w:p>
-    <w:p>
-      <w:pPr>
-        <w:rPr>
-          <w:rFonts w:ascii="Times New Roman" w:hAnsi="Times New Roman" w:cs="Times New Roman"/>
-          <w:lang w:val="en-GB" w:eastAsia="es-CO"/>
-        </w:rPr>
-      </w:pPr>
-      <w:r>
-        <w:rPr>
-          <w:rFonts w:ascii="Times New Roman" w:hAnsi="Times New Roman" w:cs="Times New Roman"/>
-          <w:lang w:val="en-GB" w:eastAsia="es-CO"/>
-        </w:rPr>
-        <w:lastRenderedPageBreak/>
-        <w:t>In</w:t>
-      </w:r>
-      <w:r>
-        <w:rPr>
-          <w:rFonts w:ascii="Times New Roman" w:hAnsi="Times New Roman" w:cs="Times New Roman"/>
-          <w:lang w:val="en-GB" w:eastAsia="es-CO"/>
-        </w:rPr>
-        <w:t xml:space="preserve"> our application</w:t>
-      </w:r>
-      <w:r>
-        <w:rPr>
-          <w:rFonts w:ascii="Times New Roman" w:hAnsi="Times New Roman" w:cs="Times New Roman"/>
-          <w:lang w:val="en-GB" w:eastAsia="es-CO"/>
-        </w:rPr>
-        <w:t xml:space="preserve"> we are going to create 2 categories:</w:t>
-      </w:r>
-      <w:r>
-        <w:rPr>
-          <w:rFonts w:ascii="Times New Roman" w:hAnsi="Times New Roman" w:cs="Times New Roman"/>
-          <w:lang w:val="en-GB" w:eastAsia="es-CO"/>
-        </w:rPr>
-        <w:t xml:space="preserve"> "Priority" and "Non-priority". Priority tasks will be handled using a priority queue, where tasks will be automatically sorted according to their importance. Non-priority tasks will be managed in a simple list, following the FIFO (first in, first out) principle.</w:t>
-      </w:r>
-    </w:p>
-    <w:p>
-      <w:pPr>
-        <w:rPr>
-          <w:rFonts w:ascii="Times New Roman" w:hAnsi="Times New Roman" w:cs="Times New Roman"/>
-          <w:lang w:val="en-GB" w:eastAsia="es-CO"/>
-        </w:rPr>
-      </w:pPr>
-      <w:r>
-        <w:rPr>
-          <w:rFonts w:ascii="Times New Roman" w:hAnsi="Times New Roman" w:cs="Times New Roman"/>
-          <w:lang w:val="en-GB" w:eastAsia="es-CO"/>
-        </w:rPr>
-        <w:t>It implements an action logging system using a Java stack (LIFO). Each time the user performs an action, it logs the action to the stack, along with the details of the affected task and any relevant information.</w:t>
-      </w:r>
-    </w:p>
-    <w:p>
-      <w:pPr>
-        <w:rPr>
-          <w:rFonts w:ascii="Times New Roman" w:hAnsi="Times New Roman" w:cs="Times New Roman"/>
-          <w:lang w:val="en-GB" w:eastAsia="es-CO"/>
-        </w:rPr>
-      </w:pPr>
-      <w:r>
-        <w:rPr>
-          <w:rFonts w:ascii="Times New Roman" w:hAnsi="Times New Roman" w:cs="Times New Roman"/>
-          <w:lang w:val="en-GB" w:eastAsia="es-CO"/>
-        </w:rPr>
-        <w:t>The</w:t>
-      </w:r>
-      <w:r>
-        <w:rPr>
-          <w:rFonts w:ascii="Times New Roman" w:hAnsi="Times New Roman" w:cs="Times New Roman"/>
-          <w:lang w:val="en-GB" w:eastAsia="es-CO"/>
-        </w:rPr>
-        <w:t xml:space="preserve"> "Undo" method allows the user to revert the last action performed. This method will unstack the last action in the stack and revert the corresponding action based on the information stored in the stack.</w:t>
-      </w:r>
-    </w:p>
-    <w:p>
-      <w:pPr>
-        <w:rPr>
-          <w:rFonts w:ascii="Times New Roman" w:hAnsi="Times New Roman" w:cs="Times New Roman"/>
-          <w:lang w:val="en-GB" w:eastAsia="es-CO"/>
-        </w:rPr>
-      </w:pPr>
-    </w:p>
-    <w:p>
-      <w:pPr>
-        <w:rPr>
-          <w:rFonts w:ascii="Times New Roman" w:hAnsi="Times New Roman" w:cs="Times New Roman"/>
-          <w:lang w:val="en-GB" w:eastAsia="es-CO"/>
-        </w:rPr>
-      </w:pPr>
-      <w:r>
-        <w:rPr>
-          <w:rFonts w:ascii="Times New Roman" w:hAnsi="Times New Roman" w:cs="Times New Roman"/>
-          <w:b/>
-          <w:bCs/>
-          <w:lang w:val="en-GB" w:eastAsia="es-CO"/>
-        </w:rPr>
-        <w:t>Solution 2</w:t>
-      </w:r>
-      <w:r>
-        <w:rPr>
-          <w:rFonts w:ascii="Times New Roman" w:hAnsi="Times New Roman" w:cs="Times New Roman"/>
-          <w:b/>
-          <w:bCs/>
-          <w:lang w:val="en-GB" w:eastAsia="es-CO"/>
-        </w:rPr>
-        <w:t>:</w:t>
-      </w:r>
-      <w:r>
-        <w:rPr>
-          <w:rFonts w:ascii="Times New Roman" w:hAnsi="Times New Roman" w:cs="Times New Roman"/>
-          <w:lang w:val="en-GB" w:eastAsia="es-CO"/>
-        </w:rPr>
-        <w:t xml:space="preserve"> </w:t>
-      </w:r>
-      <w:r>
-        <w:rPr>
-          <w:rFonts w:ascii="Times New Roman" w:hAnsi="Times New Roman" w:cs="Times New Roman"/>
-          <w:lang w:val="en-GB" w:eastAsia="es-CO"/>
-        </w:rPr>
-        <w:t>Use simpler data structures, such as lists and dictionaries.</w:t>
-      </w:r>
-    </w:p>
-    <w:p>
-      <w:pPr>
-        <w:rPr>
-          <w:rFonts w:ascii="Times New Roman" w:hAnsi="Times New Roman" w:cs="Times New Roman"/>
-          <w:lang w:val="en-GB" w:eastAsia="es-CO"/>
-        </w:rPr>
-      </w:pPr>
-      <w:r>
-        <w:rPr>
-          <w:rFonts w:ascii="Times New Roman" w:hAnsi="Times New Roman" w:cs="Times New Roman"/>
-          <w:lang w:val="en-GB" w:eastAsia="es-CO"/>
-        </w:rPr>
-        <w:t xml:space="preserve">Use dictionary lists to store tasks and reminders. Each dictionary represents a task or reminder and will contain information such as name, description, due </w:t>
-      </w:r>
-      <w:r>
-        <w:rPr>
-          <w:rFonts w:ascii="Times New Roman" w:hAnsi="Times New Roman" w:cs="Times New Roman"/>
-          <w:lang w:val="en-GB" w:eastAsia="es-CO"/>
-        </w:rPr>
-        <w:t>date,</w:t>
-      </w:r>
-      <w:r>
-        <w:rPr>
-          <w:rFonts w:ascii="Times New Roman" w:hAnsi="Times New Roman" w:cs="Times New Roman"/>
-          <w:lang w:val="en-GB" w:eastAsia="es-CO"/>
-        </w:rPr>
-        <w:t xml:space="preserve"> and priority.</w:t>
-      </w:r>
-    </w:p>
-    <w:p>
-      <w:pPr>
-        <w:rPr>
-          <w:rFonts w:ascii="Times New Roman" w:hAnsi="Times New Roman" w:cs="Times New Roman"/>
-          <w:lang w:val="en-GB" w:eastAsia="es-CO"/>
-        </w:rPr>
-      </w:pPr>
-      <w:r>
-        <w:rPr>
-          <w:rFonts w:ascii="Times New Roman" w:hAnsi="Times New Roman" w:cs="Times New Roman"/>
-          <w:lang w:val="en-GB" w:eastAsia="es-CO"/>
-        </w:rPr>
-        <w:t>A user interface will be developed to allow users to add, modify and delete tasks and reminders. Users can view a list of all tasks and reminders in the list and sort them by due date or priority.</w:t>
-      </w:r>
-    </w:p>
-    <w:p>
-      <w:pPr>
-        <w:rPr>
-          <w:rFonts w:ascii="Times New Roman" w:hAnsi="Times New Roman" w:cs="Times New Roman"/>
-          <w:lang w:val="en-GB" w:eastAsia="es-CO"/>
-        </w:rPr>
-      </w:pPr>
-      <w:r>
-        <w:rPr>
-          <w:rFonts w:ascii="Times New Roman" w:hAnsi="Times New Roman" w:cs="Times New Roman"/>
-          <w:lang w:val="en-GB" w:eastAsia="es-CO"/>
-        </w:rPr>
-        <w:t>Each task can be assigned a priority field in the dictionary. To then prioritize your tasks, you can sort your task list using a custom sorting based on priority fields.</w:t>
-      </w:r>
-    </w:p>
-    <w:p>
-      <w:pPr>
-        <w:rPr>
-          <w:rFonts w:ascii="Times New Roman" w:hAnsi="Times New Roman" w:cs="Times New Roman"/>
-          <w:lang w:val="en-GB" w:eastAsia="es-CO"/>
-        </w:rPr>
-      </w:pPr>
-      <w:r>
-        <w:rPr>
-          <w:rFonts w:ascii="Times New Roman" w:hAnsi="Times New Roman" w:cs="Times New Roman"/>
-          <w:lang w:val="en-GB" w:eastAsia="es-CO"/>
-        </w:rPr>
-        <w:t>The tasks in the list are sorted according to their priority. Priority tasks are displayed first, followed by non-priority tasks. This will allow important tasks to be completed before non-priority tasks. Use lists to maintain a history of consumer activity. Each item in the manifest is a dictionary containing information about the action performed and the tasks affected. When users want to undo an action, they can use the information stored in the history to undo that action.</w:t>
-      </w:r>
-    </w:p>
-    <w:p>
-      <w:pPr>
-        <w:pStyle w:val="Ttulo1"/>
-        <w:rPr>
-          <w:rFonts w:ascii="Times New Roman" w:hAnsi="Times New Roman" w:cs="Times New Roman"/>
-        </w:rPr>
-      </w:pPr>
-      <w:bookmarkStart w:id="6" w:name="_Toc147800898"/>
-      <w:r>
-        <w:rPr>
-          <w:rFonts w:ascii="Times New Roman" w:hAnsi="Times New Roman" w:cs="Times New Roman"/>
-        </w:rPr>
-        <w:t>Transition from Ideas to Preliminary Designs</w:t>
       </w:r>
       <w:bookmarkEnd w:id="6"/>
     </w:p>
     <w:p>
       <w:pPr>
+        <w:rPr>
+          <w:rFonts w:ascii="Times New Roman" w:hAnsi="Times New Roman" w:cs="Times New Roman"/>
+          <w:lang w:val="en-GB" w:eastAsia="es-CO"/>
+        </w:rPr>
+      </w:pPr>
+      <w:r>
+        <w:rPr>
+          <w:rFonts w:ascii="Times New Roman" w:hAnsi="Times New Roman" w:cs="Times New Roman"/>
+          <w:lang w:val="en-GB" w:eastAsia="es-CO"/>
+        </w:rPr>
+        <w:t xml:space="preserve">A simple solution is to develop a console application in Java that allows users to manage their tasks and reminders. </w:t>
+      </w:r>
+      <w:r>
+        <w:rPr>
+          <w:rFonts w:ascii="Times New Roman" w:hAnsi="Times New Roman" w:cs="Times New Roman"/>
+          <w:lang w:val="en-GB" w:eastAsia="es-CO"/>
+        </w:rPr>
+        <w:t>W</w:t>
+      </w:r>
+      <w:r>
+        <w:rPr>
+          <w:rFonts w:ascii="Times New Roman" w:hAnsi="Times New Roman" w:cs="Times New Roman"/>
+          <w:lang w:val="en-GB" w:eastAsia="es-CO"/>
+        </w:rPr>
+        <w:t>e can implement it like this:</w:t>
+      </w:r>
+    </w:p>
+    <w:p>
+      <w:pPr>
+        <w:rPr>
+          <w:rFonts w:ascii="Times New Roman" w:hAnsi="Times New Roman" w:cs="Times New Roman"/>
+          <w:lang w:val="en-GB" w:eastAsia="es-CO"/>
+        </w:rPr>
+      </w:pPr>
+      <w:r>
+        <w:rPr>
+          <w:rFonts w:ascii="Times New Roman" w:hAnsi="Times New Roman" w:cs="Times New Roman"/>
+          <w:lang w:val="en-GB" w:eastAsia="es-CO"/>
+        </w:rPr>
+        <w:t>We need</w:t>
+      </w:r>
+      <w:r>
+        <w:rPr>
+          <w:rFonts w:ascii="Times New Roman" w:hAnsi="Times New Roman" w:cs="Times New Roman"/>
+          <w:lang w:val="en-GB" w:eastAsia="es-CO"/>
+        </w:rPr>
+        <w:t xml:space="preserve"> hash table to store the tasks and reminders, where the key would be a unique identifier</w:t>
+      </w:r>
+      <w:r>
+        <w:rPr>
+          <w:rFonts w:ascii="Times New Roman" w:hAnsi="Times New Roman" w:cs="Times New Roman"/>
+          <w:lang w:val="en-GB" w:eastAsia="es-CO"/>
+        </w:rPr>
+        <w:t xml:space="preserve">, </w:t>
+      </w:r>
+      <w:r>
+        <w:rPr>
+          <w:rFonts w:ascii="Times New Roman" w:hAnsi="Times New Roman" w:cs="Times New Roman"/>
+          <w:lang w:val="en-GB" w:eastAsia="es-CO"/>
+        </w:rPr>
+        <w:t>the value would be an object containing information such as title, description, deadline, and priority.</w:t>
+      </w:r>
+    </w:p>
+    <w:p>
+      <w:pPr>
+        <w:rPr>
+          <w:rFonts w:ascii="Times New Roman" w:hAnsi="Times New Roman" w:cs="Times New Roman"/>
+          <w:lang w:val="en-GB" w:eastAsia="es-CO"/>
+        </w:rPr>
+      </w:pPr>
+      <w:r>
+        <w:rPr>
+          <w:rFonts w:ascii="Times New Roman" w:hAnsi="Times New Roman" w:cs="Times New Roman"/>
+          <w:lang w:val="en-GB" w:eastAsia="es-CO"/>
+        </w:rPr>
+        <w:t>We are going to design a</w:t>
+      </w:r>
+      <w:r>
+        <w:rPr>
+          <w:rFonts w:ascii="Times New Roman" w:hAnsi="Times New Roman" w:cs="Times New Roman"/>
+          <w:lang w:val="en-GB" w:eastAsia="es-CO"/>
+        </w:rPr>
+        <w:t xml:space="preserve"> console user interface that presents a menu with options such as "Add task</w:t>
+      </w:r>
+      <w:r>
+        <w:rPr>
+          <w:rFonts w:ascii="Times New Roman" w:hAnsi="Times New Roman" w:cs="Times New Roman"/>
+          <w:lang w:val="en-GB" w:eastAsia="es-CO"/>
+        </w:rPr>
+        <w:t xml:space="preserve"> or reminder</w:t>
+      </w:r>
+      <w:r>
+        <w:rPr>
+          <w:rFonts w:ascii="Times New Roman" w:hAnsi="Times New Roman" w:cs="Times New Roman"/>
+          <w:lang w:val="en-GB" w:eastAsia="es-CO"/>
+        </w:rPr>
+        <w:t>", "Modify task</w:t>
+      </w:r>
+      <w:r>
+        <w:rPr>
+          <w:rFonts w:ascii="Times New Roman" w:hAnsi="Times New Roman" w:cs="Times New Roman"/>
+          <w:lang w:val="en-GB" w:eastAsia="es-CO"/>
+        </w:rPr>
+        <w:t xml:space="preserve"> or reminder</w:t>
+      </w:r>
+      <w:r>
+        <w:rPr>
+          <w:rFonts w:ascii="Times New Roman" w:hAnsi="Times New Roman" w:cs="Times New Roman"/>
+          <w:lang w:val="en-GB" w:eastAsia="es-CO"/>
+        </w:rPr>
+        <w:t xml:space="preserve"> </w:t>
+      </w:r>
+      <w:r>
+        <w:rPr>
+          <w:rFonts w:ascii="Times New Roman" w:hAnsi="Times New Roman" w:cs="Times New Roman"/>
+          <w:lang w:val="en-GB" w:eastAsia="es-CO"/>
+        </w:rPr>
+        <w:t>", "Delete task</w:t>
+      </w:r>
+      <w:r>
+        <w:rPr>
+          <w:rFonts w:ascii="Times New Roman" w:hAnsi="Times New Roman" w:cs="Times New Roman"/>
+          <w:lang w:val="en-GB" w:eastAsia="es-CO"/>
+        </w:rPr>
+        <w:t xml:space="preserve"> or reminder</w:t>
+      </w:r>
+      <w:r>
+        <w:rPr>
+          <w:rFonts w:ascii="Times New Roman" w:hAnsi="Times New Roman" w:cs="Times New Roman"/>
+          <w:lang w:val="en-GB" w:eastAsia="es-CO"/>
+        </w:rPr>
+        <w:t xml:space="preserve"> </w:t>
+      </w:r>
+      <w:r>
+        <w:rPr>
+          <w:rFonts w:ascii="Times New Roman" w:hAnsi="Times New Roman" w:cs="Times New Roman"/>
+          <w:lang w:val="en-GB" w:eastAsia="es-CO"/>
+        </w:rPr>
+        <w:t>", "View task</w:t>
+      </w:r>
+      <w:r>
+        <w:rPr>
+          <w:rFonts w:ascii="Times New Roman" w:hAnsi="Times New Roman" w:cs="Times New Roman"/>
+          <w:lang w:val="en-GB" w:eastAsia="es-CO"/>
+        </w:rPr>
+        <w:t xml:space="preserve"> and reminders</w:t>
+      </w:r>
+      <w:r>
+        <w:rPr>
+          <w:rFonts w:ascii="Times New Roman" w:hAnsi="Times New Roman" w:cs="Times New Roman"/>
+          <w:lang w:val="en-GB" w:eastAsia="es-CO"/>
+        </w:rPr>
+        <w:t xml:space="preserve"> list</w:t>
+      </w:r>
+      <w:r>
+        <w:rPr>
+          <w:rFonts w:ascii="Times New Roman" w:hAnsi="Times New Roman" w:cs="Times New Roman"/>
+          <w:lang w:val="en-GB" w:eastAsia="es-CO"/>
+        </w:rPr>
+        <w:t xml:space="preserve">” </w:t>
+      </w:r>
+      <w:r>
+        <w:rPr>
+          <w:rFonts w:ascii="Times New Roman" w:hAnsi="Times New Roman" w:cs="Times New Roman"/>
+          <w:lang w:val="en-GB" w:eastAsia="es-CO"/>
+        </w:rPr>
+        <w:t>and "</w:t>
+      </w:r>
+      <w:r>
+        <w:rPr>
+          <w:rFonts w:ascii="Times New Roman" w:hAnsi="Times New Roman" w:cs="Times New Roman"/>
+          <w:lang w:val="en-GB" w:eastAsia="es-CO"/>
+        </w:rPr>
+        <w:t>Undo Actions</w:t>
+      </w:r>
+      <w:r>
+        <w:rPr>
+          <w:rFonts w:ascii="Times New Roman" w:hAnsi="Times New Roman" w:cs="Times New Roman"/>
+          <w:lang w:val="en-GB" w:eastAsia="es-CO"/>
+        </w:rPr>
+        <w:t>".</w:t>
+      </w:r>
+    </w:p>
+    <w:p>
+      <w:pPr>
+        <w:rPr>
+          <w:rFonts w:ascii="Times New Roman" w:hAnsi="Times New Roman" w:cs="Times New Roman"/>
+          <w:lang w:val="en-GB" w:eastAsia="es-CO"/>
+        </w:rPr>
+      </w:pPr>
+      <w:r>
+        <w:rPr>
+          <w:rFonts w:ascii="Times New Roman" w:hAnsi="Times New Roman" w:cs="Times New Roman"/>
+          <w:lang w:val="en-GB" w:eastAsia="es-CO"/>
+        </w:rPr>
+        <w:t>In</w:t>
+      </w:r>
+      <w:r>
+        <w:rPr>
+          <w:rFonts w:ascii="Times New Roman" w:hAnsi="Times New Roman" w:cs="Times New Roman"/>
+          <w:lang w:val="en-GB" w:eastAsia="es-CO"/>
+        </w:rPr>
+        <w:t xml:space="preserve"> our application</w:t>
+      </w:r>
+      <w:r>
+        <w:rPr>
+          <w:rFonts w:ascii="Times New Roman" w:hAnsi="Times New Roman" w:cs="Times New Roman"/>
+          <w:lang w:val="en-GB" w:eastAsia="es-CO"/>
+        </w:rPr>
+        <w:t xml:space="preserve"> we are going to create 2 categories:</w:t>
+      </w:r>
+      <w:r>
+        <w:rPr>
+          <w:rFonts w:ascii="Times New Roman" w:hAnsi="Times New Roman" w:cs="Times New Roman"/>
+          <w:lang w:val="en-GB" w:eastAsia="es-CO"/>
+        </w:rPr>
+        <w:t xml:space="preserve"> "Priority" and "Non-priority". Priority tasks will be handled using a priority queue, where tasks will be automatically sorted according to their </w:t>
+      </w:r>
+      <w:r>
+        <w:rPr>
+          <w:rFonts w:ascii="Times New Roman" w:hAnsi="Times New Roman" w:cs="Times New Roman"/>
+          <w:lang w:val="en-GB" w:eastAsia="es-CO"/>
+        </w:rPr>
+        <w:lastRenderedPageBreak/>
+        <w:t>importance. Non-priority tasks will be managed in a simple list, following the FIFO (first in, first out) principle.</w:t>
+      </w:r>
+    </w:p>
+    <w:p>
+      <w:pPr>
+        <w:rPr>
+          <w:rFonts w:ascii="Times New Roman" w:hAnsi="Times New Roman" w:cs="Times New Roman"/>
+          <w:lang w:val="en-GB" w:eastAsia="es-CO"/>
+        </w:rPr>
+      </w:pPr>
+      <w:r>
+        <w:rPr>
+          <w:rFonts w:ascii="Times New Roman" w:hAnsi="Times New Roman" w:cs="Times New Roman"/>
+          <w:lang w:val="en-GB" w:eastAsia="es-CO"/>
+        </w:rPr>
+        <w:t>It implements an action logging system using a Java stack (LIFO). Each time the user performs an action, it logs the action to the stack, along with the details of the affected task and any relevant information.</w:t>
+      </w:r>
+    </w:p>
+    <w:p>
+      <w:pPr>
+        <w:rPr>
+          <w:rFonts w:ascii="Times New Roman" w:hAnsi="Times New Roman" w:cs="Times New Roman"/>
+          <w:lang w:val="en-GB" w:eastAsia="es-CO"/>
+        </w:rPr>
+      </w:pPr>
+      <w:r>
+        <w:rPr>
+          <w:rFonts w:ascii="Times New Roman" w:hAnsi="Times New Roman" w:cs="Times New Roman"/>
+          <w:lang w:val="en-GB" w:eastAsia="es-CO"/>
+        </w:rPr>
+        <w:t>The</w:t>
+      </w:r>
+      <w:r>
+        <w:rPr>
+          <w:rFonts w:ascii="Times New Roman" w:hAnsi="Times New Roman" w:cs="Times New Roman"/>
+          <w:lang w:val="en-GB" w:eastAsia="es-CO"/>
+        </w:rPr>
+        <w:t xml:space="preserve"> "Undo" method allows the user to revert the last action performed. This method will unstack the last action in the stack and revert the corresponding action based on the information stored in the stack.</w:t>
+      </w:r>
+    </w:p>
+    <w:p>
+      <w:pPr>
+        <w:rPr>
+          <w:rFonts w:ascii="Times New Roman" w:hAnsi="Times New Roman" w:cs="Times New Roman"/>
+          <w:lang w:val="en-GB" w:eastAsia="es-CO"/>
+        </w:rPr>
+      </w:pPr>
+    </w:p>
+    <w:p>
+      <w:pPr>
         <w:pStyle w:val="Ttulo3"/>
         <w:rPr>
           <w:rFonts w:ascii="Times New Roman" w:hAnsi="Times New Roman" w:cs="Times New Roman"/>
@@ -2677,16 +3157,137 @@
           <w:lang w:val="en-GB" w:eastAsia="es-CO"/>
         </w:rPr>
       </w:pPr>
-      <w:bookmarkStart w:id="7" w:name="_Toc147800899"/>
-      <w:r>
-        <w:rPr>
-          <w:rFonts w:ascii="Times New Roman" w:hAnsi="Times New Roman" w:cs="Times New Roman"/>
+      <w:bookmarkStart w:id="7" w:name="_Toc147882134"/>
+      <w:r>
+        <w:rPr>
+          <w:rFonts w:ascii="Times New Roman" w:hAnsi="Times New Roman" w:cs="Times New Roman"/>
+          <w:b/>
+          <w:bCs/>
           <w:color w:val="auto"/>
           <w:lang w:val="en-GB" w:eastAsia="es-CO"/>
         </w:rPr>
-        <w:t>Alternative 1. Coding in Java</w:t>
+        <w:t>Solution 2:</w:t>
+      </w:r>
+      <w:r>
+        <w:rPr>
+          <w:rFonts w:ascii="Times New Roman" w:hAnsi="Times New Roman" w:cs="Times New Roman"/>
+          <w:color w:val="auto"/>
+          <w:lang w:val="en-GB" w:eastAsia="es-CO"/>
+        </w:rPr>
+        <w:t xml:space="preserve"> Use simpler data structures, such as lists and dictionaries.</w:t>
       </w:r>
       <w:bookmarkEnd w:id="7"/>
+    </w:p>
+    <w:p>
+      <w:pPr>
+        <w:rPr>
+          <w:rFonts w:ascii="Times New Roman" w:hAnsi="Times New Roman" w:cs="Times New Roman"/>
+          <w:lang w:val="en-GB" w:eastAsia="es-CO"/>
+        </w:rPr>
+      </w:pPr>
+      <w:r>
+        <w:rPr>
+          <w:rFonts w:ascii="Times New Roman" w:hAnsi="Times New Roman" w:cs="Times New Roman"/>
+          <w:lang w:val="en-GB" w:eastAsia="es-CO"/>
+        </w:rPr>
+        <w:t>Use dictionary lists to store tasks and reminders. Each dictionary represents a task or reminder and will contain information such as name, description, due date, and priority.</w:t>
+      </w:r>
+    </w:p>
+    <w:p>
+      <w:pPr>
+        <w:rPr>
+          <w:rFonts w:ascii="Times New Roman" w:hAnsi="Times New Roman" w:cs="Times New Roman"/>
+          <w:lang w:val="en-GB" w:eastAsia="es-CO"/>
+        </w:rPr>
+      </w:pPr>
+      <w:r>
+        <w:rPr>
+          <w:rFonts w:ascii="Times New Roman" w:hAnsi="Times New Roman" w:cs="Times New Roman"/>
+          <w:lang w:val="en-GB" w:eastAsia="es-CO"/>
+        </w:rPr>
+        <w:t>A user interface will be developed to allow users to add, modify and delete tasks and reminders. Users can view a list of all tasks and reminders in the list and sort them by due date or priority.</w:t>
+      </w:r>
+    </w:p>
+    <w:p>
+      <w:pPr>
+        <w:rPr>
+          <w:rFonts w:ascii="Times New Roman" w:hAnsi="Times New Roman" w:cs="Times New Roman"/>
+          <w:lang w:val="en-GB" w:eastAsia="es-CO"/>
+        </w:rPr>
+      </w:pPr>
+      <w:r>
+        <w:rPr>
+          <w:rFonts w:ascii="Times New Roman" w:hAnsi="Times New Roman" w:cs="Times New Roman"/>
+          <w:lang w:val="en-GB" w:eastAsia="es-CO"/>
+        </w:rPr>
+        <w:t>Each task can be assigned a priority field in the dictionary. To then prioritize your tasks, you can sort your task list using a custom sorting based on priority fields.</w:t>
+      </w:r>
+    </w:p>
+    <w:p>
+      <w:pPr>
+        <w:rPr>
+          <w:rFonts w:ascii="Times New Roman" w:hAnsi="Times New Roman" w:cs="Times New Roman"/>
+          <w:lang w:val="en-GB" w:eastAsia="es-CO"/>
+        </w:rPr>
+      </w:pPr>
+      <w:r>
+        <w:rPr>
+          <w:rFonts w:ascii="Times New Roman" w:hAnsi="Times New Roman" w:cs="Times New Roman"/>
+          <w:lang w:val="en-GB" w:eastAsia="es-CO"/>
+        </w:rPr>
+        <w:t>The tasks in the list are sorted according to their priority. Priority tasks are displayed first, followed by non-priority tasks. This will allow important tasks to be completed before non-priority tasks. Use lists to maintain a history of consumer activity. Each item in the manifest is a dictionary containing information about the action performed and the tasks affected. When users want to undo an action, they can use the information stored in the history to undo that action.</w:t>
+      </w:r>
+    </w:p>
+    <w:p>
+      <w:pPr>
+        <w:pStyle w:val="Ttulo1"/>
+        <w:rPr>
+          <w:rFonts w:ascii="Times New Roman" w:hAnsi="Times New Roman" w:cs="Times New Roman"/>
+        </w:rPr>
+      </w:pPr>
+      <w:bookmarkStart w:id="8" w:name="_Toc147882135"/>
+      <w:r>
+        <w:rPr>
+          <w:rFonts w:ascii="Times New Roman" w:hAnsi="Times New Roman" w:cs="Times New Roman"/>
+        </w:rPr>
+        <w:t>Transition from Ideas to Preliminary Designs</w:t>
+      </w:r>
+      <w:bookmarkEnd w:id="8"/>
+    </w:p>
+    <w:p>
+      <w:pPr>
+        <w:pStyle w:val="Ttulo3"/>
+        <w:rPr>
+          <w:rFonts w:ascii="Times New Roman" w:hAnsi="Times New Roman" w:cs="Times New Roman"/>
+          <w:color w:val="auto"/>
+          <w:lang w:val="en-GB" w:eastAsia="es-CO"/>
+        </w:rPr>
+      </w:pPr>
+      <w:bookmarkStart w:id="9" w:name="_Toc147882136"/>
+      <w:r>
+        <w:rPr>
+          <w:rFonts w:ascii="Times New Roman" w:hAnsi="Times New Roman" w:cs="Times New Roman"/>
+          <w:color w:val="auto"/>
+          <w:lang w:val="en-GB" w:eastAsia="es-CO"/>
+        </w:rPr>
+        <w:t>Alternative 1</w:t>
+      </w:r>
+      <w:r>
+        <w:rPr>
+          <w:rFonts w:ascii="Times New Roman" w:hAnsi="Times New Roman" w:cs="Times New Roman"/>
+          <w:lang w:val="en-GB" w:eastAsia="es-CO"/>
+        </w:rPr>
+        <w:t xml:space="preserve"> </w:t>
+      </w:r>
+      <w:r>
+        <w:rPr>
+          <w:rFonts w:ascii="Times New Roman" w:hAnsi="Times New Roman" w:cs="Times New Roman"/>
+          <w:color w:val="auto"/>
+          <w:lang w:val="en-GB" w:eastAsia="es-CO"/>
+        </w:rPr>
+        <w:t>Coding in Java with Hash Tables and Stacks.</w:t>
+      </w:r>
+      <w:bookmarkEnd w:id="9"/>
     </w:p>
     <w:p>
       <w:pPr>
@@ -2792,31 +3393,29 @@
           <w:rFonts w:ascii="Times New Roman" w:hAnsi="Times New Roman" w:cs="Times New Roman"/>
           <w:lang w:val="en-GB" w:eastAsia="es-CO"/>
         </w:rPr>
-        <w:lastRenderedPageBreak/>
         <w:t>Quick feedback: The console interface provides users with instant feedback, making it easy to track and retrieve actions performed.</w:t>
       </w:r>
     </w:p>
     <w:p>
       <w:pPr>
-        <w:rPr>
-          <w:rFonts w:ascii="Times New Roman" w:hAnsi="Times New Roman" w:cs="Times New Roman"/>
-          <w:lang w:val="en-GB" w:eastAsia="es-CO"/>
-        </w:rPr>
-      </w:pPr>
-      <w:r>
-        <w:rPr>
-          <w:rFonts w:ascii="Times New Roman" w:hAnsi="Times New Roman" w:cs="Times New Roman"/>
-          <w:lang w:val="en-GB" w:eastAsia="es-CO"/>
-        </w:rPr>
-        <w:t xml:space="preserve">Alternative 2. </w:t>
-      </w:r>
-      <w:r>
-        <w:rPr>
-          <w:rFonts w:ascii="Times New Roman" w:hAnsi="Times New Roman" w:cs="Times New Roman"/>
-          <w:lang w:val="en-GB" w:eastAsia="es-CO"/>
-        </w:rPr>
-        <w:t>Use simpler data structures, such as lists and dictionaries.</w:t>
-      </w:r>
+        <w:pStyle w:val="Ttulo3"/>
+        <w:rPr>
+          <w:rFonts w:ascii="Times New Roman" w:hAnsi="Times New Roman" w:cs="Times New Roman"/>
+          <w:color w:val="auto"/>
+          <w:lang w:val="en-GB" w:eastAsia="es-CO"/>
+        </w:rPr>
+      </w:pPr>
+      <w:bookmarkStart w:id="10" w:name="_Toc147882137"/>
+      <w:r>
+        <w:rPr>
+          <w:rFonts w:ascii="Times New Roman" w:hAnsi="Times New Roman" w:cs="Times New Roman"/>
+          <w:color w:val="auto"/>
+          <w:lang w:val="en-GB" w:eastAsia="es-CO"/>
+        </w:rPr>
+        <w:lastRenderedPageBreak/>
+        <w:t>Alternative 2. Use simpler data structures, such as lists and dictionaries.</w:t>
+      </w:r>
+      <w:bookmarkEnd w:id="10"/>
     </w:p>
     <w:p>
       <w:pPr>
@@ -2877,15 +3476,13 @@
         </w:rPr>
         <w:t xml:space="preserve">Scalability: if the system </w:t>
       </w:r>
-      <w:proofErr w:type="gramStart"/>
-      <w:r>
-        <w:rPr>
-          <w:rFonts w:ascii="Times New Roman" w:hAnsi="Times New Roman" w:cs="Times New Roman"/>
-          <w:lang w:val="en-GB" w:eastAsia="es-CO"/>
-        </w:rPr>
-        <w:t>has to</w:t>
-      </w:r>
-      <w:proofErr w:type="gramEnd"/>
+      <w:r>
+        <w:rPr>
+          <w:rFonts w:ascii="Times New Roman" w:hAnsi="Times New Roman" w:cs="Times New Roman"/>
+          <w:lang w:val="en-GB" w:eastAsia="es-CO"/>
+        </w:rPr>
+        <w:t>must</w:t>
+      </w:r>
       <w:r>
         <w:rPr>
           <w:rFonts w:ascii="Times New Roman" w:hAnsi="Times New Roman" w:cs="Times New Roman"/>
@@ -2909,195 +3506,24 @@
           <w:rFonts w:ascii="Times New Roman" w:hAnsi="Times New Roman" w:cs="Times New Roman"/>
         </w:rPr>
       </w:pPr>
-      <w:bookmarkStart w:id="8" w:name="_Toc147800900"/>
+      <w:bookmarkStart w:id="11" w:name="_Toc147882138"/>
       <w:r>
         <w:rPr>
           <w:rFonts w:ascii="Times New Roman" w:hAnsi="Times New Roman" w:cs="Times New Roman"/>
         </w:rPr>
         <w:t>Evaluation and Selection of the Best Solution</w:t>
-      </w:r>
-      <w:bookmarkEnd w:id="8"/>
-    </w:p>
-    <w:p>
-      <w:pPr>
-        <w:rPr>
-          <w:lang w:val="en-GB" w:eastAsia="es-CO"/>
-        </w:rPr>
-      </w:pPr>
-    </w:p>
-    <w:p>
-      <w:pPr>
-        <w:pStyle w:val="Ttulo1"/>
-        <w:rPr>
-          <w:rFonts w:ascii="Times New Roman" w:hAnsi="Times New Roman" w:cs="Times New Roman"/>
-        </w:rPr>
-      </w:pPr>
-      <w:bookmarkStart w:id="9" w:name="_Toc147800901"/>
-      <w:r>
-        <w:rPr>
-          <w:rFonts w:ascii="Times New Roman" w:hAnsi="Times New Roman" w:cs="Times New Roman"/>
-        </w:rPr>
-        <w:t>Preparation of Reports and Specifications</w:t>
-      </w:r>
-      <w:bookmarkEnd w:id="9"/>
-    </w:p>
-    <w:p>
-      <w:pPr>
-        <w:rPr>
-          <w:rFonts w:ascii="Times New Roman" w:hAnsi="Times New Roman" w:cs="Times New Roman"/>
-          <w:lang w:val="en-GB" w:eastAsia="es-CO"/>
-        </w:rPr>
-      </w:pPr>
-      <w:bookmarkStart w:id="10" w:name="_Toc147800902"/>
-      <w:r>
-        <w:rPr>
-          <w:rStyle w:val="Ttulo3Car"/>
-          <w:rFonts w:ascii="Times New Roman" w:hAnsi="Times New Roman" w:cs="Times New Roman"/>
-          <w:color w:val="auto"/>
-        </w:rPr>
-        <w:t>Problem:</w:t>
-      </w:r>
-      <w:bookmarkEnd w:id="10"/>
-      <w:r>
-        <w:rPr>
-          <w:rFonts w:ascii="Times New Roman" w:hAnsi="Times New Roman" w:cs="Times New Roman"/>
-          <w:lang w:val="en-GB" w:eastAsia="es-CO"/>
-        </w:rPr>
-        <w:t xml:space="preserve"> </w:t>
-      </w:r>
-      <w:r>
-        <w:rPr>
-          <w:rFonts w:ascii="Times New Roman" w:hAnsi="Times New Roman" w:cs="Times New Roman"/>
-          <w:lang w:val="en-GB" w:eastAsia="es-CO"/>
-        </w:rPr>
-        <w:t>Task Management and Reminder System</w:t>
-      </w:r>
-    </w:p>
-    <w:p>
-      <w:pPr>
-        <w:pStyle w:val="Ttulo3"/>
-        <w:rPr>
-          <w:rFonts w:ascii="Times New Roman" w:hAnsi="Times New Roman" w:cs="Times New Roman"/>
-          <w:color w:val="auto"/>
-          <w:lang w:val="en-GB" w:eastAsia="es-CO"/>
-        </w:rPr>
-      </w:pPr>
-      <w:bookmarkStart w:id="11" w:name="_Toc147800903"/>
-      <w:r>
-        <w:rPr>
-          <w:rFonts w:ascii="Times New Roman" w:hAnsi="Times New Roman" w:cs="Times New Roman"/>
-          <w:color w:val="auto"/>
-          <w:lang w:val="en-GB" w:eastAsia="es-CO"/>
-        </w:rPr>
-        <w:t>Inputs:</w:t>
       </w:r>
       <w:bookmarkEnd w:id="11"/>
     </w:p>
     <w:p>
       <w:pPr>
         <w:rPr>
-          <w:rFonts w:ascii="Times New Roman" w:hAnsi="Times New Roman" w:cs="Times New Roman"/>
-          <w:lang w:val="en-GB" w:eastAsia="es-CO"/>
-        </w:rPr>
-      </w:pPr>
-      <w:r>
-        <w:rPr>
-          <w:rFonts w:ascii="Times New Roman" w:hAnsi="Times New Roman" w:cs="Times New Roman"/>
-          <w:lang w:val="en-GB" w:eastAsia="es-CO"/>
-        </w:rPr>
-        <w:t xml:space="preserve">Add New Task: the user specifies the name, description, due </w:t>
-      </w:r>
-      <w:r>
-        <w:rPr>
-          <w:rFonts w:ascii="Times New Roman" w:hAnsi="Times New Roman" w:cs="Times New Roman"/>
-          <w:lang w:val="en-GB" w:eastAsia="es-CO"/>
-        </w:rPr>
-        <w:t>date,</w:t>
-      </w:r>
-      <w:r>
-        <w:rPr>
-          <w:rFonts w:ascii="Times New Roman" w:hAnsi="Times New Roman" w:cs="Times New Roman"/>
-          <w:lang w:val="en-GB" w:eastAsia="es-CO"/>
-        </w:rPr>
-        <w:t xml:space="preserve"> and priority of the new task.</w:t>
-      </w:r>
+          <w:lang w:val="en-GB" w:eastAsia="es-CO"/>
+        </w:rPr>
+      </w:pPr>
     </w:p>
     <w:p>
       <w:pPr>
-        <w:rPr>
-          <w:rFonts w:ascii="Times New Roman" w:hAnsi="Times New Roman" w:cs="Times New Roman"/>
-          <w:lang w:val="en-GB" w:eastAsia="es-CO"/>
-        </w:rPr>
-      </w:pPr>
-      <w:r>
-        <w:rPr>
-          <w:rFonts w:ascii="Times New Roman" w:hAnsi="Times New Roman" w:cs="Times New Roman"/>
-          <w:lang w:val="en-GB" w:eastAsia="es-CO"/>
-        </w:rPr>
-        <w:t xml:space="preserve"> Edit Task: The user selects an existing task and provides updated information (name, description, due date and/or priority). </w:t>
-      </w:r>
-    </w:p>
-    <w:p>
-      <w:pPr>
-        <w:rPr>
-          <w:rFonts w:ascii="Times New Roman" w:hAnsi="Times New Roman" w:cs="Times New Roman"/>
-          <w:lang w:val="en-GB" w:eastAsia="es-CO"/>
-        </w:rPr>
-      </w:pPr>
-      <w:r>
-        <w:rPr>
-          <w:rFonts w:ascii="Times New Roman" w:hAnsi="Times New Roman" w:cs="Times New Roman"/>
-          <w:lang w:val="en-GB" w:eastAsia="es-CO"/>
-        </w:rPr>
-        <w:t xml:space="preserve">Delete Task: The user selects an existing task to delete. </w:t>
-      </w:r>
-    </w:p>
-    <w:p>
-      <w:pPr>
-        <w:rPr>
-          <w:rFonts w:ascii="Times New Roman" w:hAnsi="Times New Roman" w:cs="Times New Roman"/>
-          <w:lang w:val="en-GB" w:eastAsia="es-CO"/>
-        </w:rPr>
-      </w:pPr>
-      <w:r>
-        <w:rPr>
-          <w:rFonts w:ascii="Times New Roman" w:hAnsi="Times New Roman" w:cs="Times New Roman"/>
-          <w:lang w:val="en-GB" w:eastAsia="es-CO"/>
-        </w:rPr>
-        <w:t xml:space="preserve">View Task List: User requests to view a list of all saved tasks and reminders. Sort by due date: users choose to sort tasks and reminders by due date. </w:t>
-      </w:r>
-    </w:p>
-    <w:p>
-      <w:pPr>
-        <w:rPr>
-          <w:rFonts w:ascii="Times New Roman" w:hAnsi="Times New Roman" w:cs="Times New Roman"/>
-          <w:lang w:val="en-GB" w:eastAsia="es-CO"/>
-        </w:rPr>
-      </w:pPr>
-      <w:r>
-        <w:rPr>
-          <w:rFonts w:ascii="Times New Roman" w:hAnsi="Times New Roman" w:cs="Times New Roman"/>
-          <w:lang w:val="en-GB" w:eastAsia="es-CO"/>
-        </w:rPr>
-        <w:t>Undo</w:t>
-      </w:r>
-      <w:r>
-        <w:rPr>
-          <w:rFonts w:ascii="Times New Roman" w:hAnsi="Times New Roman" w:cs="Times New Roman"/>
-          <w:lang w:val="en-GB" w:eastAsia="es-CO"/>
-        </w:rPr>
-        <w:t xml:space="preserve"> actions</w:t>
-      </w:r>
-      <w:r>
-        <w:rPr>
-          <w:rFonts w:ascii="Times New Roman" w:hAnsi="Times New Roman" w:cs="Times New Roman"/>
-          <w:lang w:val="en-GB" w:eastAsia="es-CO"/>
-        </w:rPr>
-        <w:t>: the user chooses to undo the last action performed in the system.</w:t>
-      </w:r>
-    </w:p>
-    <w:p>
-      <w:pPr>
         <w:pStyle w:val="Ttulo3"/>
         <w:rPr>
           <w:rFonts w:ascii="Times New Roman" w:hAnsi="Times New Roman" w:cs="Times New Roman"/>
@@ -3105,14 +3531,14 @@
           <w:lang w:val="en-GB" w:eastAsia="es-CO"/>
         </w:rPr>
       </w:pPr>
-      <w:bookmarkStart w:id="12" w:name="_Toc147800904"/>
+      <w:bookmarkStart w:id="12" w:name="_Toc147882139"/>
       <w:r>
         <w:rPr>
           <w:rFonts w:ascii="Times New Roman" w:hAnsi="Times New Roman" w:cs="Times New Roman"/>
           <w:color w:val="auto"/>
           <w:lang w:val="en-GB" w:eastAsia="es-CO"/>
         </w:rPr>
-        <w:t>Output:</w:t>
+        <w:t>Criteria</w:t>
       </w:r>
       <w:bookmarkEnd w:id="12"/>
     </w:p>
@@ -3128,7 +3554,7 @@
           <w:rFonts w:ascii="Times New Roman" w:hAnsi="Times New Roman" w:cs="Times New Roman"/>
           <w:lang w:val="en-GB" w:eastAsia="es-CO"/>
         </w:rPr>
-        <w:t xml:space="preserve">Action confirmation: after adding, changing, or deleting a task, the system will give a confirmation that the action was completed. </w:t>
+        <w:t>Criterion A. Accuracy of the solution. The alternative delivers a solution that satisfies everything stated in the problem:</w:t>
       </w:r>
     </w:p>
     <w:p>
@@ -3143,23 +3569,7 @@
           <w:rFonts w:ascii="Times New Roman" w:hAnsi="Times New Roman" w:cs="Times New Roman"/>
           <w:lang w:val="en-GB" w:eastAsia="es-CO"/>
         </w:rPr>
-        <w:t xml:space="preserve">Task lists: when a user requests to view a list of tasks and reminders, the system displays the information for each task, including title, description, due </w:t>
-      </w:r>
-      <w:proofErr w:type="gramStart"/>
-      <w:r>
-        <w:rPr>
-          <w:rFonts w:ascii="Times New Roman" w:hAnsi="Times New Roman" w:cs="Times New Roman"/>
-          <w:lang w:val="en-GB" w:eastAsia="es-CO"/>
-        </w:rPr>
-        <w:t>date</w:t>
-      </w:r>
-      <w:proofErr w:type="gramEnd"/>
-      <w:r>
-        <w:rPr>
-          <w:rFonts w:ascii="Times New Roman" w:hAnsi="Times New Roman" w:cs="Times New Roman"/>
-          <w:lang w:val="en-GB" w:eastAsia="es-CO"/>
-        </w:rPr>
-        <w:t xml:space="preserve"> and priority, sorted by user request. </w:t>
+        <w:t xml:space="preserve"> [2] Completely</w:t>
       </w:r>
     </w:p>
     <w:p>
@@ -3174,7 +3584,7 @@
           <w:rFonts w:ascii="Times New Roman" w:hAnsi="Times New Roman" w:cs="Times New Roman"/>
           <w:lang w:val="en-GB" w:eastAsia="es-CO"/>
         </w:rPr>
-        <w:t xml:space="preserve">Undo actions: when the user chooses to undo a previous action, the system will display a message indicating the undo action and restore the corresponding task changes. </w:t>
+        <w:t xml:space="preserve"> [1] Partially</w:t>
       </w:r>
     </w:p>
     <w:p>
@@ -3189,7 +3599,21 @@
           <w:rFonts w:ascii="Times New Roman" w:hAnsi="Times New Roman" w:cs="Times New Roman"/>
           <w:lang w:val="en-GB" w:eastAsia="es-CO"/>
         </w:rPr>
-        <w:t>Error message: if an error occurs during the operation an appropriate error message will be displayed to inform the user.</w:t>
+        <w:t xml:space="preserve"> Criterion B. Efficiency. A solution with better efficiency than the others considered is preferred. The</w:t>
+      </w:r>
+      <w:r>
+        <w:rPr>
+          <w:rFonts w:ascii="Times New Roman" w:hAnsi="Times New Roman" w:cs="Times New Roman"/>
+          <w:lang w:val="en-GB" w:eastAsia="es-CO"/>
+        </w:rPr>
+        <w:t xml:space="preserve"> </w:t>
+      </w:r>
+      <w:r>
+        <w:rPr>
+          <w:rFonts w:ascii="Times New Roman" w:hAnsi="Times New Roman" w:cs="Times New Roman"/>
+          <w:lang w:val="en-GB" w:eastAsia="es-CO"/>
+        </w:rPr>
+        <w:t>efficiency can be:</w:t>
       </w:r>
     </w:p>
     <w:p>
@@ -3199,9 +3623,187 @@
           <w:lang w:val="en-GB" w:eastAsia="es-CO"/>
         </w:rPr>
       </w:pPr>
+      <w:r>
+        <w:rPr>
+          <w:rFonts w:ascii="Times New Roman" w:hAnsi="Times New Roman" w:cs="Times New Roman"/>
+          <w:lang w:val="en-GB" w:eastAsia="es-CO"/>
+        </w:rPr>
+        <w:t xml:space="preserve"> [4] High</w:t>
+      </w:r>
     </w:p>
     <w:p>
       <w:pPr>
+        <w:rPr>
+          <w:rFonts w:ascii="Times New Roman" w:hAnsi="Times New Roman" w:cs="Times New Roman"/>
+          <w:lang w:val="en-GB" w:eastAsia="es-CO"/>
+        </w:rPr>
+      </w:pPr>
+      <w:r>
+        <w:rPr>
+          <w:rFonts w:ascii="Times New Roman" w:hAnsi="Times New Roman" w:cs="Times New Roman"/>
+          <w:lang w:val="en-GB" w:eastAsia="es-CO"/>
+        </w:rPr>
+        <w:t xml:space="preserve"> [3] Medium</w:t>
+      </w:r>
+    </w:p>
+    <w:p>
+      <w:pPr>
+        <w:rPr>
+          <w:rFonts w:ascii="Times New Roman" w:hAnsi="Times New Roman" w:cs="Times New Roman"/>
+          <w:lang w:val="en-GB" w:eastAsia="es-CO"/>
+        </w:rPr>
+      </w:pPr>
+      <w:r>
+        <w:rPr>
+          <w:rFonts w:ascii="Times New Roman" w:hAnsi="Times New Roman" w:cs="Times New Roman"/>
+          <w:lang w:val="en-GB" w:eastAsia="es-CO"/>
+        </w:rPr>
+        <w:t xml:space="preserve"> [2] Low</w:t>
+      </w:r>
+    </w:p>
+    <w:p>
+      <w:pPr>
+        <w:rPr>
+          <w:rFonts w:ascii="Times New Roman" w:hAnsi="Times New Roman" w:cs="Times New Roman"/>
+          <w:lang w:val="en-GB" w:eastAsia="es-CO"/>
+        </w:rPr>
+      </w:pPr>
+      <w:r>
+        <w:rPr>
+          <w:rFonts w:ascii="Times New Roman" w:hAnsi="Times New Roman" w:cs="Times New Roman"/>
+          <w:lang w:val="en-GB" w:eastAsia="es-CO"/>
+        </w:rPr>
+        <w:t xml:space="preserve"> [1] Null</w:t>
+      </w:r>
+    </w:p>
+    <w:p>
+      <w:pPr>
+        <w:rPr>
+          <w:rFonts w:ascii="Times New Roman" w:hAnsi="Times New Roman" w:cs="Times New Roman"/>
+          <w:lang w:val="en-GB" w:eastAsia="es-CO"/>
+        </w:rPr>
+      </w:pPr>
+      <w:r>
+        <w:rPr>
+          <w:rFonts w:ascii="Times New Roman" w:hAnsi="Times New Roman" w:cs="Times New Roman"/>
+          <w:lang w:val="en-GB" w:eastAsia="es-CO"/>
+        </w:rPr>
+        <w:t>Criterion C. Completeness. A solution that allows to realize all the stated requirements is</w:t>
+      </w:r>
+      <w:r>
+        <w:rPr>
+          <w:rFonts w:ascii="Times New Roman" w:hAnsi="Times New Roman" w:cs="Times New Roman"/>
+          <w:lang w:val="en-GB" w:eastAsia="es-CO"/>
+        </w:rPr>
+        <w:t xml:space="preserve"> </w:t>
+      </w:r>
+      <w:r>
+        <w:rPr>
+          <w:rFonts w:ascii="Times New Roman" w:hAnsi="Times New Roman" w:cs="Times New Roman"/>
+          <w:lang w:val="en-GB" w:eastAsia="es-CO"/>
+        </w:rPr>
+        <w:t>preferred. How many requirements it delivers:</w:t>
+      </w:r>
+    </w:p>
+    <w:p>
+      <w:pPr>
+        <w:rPr>
+          <w:rFonts w:ascii="Times New Roman" w:hAnsi="Times New Roman" w:cs="Times New Roman"/>
+          <w:lang w:val="en-GB" w:eastAsia="es-CO"/>
+        </w:rPr>
+      </w:pPr>
+      <w:r>
+        <w:rPr>
+          <w:rFonts w:ascii="Times New Roman" w:hAnsi="Times New Roman" w:cs="Times New Roman"/>
+          <w:lang w:val="en-GB" w:eastAsia="es-CO"/>
+        </w:rPr>
+        <w:t xml:space="preserve"> [3] All</w:t>
+      </w:r>
+    </w:p>
+    <w:p>
+      <w:pPr>
+        <w:rPr>
+          <w:rFonts w:ascii="Times New Roman" w:hAnsi="Times New Roman" w:cs="Times New Roman"/>
+          <w:lang w:val="en-GB" w:eastAsia="es-CO"/>
+        </w:rPr>
+      </w:pPr>
+      <w:r>
+        <w:rPr>
+          <w:rFonts w:ascii="Times New Roman" w:hAnsi="Times New Roman" w:cs="Times New Roman"/>
+          <w:lang w:val="en-GB" w:eastAsia="es-CO"/>
+        </w:rPr>
+        <w:t xml:space="preserve"> [2] More than one</w:t>
+      </w:r>
+    </w:p>
+    <w:p>
+      <w:pPr>
+        <w:rPr>
+          <w:rFonts w:ascii="Times New Roman" w:hAnsi="Times New Roman" w:cs="Times New Roman"/>
+          <w:lang w:val="en-GB" w:eastAsia="es-CO"/>
+        </w:rPr>
+      </w:pPr>
+      <w:r>
+        <w:rPr>
+          <w:rFonts w:ascii="Times New Roman" w:hAnsi="Times New Roman" w:cs="Times New Roman"/>
+          <w:lang w:val="en-GB" w:eastAsia="es-CO"/>
+        </w:rPr>
+        <w:t xml:space="preserve"> [1] None</w:t>
+      </w:r>
+    </w:p>
+    <w:p>
+      <w:pPr>
+        <w:rPr>
+          <w:rFonts w:ascii="Times New Roman" w:hAnsi="Times New Roman" w:cs="Times New Roman"/>
+          <w:lang w:val="en-GB" w:eastAsia="es-CO"/>
+        </w:rPr>
+      </w:pPr>
+      <w:r>
+        <w:rPr>
+          <w:rFonts w:ascii="Times New Roman" w:hAnsi="Times New Roman" w:cs="Times New Roman"/>
+          <w:lang w:val="en-GB" w:eastAsia="es-CO"/>
+        </w:rPr>
+        <w:t xml:space="preserve"> Criterion D. Ease of algorithmic implementation:</w:t>
+      </w:r>
+    </w:p>
+    <w:p>
+      <w:pPr>
+        <w:rPr>
+          <w:rFonts w:ascii="Times New Roman" w:hAnsi="Times New Roman" w:cs="Times New Roman"/>
+          <w:lang w:val="en-GB" w:eastAsia="es-CO"/>
+        </w:rPr>
+      </w:pPr>
+      <w:r>
+        <w:rPr>
+          <w:rFonts w:ascii="Times New Roman" w:hAnsi="Times New Roman" w:cs="Times New Roman"/>
+          <w:lang w:val="en-GB" w:eastAsia="es-CO"/>
+        </w:rPr>
+        <w:t xml:space="preserve"> [2] Makes use of simple structures</w:t>
+      </w:r>
+    </w:p>
+    <w:p>
+      <w:pPr>
+        <w:rPr>
+          <w:rFonts w:ascii="Times New Roman" w:hAnsi="Times New Roman" w:cs="Times New Roman"/>
+          <w:lang w:val="en-GB" w:eastAsia="es-CO"/>
+        </w:rPr>
+      </w:pPr>
+      <w:r>
+        <w:rPr>
+          <w:rFonts w:ascii="Times New Roman" w:hAnsi="Times New Roman" w:cs="Times New Roman"/>
+          <w:lang w:val="en-GB" w:eastAsia="es-CO"/>
+        </w:rPr>
+        <w:t xml:space="preserve"> [1] Requires complex structures</w:t>
+      </w:r>
+    </w:p>
+    <w:p>
+      <w:pPr>
+        <w:rPr>
+          <w:lang w:val="en-GB" w:eastAsia="es-CO"/>
+        </w:rPr>
+      </w:pPr>
+    </w:p>
+    <w:p>
+      <w:pPr>
         <w:pStyle w:val="Ttulo3"/>
         <w:rPr>
           <w:rFonts w:ascii="Times New Roman" w:hAnsi="Times New Roman" w:cs="Times New Roman"/>
@@ -3209,14 +3811,15 @@
           <w:lang w:val="en-GB" w:eastAsia="es-CO"/>
         </w:rPr>
       </w:pPr>
-      <w:bookmarkStart w:id="13" w:name="_Toc147800905"/>
+      <w:bookmarkStart w:id="13" w:name="_Toc147882140"/>
       <w:r>
         <w:rPr>
           <w:rFonts w:ascii="Times New Roman" w:hAnsi="Times New Roman" w:cs="Times New Roman"/>
           <w:color w:val="auto"/>
           <w:lang w:val="en-GB" w:eastAsia="es-CO"/>
         </w:rPr>
-        <w:t>Considerations</w:t>
+        <w:lastRenderedPageBreak/>
+        <w:t>Evalua</w:t>
       </w:r>
       <w:r>
         <w:rPr>
@@ -3224,7 +3827,15 @@
           <w:color w:val="auto"/>
           <w:lang w:val="en-GB" w:eastAsia="es-CO"/>
         </w:rPr>
-        <w:t>:</w:t>
+        <w:t>tio</w:t>
+      </w:r>
+      <w:r>
+        <w:rPr>
+          <w:rFonts w:ascii="Times New Roman" w:hAnsi="Times New Roman" w:cs="Times New Roman"/>
+          <w:color w:val="auto"/>
+          <w:lang w:val="en-GB" w:eastAsia="es-CO"/>
+        </w:rPr>
+        <w:t>n</w:t>
       </w:r>
       <w:bookmarkEnd w:id="13"/>
     </w:p>
@@ -3235,35 +3846,424 @@
         </w:rPr>
       </w:pPr>
     </w:p>
+    <w:tbl>
+      <w:tblPr>
+        <w:tblStyle w:val="Tablaconcuadrcula"/>
+        <w:tblW w:w="0" w:type="auto"/>
+        <w:tblLook w:val="04A0" w:firstRow="1" w:lastRow="0" w:firstColumn="1" w:lastColumn="0" w:noHBand="0" w:noVBand="1"/>
+      </w:tblPr>
+      <w:tblGrid>
+        <w:gridCol w:w="1471"/>
+        <w:gridCol w:w="1471"/>
+        <w:gridCol w:w="1471"/>
+        <w:gridCol w:w="1471"/>
+        <w:gridCol w:w="1472"/>
+        <w:gridCol w:w="1472"/>
+      </w:tblGrid>
+      <w:tr>
+        <w:tc>
+          <w:tcPr>
+            <w:tcW w:w="1471" w:type="dxa"/>
+          </w:tcPr>
+          <w:p>
+            <w:pPr>
+              <w:rPr>
+                <w:lang w:val="en-GB" w:eastAsia="es-CO"/>
+              </w:rPr>
+            </w:pPr>
+          </w:p>
+        </w:tc>
+        <w:tc>
+          <w:tcPr>
+            <w:tcW w:w="1471" w:type="dxa"/>
+          </w:tcPr>
+          <w:p>
+            <w:pPr>
+              <w:rPr>
+                <w:lang w:val="en-GB" w:eastAsia="es-CO"/>
+              </w:rPr>
+            </w:pPr>
+            <w:r>
+              <w:rPr>
+                <w:lang w:val="en-GB" w:eastAsia="es-CO"/>
+              </w:rPr>
+              <w:t>Criterion A</w:t>
+            </w:r>
+          </w:p>
+        </w:tc>
+        <w:tc>
+          <w:tcPr>
+            <w:tcW w:w="1471" w:type="dxa"/>
+          </w:tcPr>
+          <w:p>
+            <w:pPr>
+              <w:rPr>
+                <w:lang w:val="en-GB" w:eastAsia="es-CO"/>
+              </w:rPr>
+            </w:pPr>
+            <w:r>
+              <w:rPr>
+                <w:lang w:val="en-GB" w:eastAsia="es-CO"/>
+              </w:rPr>
+              <w:t>Criterion B</w:t>
+            </w:r>
+          </w:p>
+        </w:tc>
+        <w:tc>
+          <w:tcPr>
+            <w:tcW w:w="1471" w:type="dxa"/>
+          </w:tcPr>
+          <w:p>
+            <w:pPr>
+              <w:rPr>
+                <w:lang w:val="en-GB" w:eastAsia="es-CO"/>
+              </w:rPr>
+            </w:pPr>
+            <w:r>
+              <w:rPr>
+                <w:lang w:val="en-GB" w:eastAsia="es-CO"/>
+              </w:rPr>
+              <w:t xml:space="preserve">Criterion </w:t>
+            </w:r>
+            <w:r>
+              <w:rPr>
+                <w:lang w:val="en-GB" w:eastAsia="es-CO"/>
+              </w:rPr>
+              <w:t>C</w:t>
+            </w:r>
+          </w:p>
+        </w:tc>
+        <w:tc>
+          <w:tcPr>
+            <w:tcW w:w="1472" w:type="dxa"/>
+          </w:tcPr>
+          <w:p>
+            <w:pPr>
+              <w:rPr>
+                <w:lang w:val="en-GB" w:eastAsia="es-CO"/>
+              </w:rPr>
+            </w:pPr>
+            <w:r>
+              <w:rPr>
+                <w:lang w:val="en-GB" w:eastAsia="es-CO"/>
+              </w:rPr>
+              <w:t xml:space="preserve">Criterion </w:t>
+            </w:r>
+            <w:r>
+              <w:rPr>
+                <w:lang w:val="en-GB" w:eastAsia="es-CO"/>
+              </w:rPr>
+              <w:t>D</w:t>
+            </w:r>
+          </w:p>
+        </w:tc>
+        <w:tc>
+          <w:tcPr>
+            <w:tcW w:w="1472" w:type="dxa"/>
+          </w:tcPr>
+          <w:p>
+            <w:pPr>
+              <w:rPr>
+                <w:lang w:val="en-GB" w:eastAsia="es-CO"/>
+              </w:rPr>
+            </w:pPr>
+            <w:r>
+              <w:rPr>
+                <w:lang w:val="en-GB" w:eastAsia="es-CO"/>
+              </w:rPr>
+              <w:t>Total</w:t>
+            </w:r>
+          </w:p>
+        </w:tc>
+      </w:tr>
+      <w:tr>
+        <w:tc>
+          <w:tcPr>
+            <w:tcW w:w="1471" w:type="dxa"/>
+          </w:tcPr>
+          <w:p>
+            <w:pPr>
+              <w:pStyle w:val="Ttulo3"/>
+              <w:outlineLvl w:val="2"/>
+              <w:rPr>
+                <w:rFonts w:ascii="Times New Roman" w:hAnsi="Times New Roman" w:cs="Times New Roman"/>
+                <w:color w:val="auto"/>
+                <w:lang w:val="en-GB" w:eastAsia="es-CO"/>
+              </w:rPr>
+            </w:pPr>
+            <w:bookmarkStart w:id="14" w:name="_Toc147882141"/>
+            <w:r>
+              <w:rPr>
+                <w:rFonts w:ascii="Times New Roman" w:hAnsi="Times New Roman" w:cs="Times New Roman"/>
+                <w:color w:val="auto"/>
+                <w:lang w:val="en-GB" w:eastAsia="es-CO"/>
+              </w:rPr>
+              <w:t>Alternative 1</w:t>
+            </w:r>
+            <w:r>
+              <w:rPr>
+                <w:rFonts w:ascii="Times New Roman" w:hAnsi="Times New Roman" w:cs="Times New Roman"/>
+                <w:lang w:val="en-GB" w:eastAsia="es-CO"/>
+              </w:rPr>
+              <w:t xml:space="preserve"> </w:t>
+            </w:r>
+            <w:r>
+              <w:rPr>
+                <w:rFonts w:ascii="Times New Roman" w:hAnsi="Times New Roman" w:cs="Times New Roman"/>
+                <w:color w:val="auto"/>
+                <w:lang w:val="en-GB" w:eastAsia="es-CO"/>
+              </w:rPr>
+              <w:t>Coding in Java with Hash Tables and Stacks.</w:t>
+            </w:r>
+            <w:bookmarkEnd w:id="14"/>
+          </w:p>
+          <w:p>
+            <w:pPr>
+              <w:rPr>
+                <w:lang w:val="en-GB" w:eastAsia="es-CO"/>
+              </w:rPr>
+            </w:pPr>
+          </w:p>
+        </w:tc>
+        <w:tc>
+          <w:tcPr>
+            <w:tcW w:w="1471" w:type="dxa"/>
+          </w:tcPr>
+          <w:p>
+            <w:pPr>
+              <w:rPr>
+                <w:lang w:val="en-GB" w:eastAsia="es-CO"/>
+              </w:rPr>
+            </w:pPr>
+            <w:r>
+              <w:rPr>
+                <w:lang w:val="en-GB" w:eastAsia="es-CO"/>
+              </w:rPr>
+              <w:t>[2] Completely</w:t>
+            </w:r>
+          </w:p>
+          <w:p>
+            <w:pPr>
+              <w:rPr>
+                <w:lang w:val="en-GB" w:eastAsia="es-CO"/>
+              </w:rPr>
+            </w:pPr>
+          </w:p>
+        </w:tc>
+        <w:tc>
+          <w:tcPr>
+            <w:tcW w:w="1471" w:type="dxa"/>
+          </w:tcPr>
+          <w:p>
+            <w:pPr>
+              <w:rPr>
+                <w:lang w:val="en-GB" w:eastAsia="es-CO"/>
+              </w:rPr>
+            </w:pPr>
+            <w:r>
+              <w:rPr>
+                <w:lang w:val="en-GB" w:eastAsia="es-CO"/>
+              </w:rPr>
+              <w:t>[4] High</w:t>
+            </w:r>
+          </w:p>
+        </w:tc>
+        <w:tc>
+          <w:tcPr>
+            <w:tcW w:w="1471" w:type="dxa"/>
+          </w:tcPr>
+          <w:p>
+            <w:pPr>
+              <w:rPr>
+                <w:lang w:val="en-GB" w:eastAsia="es-CO"/>
+              </w:rPr>
+            </w:pPr>
+            <w:r>
+              <w:rPr>
+                <w:lang w:val="en-GB" w:eastAsia="es-CO"/>
+              </w:rPr>
+              <w:t>[3] All</w:t>
+            </w:r>
+          </w:p>
+          <w:p>
+            <w:pPr>
+              <w:rPr>
+                <w:lang w:val="en-GB" w:eastAsia="es-CO"/>
+              </w:rPr>
+            </w:pPr>
+          </w:p>
+        </w:tc>
+        <w:tc>
+          <w:tcPr>
+            <w:tcW w:w="1472" w:type="dxa"/>
+          </w:tcPr>
+          <w:p>
+            <w:pPr>
+              <w:rPr>
+                <w:lang w:val="en-GB" w:eastAsia="es-CO"/>
+              </w:rPr>
+            </w:pPr>
+            <w:r>
+              <w:rPr>
+                <w:lang w:val="en-GB" w:eastAsia="es-CO"/>
+              </w:rPr>
+              <w:t>[1] Requires complex structures</w:t>
+            </w:r>
+          </w:p>
+        </w:tc>
+        <w:tc>
+          <w:tcPr>
+            <w:tcW w:w="1472" w:type="dxa"/>
+          </w:tcPr>
+          <w:p>
+            <w:pPr>
+              <w:rPr>
+                <w:lang w:val="en-GB" w:eastAsia="es-CO"/>
+              </w:rPr>
+            </w:pPr>
+            <w:r>
+              <w:rPr>
+                <w:lang w:val="en-GB" w:eastAsia="es-CO"/>
+              </w:rPr>
+              <w:t>10</w:t>
+            </w:r>
+          </w:p>
+        </w:tc>
+      </w:tr>
+      <w:tr>
+        <w:tc>
+          <w:tcPr>
+            <w:tcW w:w="1471" w:type="dxa"/>
+          </w:tcPr>
+          <w:p>
+            <w:pPr>
+              <w:pStyle w:val="Ttulo3"/>
+              <w:rPr>
+                <w:rFonts w:ascii="Times New Roman" w:hAnsi="Times New Roman" w:cs="Times New Roman"/>
+                <w:color w:val="auto"/>
+                <w:lang w:val="en-GB" w:eastAsia="es-CO"/>
+              </w:rPr>
+            </w:pPr>
+            <w:bookmarkStart w:id="15" w:name="_Toc147882142"/>
+            <w:r>
+              <w:rPr>
+                <w:rFonts w:ascii="Times New Roman" w:hAnsi="Times New Roman" w:cs="Times New Roman"/>
+                <w:color w:val="auto"/>
+                <w:lang w:val="en-GB" w:eastAsia="es-CO"/>
+              </w:rPr>
+              <w:t>Alternative 2. Use simpler data structures, such as lists and dictionaries.</w:t>
+            </w:r>
+            <w:bookmarkEnd w:id="15"/>
+          </w:p>
+          <w:p>
+            <w:pPr>
+              <w:rPr>
+                <w:lang w:val="en-GB" w:eastAsia="es-CO"/>
+              </w:rPr>
+            </w:pPr>
+          </w:p>
+        </w:tc>
+        <w:tc>
+          <w:tcPr>
+            <w:tcW w:w="1471" w:type="dxa"/>
+          </w:tcPr>
+          <w:p>
+            <w:pPr>
+              <w:rPr>
+                <w:lang w:val="en-GB" w:eastAsia="es-CO"/>
+              </w:rPr>
+            </w:pPr>
+            <w:r>
+              <w:rPr>
+                <w:lang w:val="en-GB" w:eastAsia="es-CO"/>
+              </w:rPr>
+              <w:t>[1] Partially</w:t>
+            </w:r>
+          </w:p>
+        </w:tc>
+        <w:tc>
+          <w:tcPr>
+            <w:tcW w:w="1471" w:type="dxa"/>
+          </w:tcPr>
+          <w:p>
+            <w:pPr>
+              <w:rPr>
+                <w:lang w:val="en-GB" w:eastAsia="es-CO"/>
+              </w:rPr>
+            </w:pPr>
+            <w:r>
+              <w:rPr>
+                <w:lang w:val="en-GB" w:eastAsia="es-CO"/>
+              </w:rPr>
+              <w:t>[2] Low</w:t>
+            </w:r>
+          </w:p>
+        </w:tc>
+        <w:tc>
+          <w:tcPr>
+            <w:tcW w:w="1471" w:type="dxa"/>
+          </w:tcPr>
+          <w:p>
+            <w:pPr>
+              <w:rPr>
+                <w:lang w:val="en-GB" w:eastAsia="es-CO"/>
+              </w:rPr>
+            </w:pPr>
+            <w:r>
+              <w:rPr>
+                <w:lang w:val="en-GB" w:eastAsia="es-CO"/>
+              </w:rPr>
+              <w:t>[2] More than one</w:t>
+            </w:r>
+          </w:p>
+        </w:tc>
+        <w:tc>
+          <w:tcPr>
+            <w:tcW w:w="1472" w:type="dxa"/>
+          </w:tcPr>
+          <w:p>
+            <w:pPr>
+              <w:rPr>
+                <w:lang w:val="en-GB" w:eastAsia="es-CO"/>
+              </w:rPr>
+            </w:pPr>
+            <w:r>
+              <w:rPr>
+                <w:lang w:val="en-GB" w:eastAsia="es-CO"/>
+              </w:rPr>
+              <w:t>[2] Makes use of simple structures</w:t>
+            </w:r>
+          </w:p>
+        </w:tc>
+        <w:tc>
+          <w:tcPr>
+            <w:tcW w:w="1472" w:type="dxa"/>
+          </w:tcPr>
+          <w:p>
+            <w:pPr>
+              <w:rPr>
+                <w:lang w:val="en-GB" w:eastAsia="es-CO"/>
+              </w:rPr>
+            </w:pPr>
+            <w:r>
+              <w:rPr>
+                <w:lang w:val="en-GB" w:eastAsia="es-CO"/>
+              </w:rPr>
+              <w:t>7</w:t>
+            </w:r>
+          </w:p>
+        </w:tc>
+      </w:tr>
+    </w:tbl>
     <w:p>
       <w:pPr>
-        <w:pStyle w:val="Ttulo3"/>
-        <w:rPr>
-          <w:rFonts w:ascii="Times New Roman" w:hAnsi="Times New Roman" w:cs="Times New Roman"/>
-          <w:color w:val="auto"/>
-          <w:lang w:val="en-GB" w:eastAsia="es-CO"/>
-        </w:rPr>
-      </w:pPr>
-      <w:bookmarkStart w:id="14" w:name="_Toc147800906"/>
-      <w:r>
-        <w:rPr>
-          <w:rFonts w:ascii="Times New Roman" w:hAnsi="Times New Roman" w:cs="Times New Roman"/>
-          <w:color w:val="auto"/>
-          <w:lang w:val="en-GB" w:eastAsia="es-CO"/>
-        </w:rPr>
-        <w:t>Flow Diagram</w:t>
-      </w:r>
-      <w:bookmarkEnd w:id="14"/>
+        <w:rPr>
+          <w:lang w:val="en-GB" w:eastAsia="es-CO"/>
+        </w:rPr>
+      </w:pPr>
     </w:p>
     <w:p>
       <w:pPr>
-        <w:rPr>
-          <w:lang w:val="en-GB" w:eastAsia="es-CO"/>
-        </w:rPr>
-      </w:pPr>
-    </w:p>
-    <w:p>
-      <w:pPr>
         <w:pStyle w:val="Ttulo3"/>
         <w:rPr>
           <w:rFonts w:ascii="Times New Roman" w:hAnsi="Times New Roman" w:cs="Times New Roman"/>
@@ -3271,76 +4271,458 @@
           <w:lang w:val="en-GB" w:eastAsia="es-CO"/>
         </w:rPr>
       </w:pPr>
-      <w:bookmarkStart w:id="15" w:name="_Toc147800907"/>
+      <w:bookmarkStart w:id="16" w:name="_Toc147882143"/>
       <w:r>
         <w:rPr>
           <w:rFonts w:ascii="Times New Roman" w:hAnsi="Times New Roman" w:cs="Times New Roman"/>
           <w:color w:val="auto"/>
           <w:lang w:val="en-GB" w:eastAsia="es-CO"/>
         </w:rPr>
-        <w:t>Algorithm Pseudocode</w:t>
-      </w:r>
-      <w:bookmarkEnd w:id="15"/>
-    </w:p>
-    <w:p>
-      <w:pPr>
-        <w:rPr>
-          <w:lang w:val="en-GB" w:eastAsia="es-CO"/>
-        </w:rPr>
-      </w:pPr>
-    </w:p>
-    <w:p>
-      <w:pPr>
-        <w:rPr>
-          <w:lang w:val="en-GB" w:eastAsia="es-CO"/>
-        </w:rPr>
-      </w:pPr>
-    </w:p>
-    <w:p>
-      <w:pPr>
-        <w:pStyle w:val="Ttulo1"/>
-        <w:rPr>
-          <w:rFonts w:ascii="Times New Roman" w:hAnsi="Times New Roman" w:cs="Times New Roman"/>
-        </w:rPr>
-      </w:pPr>
-      <w:bookmarkStart w:id="16" w:name="_Toc147800908"/>
-      <w:r>
-        <w:rPr>
-          <w:rFonts w:ascii="Times New Roman" w:hAnsi="Times New Roman" w:cs="Times New Roman"/>
-        </w:rPr>
-        <w:t>Design Implementation</w:t>
+        <w:t>Selection</w:t>
       </w:r>
       <w:bookmarkEnd w:id="16"/>
     </w:p>
     <w:p>
       <w:pPr>
         <w:rPr>
-          <w:lang w:val="en-GB" w:eastAsia="es-CO"/>
-        </w:rPr>
-      </w:pPr>
+          <w:rFonts w:ascii="Times New Roman" w:hAnsi="Times New Roman" w:cs="Times New Roman"/>
+          <w:lang w:val="en-GB" w:eastAsia="es-CO"/>
+        </w:rPr>
+      </w:pPr>
+      <w:r>
+        <w:rPr>
+          <w:rFonts w:ascii="Times New Roman" w:hAnsi="Times New Roman" w:cs="Times New Roman"/>
+          <w:lang w:val="en-GB" w:eastAsia="es-CO"/>
+        </w:rPr>
+        <w:t xml:space="preserve">According to the previous evaluation, the solution to be implemented will be alternative </w:t>
+      </w:r>
+      <w:proofErr w:type="gramStart"/>
+      <w:r>
+        <w:rPr>
+          <w:rFonts w:ascii="Times New Roman" w:hAnsi="Times New Roman" w:cs="Times New Roman"/>
+          <w:lang w:val="en-GB" w:eastAsia="es-CO"/>
+        </w:rPr>
+        <w:t>1, since</w:t>
+      </w:r>
+      <w:proofErr w:type="gramEnd"/>
+      <w:r>
+        <w:rPr>
+          <w:rFonts w:ascii="Times New Roman" w:hAnsi="Times New Roman" w:cs="Times New Roman"/>
+          <w:lang w:val="en-GB" w:eastAsia="es-CO"/>
+        </w:rPr>
+        <w:t xml:space="preserve"> it obtained the highest score.</w:t>
+      </w:r>
     </w:p>
     <w:p>
       <w:pPr>
-        <w:rPr>
-          <w:lang w:val="en-GB" w:eastAsia="es-CO"/>
-        </w:rPr>
-      </w:pPr>
+        <w:pStyle w:val="Ttulo1"/>
+        <w:rPr>
+          <w:rFonts w:ascii="Times New Roman" w:hAnsi="Times New Roman" w:cs="Times New Roman"/>
+        </w:rPr>
+      </w:pPr>
+      <w:bookmarkStart w:id="17" w:name="_Toc147882144"/>
+      <w:r>
+        <w:rPr>
+          <w:rFonts w:ascii="Times New Roman" w:hAnsi="Times New Roman" w:cs="Times New Roman"/>
+        </w:rPr>
+        <w:t>Preparation of Reports and Specifications</w:t>
+      </w:r>
+      <w:bookmarkEnd w:id="17"/>
     </w:p>
     <w:p>
       <w:pPr>
         <w:rPr>
-          <w:lang w:val="en-GB" w:eastAsia="es-CO"/>
-        </w:rPr>
-      </w:pPr>
+          <w:rFonts w:ascii="Times New Roman" w:hAnsi="Times New Roman" w:cs="Times New Roman"/>
+          <w:lang w:val="en-GB" w:eastAsia="es-CO"/>
+        </w:rPr>
+      </w:pPr>
+      <w:bookmarkStart w:id="18" w:name="_Toc147882145"/>
+      <w:r>
+        <w:rPr>
+          <w:rStyle w:val="Ttulo3Car"/>
+          <w:rFonts w:ascii="Times New Roman" w:hAnsi="Times New Roman" w:cs="Times New Roman"/>
+          <w:color w:val="auto"/>
+          <w:lang w:val="en-US"/>
+        </w:rPr>
+        <w:t>Problem:</w:t>
+      </w:r>
+      <w:bookmarkEnd w:id="18"/>
+      <w:r>
+        <w:rPr>
+          <w:rFonts w:ascii="Times New Roman" w:hAnsi="Times New Roman" w:cs="Times New Roman"/>
+          <w:lang w:val="en-GB" w:eastAsia="es-CO"/>
+        </w:rPr>
+        <w:t xml:space="preserve"> </w:t>
+      </w:r>
+      <w:r>
+        <w:rPr>
+          <w:rFonts w:ascii="Times New Roman" w:hAnsi="Times New Roman" w:cs="Times New Roman"/>
+          <w:lang w:val="en-GB" w:eastAsia="es-CO"/>
+        </w:rPr>
+        <w:t>Task Management and Reminder System</w:t>
+      </w:r>
     </w:p>
     <w:p>
       <w:pPr>
+        <w:pStyle w:val="Ttulo3"/>
+        <w:rPr>
+          <w:rFonts w:ascii="Times New Roman" w:hAnsi="Times New Roman" w:cs="Times New Roman"/>
+          <w:color w:val="auto"/>
+          <w:lang w:val="en-GB" w:eastAsia="es-CO"/>
+        </w:rPr>
+      </w:pPr>
+      <w:bookmarkStart w:id="19" w:name="_Toc147882146"/>
+      <w:r>
+        <w:rPr>
+          <w:rFonts w:ascii="Times New Roman" w:hAnsi="Times New Roman" w:cs="Times New Roman"/>
+          <w:color w:val="auto"/>
+          <w:lang w:val="en-GB" w:eastAsia="es-CO"/>
+        </w:rPr>
+        <w:t>Inputs:</w:t>
+      </w:r>
+      <w:bookmarkEnd w:id="19"/>
+    </w:p>
+    <w:p>
+      <w:pPr>
+        <w:rPr>
+          <w:rFonts w:ascii="Times New Roman" w:hAnsi="Times New Roman" w:cs="Times New Roman"/>
+          <w:lang w:val="en-GB" w:eastAsia="es-CO"/>
+        </w:rPr>
+      </w:pPr>
+      <w:r>
+        <w:rPr>
+          <w:rFonts w:ascii="Times New Roman" w:hAnsi="Times New Roman" w:cs="Times New Roman"/>
+          <w:lang w:val="en-GB" w:eastAsia="es-CO"/>
+        </w:rPr>
+        <w:t xml:space="preserve">Add New Task: the user specifies the name, description, due </w:t>
+      </w:r>
+      <w:r>
+        <w:rPr>
+          <w:rFonts w:ascii="Times New Roman" w:hAnsi="Times New Roman" w:cs="Times New Roman"/>
+          <w:lang w:val="en-GB" w:eastAsia="es-CO"/>
+        </w:rPr>
+        <w:t>date,</w:t>
+      </w:r>
+      <w:r>
+        <w:rPr>
+          <w:rFonts w:ascii="Times New Roman" w:hAnsi="Times New Roman" w:cs="Times New Roman"/>
+          <w:lang w:val="en-GB" w:eastAsia="es-CO"/>
+        </w:rPr>
+        <w:t xml:space="preserve"> and priority of the new task.</w:t>
+      </w:r>
+    </w:p>
+    <w:p>
+      <w:pPr>
+        <w:rPr>
+          <w:rFonts w:ascii="Times New Roman" w:hAnsi="Times New Roman" w:cs="Times New Roman"/>
+          <w:lang w:val="en-GB" w:eastAsia="es-CO"/>
+        </w:rPr>
+      </w:pPr>
+      <w:r>
+        <w:rPr>
+          <w:rFonts w:ascii="Times New Roman" w:hAnsi="Times New Roman" w:cs="Times New Roman"/>
+          <w:lang w:val="en-GB" w:eastAsia="es-CO"/>
+        </w:rPr>
+        <w:t xml:space="preserve"> Edit Task: The user selects an existing task and provides updated information (name, description, due date and/or priority). </w:t>
+      </w:r>
+    </w:p>
+    <w:p>
+      <w:pPr>
+        <w:rPr>
+          <w:rFonts w:ascii="Times New Roman" w:hAnsi="Times New Roman" w:cs="Times New Roman"/>
+          <w:lang w:val="en-GB" w:eastAsia="es-CO"/>
+        </w:rPr>
+      </w:pPr>
+      <w:r>
+        <w:rPr>
+          <w:rFonts w:ascii="Times New Roman" w:hAnsi="Times New Roman" w:cs="Times New Roman"/>
+          <w:lang w:val="en-GB" w:eastAsia="es-CO"/>
+        </w:rPr>
+        <w:t xml:space="preserve">Delete Task: The user selects an existing task to delete. </w:t>
+      </w:r>
+    </w:p>
+    <w:p>
+      <w:pPr>
+        <w:rPr>
+          <w:rFonts w:ascii="Times New Roman" w:hAnsi="Times New Roman" w:cs="Times New Roman"/>
+          <w:lang w:val="en-GB" w:eastAsia="es-CO"/>
+        </w:rPr>
+      </w:pPr>
+      <w:r>
+        <w:rPr>
+          <w:rFonts w:ascii="Times New Roman" w:hAnsi="Times New Roman" w:cs="Times New Roman"/>
+          <w:lang w:val="en-GB" w:eastAsia="es-CO"/>
+        </w:rPr>
+        <w:t xml:space="preserve">View Task List: User requests to view a list of all saved tasks and reminders. Sort by due date: users choose to sort tasks and reminders by due date. </w:t>
+      </w:r>
+    </w:p>
+    <w:p>
+      <w:pPr>
+        <w:rPr>
+          <w:rFonts w:ascii="Times New Roman" w:hAnsi="Times New Roman" w:cs="Times New Roman"/>
+          <w:lang w:val="en-GB" w:eastAsia="es-CO"/>
+        </w:rPr>
+      </w:pPr>
+      <w:r>
+        <w:rPr>
+          <w:rFonts w:ascii="Times New Roman" w:hAnsi="Times New Roman" w:cs="Times New Roman"/>
+          <w:lang w:val="en-GB" w:eastAsia="es-CO"/>
+        </w:rPr>
+        <w:t>Undo</w:t>
+      </w:r>
+      <w:r>
+        <w:rPr>
+          <w:rFonts w:ascii="Times New Roman" w:hAnsi="Times New Roman" w:cs="Times New Roman"/>
+          <w:lang w:val="en-GB" w:eastAsia="es-CO"/>
+        </w:rPr>
+        <w:t xml:space="preserve"> actions</w:t>
+      </w:r>
+      <w:r>
+        <w:rPr>
+          <w:rFonts w:ascii="Times New Roman" w:hAnsi="Times New Roman" w:cs="Times New Roman"/>
+          <w:lang w:val="en-GB" w:eastAsia="es-CO"/>
+        </w:rPr>
+        <w:t>: the user chooses to undo the last action performed in the system.</w:t>
+      </w:r>
+    </w:p>
+    <w:p>
+      <w:pPr>
+        <w:pStyle w:val="Ttulo3"/>
+        <w:rPr>
+          <w:rFonts w:ascii="Times New Roman" w:hAnsi="Times New Roman" w:cs="Times New Roman"/>
+          <w:color w:val="auto"/>
+          <w:lang w:val="en-GB" w:eastAsia="es-CO"/>
+        </w:rPr>
+      </w:pPr>
+      <w:bookmarkStart w:id="20" w:name="_Toc147882147"/>
+      <w:r>
+        <w:rPr>
+          <w:rFonts w:ascii="Times New Roman" w:hAnsi="Times New Roman" w:cs="Times New Roman"/>
+          <w:color w:val="auto"/>
+          <w:lang w:val="en-GB" w:eastAsia="es-CO"/>
+        </w:rPr>
+        <w:t>Output:</w:t>
+      </w:r>
+      <w:bookmarkEnd w:id="20"/>
+    </w:p>
+    <w:p>
+      <w:pPr>
+        <w:rPr>
+          <w:rFonts w:ascii="Times New Roman" w:hAnsi="Times New Roman" w:cs="Times New Roman"/>
+          <w:lang w:val="en-GB" w:eastAsia="es-CO"/>
+        </w:rPr>
+      </w:pPr>
+      <w:r>
+        <w:rPr>
+          <w:rFonts w:ascii="Times New Roman" w:hAnsi="Times New Roman" w:cs="Times New Roman"/>
+          <w:lang w:val="en-GB" w:eastAsia="es-CO"/>
+        </w:rPr>
+        <w:t xml:space="preserve">Action confirmation: after adding, changing, or deleting a task, the system will give a confirmation that the action was completed. </w:t>
+      </w:r>
+    </w:p>
+    <w:p>
+      <w:pPr>
+        <w:rPr>
+          <w:rFonts w:ascii="Times New Roman" w:hAnsi="Times New Roman" w:cs="Times New Roman"/>
+          <w:lang w:val="en-GB" w:eastAsia="es-CO"/>
+        </w:rPr>
+      </w:pPr>
+      <w:r>
+        <w:rPr>
+          <w:rFonts w:ascii="Times New Roman" w:hAnsi="Times New Roman" w:cs="Times New Roman"/>
+          <w:lang w:val="en-GB" w:eastAsia="es-CO"/>
+        </w:rPr>
+        <w:t xml:space="preserve">Task lists: when a user requests to view a list of tasks and reminders, the system displays the information for each task, including title, description, due </w:t>
+      </w:r>
+      <w:proofErr w:type="gramStart"/>
+      <w:r>
+        <w:rPr>
+          <w:rFonts w:ascii="Times New Roman" w:hAnsi="Times New Roman" w:cs="Times New Roman"/>
+          <w:lang w:val="en-GB" w:eastAsia="es-CO"/>
+        </w:rPr>
+        <w:t>date</w:t>
+      </w:r>
+      <w:proofErr w:type="gramEnd"/>
+      <w:r>
+        <w:rPr>
+          <w:rFonts w:ascii="Times New Roman" w:hAnsi="Times New Roman" w:cs="Times New Roman"/>
+          <w:lang w:val="en-GB" w:eastAsia="es-CO"/>
+        </w:rPr>
+        <w:t xml:space="preserve"> and priority, sorted by user request. </w:t>
+      </w:r>
+    </w:p>
+    <w:p>
+      <w:pPr>
+        <w:rPr>
+          <w:rFonts w:ascii="Times New Roman" w:hAnsi="Times New Roman" w:cs="Times New Roman"/>
+          <w:lang w:val="en-GB" w:eastAsia="es-CO"/>
+        </w:rPr>
+      </w:pPr>
+      <w:r>
+        <w:rPr>
+          <w:rFonts w:ascii="Times New Roman" w:hAnsi="Times New Roman" w:cs="Times New Roman"/>
+          <w:lang w:val="en-GB" w:eastAsia="es-CO"/>
+        </w:rPr>
+        <w:lastRenderedPageBreak/>
+        <w:t xml:space="preserve">Undo actions: when the user chooses to undo a previous action, the system will display a message indicating the undo action and restore the corresponding task changes. </w:t>
+      </w:r>
+    </w:p>
+    <w:p>
+      <w:pPr>
+        <w:rPr>
+          <w:rFonts w:ascii="Times New Roman" w:hAnsi="Times New Roman" w:cs="Times New Roman"/>
+          <w:lang w:val="en-GB" w:eastAsia="es-CO"/>
+        </w:rPr>
+      </w:pPr>
+      <w:r>
+        <w:rPr>
+          <w:rFonts w:ascii="Times New Roman" w:hAnsi="Times New Roman" w:cs="Times New Roman"/>
+          <w:lang w:val="en-GB" w:eastAsia="es-CO"/>
+        </w:rPr>
+        <w:t>Error message: if an error occurs during the operation an appropriate error message will be displayed to inform the user.</w:t>
+      </w:r>
+    </w:p>
+    <w:p>
+      <w:pPr>
+        <w:rPr>
+          <w:rFonts w:ascii="Times New Roman" w:hAnsi="Times New Roman" w:cs="Times New Roman"/>
+          <w:lang w:val="en-GB" w:eastAsia="es-CO"/>
+        </w:rPr>
+      </w:pPr>
+    </w:p>
+    <w:p>
+      <w:pPr>
+        <w:pStyle w:val="Ttulo3"/>
+        <w:rPr>
+          <w:rFonts w:ascii="Times New Roman" w:hAnsi="Times New Roman" w:cs="Times New Roman"/>
+          <w:color w:val="auto"/>
+          <w:lang w:val="en-GB" w:eastAsia="es-CO"/>
+        </w:rPr>
+      </w:pPr>
+      <w:bookmarkStart w:id="21" w:name="_Toc147882148"/>
+      <w:r>
+        <w:rPr>
+          <w:rFonts w:ascii="Times New Roman" w:hAnsi="Times New Roman" w:cs="Times New Roman"/>
+          <w:color w:val="auto"/>
+          <w:lang w:val="en-GB" w:eastAsia="es-CO"/>
+        </w:rPr>
+        <w:t>Considerations:</w:t>
+      </w:r>
+      <w:bookmarkEnd w:id="21"/>
+    </w:p>
+    <w:p>
+      <w:pPr>
+        <w:rPr>
+          <w:lang w:val="en-GB" w:eastAsia="es-CO"/>
+        </w:rPr>
+      </w:pPr>
+    </w:p>
+    <w:p>
+      <w:pPr>
+        <w:pStyle w:val="Ttulo3"/>
+        <w:rPr>
+          <w:rFonts w:ascii="Times New Roman" w:hAnsi="Times New Roman" w:cs="Times New Roman"/>
+          <w:color w:val="auto"/>
+          <w:lang w:val="en-GB" w:eastAsia="es-CO"/>
+        </w:rPr>
+      </w:pPr>
+      <w:bookmarkStart w:id="22" w:name="_Toc147882149"/>
+      <w:r>
+        <w:rPr>
+          <w:rFonts w:ascii="Times New Roman" w:hAnsi="Times New Roman" w:cs="Times New Roman"/>
+          <w:color w:val="auto"/>
+          <w:lang w:val="en-GB" w:eastAsia="es-CO"/>
+        </w:rPr>
+        <w:t>Flow Diagram</w:t>
+      </w:r>
+      <w:bookmarkEnd w:id="22"/>
+    </w:p>
+    <w:p>
+      <w:pPr>
+        <w:rPr>
+          <w:lang w:val="en-GB" w:eastAsia="es-CO"/>
+        </w:rPr>
+      </w:pPr>
+    </w:p>
+    <w:p>
+      <w:pPr>
+        <w:pStyle w:val="Ttulo3"/>
+        <w:rPr>
+          <w:rFonts w:ascii="Times New Roman" w:hAnsi="Times New Roman" w:cs="Times New Roman"/>
+          <w:color w:val="auto"/>
+          <w:lang w:val="en-GB" w:eastAsia="es-CO"/>
+        </w:rPr>
+      </w:pPr>
+      <w:bookmarkStart w:id="23" w:name="_Toc147882150"/>
+      <w:r>
+        <w:rPr>
+          <w:rFonts w:ascii="Times New Roman" w:hAnsi="Times New Roman" w:cs="Times New Roman"/>
+          <w:color w:val="auto"/>
+          <w:lang w:val="en-GB" w:eastAsia="es-CO"/>
+        </w:rPr>
+        <w:t>Algorithm Pseudocode</w:t>
+      </w:r>
+      <w:bookmarkEnd w:id="23"/>
+    </w:p>
+    <w:p>
+      <w:pPr>
+        <w:rPr>
+          <w:lang w:val="en-GB" w:eastAsia="es-CO"/>
+        </w:rPr>
+      </w:pPr>
+    </w:p>
+    <w:p>
+      <w:pPr>
+        <w:rPr>
+          <w:lang w:val="en-GB" w:eastAsia="es-CO"/>
+        </w:rPr>
+      </w:pPr>
+    </w:p>
+    <w:p>
+      <w:pPr>
         <w:pStyle w:val="Ttulo1"/>
         <w:rPr>
           <w:rFonts w:ascii="Times New Roman" w:hAnsi="Times New Roman" w:cs="Times New Roman"/>
         </w:rPr>
       </w:pPr>
-      <w:bookmarkStart w:id="17" w:name="_Toc147800909"/>
+      <w:bookmarkStart w:id="24" w:name="_Toc147882151"/>
+      <w:r>
+        <w:rPr>
+          <w:rFonts w:ascii="Times New Roman" w:hAnsi="Times New Roman" w:cs="Times New Roman"/>
+        </w:rPr>
+        <w:t>Design Implementation</w:t>
+      </w:r>
+      <w:bookmarkEnd w:id="24"/>
+    </w:p>
+    <w:p>
+      <w:pPr>
+        <w:rPr>
+          <w:lang w:val="en-GB" w:eastAsia="es-CO"/>
+        </w:rPr>
+      </w:pPr>
+    </w:p>
+    <w:p>
+      <w:pPr>
+        <w:rPr>
+          <w:lang w:val="en-GB" w:eastAsia="es-CO"/>
+        </w:rPr>
+      </w:pPr>
+    </w:p>
+    <w:p>
+      <w:pPr>
+        <w:rPr>
+          <w:lang w:val="en-GB" w:eastAsia="es-CO"/>
+        </w:rPr>
+      </w:pPr>
+    </w:p>
+    <w:p>
+      <w:pPr>
+        <w:pStyle w:val="Ttulo1"/>
+        <w:rPr>
+          <w:rFonts w:ascii="Times New Roman" w:hAnsi="Times New Roman" w:cs="Times New Roman"/>
+        </w:rPr>
+      </w:pPr>
+      <w:bookmarkStart w:id="25" w:name="_Toc147882152"/>
       <w:r>
         <w:rPr>
           <w:rFonts w:ascii="Times New Roman" w:hAnsi="Times New Roman" w:cs="Times New Roman"/>
@@ -3353,7 +4735,7 @@
         </w:rPr>
         <w:t>:</w:t>
       </w:r>
-      <w:bookmarkEnd w:id="17"/>
+      <w:bookmarkEnd w:id="25"/>
     </w:p>
     <w:tbl>
       <w:tblPr>
@@ -3773,6 +5155,7 @@
               <w:rPr>
                 <w:rFonts w:ascii="Times New Roman" w:eastAsia="Times New Roman" w:hAnsi="Times New Roman" w:cs="Times New Roman"/>
               </w:rPr>
+              <w:lastRenderedPageBreak/>
               <w:t xml:space="preserve">Non </w:t>
             </w:r>
             <w:proofErr w:type="spellStart"/>
@@ -3947,7 +5330,6 @@
               <w:rPr>
                 <w:rFonts w:ascii="Times New Roman" w:eastAsia="Times New Roman" w:hAnsi="Times New Roman" w:cs="Times New Roman"/>
               </w:rPr>
-              <w:lastRenderedPageBreak/>
               <w:t>Identifier</w:t>
             </w:r>
             <w:proofErr w:type="spellEnd"/>
@@ -7169,6 +8551,7 @@
               <w:rPr>
                 <w:rFonts w:ascii="Times New Roman" w:eastAsia="Times New Roman" w:hAnsi="Times New Roman" w:cs="Times New Roman"/>
               </w:rPr>
+              <w:lastRenderedPageBreak/>
               <w:t>Identifier</w:t>
             </w:r>
             <w:proofErr w:type="spellEnd"/>
@@ -7363,7 +8746,6 @@
               <w:rPr>
                 <w:rFonts w:ascii="Times New Roman" w:eastAsia="Times New Roman" w:hAnsi="Times New Roman" w:cs="Times New Roman"/>
               </w:rPr>
-              <w:lastRenderedPageBreak/>
               <w:t>Input</w:t>
             </w:r>
           </w:p>
@@ -9735,6 +11117,25 @@
       <w:u w:val="single"/>
     </w:rPr>
   </w:style>
+  <w:style w:type="table" w:styleId="Tablaconcuadrcula">
+    <w:name w:val="Table Grid"/>
+    <w:basedOn w:val="Tablanormal"/>
+    <w:uiPriority w:val="39"/>
+    <w:rsid w:val="00B560F5"/>
+    <w:pPr>
+      <w:spacing w:after="0" w:line="240" w:lineRule="auto"/>
+    </w:pPr>
+    <w:tblPr>
+      <w:tblBorders>
+        <w:top w:val="single" w:sz="4" w:space="0" w:color="auto"/>
+        <w:left w:val="single" w:sz="4" w:space="0" w:color="auto"/>
+        <w:bottom w:val="single" w:sz="4" w:space="0" w:color="auto"/>
+        <w:right w:val="single" w:sz="4" w:space="0" w:color="auto"/>
+        <w:insideH w:val="single" w:sz="4" w:space="0" w:color="auto"/>
+        <w:insideV w:val="single" w:sz="4" w:space="0" w:color="auto"/>
+      </w:tblBorders>
+    </w:tblPr>
+  </w:style>
 </w:styles>
 </file>
 
@@ -9883,6 +11284,7 @@
   <w:rsids>
     <w:rsidRoot w:val="0044073C"/>
     <w:rsid w:val="000216AE"/>
+    <w:rsid w:val="00045D5E"/>
     <w:rsid w:val="00071F2B"/>
     <w:rsid w:val="000D1B25"/>
     <w:rsid w:val="00111447"/>
@@ -10655,7 +12057,7 @@
 <CoverPageProperties xmlns="http://schemas.microsoft.com/office/2006/coverPageProps">
   <PublishDate>2023-10-01T00:00:00</PublishDate>
   <Abstract/>
-  <CompanyAddress/>
+  <CompanyAddress>Computación y estructuras discretas</CompanyAddress>
   <CompanyPhone/>
   <CompanyFax/>
   <CompanyEmail/>

</xml_diff>

<commit_message>
Correción a analisis de requerimientos
</commit_message>
<xml_diff>
--- a/Sistema de gestion de tareas y recordatorios/doc/Método de la ingeniería.docx
+++ b/Sistema de gestion de tareas y recordatorios/doc/Método de la ingeniería.docx
@@ -3599,21 +3599,7 @@
           <w:rFonts w:ascii="Times New Roman" w:hAnsi="Times New Roman" w:cs="Times New Roman"/>
           <w:lang w:val="en-GB" w:eastAsia="es-CO"/>
         </w:rPr>
-        <w:t xml:space="preserve"> Criterion B. Efficiency. A solution with better efficiency than the others considered is preferred. The</w:t>
-      </w:r>
-      <w:r>
-        <w:rPr>
-          <w:rFonts w:ascii="Times New Roman" w:hAnsi="Times New Roman" w:cs="Times New Roman"/>
-          <w:lang w:val="en-GB" w:eastAsia="es-CO"/>
-        </w:rPr>
-        <w:t xml:space="preserve"> </w:t>
-      </w:r>
-      <w:r>
-        <w:rPr>
-          <w:rFonts w:ascii="Times New Roman" w:hAnsi="Times New Roman" w:cs="Times New Roman"/>
-          <w:lang w:val="en-GB" w:eastAsia="es-CO"/>
-        </w:rPr>
-        <w:t>efficiency can be:</w:t>
+        <w:t xml:space="preserve"> Criterion B. Efficiency. A solution with better efficiency than the others considered is preferred. The efficiency can be:</w:t>
       </w:r>
     </w:p>
     <w:p>
@@ -3688,21 +3674,7 @@
           <w:rFonts w:ascii="Times New Roman" w:hAnsi="Times New Roman" w:cs="Times New Roman"/>
           <w:lang w:val="en-GB" w:eastAsia="es-CO"/>
         </w:rPr>
-        <w:t>Criterion C. Completeness. A solution that allows to realize all the stated requirements is</w:t>
-      </w:r>
-      <w:r>
-        <w:rPr>
-          <w:rFonts w:ascii="Times New Roman" w:hAnsi="Times New Roman" w:cs="Times New Roman"/>
-          <w:lang w:val="en-GB" w:eastAsia="es-CO"/>
-        </w:rPr>
-        <w:t xml:space="preserve"> </w:t>
-      </w:r>
-      <w:r>
-        <w:rPr>
-          <w:rFonts w:ascii="Times New Roman" w:hAnsi="Times New Roman" w:cs="Times New Roman"/>
-          <w:lang w:val="en-GB" w:eastAsia="es-CO"/>
-        </w:rPr>
-        <w:t>preferred. How many requirements it delivers:</w:t>
+        <w:t>Criterion C. Completeness. A solution that allows to realize all the stated requirements is preferred. How many requirements it delivers:</w:t>
       </w:r>
     </w:p>
     <w:p>
@@ -3923,37 +3895,25 @@
               <w:rPr>
                 <w:lang w:val="en-GB" w:eastAsia="es-CO"/>
               </w:rPr>
-              <w:t xml:space="preserve">Criterion </w:t>
-            </w:r>
-            <w:r>
+              <w:t>Criterion C</w:t>
+            </w:r>
+          </w:p>
+        </w:tc>
+        <w:tc>
+          <w:tcPr>
+            <w:tcW w:w="1472" w:type="dxa"/>
+          </w:tcPr>
+          <w:p>
+            <w:pPr>
               <w:rPr>
                 <w:lang w:val="en-GB" w:eastAsia="es-CO"/>
               </w:rPr>
-              <w:t>C</w:t>
-            </w:r>
-          </w:p>
-        </w:tc>
-        <w:tc>
-          <w:tcPr>
-            <w:tcW w:w="1472" w:type="dxa"/>
-          </w:tcPr>
-          <w:p>
-            <w:pPr>
+            </w:pPr>
+            <w:r>
               <w:rPr>
                 <w:lang w:val="en-GB" w:eastAsia="es-CO"/>
               </w:rPr>
-            </w:pPr>
-            <w:r>
-              <w:rPr>
-                <w:lang w:val="en-GB" w:eastAsia="es-CO"/>
-              </w:rPr>
-              <w:t xml:space="preserve">Criterion </w:t>
-            </w:r>
-            <w:r>
-              <w:rPr>
-                <w:lang w:val="en-GB" w:eastAsia="es-CO"/>
-              </w:rPr>
-              <w:t>D</w:t>
+              <w:t>Criterion D</w:t>
             </w:r>
           </w:p>
         </w:tc>
@@ -3984,7 +3944,6 @@
           <w:p>
             <w:pPr>
               <w:pStyle w:val="Ttulo3"/>
-              <w:outlineLvl w:val="2"/>
               <w:rPr>
                 <w:rFonts w:ascii="Times New Roman" w:hAnsi="Times New Roman" w:cs="Times New Roman"/>
                 <w:color w:val="auto"/>
@@ -4294,23 +4253,7 @@
           <w:rFonts w:ascii="Times New Roman" w:hAnsi="Times New Roman" w:cs="Times New Roman"/>
           <w:lang w:val="en-GB" w:eastAsia="es-CO"/>
         </w:rPr>
-        <w:t xml:space="preserve">According to the previous evaluation, the solution to be implemented will be alternative </w:t>
-      </w:r>
-      <w:proofErr w:type="gramStart"/>
-      <w:r>
-        <w:rPr>
-          <w:rFonts w:ascii="Times New Roman" w:hAnsi="Times New Roman" w:cs="Times New Roman"/>
-          <w:lang w:val="en-GB" w:eastAsia="es-CO"/>
-        </w:rPr>
-        <w:t>1, since</w:t>
-      </w:r>
-      <w:proofErr w:type="gramEnd"/>
-      <w:r>
-        <w:rPr>
-          <w:rFonts w:ascii="Times New Roman" w:hAnsi="Times New Roman" w:cs="Times New Roman"/>
-          <w:lang w:val="en-GB" w:eastAsia="es-CO"/>
-        </w:rPr>
-        <w:t xml:space="preserve"> it obtained the highest score.</w:t>
+        <w:t>According to the previous evaluation, the solution to be implemented will be alternative 1, since it obtained the highest score.</w:t>
       </w:r>
     </w:p>
     <w:p>
@@ -4532,23 +4475,7 @@
           <w:rFonts w:ascii="Times New Roman" w:hAnsi="Times New Roman" w:cs="Times New Roman"/>
           <w:lang w:val="en-GB" w:eastAsia="es-CO"/>
         </w:rPr>
-        <w:t xml:space="preserve">Task lists: when a user requests to view a list of tasks and reminders, the system displays the information for each task, including title, description, due </w:t>
-      </w:r>
-      <w:proofErr w:type="gramStart"/>
-      <w:r>
-        <w:rPr>
-          <w:rFonts w:ascii="Times New Roman" w:hAnsi="Times New Roman" w:cs="Times New Roman"/>
-          <w:lang w:val="en-GB" w:eastAsia="es-CO"/>
-        </w:rPr>
-        <w:t>date</w:t>
-      </w:r>
-      <w:proofErr w:type="gramEnd"/>
-      <w:r>
-        <w:rPr>
-          <w:rFonts w:ascii="Times New Roman" w:hAnsi="Times New Roman" w:cs="Times New Roman"/>
-          <w:lang w:val="en-GB" w:eastAsia="es-CO"/>
-        </w:rPr>
-        <w:t xml:space="preserve"> and priority, sorted by user request. </w:t>
+        <w:t xml:space="preserve">Task lists: when a user requests to view a list of tasks and reminders, the system displays the information for each task, including title, description, due date and priority, sorted by user request. </w:t>
       </w:r>
     </w:p>
     <w:p>
@@ -5081,11 +5008,19 @@
                 <w:rFonts w:ascii="Times New Roman" w:eastAsia="Times New Roman" w:hAnsi="Times New Roman" w:cs="Times New Roman"/>
               </w:rPr>
             </w:pPr>
-            <w:r>
-              <w:rPr>
-                <w:rFonts w:ascii="Times New Roman" w:eastAsia="Times New Roman" w:hAnsi="Times New Roman" w:cs="Times New Roman"/>
-              </w:rPr>
-              <w:t xml:space="preserve">Problem </w:t>
+            <w:proofErr w:type="spellStart"/>
+            <w:r>
+              <w:rPr>
+                <w:rFonts w:ascii="Times New Roman" w:eastAsia="Times New Roman" w:hAnsi="Times New Roman" w:cs="Times New Roman"/>
+              </w:rPr>
+              <w:t>Problem</w:t>
+            </w:r>
+            <w:proofErr w:type="spellEnd"/>
+            <w:r>
+              <w:rPr>
+                <w:rFonts w:ascii="Times New Roman" w:eastAsia="Times New Roman" w:hAnsi="Times New Roman" w:cs="Times New Roman"/>
+              </w:rPr>
+              <w:t xml:space="preserve"> </w:t>
             </w:r>
             <w:proofErr w:type="spellStart"/>
             <w:r>
@@ -5899,29 +5834,93 @@
               <w:rPr>
                 <w:rFonts w:ascii="Times New Roman" w:eastAsia="Times New Roman" w:hAnsi="Times New Roman" w:cs="Times New Roman"/>
               </w:rPr>
-              <w:t xml:space="preserve">true </w:t>
-            </w:r>
-            <w:proofErr w:type="spellStart"/>
-            <w:r>
-              <w:rPr>
-                <w:rFonts w:ascii="Times New Roman" w:eastAsia="Times New Roman" w:hAnsi="Times New Roman" w:cs="Times New Roman"/>
-              </w:rPr>
-              <w:t>or</w:t>
-            </w:r>
-            <w:proofErr w:type="spellEnd"/>
-            <w:r>
-              <w:rPr>
-                <w:rFonts w:ascii="Times New Roman" w:eastAsia="Times New Roman" w:hAnsi="Times New Roman" w:cs="Times New Roman"/>
-              </w:rPr>
-              <w:t xml:space="preserve"> false</w:t>
+              <w:t>true or false</w:t>
             </w:r>
           </w:p>
         </w:tc>
       </w:tr>
       <w:tr>
+        <w:trPr>
+          <w:trHeight w:val="200"/>
+        </w:trPr>
         <w:tc>
           <w:tcPr>
             <w:tcW w:w="2865" w:type="dxa"/>
+            <w:vMerge/>
+            <w:vAlign w:val="center"/>
+          </w:tcPr>
+          <w:p>
+            <w:pPr>
+              <w:widowControl w:val="0"/>
+              <w:spacing w:line="240" w:lineRule="auto"/>
+              <w:rPr>
+                <w:rFonts w:ascii="Times New Roman" w:eastAsia="Times New Roman" w:hAnsi="Times New Roman" w:cs="Times New Roman"/>
+              </w:rPr>
+            </w:pPr>
+          </w:p>
+        </w:tc>
+        <w:tc>
+          <w:tcPr>
+            <w:tcW w:w="1860" w:type="dxa"/>
+            <w:vAlign w:val="center"/>
+          </w:tcPr>
+          <w:p>
+            <w:pPr>
+              <w:jc w:val="center"/>
+              <w:rPr>
+                <w:rFonts w:ascii="Times New Roman" w:eastAsia="Times New Roman" w:hAnsi="Times New Roman" w:cs="Times New Roman"/>
+              </w:rPr>
+            </w:pPr>
+            <w:r>
+              <w:rPr>
+                <w:rFonts w:ascii="Times New Roman" w:eastAsia="Times New Roman" w:hAnsi="Times New Roman" w:cs="Times New Roman"/>
+              </w:rPr>
+              <w:t>id</w:t>
+            </w:r>
+          </w:p>
+        </w:tc>
+        <w:tc>
+          <w:tcPr>
+            <w:tcW w:w="2358" w:type="dxa"/>
+            <w:gridSpan w:val="2"/>
+            <w:vAlign w:val="center"/>
+          </w:tcPr>
+          <w:p>
+            <w:pPr>
+              <w:jc w:val="center"/>
+              <w:rPr>
+                <w:rFonts w:ascii="Times New Roman" w:eastAsia="Times New Roman" w:hAnsi="Times New Roman" w:cs="Times New Roman"/>
+              </w:rPr>
+            </w:pPr>
+            <w:proofErr w:type="spellStart"/>
+            <w:r>
+              <w:rPr>
+                <w:rFonts w:ascii="Times New Roman" w:eastAsia="Times New Roman" w:hAnsi="Times New Roman" w:cs="Times New Roman"/>
+              </w:rPr>
+              <w:t>int</w:t>
+            </w:r>
+            <w:proofErr w:type="spellEnd"/>
+          </w:p>
+        </w:tc>
+        <w:tc>
+          <w:tcPr>
+            <w:tcW w:w="2277" w:type="dxa"/>
+            <w:vAlign w:val="center"/>
+          </w:tcPr>
+          <w:p>
+            <w:pPr>
+              <w:jc w:val="center"/>
+              <w:rPr>
+                <w:rFonts w:ascii="Times New Roman" w:eastAsia="Times New Roman" w:hAnsi="Times New Roman" w:cs="Times New Roman"/>
+              </w:rPr>
+            </w:pPr>
+          </w:p>
+        </w:tc>
+      </w:tr>
+      <w:tr>
+        <w:tc>
+          <w:tcPr>
+            <w:tcW w:w="2865" w:type="dxa"/>
             <w:vAlign w:val="center"/>
           </w:tcPr>
           <w:p>
@@ -5943,21 +5942,7 @@
               <w:rPr>
                 <w:rFonts w:ascii="Times New Roman" w:eastAsia="Times New Roman" w:hAnsi="Times New Roman" w:cs="Times New Roman"/>
               </w:rPr>
-              <w:t xml:space="preserve"> </w:t>
-            </w:r>
-            <w:proofErr w:type="spellStart"/>
-            <w:r>
-              <w:rPr>
-                <w:rFonts w:ascii="Times New Roman" w:eastAsia="Times New Roman" w:hAnsi="Times New Roman" w:cs="Times New Roman"/>
-              </w:rPr>
-              <w:t>or</w:t>
-            </w:r>
-            <w:proofErr w:type="spellEnd"/>
-            <w:r>
-              <w:rPr>
-                <w:rFonts w:ascii="Times New Roman" w:eastAsia="Times New Roman" w:hAnsi="Times New Roman" w:cs="Times New Roman"/>
-              </w:rPr>
-              <w:t xml:space="preserve"> </w:t>
+              <w:t xml:space="preserve"> or </w:t>
             </w:r>
             <w:proofErr w:type="spellStart"/>
             <w:r>
@@ -6002,6 +5987,34 @@
                 <w:lang w:val="en-US"/>
               </w:rPr>
               <w:t xml:space="preserve"> is added successfully</w:t>
+            </w:r>
+            <w:r>
+              <w:rPr>
+                <w:rFonts w:ascii="Times New Roman" w:eastAsia="Times New Roman" w:hAnsi="Times New Roman" w:cs="Times New Roman"/>
+                <w:lang w:val="en-US"/>
+              </w:rPr>
+              <w:t xml:space="preserve"> to the hash table</w:t>
+            </w:r>
+            <w:r>
+              <w:rPr>
+                <w:rFonts w:ascii="Times New Roman" w:eastAsia="Times New Roman" w:hAnsi="Times New Roman" w:cs="Times New Roman"/>
+                <w:lang w:val="en-US"/>
+              </w:rPr>
+              <w:t xml:space="preserve"> and</w:t>
+            </w:r>
+            <w:r>
+              <w:rPr>
+                <w:rFonts w:ascii="Times New Roman" w:eastAsia="Times New Roman" w:hAnsi="Times New Roman" w:cs="Times New Roman"/>
+                <w:lang w:val="en-US"/>
+              </w:rPr>
+              <w:t xml:space="preserve"> according to it’s priority it would then be store</w:t>
+            </w:r>
+            <w:r>
+              <w:rPr>
+                <w:rFonts w:ascii="Times New Roman" w:eastAsia="Times New Roman" w:hAnsi="Times New Roman" w:cs="Times New Roman"/>
+                <w:lang w:val="en-US"/>
+              </w:rPr>
+              <w:t>d in the priority queue or non-priority queue</w:t>
             </w:r>
           </w:p>
         </w:tc>
@@ -6201,42 +6214,42 @@
                 <w:rFonts w:ascii="Times New Roman" w:eastAsia="Times New Roman" w:hAnsi="Times New Roman" w:cs="Times New Roman"/>
                 <w:lang w:val="en-US"/>
               </w:rPr>
-              <w:t xml:space="preserve">“The </w:t>
+              <w:t>“The task</w:t>
             </w:r>
             <w:r>
               <w:rPr>
                 <w:rFonts w:ascii="Times New Roman" w:eastAsia="Times New Roman" w:hAnsi="Times New Roman" w:cs="Times New Roman"/>
                 <w:lang w:val="en-US"/>
               </w:rPr>
-              <w:t>task</w:t>
+              <w:t xml:space="preserve"> / reminder</w:t>
             </w:r>
             <w:r>
               <w:rPr>
                 <w:rFonts w:ascii="Times New Roman" w:eastAsia="Times New Roman" w:hAnsi="Times New Roman" w:cs="Times New Roman"/>
                 <w:lang w:val="en-US"/>
               </w:rPr>
-              <w:t xml:space="preserve"> / reminder</w:t>
+              <w:t xml:space="preserve"> </w:t>
             </w:r>
             <w:r>
               <w:rPr>
                 <w:rFonts w:ascii="Times New Roman" w:eastAsia="Times New Roman" w:hAnsi="Times New Roman" w:cs="Times New Roman"/>
                 <w:lang w:val="en-US"/>
               </w:rPr>
-              <w:t xml:space="preserve"> </w:t>
+              <w:t>h</w:t>
             </w:r>
             <w:r>
               <w:rPr>
                 <w:rFonts w:ascii="Times New Roman" w:eastAsia="Times New Roman" w:hAnsi="Times New Roman" w:cs="Times New Roman"/>
                 <w:lang w:val="en-US"/>
               </w:rPr>
-              <w:t>h</w:t>
+              <w:t>as been successfully added</w:t>
             </w:r>
             <w:r>
               <w:rPr>
                 <w:rFonts w:ascii="Times New Roman" w:eastAsia="Times New Roman" w:hAnsi="Times New Roman" w:cs="Times New Roman"/>
                 <w:lang w:val="en-US"/>
               </w:rPr>
-              <w:t>as been successfully added</w:t>
+              <w:t>”</w:t>
             </w:r>
           </w:p>
         </w:tc>
@@ -6938,21 +6951,7 @@
               <w:rPr>
                 <w:rFonts w:ascii="Times New Roman" w:eastAsia="Times New Roman" w:hAnsi="Times New Roman" w:cs="Times New Roman"/>
               </w:rPr>
-              <w:t xml:space="preserve"> </w:t>
-            </w:r>
-            <w:proofErr w:type="spellStart"/>
-            <w:r>
-              <w:rPr>
-                <w:rFonts w:ascii="Times New Roman" w:eastAsia="Times New Roman" w:hAnsi="Times New Roman" w:cs="Times New Roman"/>
-              </w:rPr>
-              <w:t>or</w:t>
-            </w:r>
-            <w:proofErr w:type="spellEnd"/>
-            <w:r>
-              <w:rPr>
-                <w:rFonts w:ascii="Times New Roman" w:eastAsia="Times New Roman" w:hAnsi="Times New Roman" w:cs="Times New Roman"/>
-              </w:rPr>
-              <w:t xml:space="preserve"> No </w:t>
+              <w:t xml:space="preserve"> or No </w:t>
             </w:r>
             <w:proofErr w:type="spellStart"/>
             <w:r>
@@ -6983,6 +6982,7 @@
               <w:rPr>
                 <w:rFonts w:ascii="Times New Roman" w:eastAsia="Times New Roman" w:hAnsi="Times New Roman" w:cs="Times New Roman"/>
               </w:rPr>
+              <w:lastRenderedPageBreak/>
               <w:t>Result</w:t>
             </w:r>
             <w:proofErr w:type="spellEnd"/>
@@ -6990,21 +6990,7 @@
               <w:rPr>
                 <w:rFonts w:ascii="Times New Roman" w:eastAsia="Times New Roman" w:hAnsi="Times New Roman" w:cs="Times New Roman"/>
               </w:rPr>
-              <w:t xml:space="preserve"> </w:t>
-            </w:r>
-            <w:proofErr w:type="spellStart"/>
-            <w:r>
-              <w:rPr>
-                <w:rFonts w:ascii="Times New Roman" w:eastAsia="Times New Roman" w:hAnsi="Times New Roman" w:cs="Times New Roman"/>
-              </w:rPr>
-              <w:t>or</w:t>
-            </w:r>
-            <w:proofErr w:type="spellEnd"/>
-            <w:r>
-              <w:rPr>
-                <w:rFonts w:ascii="Times New Roman" w:eastAsia="Times New Roman" w:hAnsi="Times New Roman" w:cs="Times New Roman"/>
-              </w:rPr>
-              <w:t xml:space="preserve"> </w:t>
+              <w:t xml:space="preserve"> or </w:t>
             </w:r>
             <w:proofErr w:type="spellStart"/>
             <w:r>
@@ -7347,18 +7333,9 @@
                 <w:rFonts w:ascii="Times New Roman" w:eastAsia="Times New Roman" w:hAnsi="Times New Roman" w:cs="Times New Roman"/>
                 <w:lang w:val="en-US"/>
               </w:rPr>
-              <w:t>reminder</w:t>
-            </w:r>
-            <w:proofErr w:type="gramStart"/>
-            <w:r>
-              <w:rPr>
-                <w:rFonts w:ascii="Times New Roman" w:eastAsia="Times New Roman" w:hAnsi="Times New Roman" w:cs="Times New Roman"/>
-                <w:lang w:val="en-US"/>
-              </w:rPr>
-              <w:t>:”title</w:t>
-            </w:r>
-            <w:proofErr w:type="spellEnd"/>
-            <w:proofErr w:type="gramEnd"/>
+              <w:t>reminder:”title</w:t>
+            </w:r>
+            <w:proofErr w:type="spellEnd"/>
             <w:r>
               <w:rPr>
                 <w:rFonts w:ascii="Times New Roman" w:eastAsia="Times New Roman" w:hAnsi="Times New Roman" w:cs="Times New Roman"/>
@@ -8077,21 +8054,7 @@
               <w:rPr>
                 <w:rFonts w:ascii="Times New Roman" w:eastAsia="Times New Roman" w:hAnsi="Times New Roman" w:cs="Times New Roman"/>
               </w:rPr>
-              <w:t xml:space="preserve"> </w:t>
-            </w:r>
-            <w:proofErr w:type="spellStart"/>
-            <w:r>
-              <w:rPr>
-                <w:rFonts w:ascii="Times New Roman" w:eastAsia="Times New Roman" w:hAnsi="Times New Roman" w:cs="Times New Roman"/>
-              </w:rPr>
-              <w:t>or</w:t>
-            </w:r>
-            <w:proofErr w:type="spellEnd"/>
-            <w:r>
-              <w:rPr>
-                <w:rFonts w:ascii="Times New Roman" w:eastAsia="Times New Roman" w:hAnsi="Times New Roman" w:cs="Times New Roman"/>
-              </w:rPr>
-              <w:t xml:space="preserve"> </w:t>
+              <w:t xml:space="preserve"> or </w:t>
             </w:r>
             <w:proofErr w:type="spellStart"/>
             <w:r>
@@ -8122,23 +8085,7 @@
                 <w:rFonts w:ascii="Times New Roman" w:eastAsia="Times New Roman" w:hAnsi="Times New Roman" w:cs="Times New Roman"/>
                 <w:lang w:val="en-US"/>
               </w:rPr>
-              <w:t>The system verifies the deletion of a task/</w:t>
-            </w:r>
-            <w:proofErr w:type="gramStart"/>
-            <w:r>
-              <w:rPr>
-                <w:rFonts w:ascii="Times New Roman" w:eastAsia="Times New Roman" w:hAnsi="Times New Roman" w:cs="Times New Roman"/>
-                <w:lang w:val="en-US"/>
-              </w:rPr>
-              <w:t>reminder, and</w:t>
-            </w:r>
-            <w:proofErr w:type="gramEnd"/>
-            <w:r>
-              <w:rPr>
-                <w:rFonts w:ascii="Times New Roman" w:eastAsia="Times New Roman" w:hAnsi="Times New Roman" w:cs="Times New Roman"/>
-                <w:lang w:val="en-US"/>
-              </w:rPr>
-              <w:t xml:space="preserve"> updates the list of tasks and </w:t>
+              <w:t xml:space="preserve">The system verifies the deletion of a task/reminder, and updates the list of tasks and </w:t>
             </w:r>
             <w:r>
               <w:rPr>
@@ -8464,18 +8411,9 @@
                 <w:rFonts w:ascii="Times New Roman" w:eastAsia="Times New Roman" w:hAnsi="Times New Roman" w:cs="Times New Roman"/>
                 <w:lang w:val="en-US"/>
               </w:rPr>
-              <w:t>reminder</w:t>
-            </w:r>
-            <w:proofErr w:type="gramStart"/>
-            <w:r>
-              <w:rPr>
-                <w:rFonts w:ascii="Times New Roman" w:eastAsia="Times New Roman" w:hAnsi="Times New Roman" w:cs="Times New Roman"/>
-                <w:lang w:val="en-US"/>
-              </w:rPr>
-              <w:t>:”title</w:t>
-            </w:r>
-            <w:proofErr w:type="spellEnd"/>
-            <w:proofErr w:type="gramEnd"/>
+              <w:t>reminder:”title</w:t>
+            </w:r>
+            <w:proofErr w:type="spellEnd"/>
             <w:r>
               <w:rPr>
                 <w:rFonts w:ascii="Times New Roman" w:eastAsia="Times New Roman" w:hAnsi="Times New Roman" w:cs="Times New Roman"/>
@@ -8551,7 +8489,6 @@
               <w:rPr>
                 <w:rFonts w:ascii="Times New Roman" w:eastAsia="Times New Roman" w:hAnsi="Times New Roman" w:cs="Times New Roman"/>
               </w:rPr>
-              <w:lastRenderedPageBreak/>
               <w:t>Identifier</w:t>
             </w:r>
             <w:proofErr w:type="spellEnd"/>
@@ -8664,21 +8601,7 @@
               <w:rPr>
                 <w:rFonts w:ascii="Times New Roman" w:eastAsia="Times New Roman" w:hAnsi="Times New Roman" w:cs="Times New Roman"/>
               </w:rPr>
-              <w:t xml:space="preserve"> </w:t>
-            </w:r>
-            <w:proofErr w:type="gramStart"/>
-            <w:r>
-              <w:rPr>
-                <w:rFonts w:ascii="Times New Roman" w:eastAsia="Times New Roman" w:hAnsi="Times New Roman" w:cs="Times New Roman"/>
-              </w:rPr>
-              <w:t>show</w:t>
-            </w:r>
-            <w:proofErr w:type="gramEnd"/>
-            <w:r>
-              <w:rPr>
-                <w:rFonts w:ascii="Times New Roman" w:eastAsia="Times New Roman" w:hAnsi="Times New Roman" w:cs="Times New Roman"/>
-              </w:rPr>
-              <w:t xml:space="preserve"> </w:t>
+              <w:t xml:space="preserve"> show </w:t>
             </w:r>
             <w:proofErr w:type="spellStart"/>
             <w:r>
@@ -8957,21 +8880,7 @@
               <w:rPr>
                 <w:rFonts w:ascii="Times New Roman" w:eastAsia="Times New Roman" w:hAnsi="Times New Roman" w:cs="Times New Roman"/>
               </w:rPr>
-              <w:t xml:space="preserve"> </w:t>
-            </w:r>
-            <w:proofErr w:type="spellStart"/>
-            <w:r>
-              <w:rPr>
-                <w:rFonts w:ascii="Times New Roman" w:eastAsia="Times New Roman" w:hAnsi="Times New Roman" w:cs="Times New Roman"/>
-              </w:rPr>
-              <w:t>or</w:t>
-            </w:r>
-            <w:proofErr w:type="spellEnd"/>
-            <w:r>
-              <w:rPr>
-                <w:rFonts w:ascii="Times New Roman" w:eastAsia="Times New Roman" w:hAnsi="Times New Roman" w:cs="Times New Roman"/>
-              </w:rPr>
-              <w:t xml:space="preserve"> </w:t>
+              <w:t xml:space="preserve"> or </w:t>
             </w:r>
             <w:proofErr w:type="spellStart"/>
             <w:r>
@@ -9619,21 +9528,7 @@
               <w:rPr>
                 <w:rFonts w:ascii="Times New Roman" w:eastAsia="Times New Roman" w:hAnsi="Times New Roman" w:cs="Times New Roman"/>
               </w:rPr>
-              <w:t xml:space="preserve"> </w:t>
-            </w:r>
-            <w:proofErr w:type="spellStart"/>
-            <w:r>
-              <w:rPr>
-                <w:rFonts w:ascii="Times New Roman" w:eastAsia="Times New Roman" w:hAnsi="Times New Roman" w:cs="Times New Roman"/>
-              </w:rPr>
-              <w:t>or</w:t>
-            </w:r>
-            <w:proofErr w:type="spellEnd"/>
-            <w:r>
-              <w:rPr>
-                <w:rFonts w:ascii="Times New Roman" w:eastAsia="Times New Roman" w:hAnsi="Times New Roman" w:cs="Times New Roman"/>
-              </w:rPr>
-              <w:t xml:space="preserve"> </w:t>
+              <w:t xml:space="preserve"> or </w:t>
             </w:r>
             <w:proofErr w:type="spellStart"/>
             <w:r>
@@ -11247,7 +11142,7 @@
     <w:charset w:val="00"/>
     <w:family w:val="swiss"/>
     <w:pitch w:val="variable"/>
-    <w:sig w:usb0="E4002EFF" w:usb1="C000247B" w:usb2="00000009" w:usb3="00000000" w:csb0="000001FF" w:csb1="00000000"/>
+    <w:sig w:usb0="E4002EFF" w:usb1="C200247B" w:usb2="00000009" w:usb3="00000000" w:csb0="000001FF" w:csb1="00000000"/>
   </w:font>
   <w:font w:name="Arial">
     <w:panose1 w:val="020B0604020202020204"/>
@@ -11261,7 +11156,7 @@
     <w:charset w:val="00"/>
     <w:family w:val="swiss"/>
     <w:pitch w:val="variable"/>
-    <w:sig w:usb0="E4002EFF" w:usb1="C000247B" w:usb2="00000009" w:usb3="00000000" w:csb0="000001FF" w:csb1="00000000"/>
+    <w:sig w:usb0="E4002EFF" w:usb1="C200247B" w:usb2="00000009" w:usb3="00000000" w:csb0="000001FF" w:csb1="00000000"/>
   </w:font>
 </w:fonts>
 </file>
@@ -11292,6 +11187,7 @@
     <w:rsid w:val="004946F6"/>
     <w:rsid w:val="00AD3B1D"/>
     <w:rsid w:val="00D85C04"/>
+    <w:rsid w:val="00F549F5"/>
   </w:rsids>
   <m:mathPr>
     <m:mathFont m:val="Cambria Math"/>

</xml_diff>